<commit_message>
inzynierka i drobne zmiany
</commit_message>
<xml_diff>
--- a/Praca inżynierska.docx
+++ b/Praca inżynierska.docx
@@ -4,6 +4,7 @@
   <w:body>
     <w:p>
       <w:pPr>
+        <w:jc w:val="center"/>
         <w:rPr>
           <w:rFonts w:ascii="Times New Roman" w:hAnsi="Times New Roman" w:cs="Times New Roman"/>
         </w:rPr>
@@ -22,31 +23,27 @@
         <w:t>Martenka</w:t>
       </w:r>
       <w:proofErr w:type="spellEnd"/>
-      <w:r>
-        <w:rPr>
-          <w:rFonts w:ascii="Times New Roman" w:hAnsi="Times New Roman" w:cs="Times New Roman"/>
-        </w:rPr>
-        <w:t xml:space="preserve"> </w:t>
-      </w:r>
-      <w:r>
-        <w:rPr>
-          <mc:AlternateContent>
-            <mc:Choice Requires="w16se">
-              <w:rFonts w:ascii="Times New Roman" w:hAnsi="Times New Roman" w:cs="Times New Roman"/>
-            </mc:Choice>
-            <mc:Fallback>
-              <w:rFonts w:ascii="Segoe UI Emoji" w:eastAsia="Segoe UI Emoji" w:hAnsi="Segoe UI Emoji" w:cs="Segoe UI Emoji"/>
-            </mc:Fallback>
-          </mc:AlternateContent>
-        </w:rPr>
-        <mc:AlternateContent>
-          <mc:Choice Requires="w16se">
-            <w16se:symEx w16se:font="Segoe UI Emoji" w16se:char="1F60A"/>
-          </mc:Choice>
-          <mc:Fallback>
-            <w:t>😊</w:t>
-          </mc:Fallback>
-        </mc:AlternateContent>
+    </w:p>
+    <w:p>
+      <w:pPr>
+        <w:jc w:val="center"/>
+        <w:rPr>
+          <w:rFonts w:ascii="Times New Roman" w:hAnsi="Times New Roman" w:cs="Times New Roman"/>
+        </w:rPr>
+      </w:pPr>
+    </w:p>
+    <w:p>
+      <w:pPr>
+        <w:jc w:val="center"/>
+        <w:rPr>
+          <w:rFonts w:ascii="Times New Roman" w:hAnsi="Times New Roman" w:cs="Times New Roman"/>
+        </w:rPr>
+      </w:pPr>
+      <w:r>
+        <w:rPr>
+          <w:rFonts w:ascii="Times New Roman" w:hAnsi="Times New Roman" w:cs="Times New Roman"/>
+        </w:rPr>
+        <w:t>Strona tytułowa</w:t>
       </w:r>
     </w:p>
     <w:p>
@@ -121,7 +118,7 @@
           <w:r>
             <w:fldChar w:fldCharType="separate"/>
           </w:r>
-          <w:hyperlink w:anchor="_Toc63944151" w:history="1">
+          <w:hyperlink w:anchor="_Toc64302740" w:history="1">
             <w:r>
               <w:rPr>
                 <w:rStyle w:val="Hipercze"/>
@@ -163,7 +160,7 @@
                 <w:noProof/>
                 <w:webHidden/>
               </w:rPr>
-              <w:instrText xml:space="preserve"> PAGEREF _Toc63944151 \h </w:instrText>
+              <w:instrText xml:space="preserve"> PAGEREF _Toc64302740 \h </w:instrText>
             </w:r>
             <w:r>
               <w:rPr>
@@ -207,7 +204,7 @@
               <w:lang w:eastAsia="pl-PL"/>
             </w:rPr>
           </w:pPr>
-          <w:hyperlink w:anchor="_Toc63944152" w:history="1">
+          <w:hyperlink w:anchor="_Toc64302741" w:history="1">
             <w:r>
               <w:rPr>
                 <w:rStyle w:val="Hipercze"/>
@@ -249,7 +246,7 @@
                 <w:noProof/>
                 <w:webHidden/>
               </w:rPr>
-              <w:instrText xml:space="preserve"> PAGEREF _Toc63944152 \h </w:instrText>
+              <w:instrText xml:space="preserve"> PAGEREF _Toc64302741 \h </w:instrText>
             </w:r>
             <w:r>
               <w:rPr>
@@ -293,7 +290,7 @@
               <w:lang w:eastAsia="pl-PL"/>
             </w:rPr>
           </w:pPr>
-          <w:hyperlink w:anchor="_Toc63944153" w:history="1">
+          <w:hyperlink w:anchor="_Toc64302742" w:history="1">
             <w:r>
               <w:rPr>
                 <w:rStyle w:val="Hipercze"/>
@@ -335,7 +332,7 @@
                 <w:noProof/>
                 <w:webHidden/>
               </w:rPr>
-              <w:instrText xml:space="preserve"> PAGEREF _Toc63944153 \h </w:instrText>
+              <w:instrText xml:space="preserve"> PAGEREF _Toc64302742 \h </w:instrText>
             </w:r>
             <w:r>
               <w:rPr>
@@ -379,7 +376,7 @@
               <w:lang w:eastAsia="pl-PL"/>
             </w:rPr>
           </w:pPr>
-          <w:hyperlink w:anchor="_Toc63944154" w:history="1">
+          <w:hyperlink w:anchor="_Toc64302743" w:history="1">
             <w:r>
               <w:rPr>
                 <w:rStyle w:val="Hipercze"/>
@@ -421,7 +418,7 @@
                 <w:noProof/>
                 <w:webHidden/>
               </w:rPr>
-              <w:instrText xml:space="preserve"> PAGEREF _Toc63944154 \h </w:instrText>
+              <w:instrText xml:space="preserve"> PAGEREF _Toc64302743 \h </w:instrText>
             </w:r>
             <w:r>
               <w:rPr>
@@ -465,7 +462,7 @@
               <w:lang w:eastAsia="pl-PL"/>
             </w:rPr>
           </w:pPr>
-          <w:hyperlink w:anchor="_Toc63944155" w:history="1">
+          <w:hyperlink w:anchor="_Toc64302744" w:history="1">
             <w:r>
               <w:rPr>
                 <w:rStyle w:val="Hipercze"/>
@@ -507,7 +504,7 @@
                 <w:noProof/>
                 <w:webHidden/>
               </w:rPr>
-              <w:instrText xml:space="preserve"> PAGEREF _Toc63944155 \h </w:instrText>
+              <w:instrText xml:space="preserve"> PAGEREF _Toc64302744 \h </w:instrText>
             </w:r>
             <w:r>
               <w:rPr>
@@ -551,7 +548,7 @@
               <w:lang w:eastAsia="pl-PL"/>
             </w:rPr>
           </w:pPr>
-          <w:hyperlink w:anchor="_Toc63944156" w:history="1">
+          <w:hyperlink w:anchor="_Toc64302745" w:history="1">
             <w:r>
               <w:rPr>
                 <w:rStyle w:val="Hipercze"/>
@@ -593,7 +590,7 @@
                 <w:noProof/>
                 <w:webHidden/>
               </w:rPr>
-              <w:instrText xml:space="preserve"> PAGEREF _Toc63944156 \h </w:instrText>
+              <w:instrText xml:space="preserve"> PAGEREF _Toc64302745 \h </w:instrText>
             </w:r>
             <w:r>
               <w:rPr>
@@ -637,7 +634,7 @@
               <w:lang w:eastAsia="pl-PL"/>
             </w:rPr>
           </w:pPr>
-          <w:hyperlink w:anchor="_Toc63944157" w:history="1">
+          <w:hyperlink w:anchor="_Toc64302746" w:history="1">
             <w:r>
               <w:rPr>
                 <w:rStyle w:val="Hipercze"/>
@@ -679,7 +676,7 @@
                 <w:noProof/>
                 <w:webHidden/>
               </w:rPr>
-              <w:instrText xml:space="preserve"> PAGEREF _Toc63944157 \h </w:instrText>
+              <w:instrText xml:space="preserve"> PAGEREF _Toc64302746 \h </w:instrText>
             </w:r>
             <w:r>
               <w:rPr>
@@ -699,7 +696,179 @@
                 <w:noProof/>
                 <w:webHidden/>
               </w:rPr>
-              <w:t>10</w:t>
+              <w:t>11</w:t>
+            </w:r>
+            <w:r>
+              <w:rPr>
+                <w:noProof/>
+                <w:webHidden/>
+              </w:rPr>
+              <w:fldChar w:fldCharType="end"/>
+            </w:r>
+          </w:hyperlink>
+        </w:p>
+        <w:p>
+          <w:pPr>
+            <w:pStyle w:val="Spistreci1"/>
+            <w:tabs>
+              <w:tab w:val="left" w:pos="440"/>
+              <w:tab w:val="right" w:leader="dot" w:pos="9062"/>
+            </w:tabs>
+            <w:rPr>
+              <w:rFonts w:eastAsiaTheme="minorEastAsia"/>
+              <w:noProof/>
+              <w:lang w:eastAsia="pl-PL"/>
+            </w:rPr>
+          </w:pPr>
+          <w:hyperlink w:anchor="_Toc64302747" w:history="1">
+            <w:r>
+              <w:rPr>
+                <w:rStyle w:val="Hipercze"/>
+                <w:noProof/>
+              </w:rPr>
+              <w:t>4.</w:t>
+            </w:r>
+            <w:r>
+              <w:rPr>
+                <w:rFonts w:eastAsiaTheme="minorEastAsia"/>
+                <w:noProof/>
+                <w:lang w:eastAsia="pl-PL"/>
+              </w:rPr>
+              <w:tab/>
+            </w:r>
+            <w:r>
+              <w:rPr>
+                <w:rStyle w:val="Hipercze"/>
+                <w:noProof/>
+              </w:rPr>
+              <w:t>Implementacja</w:t>
+            </w:r>
+            <w:r>
+              <w:rPr>
+                <w:noProof/>
+                <w:webHidden/>
+              </w:rPr>
+              <w:tab/>
+            </w:r>
+            <w:r>
+              <w:rPr>
+                <w:noProof/>
+                <w:webHidden/>
+              </w:rPr>
+              <w:fldChar w:fldCharType="begin"/>
+            </w:r>
+            <w:r>
+              <w:rPr>
+                <w:noProof/>
+                <w:webHidden/>
+              </w:rPr>
+              <w:instrText xml:space="preserve"> PAGEREF _Toc64302747 \h </w:instrText>
+            </w:r>
+            <w:r>
+              <w:rPr>
+                <w:noProof/>
+                <w:webHidden/>
+              </w:rPr>
+            </w:r>
+            <w:r>
+              <w:rPr>
+                <w:noProof/>
+                <w:webHidden/>
+              </w:rPr>
+              <w:fldChar w:fldCharType="separate"/>
+            </w:r>
+            <w:r>
+              <w:rPr>
+                <w:noProof/>
+                <w:webHidden/>
+              </w:rPr>
+              <w:t>20</w:t>
+            </w:r>
+            <w:r>
+              <w:rPr>
+                <w:noProof/>
+                <w:webHidden/>
+              </w:rPr>
+              <w:fldChar w:fldCharType="end"/>
+            </w:r>
+          </w:hyperlink>
+        </w:p>
+        <w:p>
+          <w:pPr>
+            <w:pStyle w:val="Spistreci2"/>
+            <w:tabs>
+              <w:tab w:val="left" w:pos="880"/>
+              <w:tab w:val="right" w:leader="dot" w:pos="9062"/>
+            </w:tabs>
+            <w:rPr>
+              <w:rFonts w:eastAsiaTheme="minorEastAsia"/>
+              <w:noProof/>
+              <w:lang w:eastAsia="pl-PL"/>
+            </w:rPr>
+          </w:pPr>
+          <w:hyperlink w:anchor="_Toc64302748" w:history="1">
+            <w:r>
+              <w:rPr>
+                <w:rStyle w:val="Hipercze"/>
+                <w:noProof/>
+              </w:rPr>
+              <w:t>4.1.</w:t>
+            </w:r>
+            <w:r>
+              <w:rPr>
+                <w:rFonts w:eastAsiaTheme="minorEastAsia"/>
+                <w:noProof/>
+                <w:lang w:eastAsia="pl-PL"/>
+              </w:rPr>
+              <w:tab/>
+            </w:r>
+            <w:r>
+              <w:rPr>
+                <w:rStyle w:val="Hipercze"/>
+                <w:noProof/>
+              </w:rPr>
+              <w:t>Etap pierwszy</w:t>
+            </w:r>
+            <w:r>
+              <w:rPr>
+                <w:noProof/>
+                <w:webHidden/>
+              </w:rPr>
+              <w:tab/>
+            </w:r>
+            <w:r>
+              <w:rPr>
+                <w:noProof/>
+                <w:webHidden/>
+              </w:rPr>
+              <w:fldChar w:fldCharType="begin"/>
+            </w:r>
+            <w:r>
+              <w:rPr>
+                <w:noProof/>
+                <w:webHidden/>
+              </w:rPr>
+              <w:instrText xml:space="preserve"> PAGEREF _Toc64302748 \h </w:instrText>
+            </w:r>
+            <w:r>
+              <w:rPr>
+                <w:noProof/>
+                <w:webHidden/>
+              </w:rPr>
+            </w:r>
+            <w:r>
+              <w:rPr>
+                <w:noProof/>
+                <w:webHidden/>
+              </w:rPr>
+              <w:fldChar w:fldCharType="separate"/>
+            </w:r>
+            <w:r>
+              <w:rPr>
+                <w:noProof/>
+                <w:webHidden/>
+              </w:rPr>
+              <w:t>21</w:t>
             </w:r>
             <w:r>
               <w:rPr>
@@ -753,7 +922,7 @@
           <w:szCs w:val="44"/>
         </w:rPr>
       </w:pPr>
-      <w:bookmarkStart w:id="0" w:name="_Toc63944151"/>
+      <w:bookmarkStart w:id="0" w:name="_Toc64302740"/>
       <w:r>
         <w:rPr>
           <w:sz w:val="44"/>
@@ -940,7 +1109,7 @@
           <w:numId w:val="8"/>
         </w:numPr>
       </w:pPr>
-      <w:bookmarkStart w:id="1" w:name="_Toc63944152"/>
+      <w:bookmarkStart w:id="1" w:name="_Toc64302741"/>
       <w:r>
         <w:t>Zastosowanie</w:t>
       </w:r>
@@ -1145,7 +1314,7 @@
           <w:numId w:val="8"/>
         </w:numPr>
       </w:pPr>
-      <w:bookmarkStart w:id="2" w:name="_Toc63944153"/>
+      <w:bookmarkStart w:id="2" w:name="_Toc64302742"/>
       <w:r>
         <w:lastRenderedPageBreak/>
         <w:t>Dlaczego Unity</w:t>
@@ -1358,7 +1527,7 @@
           <w:szCs w:val="44"/>
         </w:rPr>
       </w:pPr>
-      <w:bookmarkStart w:id="3" w:name="_Toc63944154"/>
+      <w:bookmarkStart w:id="3" w:name="_Toc64302743"/>
       <w:r>
         <w:rPr>
           <w:sz w:val="44"/>
@@ -1441,7 +1610,7 @@
           <w:szCs w:val="44"/>
         </w:rPr>
       </w:pPr>
-      <w:bookmarkStart w:id="4" w:name="_Toc63944155"/>
+      <w:bookmarkStart w:id="4" w:name="_Toc64302744"/>
       <w:r>
         <w:rPr>
           <w:sz w:val="44"/>
@@ -1615,7 +1784,7 @@
           <w:numId w:val="8"/>
         </w:numPr>
       </w:pPr>
-      <w:bookmarkStart w:id="5" w:name="_Toc63944156"/>
+      <w:bookmarkStart w:id="5" w:name="_Toc64302745"/>
       <w:r>
         <w:t>Podstawowe elementy projektu w Unity</w:t>
       </w:r>
@@ -2687,7 +2856,7 @@
           <w:numId w:val="8"/>
         </w:numPr>
       </w:pPr>
-      <w:bookmarkStart w:id="6" w:name="_Toc63944157"/>
+      <w:bookmarkStart w:id="6" w:name="_Toc64302746"/>
       <w:r>
         <w:t>Podstawowe elementy projektu Unity w kontekście mojej pracy</w:t>
       </w:r>
@@ -2773,6 +2942,7 @@
       <w:r>
         <w:rPr>
           <w:rFonts w:ascii="Times New Roman" w:hAnsi="Times New Roman" w:cs="Times New Roman"/>
+          <w:noProof/>
         </w:rPr>
         <w:drawing>
           <wp:inline distT="0" distB="0" distL="0" distR="0" wp14:anchorId="24EEB725" wp14:editId="265E78A3">
@@ -2840,6 +3010,9 @@
         <w:keepNext/>
       </w:pPr>
       <w:r>
+        <w:rPr>
+          <w:noProof/>
+        </w:rPr>
         <w:lastRenderedPageBreak/>
         <w:drawing>
           <wp:inline distT="0" distB="0" distL="0" distR="0" wp14:anchorId="6F20A83C" wp14:editId="062FE7CF">
@@ -2958,6 +3131,9 @@
         <w:keepNext/>
       </w:pPr>
       <w:r>
+        <w:rPr>
+          <w:noProof/>
+        </w:rPr>
         <w:drawing>
           <wp:inline distT="0" distB="0" distL="0" distR="0" wp14:anchorId="407F8762" wp14:editId="17F69AF7">
             <wp:extent cx="4999645" cy="2924175"/>
@@ -3063,6 +3239,7 @@
       <w:r>
         <w:rPr>
           <w:rFonts w:ascii="Times New Roman" w:hAnsi="Times New Roman" w:cs="Times New Roman"/>
+          <w:noProof/>
         </w:rPr>
         <w:drawing>
           <wp:inline distT="0" distB="0" distL="0" distR="0" wp14:anchorId="129D551F" wp14:editId="73AB185B">
@@ -3125,6 +3302,9 @@
         <w:keepNext/>
       </w:pPr>
       <w:r>
+        <w:rPr>
+          <w:noProof/>
+        </w:rPr>
         <w:lastRenderedPageBreak/>
         <w:drawing>
           <wp:inline distT="0" distB="0" distL="0" distR="0" wp14:anchorId="116A0F91" wp14:editId="7A2BCED1">
@@ -3194,6 +3374,9 @@
         <w:keepNext/>
       </w:pPr>
       <w:r>
+        <w:rPr>
+          <w:noProof/>
+        </w:rPr>
         <w:drawing>
           <wp:inline distT="0" distB="0" distL="0" distR="0" wp14:anchorId="77AEA729" wp14:editId="33C8CB37">
             <wp:extent cx="5760720" cy="3390265"/>
@@ -3294,6 +3477,3021 @@
           <w:rFonts w:ascii="Times New Roman" w:hAnsi="Times New Roman" w:cs="Times New Roman"/>
         </w:rPr>
       </w:pPr>
+      <w:r>
+        <w:rPr>
+          <w:rFonts w:ascii="Times New Roman" w:hAnsi="Times New Roman" w:cs="Times New Roman"/>
+        </w:rPr>
+        <w:tab/>
+      </w:r>
+      <w:r>
+        <w:rPr>
+          <w:rFonts w:ascii="Times New Roman" w:hAnsi="Times New Roman" w:cs="Times New Roman"/>
+        </w:rPr>
+        <w:t xml:space="preserve">W mojej aplikacji znajduje się wiele skryptów. Starałem się, aby każdy z nich odpowiadał za jedną konkretną rzecz albo chociaż jego działanie mieściło się w obrębie jednej funkcjonalności programu. </w:t>
+      </w:r>
+    </w:p>
+    <w:p>
+      <w:pPr>
+        <w:rPr>
+          <w:rFonts w:ascii="Times New Roman" w:hAnsi="Times New Roman" w:cs="Times New Roman"/>
+        </w:rPr>
+      </w:pPr>
+    </w:p>
+    <w:p>
+      <w:pPr>
+        <w:keepNext/>
+      </w:pPr>
+      <w:r>
+        <w:rPr>
+          <w:rFonts w:ascii="Times New Roman" w:hAnsi="Times New Roman" w:cs="Times New Roman"/>
+        </w:rPr>
+        <w:drawing>
+          <wp:inline distT="0" distB="0" distL="0" distR="0" wp14:anchorId="6F4A8202" wp14:editId="1D664211">
+            <wp:extent cx="5760720" cy="1119505"/>
+            <wp:effectExtent l="0" t="0" r="0" b="4445"/>
+            <wp:docPr id="15" name="Obraz 15"/>
+            <wp:cNvGraphicFramePr>
+              <a:graphicFrameLocks xmlns:a="http://schemas.openxmlformats.org/drawingml/2006/main" noChangeAspect="1"/>
+            </wp:cNvGraphicFramePr>
+            <a:graphic xmlns:a="http://schemas.openxmlformats.org/drawingml/2006/main">
+              <a:graphicData uri="http://schemas.openxmlformats.org/drawingml/2006/picture">
+                <pic:pic xmlns:pic="http://schemas.openxmlformats.org/drawingml/2006/picture">
+                  <pic:nvPicPr>
+                    <pic:cNvPr id="1" name=""/>
+                    <pic:cNvPicPr/>
+                  </pic:nvPicPr>
+                  <pic:blipFill>
+                    <a:blip r:embed="rId20"/>
+                    <a:stretch>
+                      <a:fillRect/>
+                    </a:stretch>
+                  </pic:blipFill>
+                  <pic:spPr>
+                    <a:xfrm>
+                      <a:off x="0" y="0"/>
+                      <a:ext cx="5760720" cy="1119505"/>
+                    </a:xfrm>
+                    <a:prstGeom prst="rect">
+                      <a:avLst/>
+                    </a:prstGeom>
+                  </pic:spPr>
+                </pic:pic>
+              </a:graphicData>
+            </a:graphic>
+          </wp:inline>
+        </w:drawing>
+      </w:r>
+    </w:p>
+    <w:p>
+      <w:pPr>
+        <w:pStyle w:val="Legenda"/>
+      </w:pPr>
+      <w:r>
+        <w:t xml:space="preserve">Rysunek </w:t>
+      </w:r>
+      <w:fldSimple w:instr=" SEQ Rysunek \* ARABIC ">
+        <w:r>
+          <w:rPr>
+            <w:noProof/>
+          </w:rPr>
+          <w:t>15</w:t>
+        </w:r>
+      </w:fldSimple>
+      <w:r>
+        <w:t xml:space="preserve"> Skrypty, znajdujące się w aplikacji</w:t>
+      </w:r>
+    </w:p>
+    <w:p/>
+    <w:p>
+      <w:r>
+        <w:t>Działanie aplikacji można podzielić na dwa podstawowe etapy. Pierwszym z nich jest tworzenie terenu a drugim, jest dodawanie zwierząt i roślin czy drzew. Dlatego też skrypty w aplikacji można podzielić na te, które odpowiedzialne są za etap pierwszy oraz te</w:t>
+      </w:r>
+      <w:r>
+        <w:t>, które usprawniają działanie etapu  drugiego</w:t>
+      </w:r>
+      <w:r>
+        <w:t xml:space="preserve">. Dla obu </w:t>
+      </w:r>
+      <w:r>
+        <w:t>części</w:t>
+      </w:r>
+      <w:r>
+        <w:t xml:space="preserve"> tworzenia dodane są dodatkowe skrypty, które usprawniają elementy wizualne podczas </w:t>
+      </w:r>
+      <w:r>
+        <w:t xml:space="preserve">jej </w:t>
+      </w:r>
+      <w:r>
+        <w:t>tworzeni. Są też fragmenty kodu, które odpowiadają za elementy poboczne takie jak: ruch kamery, wyświetlanie teksty na ekranie, skrypty odpowiedzialne za interfejs użytkownika.</w:t>
+      </w:r>
+    </w:p>
+    <w:p>
+      <w:r>
+        <w:t>Najbardziej kluczowymi skryptami w mojej aplikacji są:</w:t>
+      </w:r>
+    </w:p>
+    <w:p>
+      <w:pPr>
+        <w:pStyle w:val="Akapitzlist"/>
+        <w:numPr>
+          <w:ilvl w:val="0"/>
+          <w:numId w:val="10"/>
+        </w:numPr>
+      </w:pPr>
+      <w:proofErr w:type="spellStart"/>
+      <w:r>
+        <w:t>BlockManager</w:t>
+      </w:r>
+      <w:proofErr w:type="spellEnd"/>
+      <w:r>
+        <w:t xml:space="preserve"> – bardzo ważny skrypt, w którym znajduje się większość </w:t>
+      </w:r>
+      <w:proofErr w:type="spellStart"/>
+      <w:r>
+        <w:t>funkcji</w:t>
+      </w:r>
+      <w:r>
+        <w:t>m</w:t>
+      </w:r>
+      <w:proofErr w:type="spellEnd"/>
+      <w:r>
+        <w:t xml:space="preserve"> </w:t>
+      </w:r>
+      <w:r>
+        <w:t xml:space="preserve">odpowiedzialnych za tworzenie terenu. Dzięki temu fragmentowi można modelować wysokość zaznaczonego terenu, dodawać wodę. W nim istnieje również </w:t>
+      </w:r>
+      <w:r>
+        <w:t>fragment odpowiedzialny za tworzenie prostokąta umożliwiającego zaznaczenie znajdującego się w jego obrębie terenu.</w:t>
+      </w:r>
+    </w:p>
+    <w:p>
+      <w:pPr>
+        <w:pStyle w:val="Akapitzlist"/>
+        <w:numPr>
+          <w:ilvl w:val="0"/>
+          <w:numId w:val="10"/>
+        </w:numPr>
+      </w:pPr>
+      <w:proofErr w:type="spellStart"/>
+      <w:r>
+        <w:t>WorldMaterial</w:t>
+      </w:r>
+      <w:proofErr w:type="spellEnd"/>
+      <w:r>
+        <w:t>- skrypt odpowiedzialny za stworzony teren. Dzięki niemu dodawane są konkretne elementy świata;</w:t>
+      </w:r>
+    </w:p>
+    <w:p>
+      <w:pPr>
+        <w:pStyle w:val="Akapitzlist"/>
+        <w:numPr>
+          <w:ilvl w:val="0"/>
+          <w:numId w:val="10"/>
+        </w:numPr>
+        <w:rPr>
+          <w:rFonts w:ascii="Times New Roman" w:hAnsi="Times New Roman" w:cs="Times New Roman"/>
+        </w:rPr>
+      </w:pPr>
+      <w:proofErr w:type="spellStart"/>
+      <w:r>
+        <w:rPr>
+          <w:rFonts w:ascii="Times New Roman" w:hAnsi="Times New Roman" w:cs="Times New Roman"/>
+        </w:rPr>
+        <w:t>BuildManager</w:t>
+      </w:r>
+      <w:proofErr w:type="spellEnd"/>
+      <w:r>
+        <w:rPr>
+          <w:rFonts w:ascii="Times New Roman" w:hAnsi="Times New Roman" w:cs="Times New Roman"/>
+        </w:rPr>
+        <w:t xml:space="preserve"> – skrypt odpowiada, za przekazanie informacji do skryptu „</w:t>
+      </w:r>
+      <w:proofErr w:type="spellStart"/>
+      <w:r>
+        <w:rPr>
+          <w:rFonts w:ascii="Times New Roman" w:hAnsi="Times New Roman" w:cs="Times New Roman"/>
+        </w:rPr>
+        <w:t>WorldMaterial</w:t>
+      </w:r>
+      <w:proofErr w:type="spellEnd"/>
+      <w:r>
+        <w:rPr>
+          <w:rFonts w:ascii="Times New Roman" w:hAnsi="Times New Roman" w:cs="Times New Roman"/>
+        </w:rPr>
+        <w:t>”, jaki element zostanie na danym obszarze stworzony;</w:t>
+      </w:r>
+    </w:p>
+    <w:p>
+      <w:pPr>
+        <w:pStyle w:val="Akapitzlist"/>
+        <w:numPr>
+          <w:ilvl w:val="0"/>
+          <w:numId w:val="10"/>
+        </w:numPr>
+        <w:rPr>
+          <w:rFonts w:ascii="Times New Roman" w:hAnsi="Times New Roman" w:cs="Times New Roman"/>
+        </w:rPr>
+      </w:pPr>
+      <w:proofErr w:type="spellStart"/>
+      <w:r>
+        <w:rPr>
+          <w:rFonts w:ascii="Times New Roman" w:hAnsi="Times New Roman" w:cs="Times New Roman"/>
+        </w:rPr>
+        <w:t>AnimalMovement</w:t>
+      </w:r>
+      <w:proofErr w:type="spellEnd"/>
+      <w:r>
+        <w:rPr>
+          <w:rFonts w:ascii="Times New Roman" w:hAnsi="Times New Roman" w:cs="Times New Roman"/>
+        </w:rPr>
+        <w:t xml:space="preserve"> – w nim </w:t>
+      </w:r>
+      <w:r>
+        <w:rPr>
+          <w:rFonts w:ascii="Times New Roman" w:hAnsi="Times New Roman" w:cs="Times New Roman"/>
+        </w:rPr>
+        <w:t>napisane jest cała mechanika ruchu zwierząt. Skrypt odpowiada za to gdzie udaje się zwierz</w:t>
+      </w:r>
+      <w:r>
+        <w:rPr>
+          <w:rFonts w:ascii="Times New Roman" w:hAnsi="Times New Roman" w:cs="Times New Roman"/>
+        </w:rPr>
+        <w:t>ę</w:t>
+      </w:r>
+      <w:r>
+        <w:rPr>
+          <w:rFonts w:ascii="Times New Roman" w:hAnsi="Times New Roman" w:cs="Times New Roman"/>
+        </w:rPr>
+        <w:t xml:space="preserve"> podczas swobodnego ruchu, gdy jest głodne lub gdy jest spragnione;</w:t>
+      </w:r>
+    </w:p>
+    <w:p>
+      <w:pPr>
+        <w:pStyle w:val="Akapitzlist"/>
+        <w:numPr>
+          <w:ilvl w:val="0"/>
+          <w:numId w:val="10"/>
+        </w:numPr>
+        <w:rPr>
+          <w:rFonts w:ascii="Times New Roman" w:hAnsi="Times New Roman" w:cs="Times New Roman"/>
+        </w:rPr>
+      </w:pPr>
+      <w:proofErr w:type="spellStart"/>
+      <w:r>
+        <w:rPr>
+          <w:rFonts w:ascii="Times New Roman" w:hAnsi="Times New Roman" w:cs="Times New Roman"/>
+        </w:rPr>
+        <w:t>CameraController</w:t>
+      </w:r>
+      <w:proofErr w:type="spellEnd"/>
+      <w:r>
+        <w:rPr>
+          <w:rFonts w:ascii="Times New Roman" w:hAnsi="Times New Roman" w:cs="Times New Roman"/>
+        </w:rPr>
+        <w:t xml:space="preserve"> – kod napisany w nim odpowiada za ruch kamery.</w:t>
+      </w:r>
+    </w:p>
+    <w:p>
+      <w:pPr>
+        <w:pStyle w:val="Akapitzlist"/>
+        <w:rPr>
+          <w:rFonts w:ascii="Times New Roman" w:hAnsi="Times New Roman" w:cs="Times New Roman"/>
+        </w:rPr>
+      </w:pPr>
+    </w:p>
+    <w:p>
+      <w:pPr>
+        <w:pStyle w:val="Akapitzlist"/>
+        <w:rPr>
+          <w:rFonts w:ascii="Times New Roman" w:hAnsi="Times New Roman" w:cs="Times New Roman"/>
+        </w:rPr>
+      </w:pPr>
+    </w:p>
+    <w:p>
+      <w:pPr>
+        <w:pStyle w:val="Akapitzlist"/>
+        <w:rPr>
+          <w:rFonts w:ascii="Times New Roman" w:hAnsi="Times New Roman" w:cs="Times New Roman"/>
+        </w:rPr>
+      </w:pPr>
+    </w:p>
+    <w:p>
+      <w:pPr>
+        <w:pStyle w:val="Akapitzlist"/>
+        <w:rPr>
+          <w:rFonts w:ascii="Times New Roman" w:hAnsi="Times New Roman" w:cs="Times New Roman"/>
+        </w:rPr>
+      </w:pPr>
+    </w:p>
+    <w:p>
+      <w:pPr>
+        <w:rPr>
+          <w:rFonts w:ascii="Times New Roman" w:hAnsi="Times New Roman" w:cs="Times New Roman"/>
+        </w:rPr>
+      </w:pPr>
+      <w:r>
+        <w:rPr>
+          <w:rFonts w:ascii="Times New Roman" w:hAnsi="Times New Roman" w:cs="Times New Roman"/>
+        </w:rPr>
+        <w:lastRenderedPageBreak/>
+        <w:t>Dokładną funkcjonalność każdego skryptu opiszę w późniejszej części pracy.</w:t>
+      </w:r>
+    </w:p>
+    <w:p>
+      <w:pPr>
+        <w:rPr>
+          <w:rFonts w:ascii="Times New Roman" w:hAnsi="Times New Roman" w:cs="Times New Roman"/>
+        </w:rPr>
+      </w:pPr>
+    </w:p>
+    <w:p>
+      <w:pPr>
+        <w:rPr>
+          <w:rFonts w:cstheme="minorHAnsi"/>
+          <w:b/>
+          <w:bCs/>
+          <w:sz w:val="24"/>
+          <w:szCs w:val="24"/>
+        </w:rPr>
+      </w:pPr>
+      <w:proofErr w:type="spellStart"/>
+      <w:r>
+        <w:rPr>
+          <w:rFonts w:cstheme="minorHAnsi"/>
+          <w:b/>
+          <w:bCs/>
+          <w:sz w:val="24"/>
+          <w:szCs w:val="24"/>
+        </w:rPr>
+        <w:t>GameObjects</w:t>
+      </w:r>
+      <w:proofErr w:type="spellEnd"/>
+    </w:p>
+    <w:p>
+      <w:pPr>
+        <w:rPr>
+          <w:rFonts w:cstheme="minorHAnsi"/>
+          <w:b/>
+          <w:bCs/>
+          <w:sz w:val="24"/>
+          <w:szCs w:val="24"/>
+        </w:rPr>
+      </w:pPr>
+    </w:p>
+    <w:p>
+      <w:pPr>
+        <w:rPr>
+          <w:rFonts w:ascii="Times New Roman" w:hAnsi="Times New Roman" w:cs="Times New Roman"/>
+        </w:rPr>
+      </w:pPr>
+      <w:r>
+        <w:rPr>
+          <w:rFonts w:ascii="Times New Roman" w:hAnsi="Times New Roman" w:cs="Times New Roman"/>
+        </w:rPr>
+        <w:tab/>
+        <w:t xml:space="preserve">Wszystko, co widzimy podczas odpalenia aplikacji jest obiektem gry. W tym podpunkcie postaram się opowiedzieć w jaki sposób zostały one wykorzystane do tego aby stworzyć ostateczną wersje projektu. </w:t>
+      </w:r>
+    </w:p>
+    <w:p>
+      <w:pPr>
+        <w:rPr>
+          <w:rFonts w:ascii="Times New Roman" w:hAnsi="Times New Roman" w:cs="Times New Roman"/>
+        </w:rPr>
+      </w:pPr>
+      <w:r>
+        <w:rPr>
+          <w:rFonts w:ascii="Times New Roman" w:hAnsi="Times New Roman" w:cs="Times New Roman"/>
+        </w:rPr>
+        <w:t xml:space="preserve">Z wielu obiektów gry składa się panel podstawowy, na którym to tworzony jest teren. Tak naprawdę panel, który widzimy na początku to wiele sześcianów ustawionych obok siebie tak by tworzyły spójną całość. </w:t>
+      </w:r>
+    </w:p>
+    <w:p>
+      <w:pPr>
+        <w:keepNext/>
+      </w:pPr>
+      <w:r>
+        <w:rPr>
+          <w:rFonts w:ascii="Times New Roman" w:hAnsi="Times New Roman" w:cs="Times New Roman"/>
+        </w:rPr>
+        <w:drawing>
+          <wp:inline distT="0" distB="0" distL="0" distR="0" wp14:anchorId="08CF0429" wp14:editId="61ADE975">
+            <wp:extent cx="5760720" cy="2437765"/>
+            <wp:effectExtent l="0" t="0" r="0" b="635"/>
+            <wp:docPr id="18" name="Obraz 18"/>
+            <wp:cNvGraphicFramePr>
+              <a:graphicFrameLocks xmlns:a="http://schemas.openxmlformats.org/drawingml/2006/main" noChangeAspect="1"/>
+            </wp:cNvGraphicFramePr>
+            <a:graphic xmlns:a="http://schemas.openxmlformats.org/drawingml/2006/main">
+              <a:graphicData uri="http://schemas.openxmlformats.org/drawingml/2006/picture">
+                <pic:pic xmlns:pic="http://schemas.openxmlformats.org/drawingml/2006/picture">
+                  <pic:nvPicPr>
+                    <pic:cNvPr id="1" name=""/>
+                    <pic:cNvPicPr/>
+                  </pic:nvPicPr>
+                  <pic:blipFill>
+                    <a:blip r:embed="rId21"/>
+                    <a:stretch>
+                      <a:fillRect/>
+                    </a:stretch>
+                  </pic:blipFill>
+                  <pic:spPr>
+                    <a:xfrm>
+                      <a:off x="0" y="0"/>
+                      <a:ext cx="5760720" cy="2437765"/>
+                    </a:xfrm>
+                    <a:prstGeom prst="rect">
+                      <a:avLst/>
+                    </a:prstGeom>
+                  </pic:spPr>
+                </pic:pic>
+              </a:graphicData>
+            </a:graphic>
+          </wp:inline>
+        </w:drawing>
+      </w:r>
+    </w:p>
+    <w:p>
+      <w:pPr>
+        <w:pStyle w:val="Legenda"/>
+      </w:pPr>
+      <w:r>
+        <w:t xml:space="preserve">Rysunek </w:t>
+      </w:r>
+      <w:fldSimple w:instr=" SEQ Rysunek \* ARABIC ">
+        <w:r>
+          <w:rPr>
+            <w:noProof/>
+          </w:rPr>
+          <w:t>16</w:t>
+        </w:r>
+      </w:fldSimple>
+      <w:r>
+        <w:t xml:space="preserve"> Sześciany, które tworzą panel podstawowy</w:t>
+      </w:r>
+    </w:p>
+    <w:p>
+      <w:r>
+        <w:t xml:space="preserve">Zdecydowałem się na takie rozwiązanie ponieważ dzięki niemu możemy na każdym sześcianie stworzyć coś innego, a co za tym idzie istnieje większa swoboda podczas modelowania terenu. </w:t>
+      </w:r>
+    </w:p>
+    <w:p>
+      <w:r>
+        <w:t>Po wciśnięciu spacji na każdym sześcianie pojawia się „trawa” o wysokości połowy jednego elementu panelu podstawowego.</w:t>
+      </w:r>
+    </w:p>
+    <w:p>
+      <w:pPr>
+        <w:keepNext/>
+      </w:pPr>
+      <w:r>
+        <w:drawing>
+          <wp:inline distT="0" distB="0" distL="0" distR="0" wp14:anchorId="650B62F0" wp14:editId="7BE6FDFF">
+            <wp:extent cx="5760720" cy="1859280"/>
+            <wp:effectExtent l="0" t="0" r="0" b="7620"/>
+            <wp:docPr id="19" name="Obraz 19"/>
+            <wp:cNvGraphicFramePr>
+              <a:graphicFrameLocks xmlns:a="http://schemas.openxmlformats.org/drawingml/2006/main" noChangeAspect="1"/>
+            </wp:cNvGraphicFramePr>
+            <a:graphic xmlns:a="http://schemas.openxmlformats.org/drawingml/2006/main">
+              <a:graphicData uri="http://schemas.openxmlformats.org/drawingml/2006/picture">
+                <pic:pic xmlns:pic="http://schemas.openxmlformats.org/drawingml/2006/picture">
+                  <pic:nvPicPr>
+                    <pic:cNvPr id="1" name=""/>
+                    <pic:cNvPicPr/>
+                  </pic:nvPicPr>
+                  <pic:blipFill>
+                    <a:blip r:embed="rId22"/>
+                    <a:stretch>
+                      <a:fillRect/>
+                    </a:stretch>
+                  </pic:blipFill>
+                  <pic:spPr>
+                    <a:xfrm>
+                      <a:off x="0" y="0"/>
+                      <a:ext cx="5760720" cy="1859280"/>
+                    </a:xfrm>
+                    <a:prstGeom prst="rect">
+                      <a:avLst/>
+                    </a:prstGeom>
+                  </pic:spPr>
+                </pic:pic>
+              </a:graphicData>
+            </a:graphic>
+          </wp:inline>
+        </w:drawing>
+      </w:r>
+    </w:p>
+    <w:p>
+      <w:pPr>
+        <w:pStyle w:val="Legenda"/>
+      </w:pPr>
+      <w:r>
+        <w:t xml:space="preserve">Rysunek </w:t>
+      </w:r>
+      <w:fldSimple w:instr=" SEQ Rysunek \* ARABIC ">
+        <w:r>
+          <w:rPr>
+            <w:noProof/>
+          </w:rPr>
+          <w:t>17</w:t>
+        </w:r>
+      </w:fldSimple>
+      <w:r>
+        <w:t xml:space="preserve"> Zielony element imitujący trawę na panelu podstawowym</w:t>
+      </w:r>
+    </w:p>
+    <w:p/>
+    <w:p>
+      <w:r>
+        <w:lastRenderedPageBreak/>
+        <w:t>Gdy już pierwszy, a zarazem kluczowy element</w:t>
+      </w:r>
+      <w:r>
+        <w:t>,</w:t>
+      </w:r>
+      <w:r>
+        <w:t xml:space="preserve"> został dodany do panelu może rozpocząć się modelowanie terenu. W tym momencie można również dodać inne elementu gry, czyli zwierzęta i rośliny. Nie ma możliwości dodania elementu flory czy fauny do panelu podstawowego. </w:t>
+      </w:r>
+    </w:p>
+    <w:p>
+      <w:r>
+        <w:t xml:space="preserve">Bardzo ważnymi obiektami gry są również elementu interfejsu użytkownika. To </w:t>
+      </w:r>
+      <w:r>
+        <w:t xml:space="preserve">z nich składa się cała pierwsza scena, oraz to dzięki nim istnieje możliwość dodania zwierząt i roślin to wygenerowanego terenu. </w:t>
+      </w:r>
+      <w:r>
+        <w:t xml:space="preserve"> </w:t>
+      </w:r>
+    </w:p>
+    <w:p>
+      <w:r>
+        <w:t xml:space="preserve">W prawym górnym rogu widzianego prze użytkownika ekranu jest przycisk. Po naciśnięciu na niego wyświetlany jest panel a na nim są przyciski, dzięki którym można dodać elementy flory i fauny na teren oraz można wyjść do menu głównego. </w:t>
+      </w:r>
+    </w:p>
+    <w:p>
+      <w:pPr>
+        <w:keepNext/>
+      </w:pPr>
+      <w:r>
+        <w:drawing>
+          <wp:inline distT="0" distB="0" distL="0" distR="0" wp14:anchorId="7D09DDD5" wp14:editId="68B119FD">
+            <wp:extent cx="1133475" cy="3625963"/>
+            <wp:effectExtent l="0" t="0" r="0" b="0"/>
+            <wp:docPr id="20" name="Obraz 20"/>
+            <wp:cNvGraphicFramePr>
+              <a:graphicFrameLocks xmlns:a="http://schemas.openxmlformats.org/drawingml/2006/main" noChangeAspect="1"/>
+            </wp:cNvGraphicFramePr>
+            <a:graphic xmlns:a="http://schemas.openxmlformats.org/drawingml/2006/main">
+              <a:graphicData uri="http://schemas.openxmlformats.org/drawingml/2006/picture">
+                <pic:pic xmlns:pic="http://schemas.openxmlformats.org/drawingml/2006/picture">
+                  <pic:nvPicPr>
+                    <pic:cNvPr id="1" name=""/>
+                    <pic:cNvPicPr/>
+                  </pic:nvPicPr>
+                  <pic:blipFill>
+                    <a:blip r:embed="rId23"/>
+                    <a:stretch>
+                      <a:fillRect/>
+                    </a:stretch>
+                  </pic:blipFill>
+                  <pic:spPr>
+                    <a:xfrm>
+                      <a:off x="0" y="0"/>
+                      <a:ext cx="1134362" cy="3628800"/>
+                    </a:xfrm>
+                    <a:prstGeom prst="rect">
+                      <a:avLst/>
+                    </a:prstGeom>
+                  </pic:spPr>
+                </pic:pic>
+              </a:graphicData>
+            </a:graphic>
+          </wp:inline>
+        </w:drawing>
+      </w:r>
+    </w:p>
+    <w:p>
+      <w:pPr>
+        <w:pStyle w:val="Legenda"/>
+      </w:pPr>
+      <w:r>
+        <w:t xml:space="preserve">Rysunek </w:t>
+      </w:r>
+      <w:fldSimple w:instr=" SEQ Rysunek \* ARABIC ">
+        <w:r>
+          <w:rPr>
+            <w:noProof/>
+          </w:rPr>
+          <w:t>18</w:t>
+        </w:r>
+      </w:fldSimple>
+      <w:r>
+        <w:t xml:space="preserve"> Panel boczny</w:t>
+      </w:r>
+    </w:p>
+    <w:p/>
+    <w:p>
+      <w:r>
+        <w:t xml:space="preserve">Po naciśnięciu któregoś przycisku zostanie wyświetlony kolejny </w:t>
+      </w:r>
+      <w:proofErr w:type="spellStart"/>
+      <w:r>
+        <w:t>GameObject</w:t>
+      </w:r>
+      <w:proofErr w:type="spellEnd"/>
+      <w:r>
+        <w:t>. Znajdują się na nim obiekty gry, które możemy dodać do sceny</w:t>
+      </w:r>
+    </w:p>
+    <w:p>
+      <w:r>
+        <w:lastRenderedPageBreak/>
+        <w:drawing>
+          <wp:inline distT="0" distB="0" distL="0" distR="0" wp14:anchorId="7E9A1595" wp14:editId="2062B896">
+            <wp:extent cx="1085850" cy="3615523"/>
+            <wp:effectExtent l="0" t="0" r="0" b="4445"/>
+            <wp:docPr id="21" name="Obraz 21"/>
+            <wp:cNvGraphicFramePr>
+              <a:graphicFrameLocks xmlns:a="http://schemas.openxmlformats.org/drawingml/2006/main" noChangeAspect="1"/>
+            </wp:cNvGraphicFramePr>
+            <a:graphic xmlns:a="http://schemas.openxmlformats.org/drawingml/2006/main">
+              <a:graphicData uri="http://schemas.openxmlformats.org/drawingml/2006/picture">
+                <pic:pic xmlns:pic="http://schemas.openxmlformats.org/drawingml/2006/picture">
+                  <pic:nvPicPr>
+                    <pic:cNvPr id="1" name=""/>
+                    <pic:cNvPicPr/>
+                  </pic:nvPicPr>
+                  <pic:blipFill>
+                    <a:blip r:embed="rId24"/>
+                    <a:stretch>
+                      <a:fillRect/>
+                    </a:stretch>
+                  </pic:blipFill>
+                  <pic:spPr>
+                    <a:xfrm>
+                      <a:off x="0" y="0"/>
+                      <a:ext cx="1093602" cy="3641335"/>
+                    </a:xfrm>
+                    <a:prstGeom prst="rect">
+                      <a:avLst/>
+                    </a:prstGeom>
+                  </pic:spPr>
+                </pic:pic>
+              </a:graphicData>
+            </a:graphic>
+          </wp:inline>
+        </w:drawing>
+      </w:r>
+      <w:r>
+        <w:t xml:space="preserve">          </w:t>
+      </w:r>
+      <w:r>
+        <w:drawing>
+          <wp:inline distT="0" distB="0" distL="0" distR="0" wp14:anchorId="50D90099" wp14:editId="45715FD6">
+            <wp:extent cx="1109550" cy="3629024"/>
+            <wp:effectExtent l="0" t="0" r="0" b="0"/>
+            <wp:docPr id="22" name="Obraz 22"/>
+            <wp:cNvGraphicFramePr>
+              <a:graphicFrameLocks xmlns:a="http://schemas.openxmlformats.org/drawingml/2006/main" noChangeAspect="1"/>
+            </wp:cNvGraphicFramePr>
+            <a:graphic xmlns:a="http://schemas.openxmlformats.org/drawingml/2006/main">
+              <a:graphicData uri="http://schemas.openxmlformats.org/drawingml/2006/picture">
+                <pic:pic xmlns:pic="http://schemas.openxmlformats.org/drawingml/2006/picture">
+                  <pic:nvPicPr>
+                    <pic:cNvPr id="1" name=""/>
+                    <pic:cNvPicPr/>
+                  </pic:nvPicPr>
+                  <pic:blipFill>
+                    <a:blip r:embed="rId25"/>
+                    <a:stretch>
+                      <a:fillRect/>
+                    </a:stretch>
+                  </pic:blipFill>
+                  <pic:spPr>
+                    <a:xfrm>
+                      <a:off x="0" y="0"/>
+                      <a:ext cx="1135658" cy="3714415"/>
+                    </a:xfrm>
+                    <a:prstGeom prst="rect">
+                      <a:avLst/>
+                    </a:prstGeom>
+                  </pic:spPr>
+                </pic:pic>
+              </a:graphicData>
+            </a:graphic>
+          </wp:inline>
+        </w:drawing>
+      </w:r>
+      <w:r>
+        <w:t xml:space="preserve">       </w:t>
+      </w:r>
+      <w:r>
+        <w:drawing>
+          <wp:inline distT="0" distB="0" distL="0" distR="0" wp14:anchorId="0C306C91" wp14:editId="720072EF">
+            <wp:extent cx="1042055" cy="3609976"/>
+            <wp:effectExtent l="0" t="0" r="5715" b="0"/>
+            <wp:docPr id="23" name="Obraz 23"/>
+            <wp:cNvGraphicFramePr>
+              <a:graphicFrameLocks xmlns:a="http://schemas.openxmlformats.org/drawingml/2006/main" noChangeAspect="1"/>
+            </wp:cNvGraphicFramePr>
+            <a:graphic xmlns:a="http://schemas.openxmlformats.org/drawingml/2006/main">
+              <a:graphicData uri="http://schemas.openxmlformats.org/drawingml/2006/picture">
+                <pic:pic xmlns:pic="http://schemas.openxmlformats.org/drawingml/2006/picture">
+                  <pic:nvPicPr>
+                    <pic:cNvPr id="1" name=""/>
+                    <pic:cNvPicPr/>
+                  </pic:nvPicPr>
+                  <pic:blipFill>
+                    <a:blip r:embed="rId26"/>
+                    <a:stretch>
+                      <a:fillRect/>
+                    </a:stretch>
+                  </pic:blipFill>
+                  <pic:spPr>
+                    <a:xfrm>
+                      <a:off x="0" y="0"/>
+                      <a:ext cx="1060549" cy="3674046"/>
+                    </a:xfrm>
+                    <a:prstGeom prst="rect">
+                      <a:avLst/>
+                    </a:prstGeom>
+                  </pic:spPr>
+                </pic:pic>
+              </a:graphicData>
+            </a:graphic>
+          </wp:inline>
+        </w:drawing>
+      </w:r>
+    </w:p>
+    <w:p/>
+    <w:p>
+      <w:r>
+        <w:t>Na powyższych zrzutach ekranu widzimy kolejno: rośliny, którymi żywią się zwierzęta roślinożerne, drzewa oraz panel z wyborem zwierzęcia.</w:t>
+      </w:r>
+    </w:p>
+    <w:p>
+      <w:r>
+        <w:t xml:space="preserve">Wszystko widoczne na tych panelach </w:t>
+      </w:r>
+      <w:r>
+        <w:t>można dodać do sceny i są to odrębne elementy gry.</w:t>
+      </w:r>
+    </w:p>
+    <w:p/>
+    <w:p>
+      <w:r>
+        <w:t xml:space="preserve">Na poniższym </w:t>
+      </w:r>
+      <w:proofErr w:type="spellStart"/>
+      <w:r>
+        <w:t>screenie</w:t>
+      </w:r>
+      <w:proofErr w:type="spellEnd"/>
+      <w:r>
+        <w:t xml:space="preserve"> widzimy po jednym dodanym elemencie z każdej kategorii</w:t>
+      </w:r>
+    </w:p>
+    <w:p>
+      <w:pPr>
+        <w:keepNext/>
+      </w:pPr>
+      <w:r>
+        <w:drawing>
+          <wp:inline distT="0" distB="0" distL="0" distR="0" wp14:anchorId="295A4223" wp14:editId="06A804D9">
+            <wp:extent cx="4534533" cy="2819794"/>
+            <wp:effectExtent l="0" t="0" r="0" b="0"/>
+            <wp:docPr id="25" name="Obraz 25"/>
+            <wp:cNvGraphicFramePr>
+              <a:graphicFrameLocks xmlns:a="http://schemas.openxmlformats.org/drawingml/2006/main" noChangeAspect="1"/>
+            </wp:cNvGraphicFramePr>
+            <a:graphic xmlns:a="http://schemas.openxmlformats.org/drawingml/2006/main">
+              <a:graphicData uri="http://schemas.openxmlformats.org/drawingml/2006/picture">
+                <pic:pic xmlns:pic="http://schemas.openxmlformats.org/drawingml/2006/picture">
+                  <pic:nvPicPr>
+                    <pic:cNvPr id="1" name=""/>
+                    <pic:cNvPicPr/>
+                  </pic:nvPicPr>
+                  <pic:blipFill>
+                    <a:blip r:embed="rId27"/>
+                    <a:stretch>
+                      <a:fillRect/>
+                    </a:stretch>
+                  </pic:blipFill>
+                  <pic:spPr>
+                    <a:xfrm>
+                      <a:off x="0" y="0"/>
+                      <a:ext cx="4534533" cy="2819794"/>
+                    </a:xfrm>
+                    <a:prstGeom prst="rect">
+                      <a:avLst/>
+                    </a:prstGeom>
+                  </pic:spPr>
+                </pic:pic>
+              </a:graphicData>
+            </a:graphic>
+          </wp:inline>
+        </w:drawing>
+      </w:r>
+    </w:p>
+    <w:p>
+      <w:pPr>
+        <w:pStyle w:val="Legenda"/>
+      </w:pPr>
+      <w:r>
+        <w:t xml:space="preserve">Rysunek </w:t>
+      </w:r>
+      <w:fldSimple w:instr=" SEQ Rysunek \* ARABIC ">
+        <w:r>
+          <w:rPr>
+            <w:noProof/>
+          </w:rPr>
+          <w:t>19</w:t>
+        </w:r>
+      </w:fldSimple>
+      <w:r>
+        <w:t xml:space="preserve"> Elementy świata</w:t>
+      </w:r>
+    </w:p>
+    <w:p/>
+    <w:p/>
+    <w:p/>
+    <w:p>
+      <w:pPr>
+        <w:rPr>
+          <w:rFonts w:cstheme="minorHAnsi"/>
+          <w:b/>
+          <w:bCs/>
+          <w:sz w:val="24"/>
+          <w:szCs w:val="24"/>
+        </w:rPr>
+      </w:pPr>
+      <w:r>
+        <w:rPr>
+          <w:rFonts w:cstheme="minorHAnsi"/>
+          <w:b/>
+          <w:bCs/>
+          <w:sz w:val="24"/>
+          <w:szCs w:val="24"/>
+        </w:rPr>
+        <w:t>Kamera</w:t>
+      </w:r>
+    </w:p>
+    <w:p>
+      <w:pPr>
+        <w:rPr>
+          <w:rFonts w:ascii="Times New Roman" w:hAnsi="Times New Roman" w:cs="Times New Roman"/>
+        </w:rPr>
+      </w:pPr>
+    </w:p>
+    <w:p>
+      <w:pPr>
+        <w:rPr>
+          <w:rFonts w:ascii="Times New Roman" w:hAnsi="Times New Roman" w:cs="Times New Roman"/>
+        </w:rPr>
+      </w:pPr>
+      <w:r>
+        <w:rPr>
+          <w:rFonts w:ascii="Times New Roman" w:hAnsi="Times New Roman" w:cs="Times New Roman"/>
+        </w:rPr>
+        <w:tab/>
+        <w:t>Tak jak napisałem we wcześniejszym etapie pracy, kamera ma za zadanie pokazanie fragmentu sceny, który będzie widoczny po uruchomieniu gry. W przypadku mojej aplikacji, jest ona umiejscowiona nad panelem podstawowym. Nie jest ona jednak umieszczona tam statycznie, ponieważ istnieje możliwość zmiany położenia kamery. Ruch ten jest ograniczony, aby nie było możliwości eksponowania tego, co jest poniżej panelu głównego.</w:t>
+      </w:r>
+    </w:p>
+    <w:p>
+      <w:pPr>
+        <w:rPr>
+          <w:rFonts w:ascii="Times New Roman" w:hAnsi="Times New Roman" w:cs="Times New Roman"/>
+        </w:rPr>
+      </w:pPr>
+    </w:p>
+    <w:p>
+      <w:pPr>
+        <w:rPr>
+          <w:rFonts w:ascii="Times New Roman" w:hAnsi="Times New Roman" w:cs="Times New Roman"/>
+        </w:rPr>
+      </w:pPr>
+      <w:r>
+        <w:rPr>
+          <w:rFonts w:ascii="Times New Roman" w:hAnsi="Times New Roman" w:cs="Times New Roman"/>
+        </w:rPr>
+        <w:t xml:space="preserve">Na poniższym </w:t>
+      </w:r>
+      <w:proofErr w:type="spellStart"/>
+      <w:r>
+        <w:rPr>
+          <w:rFonts w:ascii="Times New Roman" w:hAnsi="Times New Roman" w:cs="Times New Roman"/>
+        </w:rPr>
+        <w:t>screenie</w:t>
+      </w:r>
+      <w:proofErr w:type="spellEnd"/>
+      <w:r>
+        <w:rPr>
+          <w:rFonts w:ascii="Times New Roman" w:hAnsi="Times New Roman" w:cs="Times New Roman"/>
+        </w:rPr>
+        <w:t xml:space="preserve"> wiać jak ustawiona jest kamera na samym początku. </w:t>
+      </w:r>
+    </w:p>
+    <w:p>
+      <w:pPr>
+        <w:rPr>
+          <w:rFonts w:ascii="Times New Roman" w:hAnsi="Times New Roman" w:cs="Times New Roman"/>
+        </w:rPr>
+      </w:pPr>
+    </w:p>
+    <w:p>
+      <w:pPr>
+        <w:keepNext/>
+      </w:pPr>
+      <w:r>
+        <w:rPr>
+          <w:rFonts w:ascii="Times New Roman" w:hAnsi="Times New Roman" w:cs="Times New Roman"/>
+        </w:rPr>
+        <w:drawing>
+          <wp:inline distT="0" distB="0" distL="0" distR="0" wp14:anchorId="20168065" wp14:editId="03681C5C">
+            <wp:extent cx="5760720" cy="3336925"/>
+            <wp:effectExtent l="0" t="0" r="0" b="0"/>
+            <wp:docPr id="16" name="Obraz 16"/>
+            <wp:cNvGraphicFramePr>
+              <a:graphicFrameLocks xmlns:a="http://schemas.openxmlformats.org/drawingml/2006/main" noChangeAspect="1"/>
+            </wp:cNvGraphicFramePr>
+            <a:graphic xmlns:a="http://schemas.openxmlformats.org/drawingml/2006/main">
+              <a:graphicData uri="http://schemas.openxmlformats.org/drawingml/2006/picture">
+                <pic:pic xmlns:pic="http://schemas.openxmlformats.org/drawingml/2006/picture">
+                  <pic:nvPicPr>
+                    <pic:cNvPr id="1" name=""/>
+                    <pic:cNvPicPr/>
+                  </pic:nvPicPr>
+                  <pic:blipFill>
+                    <a:blip r:embed="rId28"/>
+                    <a:stretch>
+                      <a:fillRect/>
+                    </a:stretch>
+                  </pic:blipFill>
+                  <pic:spPr>
+                    <a:xfrm>
+                      <a:off x="0" y="0"/>
+                      <a:ext cx="5760720" cy="3336925"/>
+                    </a:xfrm>
+                    <a:prstGeom prst="rect">
+                      <a:avLst/>
+                    </a:prstGeom>
+                  </pic:spPr>
+                </pic:pic>
+              </a:graphicData>
+            </a:graphic>
+          </wp:inline>
+        </w:drawing>
+      </w:r>
+    </w:p>
+    <w:p>
+      <w:pPr>
+        <w:pStyle w:val="Legenda"/>
+        <w:rPr>
+          <w:rFonts w:ascii="Times New Roman" w:hAnsi="Times New Roman" w:cs="Times New Roman"/>
+        </w:rPr>
+      </w:pPr>
+      <w:r>
+        <w:t xml:space="preserve">Rysunek </w:t>
+      </w:r>
+      <w:fldSimple w:instr=" SEQ Rysunek \* ARABIC ">
+        <w:r>
+          <w:rPr>
+            <w:noProof/>
+          </w:rPr>
+          <w:t>20</w:t>
+        </w:r>
+      </w:fldSimple>
+      <w:r>
+        <w:t xml:space="preserve"> Kamera na </w:t>
+      </w:r>
+      <w:proofErr w:type="spellStart"/>
+      <w:r>
+        <w:t>począku</w:t>
+      </w:r>
+      <w:proofErr w:type="spellEnd"/>
+      <w:r>
+        <w:t xml:space="preserve"> aplikacji</w:t>
+      </w:r>
+    </w:p>
+    <w:p>
+      <w:pPr>
+        <w:rPr>
+          <w:rFonts w:ascii="Times New Roman" w:hAnsi="Times New Roman" w:cs="Times New Roman"/>
+        </w:rPr>
+      </w:pPr>
+      <w:r>
+        <w:rPr>
+          <w:rFonts w:ascii="Times New Roman" w:hAnsi="Times New Roman" w:cs="Times New Roman"/>
+        </w:rPr>
+        <w:br w:type="page"/>
+      </w:r>
+    </w:p>
+    <w:p>
+      <w:pPr>
+        <w:rPr>
+          <w:rFonts w:ascii="Times New Roman" w:hAnsi="Times New Roman" w:cs="Times New Roman"/>
+        </w:rPr>
+      </w:pPr>
+    </w:p>
+    <w:p>
+      <w:pPr>
+        <w:rPr>
+          <w:rFonts w:ascii="Times New Roman" w:hAnsi="Times New Roman" w:cs="Times New Roman"/>
+        </w:rPr>
+      </w:pPr>
+      <w:r>
+        <w:rPr>
+          <w:rFonts w:ascii="Times New Roman" w:hAnsi="Times New Roman" w:cs="Times New Roman"/>
+        </w:rPr>
+        <w:t xml:space="preserve">Natomiast ten </w:t>
+      </w:r>
+      <w:proofErr w:type="spellStart"/>
+      <w:r>
+        <w:rPr>
+          <w:rFonts w:ascii="Times New Roman" w:hAnsi="Times New Roman" w:cs="Times New Roman"/>
+        </w:rPr>
+        <w:t>screen</w:t>
+      </w:r>
+      <w:proofErr w:type="spellEnd"/>
+      <w:r>
+        <w:rPr>
+          <w:rFonts w:ascii="Times New Roman" w:hAnsi="Times New Roman" w:cs="Times New Roman"/>
+        </w:rPr>
+        <w:t xml:space="preserve"> prezentują jak blisko może przybliżyć się kamera podczas gry. Ruch jej został ograniczony w skrypcie, ponieważ w normalnych warunkach mogłaby ona przeniknąć przez podłoże.</w:t>
+      </w:r>
+    </w:p>
+    <w:p>
+      <w:pPr>
+        <w:keepNext/>
+      </w:pPr>
+      <w:r>
+        <w:rPr>
+          <w:rFonts w:ascii="Times New Roman" w:hAnsi="Times New Roman" w:cs="Times New Roman"/>
+        </w:rPr>
+        <w:drawing>
+          <wp:inline distT="0" distB="0" distL="0" distR="0" wp14:anchorId="12C0582B" wp14:editId="40561B65">
+            <wp:extent cx="5760720" cy="3324225"/>
+            <wp:effectExtent l="0" t="0" r="0" b="9525"/>
+            <wp:docPr id="17" name="Obraz 17"/>
+            <wp:cNvGraphicFramePr>
+              <a:graphicFrameLocks xmlns:a="http://schemas.openxmlformats.org/drawingml/2006/main" noChangeAspect="1"/>
+            </wp:cNvGraphicFramePr>
+            <a:graphic xmlns:a="http://schemas.openxmlformats.org/drawingml/2006/main">
+              <a:graphicData uri="http://schemas.openxmlformats.org/drawingml/2006/picture">
+                <pic:pic xmlns:pic="http://schemas.openxmlformats.org/drawingml/2006/picture">
+                  <pic:nvPicPr>
+                    <pic:cNvPr id="1" name=""/>
+                    <pic:cNvPicPr/>
+                  </pic:nvPicPr>
+                  <pic:blipFill>
+                    <a:blip r:embed="rId29"/>
+                    <a:stretch>
+                      <a:fillRect/>
+                    </a:stretch>
+                  </pic:blipFill>
+                  <pic:spPr>
+                    <a:xfrm>
+                      <a:off x="0" y="0"/>
+                      <a:ext cx="5760720" cy="3324225"/>
+                    </a:xfrm>
+                    <a:prstGeom prst="rect">
+                      <a:avLst/>
+                    </a:prstGeom>
+                  </pic:spPr>
+                </pic:pic>
+              </a:graphicData>
+            </a:graphic>
+          </wp:inline>
+        </w:drawing>
+      </w:r>
+    </w:p>
+    <w:p>
+      <w:pPr>
+        <w:pStyle w:val="Legenda"/>
+      </w:pPr>
+      <w:r>
+        <w:t xml:space="preserve">Rysunek </w:t>
+      </w:r>
+      <w:fldSimple w:instr=" SEQ Rysunek \* ARABIC ">
+        <w:r>
+          <w:rPr>
+            <w:noProof/>
+          </w:rPr>
+          <w:t>21</w:t>
+        </w:r>
+      </w:fldSimple>
+      <w:r>
+        <w:t xml:space="preserve"> Maksymalne przybliżenie kamery</w:t>
+      </w:r>
+    </w:p>
+    <w:p/>
+    <w:p>
+      <w:pPr>
+        <w:rPr>
+          <w:rFonts w:ascii="Times New Roman" w:hAnsi="Times New Roman" w:cs="Times New Roman"/>
+        </w:rPr>
+      </w:pPr>
+      <w:r>
+        <w:rPr>
+          <w:rFonts w:ascii="Times New Roman" w:hAnsi="Times New Roman" w:cs="Times New Roman"/>
+        </w:rPr>
+        <w:t>Ujęcie z tak bliska jest bardzo przydatne w przypadku gdy chcemy dokładnie prześledzić ruch zwierząt lub zobaczyć wygląd stworzonych roślin czy drzew</w:t>
+      </w:r>
+      <w:r>
+        <w:rPr>
+          <w:rFonts w:ascii="Times New Roman" w:hAnsi="Times New Roman" w:cs="Times New Roman"/>
+        </w:rPr>
+        <w:t>.</w:t>
+      </w:r>
+    </w:p>
+    <w:p>
+      <w:pPr>
+        <w:rPr>
+          <w:rFonts w:ascii="Times New Roman" w:hAnsi="Times New Roman" w:cs="Times New Roman"/>
+        </w:rPr>
+      </w:pPr>
+    </w:p>
+    <w:p>
+      <w:pPr>
+        <w:rPr>
+          <w:rFonts w:cstheme="minorHAnsi"/>
+          <w:b/>
+          <w:bCs/>
+          <w:sz w:val="24"/>
+          <w:szCs w:val="24"/>
+        </w:rPr>
+      </w:pPr>
+      <w:proofErr w:type="spellStart"/>
+      <w:r>
+        <w:rPr>
+          <w:rFonts w:cstheme="minorHAnsi"/>
+          <w:b/>
+          <w:bCs/>
+          <w:sz w:val="24"/>
+          <w:szCs w:val="24"/>
+        </w:rPr>
+        <w:t>Prefab</w:t>
+      </w:r>
+      <w:r>
+        <w:rPr>
+          <w:rFonts w:cstheme="minorHAnsi"/>
+          <w:b/>
+          <w:bCs/>
+          <w:sz w:val="24"/>
+          <w:szCs w:val="24"/>
+        </w:rPr>
+        <w:t>y</w:t>
+      </w:r>
+      <w:proofErr w:type="spellEnd"/>
+    </w:p>
+    <w:p>
+      <w:pPr>
+        <w:rPr>
+          <w:rFonts w:ascii="Times New Roman" w:hAnsi="Times New Roman" w:cs="Times New Roman"/>
+        </w:rPr>
+      </w:pPr>
+    </w:p>
+    <w:p>
+      <w:pPr>
+        <w:rPr>
+          <w:rFonts w:ascii="Times New Roman" w:hAnsi="Times New Roman" w:cs="Times New Roman"/>
+        </w:rPr>
+      </w:pPr>
+      <w:r>
+        <w:rPr>
+          <w:rFonts w:ascii="Times New Roman" w:hAnsi="Times New Roman" w:cs="Times New Roman"/>
+        </w:rPr>
+        <w:t>…</w:t>
+      </w:r>
+    </w:p>
+    <w:p>
+      <w:pPr>
+        <w:rPr>
+          <w:rFonts w:ascii="Times New Roman" w:hAnsi="Times New Roman" w:cs="Times New Roman"/>
+        </w:rPr>
+      </w:pPr>
+    </w:p>
+    <w:p>
+      <w:pPr>
+        <w:rPr>
+          <w:rFonts w:ascii="Times New Roman" w:hAnsi="Times New Roman" w:cs="Times New Roman"/>
+        </w:rPr>
+      </w:pPr>
+    </w:p>
+    <w:p>
+      <w:pPr>
+        <w:rPr>
+          <w:rFonts w:cstheme="minorHAnsi"/>
+          <w:b/>
+          <w:bCs/>
+          <w:sz w:val="24"/>
+          <w:szCs w:val="24"/>
+        </w:rPr>
+      </w:pPr>
+      <w:proofErr w:type="spellStart"/>
+      <w:r>
+        <w:rPr>
+          <w:rFonts w:cstheme="minorHAnsi"/>
+          <w:b/>
+          <w:bCs/>
+          <w:sz w:val="24"/>
+          <w:szCs w:val="24"/>
+        </w:rPr>
+        <w:t>Tagi</w:t>
+      </w:r>
+      <w:proofErr w:type="spellEnd"/>
+    </w:p>
+    <w:p>
+      <w:pPr>
+        <w:rPr>
+          <w:rFonts w:ascii="Times New Roman" w:hAnsi="Times New Roman" w:cs="Times New Roman"/>
+        </w:rPr>
+      </w:pPr>
+    </w:p>
+    <w:p>
+      <w:pPr>
+        <w:pStyle w:val="Nagwek1"/>
+        <w:numPr>
+          <w:ilvl w:val="0"/>
+          <w:numId w:val="8"/>
+        </w:numPr>
+        <w:rPr>
+          <w:sz w:val="44"/>
+          <w:szCs w:val="44"/>
+        </w:rPr>
+      </w:pPr>
+      <w:bookmarkStart w:id="7" w:name="_Toc64302747"/>
+      <w:r>
+        <w:rPr>
+          <w:sz w:val="44"/>
+          <w:szCs w:val="44"/>
+        </w:rPr>
+        <w:t>Implementacja</w:t>
+      </w:r>
+      <w:bookmarkEnd w:id="7"/>
+    </w:p>
+    <w:p/>
+    <w:p/>
+    <w:p>
+      <w:pPr>
+        <w:rPr>
+          <w:rFonts w:ascii="Times New Roman" w:hAnsi="Times New Roman" w:cs="Times New Roman"/>
+        </w:rPr>
+      </w:pPr>
+      <w:r>
+        <w:rPr>
+          <w:rFonts w:ascii="Times New Roman" w:hAnsi="Times New Roman" w:cs="Times New Roman"/>
+        </w:rPr>
+        <w:tab/>
+        <w:t xml:space="preserve">W tym rozdziale opisze kolejne etapy tworzenia programu. Przedstawię w jaki sposób zostały stworzone kluczowe dla funkcjonowania aplikacji elementy oraz przedstawię największe problemy </w:t>
+      </w:r>
+      <w:r>
+        <w:rPr>
+          <w:rFonts w:ascii="Times New Roman" w:hAnsi="Times New Roman" w:cs="Times New Roman"/>
+        </w:rPr>
+        <w:lastRenderedPageBreak/>
+        <w:t xml:space="preserve">jakie mnie spotkały podczas procesu tworzenia i w jaki sposób je rozwiązałem. Omówię również najważniejsze fragmenty kodu i przedstawię elementy silnika Unity, które ułatwiły mi tworzenie generatora. </w:t>
+      </w:r>
+    </w:p>
+    <w:p>
+      <w:pPr>
+        <w:rPr>
+          <w:rFonts w:ascii="Times New Roman" w:hAnsi="Times New Roman" w:cs="Times New Roman"/>
+        </w:rPr>
+      </w:pPr>
+    </w:p>
+    <w:p>
+      <w:pPr>
+        <w:rPr>
+          <w:rFonts w:ascii="Times New Roman" w:hAnsi="Times New Roman" w:cs="Times New Roman"/>
+        </w:rPr>
+      </w:pPr>
+      <w:r>
+        <w:rPr>
+          <w:rFonts w:ascii="Times New Roman" w:hAnsi="Times New Roman" w:cs="Times New Roman"/>
+        </w:rPr>
+        <w:t>Proces tworzenia podzielę na dwa etapy. W pierwszym opiszę to w jaki sposób i przy użyciu czego, stworzyłem możliwość generowania terenu, a w drugim przedstawię w jaki sposób zaprogramowałem możliwość dodawania flory i fauny oraz omówię skrypt</w:t>
+      </w:r>
+      <w:r>
+        <w:rPr>
+          <w:rFonts w:ascii="Times New Roman" w:hAnsi="Times New Roman" w:cs="Times New Roman"/>
+        </w:rPr>
+        <w:t>y, które odpowiadają za poruszanie się zwierząt.</w:t>
+      </w:r>
+    </w:p>
+    <w:p>
+      <w:pPr>
+        <w:rPr>
+          <w:rFonts w:ascii="Times New Roman" w:hAnsi="Times New Roman" w:cs="Times New Roman"/>
+        </w:rPr>
+      </w:pPr>
+    </w:p>
+    <w:p>
+      <w:pPr>
+        <w:rPr>
+          <w:rFonts w:ascii="Times New Roman" w:hAnsi="Times New Roman" w:cs="Times New Roman"/>
+        </w:rPr>
+      </w:pPr>
+    </w:p>
+    <w:p>
+      <w:pPr>
+        <w:pStyle w:val="Nagwek2"/>
+        <w:numPr>
+          <w:ilvl w:val="1"/>
+          <w:numId w:val="8"/>
+        </w:numPr>
+      </w:pPr>
+      <w:bookmarkStart w:id="8" w:name="_Toc64302748"/>
+      <w:r>
+        <w:t>Etap pierwszy</w:t>
+      </w:r>
+      <w:bookmarkEnd w:id="8"/>
+      <w:r>
+        <w:t xml:space="preserve"> </w:t>
+      </w:r>
+    </w:p>
+    <w:p>
+      <w:pPr>
+        <w:rPr>
+          <w:rFonts w:ascii="Times New Roman" w:hAnsi="Times New Roman" w:cs="Times New Roman"/>
+        </w:rPr>
+      </w:pPr>
+    </w:p>
+    <w:p>
+      <w:pPr>
+        <w:rPr>
+          <w:rFonts w:ascii="Times New Roman" w:hAnsi="Times New Roman" w:cs="Times New Roman"/>
+        </w:rPr>
+      </w:pPr>
+    </w:p>
+    <w:p>
+      <w:pPr>
+        <w:rPr>
+          <w:rFonts w:ascii="Times New Roman" w:hAnsi="Times New Roman" w:cs="Times New Roman"/>
+        </w:rPr>
+      </w:pPr>
+      <w:r>
+        <w:rPr>
+          <w:rFonts w:ascii="Times New Roman" w:hAnsi="Times New Roman" w:cs="Times New Roman"/>
+        </w:rPr>
+        <w:tab/>
+        <w:t xml:space="preserve">Tworzenie pierwszego etapu rozpocząłem od dodania pojedynczego elementu panelu podstawowego. Następnie dodany przeze mnie sześcian wielokrotnie zduplikowałem, aż do uzyskania sporych rozmiarów panelu. Wszystkie stworzone elementy dodałem do jednego pustego </w:t>
+      </w:r>
+      <w:proofErr w:type="spellStart"/>
+      <w:r>
+        <w:rPr>
+          <w:rFonts w:ascii="Times New Roman" w:hAnsi="Times New Roman" w:cs="Times New Roman"/>
+        </w:rPr>
+        <w:t>GameObjectu</w:t>
+      </w:r>
+      <w:proofErr w:type="spellEnd"/>
+      <w:r>
+        <w:rPr>
+          <w:rFonts w:ascii="Times New Roman" w:hAnsi="Times New Roman" w:cs="Times New Roman"/>
+        </w:rPr>
+        <w:t xml:space="preserve"> i nazwałem go </w:t>
+      </w:r>
+      <w:proofErr w:type="spellStart"/>
+      <w:r>
+        <w:rPr>
+          <w:rFonts w:ascii="Times New Roman" w:hAnsi="Times New Roman" w:cs="Times New Roman"/>
+        </w:rPr>
+        <w:t>WholeGround</w:t>
+      </w:r>
+      <w:proofErr w:type="spellEnd"/>
+      <w:r>
+        <w:rPr>
+          <w:rFonts w:ascii="Times New Roman" w:hAnsi="Times New Roman" w:cs="Times New Roman"/>
+        </w:rPr>
+        <w:t>.</w:t>
+      </w:r>
+    </w:p>
+    <w:p>
+      <w:pPr>
+        <w:rPr>
+          <w:rFonts w:ascii="Times New Roman" w:hAnsi="Times New Roman" w:cs="Times New Roman"/>
+        </w:rPr>
+      </w:pPr>
+    </w:p>
+    <w:p>
+      <w:pPr>
+        <w:keepNext/>
+      </w:pPr>
+      <w:r>
+        <w:rPr>
+          <w:rFonts w:ascii="Times New Roman" w:hAnsi="Times New Roman" w:cs="Times New Roman"/>
+        </w:rPr>
+        <w:drawing>
+          <wp:inline distT="0" distB="0" distL="0" distR="0" wp14:anchorId="43075CB9" wp14:editId="0C7CFFA6">
+            <wp:extent cx="1648055" cy="1609950"/>
+            <wp:effectExtent l="0" t="0" r="9525" b="9525"/>
+            <wp:docPr id="26" name="Obraz 26"/>
+            <wp:cNvGraphicFramePr>
+              <a:graphicFrameLocks xmlns:a="http://schemas.openxmlformats.org/drawingml/2006/main" noChangeAspect="1"/>
+            </wp:cNvGraphicFramePr>
+            <a:graphic xmlns:a="http://schemas.openxmlformats.org/drawingml/2006/main">
+              <a:graphicData uri="http://schemas.openxmlformats.org/drawingml/2006/picture">
+                <pic:pic xmlns:pic="http://schemas.openxmlformats.org/drawingml/2006/picture">
+                  <pic:nvPicPr>
+                    <pic:cNvPr id="1" name=""/>
+                    <pic:cNvPicPr/>
+                  </pic:nvPicPr>
+                  <pic:blipFill>
+                    <a:blip r:embed="rId30"/>
+                    <a:stretch>
+                      <a:fillRect/>
+                    </a:stretch>
+                  </pic:blipFill>
+                  <pic:spPr>
+                    <a:xfrm>
+                      <a:off x="0" y="0"/>
+                      <a:ext cx="1648055" cy="1609950"/>
+                    </a:xfrm>
+                    <a:prstGeom prst="rect">
+                      <a:avLst/>
+                    </a:prstGeom>
+                  </pic:spPr>
+                </pic:pic>
+              </a:graphicData>
+            </a:graphic>
+          </wp:inline>
+        </w:drawing>
+      </w:r>
+    </w:p>
+    <w:p>
+      <w:pPr>
+        <w:pStyle w:val="Legenda"/>
+      </w:pPr>
+      <w:r>
+        <w:t xml:space="preserve">Rysunek </w:t>
+      </w:r>
+      <w:fldSimple w:instr=" SEQ Rysunek \* ARABIC ">
+        <w:r>
+          <w:rPr>
+            <w:noProof/>
+          </w:rPr>
+          <w:t>22</w:t>
+        </w:r>
+      </w:fldSimple>
+      <w:r>
+        <w:t xml:space="preserve"> </w:t>
+      </w:r>
+      <w:proofErr w:type="spellStart"/>
+      <w:r>
+        <w:t>GameObject</w:t>
+      </w:r>
+      <w:proofErr w:type="spellEnd"/>
+      <w:r>
+        <w:t xml:space="preserve"> o nazwie </w:t>
+      </w:r>
+      <w:proofErr w:type="spellStart"/>
+      <w:r>
+        <w:t>WholeGround</w:t>
+      </w:r>
+      <w:proofErr w:type="spellEnd"/>
+    </w:p>
+    <w:p/>
+    <w:p>
+      <w:pPr>
+        <w:rPr>
+          <w:rFonts w:ascii="Times New Roman" w:hAnsi="Times New Roman" w:cs="Times New Roman"/>
+        </w:rPr>
+      </w:pPr>
+    </w:p>
+    <w:p>
+      <w:pPr>
+        <w:rPr>
+          <w:rFonts w:ascii="Times New Roman" w:hAnsi="Times New Roman" w:cs="Times New Roman"/>
+        </w:rPr>
+      </w:pPr>
+      <w:r>
+        <w:rPr>
+          <w:rFonts w:ascii="Times New Roman" w:hAnsi="Times New Roman" w:cs="Times New Roman"/>
+        </w:rPr>
+        <w:t xml:space="preserve">Gdy miałem już panel podstawowy postanowiłem </w:t>
+      </w:r>
+      <w:r>
+        <w:rPr>
+          <w:rFonts w:ascii="Times New Roman" w:hAnsi="Times New Roman" w:cs="Times New Roman"/>
+        </w:rPr>
+        <w:t>utworzyć</w:t>
+      </w:r>
+      <w:r>
+        <w:rPr>
+          <w:rFonts w:ascii="Times New Roman" w:hAnsi="Times New Roman" w:cs="Times New Roman"/>
+        </w:rPr>
+        <w:t xml:space="preserve"> element, który umożliwiać będzie modelowanie terenu.</w:t>
+      </w:r>
+      <w:r>
+        <w:rPr>
+          <w:rFonts w:ascii="Times New Roman" w:hAnsi="Times New Roman" w:cs="Times New Roman"/>
+        </w:rPr>
+        <w:t xml:space="preserve"> Stworzony on został bardzo podobnie do </w:t>
+      </w:r>
+      <w:proofErr w:type="spellStart"/>
+      <w:r>
+        <w:rPr>
+          <w:rFonts w:ascii="Times New Roman" w:hAnsi="Times New Roman" w:cs="Times New Roman"/>
+        </w:rPr>
+        <w:t>WholeGround</w:t>
+      </w:r>
+      <w:proofErr w:type="spellEnd"/>
+      <w:r>
+        <w:rPr>
+          <w:rFonts w:ascii="Times New Roman" w:hAnsi="Times New Roman" w:cs="Times New Roman"/>
+        </w:rPr>
+        <w:t xml:space="preserve">, czyli dodałem zwykłą kostkę oraz dodałem ją do pustego </w:t>
+      </w:r>
+      <w:proofErr w:type="spellStart"/>
+      <w:r>
+        <w:rPr>
+          <w:rFonts w:ascii="Times New Roman" w:hAnsi="Times New Roman" w:cs="Times New Roman"/>
+        </w:rPr>
+        <w:t>GameObjectu</w:t>
+      </w:r>
+      <w:proofErr w:type="spellEnd"/>
+      <w:r>
+        <w:rPr>
+          <w:rFonts w:ascii="Times New Roman" w:hAnsi="Times New Roman" w:cs="Times New Roman"/>
+        </w:rPr>
+        <w:t xml:space="preserve"> o nazwie </w:t>
+      </w:r>
+      <w:proofErr w:type="spellStart"/>
+      <w:r>
+        <w:rPr>
+          <w:rFonts w:ascii="Times New Roman" w:hAnsi="Times New Roman" w:cs="Times New Roman"/>
+        </w:rPr>
+        <w:t>worldMatPrefab</w:t>
+      </w:r>
+      <w:proofErr w:type="spellEnd"/>
+      <w:r>
+        <w:rPr>
+          <w:rFonts w:ascii="Times New Roman" w:hAnsi="Times New Roman" w:cs="Times New Roman"/>
+        </w:rPr>
+        <w:t xml:space="preserve">. Element ten dodałem do folderu z </w:t>
+      </w:r>
+      <w:proofErr w:type="spellStart"/>
+      <w:r>
+        <w:rPr>
+          <w:rFonts w:ascii="Times New Roman" w:hAnsi="Times New Roman" w:cs="Times New Roman"/>
+        </w:rPr>
+        <w:t>Prefabami</w:t>
+      </w:r>
+      <w:proofErr w:type="spellEnd"/>
+      <w:r>
+        <w:rPr>
+          <w:rFonts w:ascii="Times New Roman" w:hAnsi="Times New Roman" w:cs="Times New Roman"/>
+        </w:rPr>
+        <w:t>.</w:t>
+      </w:r>
+    </w:p>
+    <w:p>
+      <w:pPr>
+        <w:rPr>
+          <w:rFonts w:ascii="Times New Roman" w:hAnsi="Times New Roman" w:cs="Times New Roman"/>
+        </w:rPr>
+      </w:pPr>
+      <w:r>
+        <w:rPr>
+          <w:rFonts w:ascii="Times New Roman" w:hAnsi="Times New Roman" w:cs="Times New Roman"/>
+        </w:rPr>
+        <w:t>Kiedy miałem już potrzebny mi element</w:t>
+      </w:r>
+      <w:r>
+        <w:rPr>
+          <w:rFonts w:ascii="Times New Roman" w:hAnsi="Times New Roman" w:cs="Times New Roman"/>
+        </w:rPr>
+        <w:t xml:space="preserve"> postanowiłem </w:t>
+      </w:r>
+      <w:r>
+        <w:rPr>
+          <w:rFonts w:ascii="Times New Roman" w:hAnsi="Times New Roman" w:cs="Times New Roman"/>
+        </w:rPr>
+        <w:t>dodać</w:t>
+      </w:r>
+      <w:r>
+        <w:rPr>
+          <w:rFonts w:ascii="Times New Roman" w:hAnsi="Times New Roman" w:cs="Times New Roman"/>
+        </w:rPr>
+        <w:t xml:space="preserve"> skrypt, który nazwałem </w:t>
+      </w:r>
+      <w:proofErr w:type="spellStart"/>
+      <w:r>
+        <w:rPr>
+          <w:rFonts w:ascii="Times New Roman" w:hAnsi="Times New Roman" w:cs="Times New Roman"/>
+        </w:rPr>
+        <w:t>BlockManage</w:t>
+      </w:r>
+      <w:r>
+        <w:rPr>
+          <w:rFonts w:ascii="Times New Roman" w:hAnsi="Times New Roman" w:cs="Times New Roman"/>
+        </w:rPr>
+        <w:t>r</w:t>
+      </w:r>
+      <w:proofErr w:type="spellEnd"/>
+      <w:r>
+        <w:rPr>
+          <w:rFonts w:ascii="Times New Roman" w:hAnsi="Times New Roman" w:cs="Times New Roman"/>
+        </w:rPr>
+        <w:t xml:space="preserve">. Następnie napisałem mechanizm, który umożliwia zwiększanie i zmniejszanie danego elementu. </w:t>
+      </w:r>
+    </w:p>
+    <w:p>
+      <w:pPr>
+        <w:rPr>
+          <w:rFonts w:ascii="Times New Roman" w:hAnsi="Times New Roman" w:cs="Times New Roman"/>
+        </w:rPr>
+      </w:pPr>
+      <w:r>
+        <w:rPr>
+          <w:rFonts w:ascii="Times New Roman" w:hAnsi="Times New Roman" w:cs="Times New Roman"/>
+        </w:rPr>
+        <w:t xml:space="preserve">Tę funkcjonalność zawarłem w funkcji </w:t>
+      </w:r>
+      <w:proofErr w:type="spellStart"/>
+      <w:r>
+        <w:rPr>
+          <w:rFonts w:ascii="Times New Roman" w:hAnsi="Times New Roman" w:cs="Times New Roman"/>
+        </w:rPr>
+        <w:t>GraoundScal</w:t>
+      </w:r>
+      <w:proofErr w:type="spellEnd"/>
+      <w:r>
+        <w:rPr>
+          <w:rFonts w:ascii="Times New Roman" w:hAnsi="Times New Roman" w:cs="Times New Roman"/>
+        </w:rPr>
+        <w:t xml:space="preserve">, która przyjmuje </w:t>
+      </w:r>
+      <w:proofErr w:type="spellStart"/>
+      <w:r>
+        <w:rPr>
+          <w:rFonts w:ascii="Times New Roman" w:hAnsi="Times New Roman" w:cs="Times New Roman"/>
+        </w:rPr>
+        <w:t>GameObject</w:t>
+      </w:r>
+      <w:proofErr w:type="spellEnd"/>
+      <w:r>
+        <w:rPr>
+          <w:rFonts w:ascii="Times New Roman" w:hAnsi="Times New Roman" w:cs="Times New Roman"/>
+        </w:rPr>
+        <w:t xml:space="preserve">(w tym przypadku </w:t>
+      </w:r>
+      <w:proofErr w:type="spellStart"/>
+      <w:r>
+        <w:rPr>
+          <w:rFonts w:ascii="Times New Roman" w:hAnsi="Times New Roman" w:cs="Times New Roman"/>
+        </w:rPr>
+        <w:t>worldMatPrefab</w:t>
+      </w:r>
+      <w:proofErr w:type="spellEnd"/>
+      <w:r>
+        <w:rPr>
+          <w:rFonts w:ascii="Times New Roman" w:hAnsi="Times New Roman" w:cs="Times New Roman"/>
+        </w:rPr>
+        <w:t>)</w:t>
+      </w:r>
+      <w:r>
+        <w:rPr>
+          <w:rFonts w:ascii="Times New Roman" w:hAnsi="Times New Roman" w:cs="Times New Roman"/>
+        </w:rPr>
+        <w:t xml:space="preserve"> a następnie przy użyciu przycisku „h” zwiększa go o 0.2 jednostki, oraz zmniejsza o 0.2 jednostki przy naciśnięciu przycisku „l”. Dodatkowo funkcja zawiera blokadę, która uniemożliwia zmniejszanie elementu gdy jego rozmiar jest mniejszy bądź równy 0.3 jednostki. </w:t>
+      </w:r>
+    </w:p>
+    <w:p>
+      <w:pPr>
+        <w:rPr>
+          <w:rFonts w:ascii="Times New Roman" w:hAnsi="Times New Roman" w:cs="Times New Roman"/>
+        </w:rPr>
+      </w:pPr>
+      <w:r>
+        <w:rPr>
+          <w:rFonts w:ascii="Times New Roman" w:hAnsi="Times New Roman" w:cs="Times New Roman"/>
+        </w:rPr>
+        <w:t xml:space="preserve">Na poniższym zrzucie ekrany widać całą funkcję </w:t>
+      </w:r>
+      <w:proofErr w:type="spellStart"/>
+      <w:r>
+        <w:rPr>
+          <w:rFonts w:ascii="Times New Roman" w:hAnsi="Times New Roman" w:cs="Times New Roman"/>
+        </w:rPr>
+        <w:t>GroundScal</w:t>
+      </w:r>
+      <w:proofErr w:type="spellEnd"/>
+      <w:r>
+        <w:rPr>
+          <w:rFonts w:ascii="Times New Roman" w:hAnsi="Times New Roman" w:cs="Times New Roman"/>
+        </w:rPr>
+        <w:t>.</w:t>
+      </w:r>
+    </w:p>
+    <w:p>
+      <w:pPr>
+        <w:keepNext/>
+      </w:pPr>
+      <w:r>
+        <w:lastRenderedPageBreak/>
+        <w:drawing>
+          <wp:inline distT="0" distB="0" distL="0" distR="0" wp14:anchorId="36BCC35A" wp14:editId="029F2E10">
+            <wp:extent cx="5344271" cy="3115110"/>
+            <wp:effectExtent l="0" t="0" r="8890" b="9525"/>
+            <wp:docPr id="28" name="Obraz 28"/>
+            <wp:cNvGraphicFramePr>
+              <a:graphicFrameLocks xmlns:a="http://schemas.openxmlformats.org/drawingml/2006/main" noChangeAspect="1"/>
+            </wp:cNvGraphicFramePr>
+            <a:graphic xmlns:a="http://schemas.openxmlformats.org/drawingml/2006/main">
+              <a:graphicData uri="http://schemas.openxmlformats.org/drawingml/2006/picture">
+                <pic:pic xmlns:pic="http://schemas.openxmlformats.org/drawingml/2006/picture">
+                  <pic:nvPicPr>
+                    <pic:cNvPr id="1" name=""/>
+                    <pic:cNvPicPr/>
+                  </pic:nvPicPr>
+                  <pic:blipFill>
+                    <a:blip r:embed="rId31"/>
+                    <a:stretch>
+                      <a:fillRect/>
+                    </a:stretch>
+                  </pic:blipFill>
+                  <pic:spPr>
+                    <a:xfrm>
+                      <a:off x="0" y="0"/>
+                      <a:ext cx="5344271" cy="3115110"/>
+                    </a:xfrm>
+                    <a:prstGeom prst="rect">
+                      <a:avLst/>
+                    </a:prstGeom>
+                  </pic:spPr>
+                </pic:pic>
+              </a:graphicData>
+            </a:graphic>
+          </wp:inline>
+        </w:drawing>
+      </w:r>
+    </w:p>
+    <w:p>
+      <w:pPr>
+        <w:pStyle w:val="Legenda"/>
+        <w:rPr>
+          <w:rFonts w:ascii="Times New Roman" w:hAnsi="Times New Roman" w:cs="Times New Roman"/>
+        </w:rPr>
+      </w:pPr>
+      <w:r>
+        <w:t xml:space="preserve">Rysunek </w:t>
+      </w:r>
+      <w:fldSimple w:instr=" SEQ Rysunek \* ARABIC ">
+        <w:r>
+          <w:rPr>
+            <w:noProof/>
+          </w:rPr>
+          <w:t>23</w:t>
+        </w:r>
+      </w:fldSimple>
+      <w:r>
+        <w:t xml:space="preserve"> Funkcja </w:t>
+      </w:r>
+      <w:proofErr w:type="spellStart"/>
+      <w:r>
+        <w:t>GroundScal</w:t>
+      </w:r>
+      <w:proofErr w:type="spellEnd"/>
+      <w:r>
+        <w:t xml:space="preserve"> w skrypcie </w:t>
+      </w:r>
+      <w:proofErr w:type="spellStart"/>
+      <w:r>
+        <w:t>BlockManager</w:t>
+      </w:r>
+      <w:proofErr w:type="spellEnd"/>
+    </w:p>
+    <w:p>
+      <w:pPr>
+        <w:rPr>
+          <w:rFonts w:ascii="Times New Roman" w:hAnsi="Times New Roman" w:cs="Times New Roman"/>
+        </w:rPr>
+      </w:pPr>
+    </w:p>
+    <w:p>
+      <w:pPr>
+        <w:rPr>
+          <w:rFonts w:ascii="Times New Roman" w:hAnsi="Times New Roman" w:cs="Times New Roman"/>
+        </w:rPr>
+      </w:pPr>
+      <w:r>
+        <w:rPr>
+          <w:rFonts w:ascii="Times New Roman" w:hAnsi="Times New Roman" w:cs="Times New Roman"/>
+        </w:rPr>
+        <w:t>Obiekt ten ma specjalny materiał, który zmienia swój kolor w zależności od tego jaka jest jego wysokość. Gdy jest on utworzony ma kolor zielony, który imituje trawę. Następnie im poziom jest wyższy kolor ten robi się coraz ciemniejszy, do momentu, gry przypomina skały górskie.</w:t>
+      </w:r>
+    </w:p>
+    <w:p>
+      <w:pPr>
+        <w:rPr>
+          <w:rFonts w:ascii="Times New Roman" w:hAnsi="Times New Roman" w:cs="Times New Roman"/>
+        </w:rPr>
+      </w:pPr>
+    </w:p>
+    <w:p>
+      <w:pPr>
+        <w:rPr>
+          <w:rFonts w:ascii="Times New Roman" w:hAnsi="Times New Roman" w:cs="Times New Roman"/>
+          <w:b/>
+          <w:bCs/>
+        </w:rPr>
+      </w:pPr>
+      <w:r>
+        <w:rPr>
+          <w:rFonts w:ascii="Times New Roman" w:hAnsi="Times New Roman" w:cs="Times New Roman"/>
+          <w:b/>
+          <w:bCs/>
+        </w:rPr>
+        <w:t>Dodawanie do list</w:t>
+      </w:r>
+    </w:p>
+    <w:p>
+      <w:pPr>
+        <w:rPr>
+          <w:rFonts w:ascii="Times New Roman" w:hAnsi="Times New Roman" w:cs="Times New Roman"/>
+        </w:rPr>
+      </w:pPr>
+    </w:p>
+    <w:p>
+      <w:pPr>
+        <w:rPr>
+          <w:rFonts w:ascii="Times New Roman" w:hAnsi="Times New Roman" w:cs="Times New Roman"/>
+        </w:rPr>
+      </w:pPr>
+      <w:r>
+        <w:rPr>
+          <w:rFonts w:ascii="Times New Roman" w:hAnsi="Times New Roman" w:cs="Times New Roman"/>
+        </w:rPr>
+        <w:t xml:space="preserve">Następnie postanowiłem stworzyć funkcjonalność, która umożliwiłaby dodawanie </w:t>
+      </w:r>
+      <w:proofErr w:type="spellStart"/>
+      <w:r>
+        <w:rPr>
+          <w:rFonts w:ascii="Times New Roman" w:hAnsi="Times New Roman" w:cs="Times New Roman"/>
+        </w:rPr>
+        <w:t>worldMatPrefab</w:t>
+      </w:r>
+      <w:proofErr w:type="spellEnd"/>
+      <w:r>
+        <w:rPr>
+          <w:rFonts w:ascii="Times New Roman" w:hAnsi="Times New Roman" w:cs="Times New Roman"/>
+        </w:rPr>
+        <w:t xml:space="preserve"> na </w:t>
+      </w:r>
+      <w:proofErr w:type="spellStart"/>
+      <w:r>
+        <w:rPr>
+          <w:rFonts w:ascii="Times New Roman" w:hAnsi="Times New Roman" w:cs="Times New Roman"/>
+        </w:rPr>
+        <w:t>WholeGround</w:t>
+      </w:r>
+      <w:proofErr w:type="spellEnd"/>
+      <w:r>
+        <w:rPr>
+          <w:rFonts w:ascii="Times New Roman" w:hAnsi="Times New Roman" w:cs="Times New Roman"/>
+        </w:rPr>
+        <w:t xml:space="preserve">, aby wyglądało to jak element ziemi, który można dowolnie zwiększać i zmniejszać. W tym celu, w skrypcie </w:t>
+      </w:r>
+      <w:proofErr w:type="spellStart"/>
+      <w:r>
+        <w:rPr>
+          <w:rFonts w:ascii="Times New Roman" w:hAnsi="Times New Roman" w:cs="Times New Roman"/>
+        </w:rPr>
+        <w:t>BlockManager</w:t>
+      </w:r>
+      <w:proofErr w:type="spellEnd"/>
+      <w:r>
+        <w:rPr>
+          <w:rFonts w:ascii="Times New Roman" w:hAnsi="Times New Roman" w:cs="Times New Roman"/>
+        </w:rPr>
+        <w:t xml:space="preserve"> postanowiłem stworzyć dwie listy </w:t>
+      </w:r>
+      <w:proofErr w:type="spellStart"/>
+      <w:r>
+        <w:rPr>
+          <w:rFonts w:ascii="Times New Roman" w:hAnsi="Times New Roman" w:cs="Times New Roman"/>
+        </w:rPr>
+        <w:t>GameObjectów</w:t>
+      </w:r>
+      <w:proofErr w:type="spellEnd"/>
+      <w:r>
+        <w:rPr>
+          <w:rFonts w:ascii="Times New Roman" w:hAnsi="Times New Roman" w:cs="Times New Roman"/>
+        </w:rPr>
+        <w:t>, o nazwach: „</w:t>
+      </w:r>
+      <w:proofErr w:type="spellStart"/>
+      <w:r>
+        <w:rPr>
+          <w:rFonts w:ascii="Times New Roman" w:hAnsi="Times New Roman" w:cs="Times New Roman"/>
+        </w:rPr>
+        <w:t>created</w:t>
+      </w:r>
+      <w:proofErr w:type="spellEnd"/>
+      <w:r>
+        <w:rPr>
+          <w:rFonts w:ascii="Times New Roman" w:hAnsi="Times New Roman" w:cs="Times New Roman"/>
+        </w:rPr>
+        <w:t>” oraz „</w:t>
+      </w:r>
+      <w:proofErr w:type="spellStart"/>
+      <w:r>
+        <w:rPr>
+          <w:rFonts w:ascii="Times New Roman" w:hAnsi="Times New Roman" w:cs="Times New Roman"/>
+        </w:rPr>
+        <w:t>marked</w:t>
+      </w:r>
+      <w:proofErr w:type="spellEnd"/>
+      <w:r>
+        <w:rPr>
+          <w:rFonts w:ascii="Times New Roman" w:hAnsi="Times New Roman" w:cs="Times New Roman"/>
+        </w:rPr>
+        <w:t xml:space="preserve">”, w których odpowiednio znajdowałby się elementy stworzone oraz te, które zostały zaznaczone i których wysokość można modyfikować. </w:t>
+      </w:r>
+    </w:p>
+    <w:p>
+      <w:pPr>
+        <w:rPr>
+          <w:rFonts w:ascii="Times New Roman" w:hAnsi="Times New Roman" w:cs="Times New Roman"/>
+        </w:rPr>
+      </w:pPr>
+    </w:p>
+    <w:p>
+      <w:pPr>
+        <w:keepNext/>
+      </w:pPr>
+      <w:r>
+        <w:rPr>
+          <w:rFonts w:ascii="Times New Roman" w:hAnsi="Times New Roman" w:cs="Times New Roman"/>
+        </w:rPr>
+        <w:drawing>
+          <wp:inline distT="0" distB="0" distL="0" distR="0" wp14:anchorId="5E0D9D32" wp14:editId="4B545D42">
+            <wp:extent cx="4267796" cy="419158"/>
+            <wp:effectExtent l="0" t="0" r="0" b="0"/>
+            <wp:docPr id="29" name="Obraz 29"/>
+            <wp:cNvGraphicFramePr>
+              <a:graphicFrameLocks xmlns:a="http://schemas.openxmlformats.org/drawingml/2006/main" noChangeAspect="1"/>
+            </wp:cNvGraphicFramePr>
+            <a:graphic xmlns:a="http://schemas.openxmlformats.org/drawingml/2006/main">
+              <a:graphicData uri="http://schemas.openxmlformats.org/drawingml/2006/picture">
+                <pic:pic xmlns:pic="http://schemas.openxmlformats.org/drawingml/2006/picture">
+                  <pic:nvPicPr>
+                    <pic:cNvPr id="1" name=""/>
+                    <pic:cNvPicPr/>
+                  </pic:nvPicPr>
+                  <pic:blipFill>
+                    <a:blip r:embed="rId32"/>
+                    <a:stretch>
+                      <a:fillRect/>
+                    </a:stretch>
+                  </pic:blipFill>
+                  <pic:spPr>
+                    <a:xfrm>
+                      <a:off x="0" y="0"/>
+                      <a:ext cx="4267796" cy="419158"/>
+                    </a:xfrm>
+                    <a:prstGeom prst="rect">
+                      <a:avLst/>
+                    </a:prstGeom>
+                  </pic:spPr>
+                </pic:pic>
+              </a:graphicData>
+            </a:graphic>
+          </wp:inline>
+        </w:drawing>
+      </w:r>
+    </w:p>
+    <w:p>
+      <w:pPr>
+        <w:pStyle w:val="Legenda"/>
+      </w:pPr>
+      <w:r>
+        <w:t xml:space="preserve">Rysunek </w:t>
+      </w:r>
+      <w:fldSimple w:instr=" SEQ Rysunek \* ARABIC ">
+        <w:r>
+          <w:rPr>
+            <w:noProof/>
+          </w:rPr>
+          <w:t>24</w:t>
+        </w:r>
+      </w:fldSimple>
+      <w:r>
+        <w:t xml:space="preserve"> Listy </w:t>
+      </w:r>
+      <w:proofErr w:type="spellStart"/>
+      <w:r>
+        <w:t>marked</w:t>
+      </w:r>
+      <w:proofErr w:type="spellEnd"/>
+      <w:r>
+        <w:t xml:space="preserve"> oraz </w:t>
+      </w:r>
+      <w:proofErr w:type="spellStart"/>
+      <w:r>
+        <w:t>created</w:t>
+      </w:r>
+      <w:proofErr w:type="spellEnd"/>
+    </w:p>
+    <w:p/>
+    <w:p>
+      <w:pPr>
+        <w:rPr>
+          <w:b/>
+          <w:bCs/>
+        </w:rPr>
+      </w:pPr>
+      <w:r>
+        <w:rPr>
+          <w:b/>
+          <w:bCs/>
+        </w:rPr>
+        <w:t>Lista „</w:t>
+      </w:r>
+      <w:proofErr w:type="spellStart"/>
+      <w:r>
+        <w:rPr>
+          <w:b/>
+          <w:bCs/>
+        </w:rPr>
+        <w:t>created</w:t>
+      </w:r>
+      <w:proofErr w:type="spellEnd"/>
+      <w:r>
+        <w:rPr>
+          <w:b/>
+          <w:bCs/>
+        </w:rPr>
+        <w:t>”</w:t>
+      </w:r>
+    </w:p>
+    <w:p>
+      <w:pPr>
+        <w:rPr>
+          <w:rFonts w:ascii="Times New Roman" w:hAnsi="Times New Roman" w:cs="Times New Roman"/>
+        </w:rPr>
+      </w:pPr>
+      <w:r>
+        <w:rPr>
+          <w:rFonts w:ascii="Times New Roman" w:hAnsi="Times New Roman" w:cs="Times New Roman"/>
+        </w:rPr>
+        <w:t xml:space="preserve">Tworzenie </w:t>
+      </w:r>
+      <w:proofErr w:type="spellStart"/>
+      <w:r>
+        <w:rPr>
+          <w:rFonts w:ascii="Times New Roman" w:hAnsi="Times New Roman" w:cs="Times New Roman"/>
+        </w:rPr>
+        <w:t>worldMatPrefab</w:t>
+      </w:r>
+      <w:proofErr w:type="spellEnd"/>
+      <w:r>
+        <w:rPr>
+          <w:rFonts w:ascii="Times New Roman" w:hAnsi="Times New Roman" w:cs="Times New Roman"/>
+        </w:rPr>
+        <w:t xml:space="preserve"> odbywa się w jeszcze innym skrypcie zwanym </w:t>
+      </w:r>
+      <w:proofErr w:type="spellStart"/>
+      <w:r>
+        <w:rPr>
+          <w:rFonts w:ascii="Times New Roman" w:hAnsi="Times New Roman" w:cs="Times New Roman"/>
+        </w:rPr>
+        <w:t>SingleGround</w:t>
+      </w:r>
+      <w:proofErr w:type="spellEnd"/>
+      <w:r>
+        <w:rPr>
+          <w:rFonts w:ascii="Times New Roman" w:hAnsi="Times New Roman" w:cs="Times New Roman"/>
+        </w:rPr>
+        <w:t>, w którym znajduje się tylko właśnie ta funkcjonalność.</w:t>
+      </w:r>
+      <w:r>
+        <w:rPr>
+          <w:rFonts w:ascii="Times New Roman" w:hAnsi="Times New Roman" w:cs="Times New Roman"/>
+        </w:rPr>
+        <w:t xml:space="preserve"> Działa ona następująco:</w:t>
+      </w:r>
+    </w:p>
+    <w:p>
+      <w:pPr>
+        <w:rPr>
+          <w:rFonts w:ascii="Times New Roman" w:hAnsi="Times New Roman" w:cs="Times New Roman"/>
+        </w:rPr>
+      </w:pPr>
+      <w:r>
+        <w:rPr>
+          <w:rFonts w:ascii="Times New Roman" w:hAnsi="Times New Roman" w:cs="Times New Roman"/>
+        </w:rPr>
+        <w:t xml:space="preserve">Na każdy element panelu podstawowego zostaje dodany </w:t>
+      </w:r>
+      <w:proofErr w:type="spellStart"/>
+      <w:r>
+        <w:rPr>
+          <w:rFonts w:ascii="Times New Roman" w:hAnsi="Times New Roman" w:cs="Times New Roman"/>
+        </w:rPr>
+        <w:t>worldMatPrefab</w:t>
+      </w:r>
+      <w:proofErr w:type="spellEnd"/>
+      <w:r>
+        <w:rPr>
+          <w:rFonts w:ascii="Times New Roman" w:hAnsi="Times New Roman" w:cs="Times New Roman"/>
+        </w:rPr>
+        <w:t xml:space="preserve">. Funkcjonalność ta znajduje się w funkcji o nazwie </w:t>
+      </w:r>
+      <w:proofErr w:type="spellStart"/>
+      <w:r>
+        <w:rPr>
+          <w:rFonts w:ascii="Times New Roman" w:hAnsi="Times New Roman" w:cs="Times New Roman"/>
+        </w:rPr>
+        <w:t>CreatingGround</w:t>
+      </w:r>
+      <w:proofErr w:type="spellEnd"/>
+      <w:r>
+        <w:rPr>
+          <w:rFonts w:ascii="Times New Roman" w:hAnsi="Times New Roman" w:cs="Times New Roman"/>
+        </w:rPr>
+        <w:t>.</w:t>
+      </w:r>
+    </w:p>
+    <w:p>
+      <w:pPr>
+        <w:keepNext/>
+      </w:pPr>
+      <w:r>
+        <w:lastRenderedPageBreak/>
+        <w:drawing>
+          <wp:inline distT="0" distB="0" distL="0" distR="0" wp14:anchorId="6A317364" wp14:editId="1097334E">
+            <wp:extent cx="5760720" cy="871220"/>
+            <wp:effectExtent l="0" t="0" r="0" b="5080"/>
+            <wp:docPr id="30" name="Obraz 30"/>
+            <wp:cNvGraphicFramePr>
+              <a:graphicFrameLocks xmlns:a="http://schemas.openxmlformats.org/drawingml/2006/main" noChangeAspect="1"/>
+            </wp:cNvGraphicFramePr>
+            <a:graphic xmlns:a="http://schemas.openxmlformats.org/drawingml/2006/main">
+              <a:graphicData uri="http://schemas.openxmlformats.org/drawingml/2006/picture">
+                <pic:pic xmlns:pic="http://schemas.openxmlformats.org/drawingml/2006/picture">
+                  <pic:nvPicPr>
+                    <pic:cNvPr id="1" name=""/>
+                    <pic:cNvPicPr/>
+                  </pic:nvPicPr>
+                  <pic:blipFill>
+                    <a:blip r:embed="rId33"/>
+                    <a:stretch>
+                      <a:fillRect/>
+                    </a:stretch>
+                  </pic:blipFill>
+                  <pic:spPr>
+                    <a:xfrm>
+                      <a:off x="0" y="0"/>
+                      <a:ext cx="5760720" cy="871220"/>
+                    </a:xfrm>
+                    <a:prstGeom prst="rect">
+                      <a:avLst/>
+                    </a:prstGeom>
+                  </pic:spPr>
+                </pic:pic>
+              </a:graphicData>
+            </a:graphic>
+          </wp:inline>
+        </w:drawing>
+      </w:r>
+    </w:p>
+    <w:p>
+      <w:pPr>
+        <w:pStyle w:val="Legenda"/>
+      </w:pPr>
+      <w:r>
+        <w:t xml:space="preserve">Rysunek </w:t>
+      </w:r>
+      <w:fldSimple w:instr=" SEQ Rysunek \* ARABIC ">
+        <w:r>
+          <w:rPr>
+            <w:noProof/>
+          </w:rPr>
+          <w:t>25</w:t>
+        </w:r>
+      </w:fldSimple>
+      <w:r>
+        <w:t xml:space="preserve"> Funkcja </w:t>
+      </w:r>
+      <w:proofErr w:type="spellStart"/>
+      <w:r>
+        <w:t>CreatungGround</w:t>
+      </w:r>
+      <w:proofErr w:type="spellEnd"/>
+      <w:r>
+        <w:t xml:space="preserve"> w skrypcie </w:t>
+      </w:r>
+      <w:proofErr w:type="spellStart"/>
+      <w:r>
+        <w:t>SingleGround</w:t>
+      </w:r>
+      <w:proofErr w:type="spellEnd"/>
+    </w:p>
+    <w:p/>
+    <w:p>
+      <w:pPr>
+        <w:rPr>
+          <w:rFonts w:ascii="Times New Roman" w:hAnsi="Times New Roman" w:cs="Times New Roman"/>
+        </w:rPr>
+      </w:pPr>
+      <w:r>
+        <w:rPr>
+          <w:rFonts w:ascii="Times New Roman" w:hAnsi="Times New Roman" w:cs="Times New Roman"/>
+        </w:rPr>
+        <w:t xml:space="preserve">Funkcja </w:t>
+      </w:r>
+      <w:proofErr w:type="spellStart"/>
+      <w:r>
+        <w:rPr>
+          <w:rFonts w:ascii="Times New Roman" w:hAnsi="Times New Roman" w:cs="Times New Roman"/>
+        </w:rPr>
+        <w:t>CreatingGround</w:t>
+      </w:r>
+      <w:proofErr w:type="spellEnd"/>
+      <w:r>
+        <w:rPr>
+          <w:rFonts w:ascii="Times New Roman" w:hAnsi="Times New Roman" w:cs="Times New Roman"/>
+        </w:rPr>
+        <w:t xml:space="preserve"> zostaje wywołana w momencie, gdy użytkownik naciśnie przycisk „Space” na klawiaturze. Może to zrobić tylko raz, ponieważ gdy spróbuje zrobić to ponownie zostanie wyświetlony komunikat, że materiał już został stworzony i nie można go dodać drugi raz. Wszystko to znajduje się w funkcji Update. </w:t>
+      </w:r>
+    </w:p>
+    <w:p/>
+    <w:p>
+      <w:pPr>
+        <w:keepNext/>
+      </w:pPr>
+      <w:r>
+        <w:drawing>
+          <wp:inline distT="0" distB="0" distL="0" distR="0" wp14:anchorId="4ECC1835" wp14:editId="59FDC7F4">
+            <wp:extent cx="5760720" cy="2375535"/>
+            <wp:effectExtent l="0" t="0" r="0" b="5715"/>
+            <wp:docPr id="31" name="Obraz 31"/>
+            <wp:cNvGraphicFramePr>
+              <a:graphicFrameLocks xmlns:a="http://schemas.openxmlformats.org/drawingml/2006/main" noChangeAspect="1"/>
+            </wp:cNvGraphicFramePr>
+            <a:graphic xmlns:a="http://schemas.openxmlformats.org/drawingml/2006/main">
+              <a:graphicData uri="http://schemas.openxmlformats.org/drawingml/2006/picture">
+                <pic:pic xmlns:pic="http://schemas.openxmlformats.org/drawingml/2006/picture">
+                  <pic:nvPicPr>
+                    <pic:cNvPr id="1" name=""/>
+                    <pic:cNvPicPr/>
+                  </pic:nvPicPr>
+                  <pic:blipFill>
+                    <a:blip r:embed="rId34"/>
+                    <a:stretch>
+                      <a:fillRect/>
+                    </a:stretch>
+                  </pic:blipFill>
+                  <pic:spPr>
+                    <a:xfrm>
+                      <a:off x="0" y="0"/>
+                      <a:ext cx="5760720" cy="2375535"/>
+                    </a:xfrm>
+                    <a:prstGeom prst="rect">
+                      <a:avLst/>
+                    </a:prstGeom>
+                  </pic:spPr>
+                </pic:pic>
+              </a:graphicData>
+            </a:graphic>
+          </wp:inline>
+        </w:drawing>
+      </w:r>
+    </w:p>
+    <w:p>
+      <w:pPr>
+        <w:pStyle w:val="Legenda"/>
+      </w:pPr>
+      <w:r>
+        <w:t xml:space="preserve">Rysunek </w:t>
+      </w:r>
+      <w:fldSimple w:instr=" SEQ Rysunek \* ARABIC ">
+        <w:r>
+          <w:rPr>
+            <w:noProof/>
+          </w:rPr>
+          <w:t>26</w:t>
+        </w:r>
+      </w:fldSimple>
+      <w:r>
+        <w:t xml:space="preserve"> Funkcja Update w skrypcie </w:t>
+      </w:r>
+      <w:proofErr w:type="spellStart"/>
+      <w:r>
+        <w:t>SingleGround</w:t>
+      </w:r>
+      <w:proofErr w:type="spellEnd"/>
+    </w:p>
+    <w:p/>
+    <w:p>
+      <w:pPr>
+        <w:rPr>
+          <w:rFonts w:ascii="Times New Roman" w:hAnsi="Times New Roman" w:cs="Times New Roman"/>
+        </w:rPr>
+      </w:pPr>
+      <w:r>
+        <w:rPr>
+          <w:rFonts w:ascii="Times New Roman" w:hAnsi="Times New Roman" w:cs="Times New Roman"/>
+        </w:rPr>
+        <w:t xml:space="preserve">Zmienna </w:t>
+      </w:r>
+      <w:proofErr w:type="spellStart"/>
+      <w:r>
+        <w:rPr>
+          <w:rFonts w:ascii="Times New Roman" w:hAnsi="Times New Roman" w:cs="Times New Roman"/>
+        </w:rPr>
+        <w:t>onlyOnce</w:t>
+      </w:r>
+      <w:proofErr w:type="spellEnd"/>
+      <w:r>
+        <w:rPr>
+          <w:rFonts w:ascii="Times New Roman" w:hAnsi="Times New Roman" w:cs="Times New Roman"/>
+        </w:rPr>
+        <w:t xml:space="preserve">, którą widać na </w:t>
+      </w:r>
+      <w:proofErr w:type="spellStart"/>
+      <w:r>
+        <w:rPr>
+          <w:rFonts w:ascii="Times New Roman" w:hAnsi="Times New Roman" w:cs="Times New Roman"/>
+        </w:rPr>
+        <w:t>screenie</w:t>
+      </w:r>
+      <w:proofErr w:type="spellEnd"/>
+      <w:r>
+        <w:rPr>
+          <w:rFonts w:ascii="Times New Roman" w:hAnsi="Times New Roman" w:cs="Times New Roman"/>
+        </w:rPr>
+        <w:t xml:space="preserve"> powyżej pełni tutaj bardzo kluczową rolę, ponieważ to dzięki niej tworzenie ziemi odbywa się tylko raz. Jest to zmienna typu </w:t>
+      </w:r>
+      <w:proofErr w:type="spellStart"/>
+      <w:r>
+        <w:rPr>
+          <w:rFonts w:ascii="Times New Roman" w:hAnsi="Times New Roman" w:cs="Times New Roman"/>
+        </w:rPr>
+        <w:t>bool</w:t>
+      </w:r>
+      <w:proofErr w:type="spellEnd"/>
+      <w:r>
+        <w:rPr>
+          <w:rFonts w:ascii="Times New Roman" w:hAnsi="Times New Roman" w:cs="Times New Roman"/>
+        </w:rPr>
+        <w:t xml:space="preserve"> i gdy spacja zostanie naciśnięta zmienia się ona w „</w:t>
+      </w:r>
+      <w:proofErr w:type="spellStart"/>
+      <w:r>
+        <w:rPr>
+          <w:rFonts w:ascii="Times New Roman" w:hAnsi="Times New Roman" w:cs="Times New Roman"/>
+        </w:rPr>
+        <w:t>false</w:t>
+      </w:r>
+      <w:proofErr w:type="spellEnd"/>
+      <w:r>
+        <w:rPr>
+          <w:rFonts w:ascii="Times New Roman" w:hAnsi="Times New Roman" w:cs="Times New Roman"/>
+        </w:rPr>
+        <w:t xml:space="preserve">”. </w:t>
+      </w:r>
+      <w:proofErr w:type="spellStart"/>
+      <w:r>
+        <w:rPr>
+          <w:rFonts w:ascii="Times New Roman" w:hAnsi="Times New Roman" w:cs="Times New Roman"/>
+        </w:rPr>
+        <w:t>CreatingGround</w:t>
+      </w:r>
+      <w:proofErr w:type="spellEnd"/>
+      <w:r>
+        <w:rPr>
+          <w:rFonts w:ascii="Times New Roman" w:hAnsi="Times New Roman" w:cs="Times New Roman"/>
+        </w:rPr>
+        <w:t xml:space="preserve"> jest wywoływanie tylko w momencie gdy </w:t>
+      </w:r>
+      <w:proofErr w:type="spellStart"/>
+      <w:r>
+        <w:rPr>
+          <w:rFonts w:ascii="Times New Roman" w:hAnsi="Times New Roman" w:cs="Times New Roman"/>
+        </w:rPr>
+        <w:t>onlyOnce</w:t>
+      </w:r>
+      <w:proofErr w:type="spellEnd"/>
+      <w:r>
+        <w:rPr>
+          <w:rFonts w:ascii="Times New Roman" w:hAnsi="Times New Roman" w:cs="Times New Roman"/>
+        </w:rPr>
+        <w:t xml:space="preserve"> ma wartość „</w:t>
+      </w:r>
+      <w:proofErr w:type="spellStart"/>
+      <w:r>
+        <w:rPr>
+          <w:rFonts w:ascii="Times New Roman" w:hAnsi="Times New Roman" w:cs="Times New Roman"/>
+        </w:rPr>
+        <w:t>true</w:t>
+      </w:r>
+      <w:proofErr w:type="spellEnd"/>
+      <w:r>
+        <w:rPr>
+          <w:rFonts w:ascii="Times New Roman" w:hAnsi="Times New Roman" w:cs="Times New Roman"/>
+        </w:rPr>
+        <w:t>”. Wartość ta nie jest edytowana w żadnym innym fragmencie tego skryptu.</w:t>
+      </w:r>
+    </w:p>
+    <w:p>
+      <w:pPr>
+        <w:rPr>
+          <w:rFonts w:ascii="Times New Roman" w:hAnsi="Times New Roman" w:cs="Times New Roman"/>
+        </w:rPr>
+      </w:pPr>
+    </w:p>
+    <w:p>
+      <w:pPr>
+        <w:rPr>
+          <w:rFonts w:ascii="Times New Roman" w:hAnsi="Times New Roman" w:cs="Times New Roman"/>
+        </w:rPr>
+      </w:pPr>
+      <w:r>
+        <w:rPr>
+          <w:rFonts w:ascii="Times New Roman" w:hAnsi="Times New Roman" w:cs="Times New Roman"/>
+        </w:rPr>
+        <w:t xml:space="preserve">Kiedy ziemia została już stworzona, dodawanie jej do listy </w:t>
+      </w:r>
+      <w:proofErr w:type="spellStart"/>
+      <w:r>
+        <w:rPr>
+          <w:rFonts w:ascii="Times New Roman" w:hAnsi="Times New Roman" w:cs="Times New Roman"/>
+        </w:rPr>
+        <w:t>created</w:t>
+      </w:r>
+      <w:proofErr w:type="spellEnd"/>
+      <w:r>
+        <w:rPr>
+          <w:rFonts w:ascii="Times New Roman" w:hAnsi="Times New Roman" w:cs="Times New Roman"/>
+        </w:rPr>
+        <w:t xml:space="preserve"> odbywa się z powrotem w skrypcie </w:t>
+      </w:r>
+      <w:proofErr w:type="spellStart"/>
+      <w:r>
+        <w:rPr>
+          <w:rFonts w:ascii="Times New Roman" w:hAnsi="Times New Roman" w:cs="Times New Roman"/>
+        </w:rPr>
+        <w:t>BlockManager</w:t>
+      </w:r>
+      <w:proofErr w:type="spellEnd"/>
+      <w:r>
+        <w:rPr>
+          <w:rFonts w:ascii="Times New Roman" w:hAnsi="Times New Roman" w:cs="Times New Roman"/>
+        </w:rPr>
+        <w:t xml:space="preserve">. Konkretnie ma to miejsce w funkcji </w:t>
+      </w:r>
+      <w:proofErr w:type="spellStart"/>
+      <w:r>
+        <w:rPr>
+          <w:rFonts w:ascii="Times New Roman" w:hAnsi="Times New Roman" w:cs="Times New Roman"/>
+        </w:rPr>
+        <w:t>GroundCreating</w:t>
+      </w:r>
+      <w:proofErr w:type="spellEnd"/>
+      <w:r>
+        <w:rPr>
+          <w:rFonts w:ascii="Times New Roman" w:hAnsi="Times New Roman" w:cs="Times New Roman"/>
+        </w:rPr>
+        <w:t>.</w:t>
+      </w:r>
+    </w:p>
+    <w:p>
+      <w:pPr>
+        <w:keepNext/>
+      </w:pPr>
+      <w:r>
+        <w:lastRenderedPageBreak/>
+        <w:drawing>
+          <wp:inline distT="0" distB="0" distL="0" distR="0" wp14:anchorId="05E4AB1B" wp14:editId="3084DCC9">
+            <wp:extent cx="5144218" cy="2543530"/>
+            <wp:effectExtent l="0" t="0" r="0" b="9525"/>
+            <wp:docPr id="32" name="Obraz 32"/>
+            <wp:cNvGraphicFramePr>
+              <a:graphicFrameLocks xmlns:a="http://schemas.openxmlformats.org/drawingml/2006/main" noChangeAspect="1"/>
+            </wp:cNvGraphicFramePr>
+            <a:graphic xmlns:a="http://schemas.openxmlformats.org/drawingml/2006/main">
+              <a:graphicData uri="http://schemas.openxmlformats.org/drawingml/2006/picture">
+                <pic:pic xmlns:pic="http://schemas.openxmlformats.org/drawingml/2006/picture">
+                  <pic:nvPicPr>
+                    <pic:cNvPr id="1" name=""/>
+                    <pic:cNvPicPr/>
+                  </pic:nvPicPr>
+                  <pic:blipFill>
+                    <a:blip r:embed="rId35"/>
+                    <a:stretch>
+                      <a:fillRect/>
+                    </a:stretch>
+                  </pic:blipFill>
+                  <pic:spPr>
+                    <a:xfrm>
+                      <a:off x="0" y="0"/>
+                      <a:ext cx="5144218" cy="2543530"/>
+                    </a:xfrm>
+                    <a:prstGeom prst="rect">
+                      <a:avLst/>
+                    </a:prstGeom>
+                  </pic:spPr>
+                </pic:pic>
+              </a:graphicData>
+            </a:graphic>
+          </wp:inline>
+        </w:drawing>
+      </w:r>
+    </w:p>
+    <w:p>
+      <w:pPr>
+        <w:pStyle w:val="Legenda"/>
+      </w:pPr>
+      <w:r>
+        <w:t xml:space="preserve">Rysunek </w:t>
+      </w:r>
+      <w:fldSimple w:instr=" SEQ Rysunek \* ARABIC ">
+        <w:r>
+          <w:rPr>
+            <w:noProof/>
+          </w:rPr>
+          <w:t>27</w:t>
+        </w:r>
+      </w:fldSimple>
+      <w:r>
+        <w:t xml:space="preserve"> Funkcja </w:t>
+      </w:r>
+      <w:proofErr w:type="spellStart"/>
+      <w:r>
+        <w:t>GroundCreated</w:t>
+      </w:r>
+      <w:proofErr w:type="spellEnd"/>
+      <w:r>
+        <w:t xml:space="preserve"> w skrypcie </w:t>
+      </w:r>
+      <w:proofErr w:type="spellStart"/>
+      <w:r>
+        <w:t>GroundCreating</w:t>
+      </w:r>
+      <w:proofErr w:type="spellEnd"/>
+    </w:p>
+    <w:p/>
+    <w:p>
+      <w:pPr>
+        <w:rPr>
+          <w:rFonts w:ascii="Times New Roman" w:hAnsi="Times New Roman" w:cs="Times New Roman"/>
+        </w:rPr>
+      </w:pPr>
+      <w:r>
+        <w:rPr>
+          <w:rFonts w:ascii="Times New Roman" w:hAnsi="Times New Roman" w:cs="Times New Roman"/>
+        </w:rPr>
+        <w:t>Funkcjonowanie skryptu:</w:t>
+      </w:r>
+    </w:p>
+    <w:p>
+      <w:pPr>
+        <w:rPr>
+          <w:rFonts w:ascii="Times New Roman" w:hAnsi="Times New Roman" w:cs="Times New Roman"/>
+        </w:rPr>
+      </w:pPr>
+      <w:r>
+        <w:rPr>
+          <w:rFonts w:ascii="Times New Roman" w:hAnsi="Times New Roman" w:cs="Times New Roman"/>
+        </w:rPr>
+        <w:t xml:space="preserve">Do tabeli </w:t>
+      </w:r>
+      <w:proofErr w:type="spellStart"/>
+      <w:r>
+        <w:rPr>
+          <w:rFonts w:ascii="Times New Roman" w:hAnsi="Times New Roman" w:cs="Times New Roman"/>
+        </w:rPr>
+        <w:t>GameObjectów</w:t>
+      </w:r>
+      <w:proofErr w:type="spellEnd"/>
+      <w:r>
+        <w:rPr>
+          <w:rFonts w:ascii="Times New Roman" w:hAnsi="Times New Roman" w:cs="Times New Roman"/>
+        </w:rPr>
+        <w:t xml:space="preserve"> o nazwie </w:t>
+      </w:r>
+      <w:proofErr w:type="spellStart"/>
+      <w:r>
+        <w:rPr>
+          <w:rFonts w:ascii="Times New Roman" w:hAnsi="Times New Roman" w:cs="Times New Roman"/>
+        </w:rPr>
+        <w:t>cre</w:t>
+      </w:r>
+      <w:proofErr w:type="spellEnd"/>
+      <w:r>
+        <w:rPr>
+          <w:rFonts w:ascii="Times New Roman" w:hAnsi="Times New Roman" w:cs="Times New Roman"/>
+        </w:rPr>
+        <w:t xml:space="preserve">, dodawane są wszystkie elementy z </w:t>
+      </w:r>
+      <w:proofErr w:type="spellStart"/>
+      <w:r>
+        <w:rPr>
+          <w:rFonts w:ascii="Times New Roman" w:hAnsi="Times New Roman" w:cs="Times New Roman"/>
+        </w:rPr>
+        <w:t>tagiem</w:t>
+      </w:r>
+      <w:proofErr w:type="spellEnd"/>
+      <w:r>
+        <w:rPr>
+          <w:rFonts w:ascii="Times New Roman" w:hAnsi="Times New Roman" w:cs="Times New Roman"/>
+        </w:rPr>
+        <w:t xml:space="preserve"> </w:t>
+      </w:r>
+      <w:proofErr w:type="spellStart"/>
+      <w:r>
+        <w:rPr>
+          <w:rFonts w:ascii="Times New Roman" w:hAnsi="Times New Roman" w:cs="Times New Roman"/>
+        </w:rPr>
+        <w:t>selectableTag</w:t>
+      </w:r>
+      <w:proofErr w:type="spellEnd"/>
+      <w:r>
+        <w:rPr>
+          <w:rFonts w:ascii="Times New Roman" w:hAnsi="Times New Roman" w:cs="Times New Roman"/>
+        </w:rPr>
+        <w:t xml:space="preserve">. Tag ten mają wszystkie elementy </w:t>
+      </w:r>
+      <w:proofErr w:type="spellStart"/>
+      <w:r>
+        <w:rPr>
+          <w:rFonts w:ascii="Times New Roman" w:hAnsi="Times New Roman" w:cs="Times New Roman"/>
+        </w:rPr>
+        <w:t>worldMatPrefab</w:t>
+      </w:r>
+      <w:proofErr w:type="spellEnd"/>
+      <w:r>
+        <w:rPr>
+          <w:rFonts w:ascii="Times New Roman" w:hAnsi="Times New Roman" w:cs="Times New Roman"/>
+        </w:rPr>
+        <w:t>. Następnie sprawdzane jest czy długość „</w:t>
+      </w:r>
+      <w:proofErr w:type="spellStart"/>
+      <w:r>
+        <w:rPr>
+          <w:rFonts w:ascii="Times New Roman" w:hAnsi="Times New Roman" w:cs="Times New Roman"/>
+        </w:rPr>
+        <w:t>cre</w:t>
+      </w:r>
+      <w:proofErr w:type="spellEnd"/>
+      <w:r>
+        <w:rPr>
+          <w:rFonts w:ascii="Times New Roman" w:hAnsi="Times New Roman" w:cs="Times New Roman"/>
+        </w:rPr>
+        <w:t xml:space="preserve">” jest większa od 0 oraz czy jest ona większa od liczebności listy </w:t>
+      </w:r>
+      <w:proofErr w:type="spellStart"/>
+      <w:r>
+        <w:rPr>
+          <w:rFonts w:ascii="Times New Roman" w:hAnsi="Times New Roman" w:cs="Times New Roman"/>
+        </w:rPr>
+        <w:t>created</w:t>
+      </w:r>
+      <w:proofErr w:type="spellEnd"/>
+      <w:r>
+        <w:rPr>
+          <w:rFonts w:ascii="Times New Roman" w:hAnsi="Times New Roman" w:cs="Times New Roman"/>
+        </w:rPr>
+        <w:t xml:space="preserve">. Ma to na celu zatrzymanie dodawania elementów, które są już w liście. Kolejnym etapem jest dodanie każdego elementu z </w:t>
+      </w:r>
+      <w:proofErr w:type="spellStart"/>
+      <w:r>
+        <w:rPr>
+          <w:rFonts w:ascii="Times New Roman" w:hAnsi="Times New Roman" w:cs="Times New Roman"/>
+        </w:rPr>
+        <w:t>cre</w:t>
+      </w:r>
+      <w:proofErr w:type="spellEnd"/>
+      <w:r>
+        <w:rPr>
+          <w:rFonts w:ascii="Times New Roman" w:hAnsi="Times New Roman" w:cs="Times New Roman"/>
+        </w:rPr>
+        <w:t xml:space="preserve"> do </w:t>
+      </w:r>
+      <w:proofErr w:type="spellStart"/>
+      <w:r>
+        <w:rPr>
+          <w:rFonts w:ascii="Times New Roman" w:hAnsi="Times New Roman" w:cs="Times New Roman"/>
+        </w:rPr>
+        <w:t>created</w:t>
+      </w:r>
+      <w:proofErr w:type="spellEnd"/>
+      <w:r>
+        <w:rPr>
+          <w:rFonts w:ascii="Times New Roman" w:hAnsi="Times New Roman" w:cs="Times New Roman"/>
+        </w:rPr>
+        <w:t xml:space="preserve"> za pomocą pętli </w:t>
+      </w:r>
+      <w:proofErr w:type="spellStart"/>
+      <w:r>
+        <w:rPr>
+          <w:rFonts w:ascii="Times New Roman" w:hAnsi="Times New Roman" w:cs="Times New Roman"/>
+        </w:rPr>
+        <w:t>foreach</w:t>
+      </w:r>
+      <w:proofErr w:type="spellEnd"/>
+      <w:r>
+        <w:rPr>
+          <w:rFonts w:ascii="Times New Roman" w:hAnsi="Times New Roman" w:cs="Times New Roman"/>
+        </w:rPr>
+        <w:t xml:space="preserve">, przy użyciu zmiennej pomocniczej </w:t>
+      </w:r>
+      <w:proofErr w:type="spellStart"/>
+      <w:r>
+        <w:rPr>
+          <w:rFonts w:ascii="Times New Roman" w:hAnsi="Times New Roman" w:cs="Times New Roman"/>
+        </w:rPr>
+        <w:t>worldItem</w:t>
+      </w:r>
+      <w:proofErr w:type="spellEnd"/>
+      <w:r>
+        <w:rPr>
+          <w:rFonts w:ascii="Times New Roman" w:hAnsi="Times New Roman" w:cs="Times New Roman"/>
+        </w:rPr>
+        <w:t>.</w:t>
+      </w:r>
+    </w:p>
+    <w:p>
+      <w:pPr>
+        <w:rPr>
+          <w:rFonts w:ascii="Times New Roman" w:hAnsi="Times New Roman" w:cs="Times New Roman"/>
+        </w:rPr>
+      </w:pPr>
+    </w:p>
+    <w:p>
+      <w:pPr>
+        <w:rPr>
+          <w:rFonts w:ascii="Times New Roman" w:hAnsi="Times New Roman" w:cs="Times New Roman"/>
+        </w:rPr>
+      </w:pPr>
+      <w:r>
+        <w:rPr>
+          <w:rFonts w:ascii="Times New Roman" w:hAnsi="Times New Roman" w:cs="Times New Roman"/>
+        </w:rPr>
+        <w:t xml:space="preserve">Kiedy wszystkie stworzone elementy ziemi są już w liście </w:t>
+      </w:r>
+      <w:proofErr w:type="spellStart"/>
+      <w:r>
+        <w:rPr>
+          <w:rFonts w:ascii="Times New Roman" w:hAnsi="Times New Roman" w:cs="Times New Roman"/>
+        </w:rPr>
+        <w:t>created</w:t>
+      </w:r>
+      <w:proofErr w:type="spellEnd"/>
+      <w:r>
+        <w:rPr>
+          <w:rFonts w:ascii="Times New Roman" w:hAnsi="Times New Roman" w:cs="Times New Roman"/>
+        </w:rPr>
+        <w:t xml:space="preserve">, należało zabrać się za stworzenie funkcjonalności, która miała na celu zaznaczać elementy. </w:t>
+      </w:r>
+    </w:p>
+    <w:p/>
+    <w:p>
+      <w:pPr>
+        <w:rPr>
+          <w:b/>
+          <w:bCs/>
+        </w:rPr>
+      </w:pPr>
+      <w:r>
+        <w:rPr>
+          <w:b/>
+          <w:bCs/>
+        </w:rPr>
+        <w:t>Lista „</w:t>
+      </w:r>
+      <w:proofErr w:type="spellStart"/>
+      <w:r>
+        <w:rPr>
+          <w:b/>
+          <w:bCs/>
+        </w:rPr>
+        <w:t>marked</w:t>
+      </w:r>
+      <w:proofErr w:type="spellEnd"/>
+      <w:r>
+        <w:rPr>
+          <w:b/>
+          <w:bCs/>
+        </w:rPr>
+        <w:t xml:space="preserve">” </w:t>
+      </w:r>
+    </w:p>
+    <w:p>
+      <w:pPr>
+        <w:rPr>
+          <w:b/>
+          <w:bCs/>
+        </w:rPr>
+      </w:pPr>
+    </w:p>
+    <w:p>
+      <w:pPr>
+        <w:rPr>
+          <w:rFonts w:ascii="Times New Roman" w:hAnsi="Times New Roman" w:cs="Times New Roman"/>
+        </w:rPr>
+      </w:pPr>
+      <w:r>
+        <w:rPr>
+          <w:rFonts w:ascii="Times New Roman" w:hAnsi="Times New Roman" w:cs="Times New Roman"/>
+        </w:rPr>
+        <w:t>Elementy, które znajdują się w liście „</w:t>
+      </w:r>
+      <w:proofErr w:type="spellStart"/>
+      <w:r>
+        <w:rPr>
+          <w:rFonts w:ascii="Times New Roman" w:hAnsi="Times New Roman" w:cs="Times New Roman"/>
+        </w:rPr>
+        <w:t>marked</w:t>
+      </w:r>
+      <w:proofErr w:type="spellEnd"/>
+      <w:r>
+        <w:rPr>
+          <w:rFonts w:ascii="Times New Roman" w:hAnsi="Times New Roman" w:cs="Times New Roman"/>
+        </w:rPr>
+        <w:t xml:space="preserve">” są tymi, których poziom można zwiększać i zmniejszać przy użyciu przycisków „h” oraz „l”. Funkcjonalność ta umożliwia modelowanie dokładnie takiego terenu jaki chcemy. </w:t>
+      </w:r>
+    </w:p>
+    <w:p>
+      <w:pPr>
+        <w:rPr>
+          <w:rFonts w:ascii="Times New Roman" w:hAnsi="Times New Roman" w:cs="Times New Roman"/>
+        </w:rPr>
+      </w:pPr>
+      <w:r>
+        <w:rPr>
+          <w:rFonts w:ascii="Times New Roman" w:hAnsi="Times New Roman" w:cs="Times New Roman"/>
+        </w:rPr>
+        <w:t>Zaznaczanie elementów odbywa się na dwa sposoby: Po naciśnięciu interesującego nas konkretnego elementu oraz zaznaczeniu większej ilości elementów przy użyciu zwiększającego się prostokąta. Elementy znajdujące się w jego obrębie są dodawane do listy „</w:t>
+      </w:r>
+      <w:proofErr w:type="spellStart"/>
+      <w:r>
+        <w:rPr>
+          <w:rFonts w:ascii="Times New Roman" w:hAnsi="Times New Roman" w:cs="Times New Roman"/>
+        </w:rPr>
+        <w:t>marked</w:t>
+      </w:r>
+      <w:proofErr w:type="spellEnd"/>
+      <w:r>
+        <w:rPr>
+          <w:rFonts w:ascii="Times New Roman" w:hAnsi="Times New Roman" w:cs="Times New Roman"/>
+        </w:rPr>
+        <w:t>”</w:t>
+      </w:r>
+    </w:p>
+    <w:p>
+      <w:pPr>
+        <w:rPr>
+          <w:rFonts w:ascii="Times New Roman" w:hAnsi="Times New Roman" w:cs="Times New Roman"/>
+        </w:rPr>
+      </w:pPr>
+      <w:r>
+        <w:rPr>
+          <w:rFonts w:ascii="Times New Roman" w:hAnsi="Times New Roman" w:cs="Times New Roman"/>
+        </w:rPr>
+        <w:t xml:space="preserve">Fragmenty ziemi, które są zaznaczone, tymczasowo zmieniają swój kolor na czerwony. To samo dzieje się z elementami, nad którymi obecnie znajduje się kursor. Funkcjonalność ta stworzona została w </w:t>
+      </w:r>
+      <w:proofErr w:type="spellStart"/>
+      <w:r>
+        <w:rPr>
+          <w:rFonts w:ascii="Times New Roman" w:hAnsi="Times New Roman" w:cs="Times New Roman"/>
+        </w:rPr>
+        <w:t>fynkcji</w:t>
+      </w:r>
+      <w:proofErr w:type="spellEnd"/>
+      <w:r>
+        <w:rPr>
+          <w:rFonts w:ascii="Times New Roman" w:hAnsi="Times New Roman" w:cs="Times New Roman"/>
+        </w:rPr>
+        <w:t xml:space="preserve"> </w:t>
+      </w:r>
+      <w:proofErr w:type="spellStart"/>
+      <w:r>
+        <w:rPr>
+          <w:rFonts w:ascii="Times New Roman" w:hAnsi="Times New Roman" w:cs="Times New Roman"/>
+        </w:rPr>
+        <w:t>Highlighting</w:t>
+      </w:r>
+      <w:proofErr w:type="spellEnd"/>
+      <w:r>
+        <w:rPr>
+          <w:rFonts w:ascii="Times New Roman" w:hAnsi="Times New Roman" w:cs="Times New Roman"/>
+        </w:rPr>
+        <w:t>.</w:t>
+      </w:r>
+    </w:p>
+    <w:p>
+      <w:pPr>
+        <w:keepNext/>
+      </w:pPr>
+      <w:r>
+        <w:rPr>
+          <w:rFonts w:ascii="Times New Roman" w:hAnsi="Times New Roman" w:cs="Times New Roman"/>
+        </w:rPr>
+        <w:lastRenderedPageBreak/>
+        <w:drawing>
+          <wp:inline distT="0" distB="0" distL="0" distR="0" wp14:anchorId="4D15390B" wp14:editId="128B11C6">
+            <wp:extent cx="5760720" cy="7319645"/>
+            <wp:effectExtent l="0" t="0" r="0" b="0"/>
+            <wp:docPr id="33" name="Obraz 33"/>
+            <wp:cNvGraphicFramePr>
+              <a:graphicFrameLocks xmlns:a="http://schemas.openxmlformats.org/drawingml/2006/main" noChangeAspect="1"/>
+            </wp:cNvGraphicFramePr>
+            <a:graphic xmlns:a="http://schemas.openxmlformats.org/drawingml/2006/main">
+              <a:graphicData uri="http://schemas.openxmlformats.org/drawingml/2006/picture">
+                <pic:pic xmlns:pic="http://schemas.openxmlformats.org/drawingml/2006/picture">
+                  <pic:nvPicPr>
+                    <pic:cNvPr id="1" name=""/>
+                    <pic:cNvPicPr/>
+                  </pic:nvPicPr>
+                  <pic:blipFill>
+                    <a:blip r:embed="rId36"/>
+                    <a:stretch>
+                      <a:fillRect/>
+                    </a:stretch>
+                  </pic:blipFill>
+                  <pic:spPr>
+                    <a:xfrm>
+                      <a:off x="0" y="0"/>
+                      <a:ext cx="5760720" cy="7319645"/>
+                    </a:xfrm>
+                    <a:prstGeom prst="rect">
+                      <a:avLst/>
+                    </a:prstGeom>
+                  </pic:spPr>
+                </pic:pic>
+              </a:graphicData>
+            </a:graphic>
+          </wp:inline>
+        </w:drawing>
+      </w:r>
+    </w:p>
+    <w:p>
+      <w:pPr>
+        <w:pStyle w:val="Legenda"/>
+      </w:pPr>
+      <w:r>
+        <w:t xml:space="preserve">Rysunek </w:t>
+      </w:r>
+      <w:fldSimple w:instr=" SEQ Rysunek \* ARABIC ">
+        <w:r>
+          <w:rPr>
+            <w:noProof/>
+          </w:rPr>
+          <w:t>28</w:t>
+        </w:r>
+      </w:fldSimple>
+      <w:r>
+        <w:t xml:space="preserve"> Funkcja </w:t>
+      </w:r>
+      <w:proofErr w:type="spellStart"/>
+      <w:r>
+        <w:t>Highlighting</w:t>
+      </w:r>
+      <w:proofErr w:type="spellEnd"/>
+      <w:r>
+        <w:t xml:space="preserve"> znajdująca się w skrypcie </w:t>
+      </w:r>
+      <w:proofErr w:type="spellStart"/>
+      <w:r>
+        <w:t>GroundCreating</w:t>
+      </w:r>
+      <w:proofErr w:type="spellEnd"/>
+    </w:p>
+    <w:p/>
+    <w:p/>
+    <w:p/>
+    <w:p/>
+    <w:p>
+      <w:r>
+        <w:lastRenderedPageBreak/>
+        <w:t>Działanie funkcji:</w:t>
+      </w:r>
+    </w:p>
+    <w:p>
+      <w:r>
+        <w:t xml:space="preserve">Podstawowa funkcjonalność odbywa się dzięki tak zwanym </w:t>
+      </w:r>
+      <w:proofErr w:type="spellStart"/>
+      <w:r>
+        <w:t>Raycastom</w:t>
+      </w:r>
+      <w:proofErr w:type="spellEnd"/>
+      <w:r>
+        <w:t xml:space="preserve">, które pobierają informacje na temat obiektu, który znajduje się na jego drodze. W Przypadku tej funkcji działanie </w:t>
+      </w:r>
+      <w:proofErr w:type="spellStart"/>
+      <w:r>
+        <w:t>raycastu</w:t>
+      </w:r>
+      <w:proofErr w:type="spellEnd"/>
+      <w:r>
+        <w:t xml:space="preserve"> zostało przypisane do pozycji myszki. Dzięki temu można pobrać informacje na temat obiektu na który wskazuje obecnie kursor.</w:t>
+      </w:r>
     </w:p>
     <w:sectPr>
       <w:pgSz w:w="11906" w:h="16838"/>
@@ -4124,6 +7322,119 @@
     </w:lvl>
   </w:abstractNum>
   <w:abstractNum w:abstractNumId="8" w15:restartNumberingAfterBreak="0">
+    <w:nsid w:val="7E8059F0"/>
+    <w:multiLevelType w:val="hybridMultilevel"/>
+    <w:tmpl w:val="951248CC"/>
+    <w:lvl w:ilvl="0" w:tplc="04150001">
+      <w:start w:val="1"/>
+      <w:numFmt w:val="bullet"/>
+      <w:lvlText w:val=""/>
+      <w:lvlJc w:val="left"/>
+      <w:pPr>
+        <w:ind w:left="720" w:hanging="360"/>
+      </w:pPr>
+      <w:rPr>
+        <w:rFonts w:ascii="Symbol" w:hAnsi="Symbol" w:hint="default"/>
+      </w:rPr>
+    </w:lvl>
+    <w:lvl w:ilvl="1" w:tplc="04150003" w:tentative="1">
+      <w:start w:val="1"/>
+      <w:numFmt w:val="bullet"/>
+      <w:lvlText w:val="o"/>
+      <w:lvlJc w:val="left"/>
+      <w:pPr>
+        <w:ind w:left="1440" w:hanging="360"/>
+      </w:pPr>
+      <w:rPr>
+        <w:rFonts w:ascii="Courier New" w:hAnsi="Courier New" w:cs="Courier New" w:hint="default"/>
+      </w:rPr>
+    </w:lvl>
+    <w:lvl w:ilvl="2" w:tplc="04150005" w:tentative="1">
+      <w:start w:val="1"/>
+      <w:numFmt w:val="bullet"/>
+      <w:lvlText w:val=""/>
+      <w:lvlJc w:val="left"/>
+      <w:pPr>
+        <w:ind w:left="2160" w:hanging="360"/>
+      </w:pPr>
+      <w:rPr>
+        <w:rFonts w:ascii="Wingdings" w:hAnsi="Wingdings" w:hint="default"/>
+      </w:rPr>
+    </w:lvl>
+    <w:lvl w:ilvl="3" w:tplc="04150001" w:tentative="1">
+      <w:start w:val="1"/>
+      <w:numFmt w:val="bullet"/>
+      <w:lvlText w:val=""/>
+      <w:lvlJc w:val="left"/>
+      <w:pPr>
+        <w:ind w:left="2880" w:hanging="360"/>
+      </w:pPr>
+      <w:rPr>
+        <w:rFonts w:ascii="Symbol" w:hAnsi="Symbol" w:hint="default"/>
+      </w:rPr>
+    </w:lvl>
+    <w:lvl w:ilvl="4" w:tplc="04150003" w:tentative="1">
+      <w:start w:val="1"/>
+      <w:numFmt w:val="bullet"/>
+      <w:lvlText w:val="o"/>
+      <w:lvlJc w:val="left"/>
+      <w:pPr>
+        <w:ind w:left="3600" w:hanging="360"/>
+      </w:pPr>
+      <w:rPr>
+        <w:rFonts w:ascii="Courier New" w:hAnsi="Courier New" w:cs="Courier New" w:hint="default"/>
+      </w:rPr>
+    </w:lvl>
+    <w:lvl w:ilvl="5" w:tplc="04150005" w:tentative="1">
+      <w:start w:val="1"/>
+      <w:numFmt w:val="bullet"/>
+      <w:lvlText w:val=""/>
+      <w:lvlJc w:val="left"/>
+      <w:pPr>
+        <w:ind w:left="4320" w:hanging="360"/>
+      </w:pPr>
+      <w:rPr>
+        <w:rFonts w:ascii="Wingdings" w:hAnsi="Wingdings" w:hint="default"/>
+      </w:rPr>
+    </w:lvl>
+    <w:lvl w:ilvl="6" w:tplc="04150001" w:tentative="1">
+      <w:start w:val="1"/>
+      <w:numFmt w:val="bullet"/>
+      <w:lvlText w:val=""/>
+      <w:lvlJc w:val="left"/>
+      <w:pPr>
+        <w:ind w:left="5040" w:hanging="360"/>
+      </w:pPr>
+      <w:rPr>
+        <w:rFonts w:ascii="Symbol" w:hAnsi="Symbol" w:hint="default"/>
+      </w:rPr>
+    </w:lvl>
+    <w:lvl w:ilvl="7" w:tplc="04150003" w:tentative="1">
+      <w:start w:val="1"/>
+      <w:numFmt w:val="bullet"/>
+      <w:lvlText w:val="o"/>
+      <w:lvlJc w:val="left"/>
+      <w:pPr>
+        <w:ind w:left="5760" w:hanging="360"/>
+      </w:pPr>
+      <w:rPr>
+        <w:rFonts w:ascii="Courier New" w:hAnsi="Courier New" w:cs="Courier New" w:hint="default"/>
+      </w:rPr>
+    </w:lvl>
+    <w:lvl w:ilvl="8" w:tplc="04150005" w:tentative="1">
+      <w:start w:val="1"/>
+      <w:numFmt w:val="bullet"/>
+      <w:lvlText w:val=""/>
+      <w:lvlJc w:val="left"/>
+      <w:pPr>
+        <w:ind w:left="6480" w:hanging="360"/>
+      </w:pPr>
+      <w:rPr>
+        <w:rFonts w:ascii="Wingdings" w:hAnsi="Wingdings" w:hint="default"/>
+      </w:rPr>
+    </w:lvl>
+  </w:abstractNum>
+  <w:abstractNum w:abstractNumId="9" w15:restartNumberingAfterBreak="0">
     <w:nsid w:val="7FE24754"/>
     <w:multiLevelType w:val="hybridMultilevel"/>
     <w:tmpl w:val="F77873AC"/>
@@ -4216,7 +7527,7 @@
     <w:abstractNumId w:val="0"/>
   </w:num>
   <w:num w:numId="2">
-    <w:abstractNumId w:val="8"/>
+    <w:abstractNumId w:val="9"/>
   </w:num>
   <w:num w:numId="3">
     <w:abstractNumId w:val="3"/>
@@ -4238,6 +7549,9 @@
   </w:num>
   <w:num w:numId="9">
     <w:abstractNumId w:val="2"/>
+  </w:num>
+  <w:num w:numId="10">
+    <w:abstractNumId w:val="8"/>
   </w:num>
 </w:numbering>
 </file>

</xml_diff>

<commit_message>
inzynierka i zmiany prefabow
</commit_message>
<xml_diff>
--- a/Praca inżynierska.docx
+++ b/Praca inżynierska.docx
@@ -84,8 +84,16 @@
         <w:p>
           <w:pPr>
             <w:pStyle w:val="Nagwekspisutreci"/>
+            <w:rPr>
+              <w:sz w:val="40"/>
+              <w:szCs w:val="40"/>
+            </w:rPr>
           </w:pPr>
           <w:r>
+            <w:rPr>
+              <w:sz w:val="40"/>
+              <w:szCs w:val="40"/>
+            </w:rPr>
             <w:t>Spis treści</w:t>
           </w:r>
         </w:p>
@@ -118,7 +126,7 @@
           <w:r>
             <w:fldChar w:fldCharType="separate"/>
           </w:r>
-          <w:hyperlink w:anchor="_Toc64302740" w:history="1">
+          <w:hyperlink w:anchor="_Toc64557877" w:history="1">
             <w:r>
               <w:rPr>
                 <w:rStyle w:val="Hipercze"/>
@@ -160,7 +168,7 @@
                 <w:noProof/>
                 <w:webHidden/>
               </w:rPr>
-              <w:instrText xml:space="preserve"> PAGEREF _Toc64302740 \h </w:instrText>
+              <w:instrText xml:space="preserve"> PAGEREF _Toc64557877 \h </w:instrText>
             </w:r>
             <w:r>
               <w:rPr>
@@ -204,7 +212,7 @@
               <w:lang w:eastAsia="pl-PL"/>
             </w:rPr>
           </w:pPr>
-          <w:hyperlink w:anchor="_Toc64302741" w:history="1">
+          <w:hyperlink w:anchor="_Toc64557878" w:history="1">
             <w:r>
               <w:rPr>
                 <w:rStyle w:val="Hipercze"/>
@@ -246,7 +254,7 @@
                 <w:noProof/>
                 <w:webHidden/>
               </w:rPr>
-              <w:instrText xml:space="preserve"> PAGEREF _Toc64302741 \h </w:instrText>
+              <w:instrText xml:space="preserve"> PAGEREF _Toc64557878 \h </w:instrText>
             </w:r>
             <w:r>
               <w:rPr>
@@ -290,7 +298,7 @@
               <w:lang w:eastAsia="pl-PL"/>
             </w:rPr>
           </w:pPr>
-          <w:hyperlink w:anchor="_Toc64302742" w:history="1">
+          <w:hyperlink w:anchor="_Toc64557879" w:history="1">
             <w:r>
               <w:rPr>
                 <w:rStyle w:val="Hipercze"/>
@@ -332,7 +340,7 @@
                 <w:noProof/>
                 <w:webHidden/>
               </w:rPr>
-              <w:instrText xml:space="preserve"> PAGEREF _Toc64302742 \h </w:instrText>
+              <w:instrText xml:space="preserve"> PAGEREF _Toc64557879 \h </w:instrText>
             </w:r>
             <w:r>
               <w:rPr>
@@ -376,7 +384,7 @@
               <w:lang w:eastAsia="pl-PL"/>
             </w:rPr>
           </w:pPr>
-          <w:hyperlink w:anchor="_Toc64302743" w:history="1">
+          <w:hyperlink w:anchor="_Toc64557880" w:history="1">
             <w:r>
               <w:rPr>
                 <w:rStyle w:val="Hipercze"/>
@@ -418,7 +426,7 @@
                 <w:noProof/>
                 <w:webHidden/>
               </w:rPr>
-              <w:instrText xml:space="preserve"> PAGEREF _Toc64302743 \h </w:instrText>
+              <w:instrText xml:space="preserve"> PAGEREF _Toc64557880 \h </w:instrText>
             </w:r>
             <w:r>
               <w:rPr>
@@ -462,7 +470,7 @@
               <w:lang w:eastAsia="pl-PL"/>
             </w:rPr>
           </w:pPr>
-          <w:hyperlink w:anchor="_Toc64302744" w:history="1">
+          <w:hyperlink w:anchor="_Toc64557881" w:history="1">
             <w:r>
               <w:rPr>
                 <w:rStyle w:val="Hipercze"/>
@@ -504,7 +512,7 @@
                 <w:noProof/>
                 <w:webHidden/>
               </w:rPr>
-              <w:instrText xml:space="preserve"> PAGEREF _Toc64302744 \h </w:instrText>
+              <w:instrText xml:space="preserve"> PAGEREF _Toc64557881 \h </w:instrText>
             </w:r>
             <w:r>
               <w:rPr>
@@ -548,7 +556,7 @@
               <w:lang w:eastAsia="pl-PL"/>
             </w:rPr>
           </w:pPr>
-          <w:hyperlink w:anchor="_Toc64302745" w:history="1">
+          <w:hyperlink w:anchor="_Toc64557882" w:history="1">
             <w:r>
               <w:rPr>
                 <w:rStyle w:val="Hipercze"/>
@@ -590,7 +598,7 @@
                 <w:noProof/>
                 <w:webHidden/>
               </w:rPr>
-              <w:instrText xml:space="preserve"> PAGEREF _Toc64302745 \h </w:instrText>
+              <w:instrText xml:space="preserve"> PAGEREF _Toc64557882 \h </w:instrText>
             </w:r>
             <w:r>
               <w:rPr>
@@ -634,7 +642,7 @@
               <w:lang w:eastAsia="pl-PL"/>
             </w:rPr>
           </w:pPr>
-          <w:hyperlink w:anchor="_Toc64302746" w:history="1">
+          <w:hyperlink w:anchor="_Toc64557883" w:history="1">
             <w:r>
               <w:rPr>
                 <w:rStyle w:val="Hipercze"/>
@@ -676,7 +684,7 @@
                 <w:noProof/>
                 <w:webHidden/>
               </w:rPr>
-              <w:instrText xml:space="preserve"> PAGEREF _Toc64302746 \h </w:instrText>
+              <w:instrText xml:space="preserve"> PAGEREF _Toc64557883 \h </w:instrText>
             </w:r>
             <w:r>
               <w:rPr>
@@ -720,7 +728,7 @@
               <w:lang w:eastAsia="pl-PL"/>
             </w:rPr>
           </w:pPr>
-          <w:hyperlink w:anchor="_Toc64302747" w:history="1">
+          <w:hyperlink w:anchor="_Toc64557884" w:history="1">
             <w:r>
               <w:rPr>
                 <w:rStyle w:val="Hipercze"/>
@@ -762,7 +770,7 @@
                 <w:noProof/>
                 <w:webHidden/>
               </w:rPr>
-              <w:instrText xml:space="preserve"> PAGEREF _Toc64302747 \h </w:instrText>
+              <w:instrText xml:space="preserve"> PAGEREF _Toc64557884 \h </w:instrText>
             </w:r>
             <w:r>
               <w:rPr>
@@ -806,7 +814,7 @@
               <w:lang w:eastAsia="pl-PL"/>
             </w:rPr>
           </w:pPr>
-          <w:hyperlink w:anchor="_Toc64302748" w:history="1">
+          <w:hyperlink w:anchor="_Toc64557885" w:history="1">
             <w:r>
               <w:rPr>
                 <w:rStyle w:val="Hipercze"/>
@@ -848,7 +856,7 @@
                 <w:noProof/>
                 <w:webHidden/>
               </w:rPr>
-              <w:instrText xml:space="preserve"> PAGEREF _Toc64302748 \h </w:instrText>
+              <w:instrText xml:space="preserve"> PAGEREF _Toc64557885 \h </w:instrText>
             </w:r>
             <w:r>
               <w:rPr>
@@ -869,6 +877,92 @@
                 <w:webHidden/>
               </w:rPr>
               <w:t>21</w:t>
+            </w:r>
+            <w:r>
+              <w:rPr>
+                <w:noProof/>
+                <w:webHidden/>
+              </w:rPr>
+              <w:fldChar w:fldCharType="end"/>
+            </w:r>
+          </w:hyperlink>
+        </w:p>
+        <w:p>
+          <w:pPr>
+            <w:pStyle w:val="Spistreci2"/>
+            <w:tabs>
+              <w:tab w:val="left" w:pos="880"/>
+              <w:tab w:val="right" w:leader="dot" w:pos="9062"/>
+            </w:tabs>
+            <w:rPr>
+              <w:rFonts w:eastAsiaTheme="minorEastAsia"/>
+              <w:noProof/>
+              <w:lang w:eastAsia="pl-PL"/>
+            </w:rPr>
+          </w:pPr>
+          <w:hyperlink w:anchor="_Toc64557886" w:history="1">
+            <w:r>
+              <w:rPr>
+                <w:rStyle w:val="Hipercze"/>
+                <w:noProof/>
+              </w:rPr>
+              <w:t>4.2.</w:t>
+            </w:r>
+            <w:r>
+              <w:rPr>
+                <w:rFonts w:eastAsiaTheme="minorEastAsia"/>
+                <w:noProof/>
+                <w:lang w:eastAsia="pl-PL"/>
+              </w:rPr>
+              <w:tab/>
+            </w:r>
+            <w:r>
+              <w:rPr>
+                <w:rStyle w:val="Hipercze"/>
+                <w:noProof/>
+              </w:rPr>
+              <w:t>Etap drugi</w:t>
+            </w:r>
+            <w:r>
+              <w:rPr>
+                <w:noProof/>
+                <w:webHidden/>
+              </w:rPr>
+              <w:tab/>
+            </w:r>
+            <w:r>
+              <w:rPr>
+                <w:noProof/>
+                <w:webHidden/>
+              </w:rPr>
+              <w:fldChar w:fldCharType="begin"/>
+            </w:r>
+            <w:r>
+              <w:rPr>
+                <w:noProof/>
+                <w:webHidden/>
+              </w:rPr>
+              <w:instrText xml:space="preserve"> PAGEREF _Toc64557886 \h </w:instrText>
+            </w:r>
+            <w:r>
+              <w:rPr>
+                <w:noProof/>
+                <w:webHidden/>
+              </w:rPr>
+            </w:r>
+            <w:r>
+              <w:rPr>
+                <w:noProof/>
+                <w:webHidden/>
+              </w:rPr>
+              <w:fldChar w:fldCharType="separate"/>
+            </w:r>
+            <w:r>
+              <w:rPr>
+                <w:noProof/>
+                <w:webHidden/>
+              </w:rPr>
+              <w:t>27</w:t>
             </w:r>
             <w:r>
               <w:rPr>
@@ -922,7 +1016,7 @@
           <w:szCs w:val="44"/>
         </w:rPr>
       </w:pPr>
-      <w:bookmarkStart w:id="0" w:name="_Toc64302740"/>
+      <w:bookmarkStart w:id="0" w:name="_Toc64557877"/>
       <w:r>
         <w:rPr>
           <w:sz w:val="44"/>
@@ -1109,7 +1203,7 @@
           <w:numId w:val="8"/>
         </w:numPr>
       </w:pPr>
-      <w:bookmarkStart w:id="1" w:name="_Toc64302741"/>
+      <w:bookmarkStart w:id="1" w:name="_Toc64557878"/>
       <w:r>
         <w:t>Zastosowanie</w:t>
       </w:r>
@@ -1314,7 +1408,7 @@
           <w:numId w:val="8"/>
         </w:numPr>
       </w:pPr>
-      <w:bookmarkStart w:id="2" w:name="_Toc64302742"/>
+      <w:bookmarkStart w:id="2" w:name="_Toc64557879"/>
       <w:r>
         <w:lastRenderedPageBreak/>
         <w:t>Dlaczego Unity</w:t>
@@ -1527,7 +1621,7 @@
           <w:szCs w:val="44"/>
         </w:rPr>
       </w:pPr>
-      <w:bookmarkStart w:id="3" w:name="_Toc64302743"/>
+      <w:bookmarkStart w:id="3" w:name="_Toc64557880"/>
       <w:r>
         <w:rPr>
           <w:sz w:val="44"/>
@@ -1610,7 +1704,7 @@
           <w:szCs w:val="44"/>
         </w:rPr>
       </w:pPr>
-      <w:bookmarkStart w:id="4" w:name="_Toc64302744"/>
+      <w:bookmarkStart w:id="4" w:name="_Toc64557881"/>
       <w:r>
         <w:rPr>
           <w:sz w:val="44"/>
@@ -1784,7 +1878,7 @@
           <w:numId w:val="8"/>
         </w:numPr>
       </w:pPr>
-      <w:bookmarkStart w:id="5" w:name="_Toc64302745"/>
+      <w:bookmarkStart w:id="5" w:name="_Toc64557882"/>
       <w:r>
         <w:t>Podstawowe elementy projektu w Unity</w:t>
       </w:r>
@@ -2856,7 +2950,7 @@
           <w:numId w:val="8"/>
         </w:numPr>
       </w:pPr>
-      <w:bookmarkStart w:id="6" w:name="_Toc64302746"/>
+      <w:bookmarkStart w:id="6" w:name="_Toc64557883"/>
       <w:r>
         <w:t>Podstawowe elementy projektu Unity w kontekście mojej pracy</w:t>
       </w:r>
@@ -3504,6 +3598,7 @@
       <w:r>
         <w:rPr>
           <w:rFonts w:ascii="Times New Roman" w:hAnsi="Times New Roman" w:cs="Times New Roman"/>
+          <w:noProof/>
         </w:rPr>
         <w:drawing>
           <wp:inline distT="0" distB="0" distL="0" distR="0" wp14:anchorId="6F4A8202" wp14:editId="1D664211">
@@ -3872,6 +3967,7 @@
       <w:r>
         <w:rPr>
           <w:rFonts w:ascii="Times New Roman" w:hAnsi="Times New Roman" w:cs="Times New Roman"/>
+          <w:noProof/>
         </w:rPr>
         <w:drawing>
           <wp:inline distT="0" distB="0" distL="0" distR="0" wp14:anchorId="08CF0429" wp14:editId="61ADE975">
@@ -3944,6 +4040,9 @@
         <w:keepNext/>
       </w:pPr>
       <w:r>
+        <w:rPr>
+          <w:noProof/>
+        </w:rPr>
         <w:drawing>
           <wp:inline distT="0" distB="0" distL="0" distR="0" wp14:anchorId="650B62F0" wp14:editId="7BE6FDFF">
             <wp:extent cx="5760720" cy="1859280"/>
@@ -4034,6 +4133,9 @@
         <w:keepNext/>
       </w:pPr>
       <w:r>
+        <w:rPr>
+          <w:noProof/>
+        </w:rPr>
         <w:drawing>
           <wp:inline distT="0" distB="0" distL="0" distR="0" wp14:anchorId="7D09DDD5" wp14:editId="68B119FD">
             <wp:extent cx="1133475" cy="3625963"/>
@@ -4106,6 +4208,9 @@
     </w:p>
     <w:p>
       <w:r>
+        <w:rPr>
+          <w:noProof/>
+        </w:rPr>
         <w:lastRenderedPageBreak/>
         <w:drawing>
           <wp:inline distT="0" distB="0" distL="0" distR="0" wp14:anchorId="7E9A1595" wp14:editId="2062B896">
@@ -4147,6 +4252,9 @@
         <w:t xml:space="preserve">          </w:t>
       </w:r>
       <w:r>
+        <w:rPr>
+          <w:noProof/>
+        </w:rPr>
         <w:drawing>
           <wp:inline distT="0" distB="0" distL="0" distR="0" wp14:anchorId="50D90099" wp14:editId="45715FD6">
             <wp:extent cx="1109550" cy="3629024"/>
@@ -4187,6 +4295,9 @@
         <w:t xml:space="preserve">       </w:t>
       </w:r>
       <w:r>
+        <w:rPr>
+          <w:noProof/>
+        </w:rPr>
         <w:drawing>
           <wp:inline distT="0" distB="0" distL="0" distR="0" wp14:anchorId="0C306C91" wp14:editId="720072EF">
             <wp:extent cx="1042055" cy="3609976"/>
@@ -4257,6 +4368,9 @@
         <w:keepNext/>
       </w:pPr>
       <w:r>
+        <w:rPr>
+          <w:noProof/>
+        </w:rPr>
         <w:drawing>
           <wp:inline distT="0" distB="0" distL="0" distR="0" wp14:anchorId="295A4223" wp14:editId="06A804D9">
             <wp:extent cx="4534533" cy="2819794"/>
@@ -4406,6 +4520,7 @@
       <w:r>
         <w:rPr>
           <w:rFonts w:ascii="Times New Roman" w:hAnsi="Times New Roman" w:cs="Times New Roman"/>
+          <w:noProof/>
         </w:rPr>
         <w:drawing>
           <wp:inline distT="0" distB="0" distL="0" distR="0" wp14:anchorId="20168065" wp14:editId="03681C5C">
@@ -4528,6 +4643,7 @@
       <w:r>
         <w:rPr>
           <w:rFonts w:ascii="Times New Roman" w:hAnsi="Times New Roman" w:cs="Times New Roman"/>
+          <w:noProof/>
         </w:rPr>
         <w:drawing>
           <wp:inline distT="0" distB="0" distL="0" distR="0" wp14:anchorId="12C0582B" wp14:editId="40561B65">
@@ -4662,217 +4778,71 @@
         <w:rPr>
           <w:rFonts w:ascii="Times New Roman" w:hAnsi="Times New Roman" w:cs="Times New Roman"/>
         </w:rPr>
-        <w:t>…</w:t>
-      </w:r>
-    </w:p>
-    <w:p>
-      <w:pPr>
-        <w:rPr>
-          <w:rFonts w:ascii="Times New Roman" w:hAnsi="Times New Roman" w:cs="Times New Roman"/>
-        </w:rPr>
-      </w:pPr>
-    </w:p>
-    <w:p>
-      <w:pPr>
-        <w:rPr>
-          <w:rFonts w:ascii="Times New Roman" w:hAnsi="Times New Roman" w:cs="Times New Roman"/>
-        </w:rPr>
-      </w:pPr>
-    </w:p>
-    <w:p>
-      <w:pPr>
-        <w:rPr>
-          <w:rFonts w:cstheme="minorHAnsi"/>
-          <w:b/>
-          <w:bCs/>
-          <w:sz w:val="24"/>
-          <w:szCs w:val="24"/>
-        </w:rPr>
-      </w:pPr>
-      <w:proofErr w:type="spellStart"/>
-      <w:r>
-        <w:rPr>
-          <w:rFonts w:cstheme="minorHAnsi"/>
-          <w:b/>
-          <w:bCs/>
-          <w:sz w:val="24"/>
-          <w:szCs w:val="24"/>
-        </w:rPr>
-        <w:t>Tagi</w:t>
-      </w:r>
-      <w:proofErr w:type="spellEnd"/>
-    </w:p>
-    <w:p>
-      <w:pPr>
-        <w:rPr>
-          <w:rFonts w:ascii="Times New Roman" w:hAnsi="Times New Roman" w:cs="Times New Roman"/>
-        </w:rPr>
-      </w:pPr>
-    </w:p>
-    <w:p>
-      <w:pPr>
-        <w:pStyle w:val="Nagwek1"/>
-        <w:numPr>
-          <w:ilvl w:val="0"/>
-          <w:numId w:val="8"/>
-        </w:numPr>
-        <w:rPr>
-          <w:sz w:val="44"/>
-          <w:szCs w:val="44"/>
-        </w:rPr>
-      </w:pPr>
-      <w:bookmarkStart w:id="7" w:name="_Toc64302747"/>
-      <w:r>
-        <w:rPr>
-          <w:sz w:val="44"/>
-          <w:szCs w:val="44"/>
-        </w:rPr>
-        <w:t>Implementacja</w:t>
-      </w:r>
-      <w:bookmarkEnd w:id="7"/>
-    </w:p>
-    <w:p/>
-    <w:p/>
-    <w:p>
-      <w:pPr>
-        <w:rPr>
-          <w:rFonts w:ascii="Times New Roman" w:hAnsi="Times New Roman" w:cs="Times New Roman"/>
-        </w:rPr>
-      </w:pPr>
-      <w:r>
-        <w:rPr>
-          <w:rFonts w:ascii="Times New Roman" w:hAnsi="Times New Roman" w:cs="Times New Roman"/>
-        </w:rPr>
         <w:tab/>
-        <w:t xml:space="preserve">W tym rozdziale opisze kolejne etapy tworzenia programu. Przedstawię w jaki sposób zostały stworzone kluczowe dla funkcjonowania aplikacji elementy oraz przedstawię największe problemy </w:t>
-      </w:r>
-      <w:r>
-        <w:rPr>
-          <w:rFonts w:ascii="Times New Roman" w:hAnsi="Times New Roman" w:cs="Times New Roman"/>
-        </w:rPr>
-        <w:lastRenderedPageBreak/>
-        <w:t xml:space="preserve">jakie mnie spotkały podczas procesu tworzenia i w jaki sposób je rozwiązałem. Omówię również najważniejsze fragmenty kodu i przedstawię elementy silnika Unity, które ułatwiły mi tworzenie generatora. </w:t>
-      </w:r>
-    </w:p>
-    <w:p>
-      <w:pPr>
-        <w:rPr>
-          <w:rFonts w:ascii="Times New Roman" w:hAnsi="Times New Roman" w:cs="Times New Roman"/>
-        </w:rPr>
-      </w:pPr>
-    </w:p>
-    <w:p>
-      <w:pPr>
-        <w:rPr>
-          <w:rFonts w:ascii="Times New Roman" w:hAnsi="Times New Roman" w:cs="Times New Roman"/>
-        </w:rPr>
-      </w:pPr>
-      <w:r>
-        <w:rPr>
-          <w:rFonts w:ascii="Times New Roman" w:hAnsi="Times New Roman" w:cs="Times New Roman"/>
-        </w:rPr>
-        <w:t>Proces tworzenia podzielę na dwa etapy. W pierwszym opiszę to w jaki sposób i przy użyciu czego, stworzyłem możliwość generowania terenu, a w drugim przedstawię w jaki sposób zaprogramowałem możliwość dodawania flory i fauny oraz omówię skrypt</w:t>
-      </w:r>
-      <w:r>
-        <w:rPr>
-          <w:rFonts w:ascii="Times New Roman" w:hAnsi="Times New Roman" w:cs="Times New Roman"/>
-        </w:rPr>
-        <w:t>y, które odpowiadają za poruszanie się zwierząt.</w:t>
-      </w:r>
-    </w:p>
-    <w:p>
-      <w:pPr>
-        <w:rPr>
-          <w:rFonts w:ascii="Times New Roman" w:hAnsi="Times New Roman" w:cs="Times New Roman"/>
-        </w:rPr>
-      </w:pPr>
-    </w:p>
-    <w:p>
-      <w:pPr>
-        <w:rPr>
-          <w:rFonts w:ascii="Times New Roman" w:hAnsi="Times New Roman" w:cs="Times New Roman"/>
-        </w:rPr>
-      </w:pPr>
-    </w:p>
-    <w:p>
-      <w:pPr>
-        <w:pStyle w:val="Nagwek2"/>
-        <w:numPr>
-          <w:ilvl w:val="1"/>
-          <w:numId w:val="8"/>
-        </w:numPr>
-      </w:pPr>
-      <w:bookmarkStart w:id="8" w:name="_Toc64302748"/>
-      <w:r>
-        <w:t>Etap pierwszy</w:t>
-      </w:r>
-      <w:bookmarkEnd w:id="8"/>
-      <w:r>
-        <w:t xml:space="preserve"> </w:t>
-      </w:r>
-    </w:p>
-    <w:p>
-      <w:pPr>
-        <w:rPr>
-          <w:rFonts w:ascii="Times New Roman" w:hAnsi="Times New Roman" w:cs="Times New Roman"/>
-        </w:rPr>
-      </w:pPr>
-    </w:p>
-    <w:p>
-      <w:pPr>
-        <w:rPr>
-          <w:rFonts w:ascii="Times New Roman" w:hAnsi="Times New Roman" w:cs="Times New Roman"/>
-        </w:rPr>
-      </w:pPr>
-    </w:p>
-    <w:p>
-      <w:pPr>
-        <w:rPr>
-          <w:rFonts w:ascii="Times New Roman" w:hAnsi="Times New Roman" w:cs="Times New Roman"/>
-        </w:rPr>
-      </w:pPr>
-      <w:r>
-        <w:rPr>
-          <w:rFonts w:ascii="Times New Roman" w:hAnsi="Times New Roman" w:cs="Times New Roman"/>
-        </w:rPr>
-        <w:tab/>
-        <w:t xml:space="preserve">Tworzenie pierwszego etapu rozpocząłem od dodania pojedynczego elementu panelu podstawowego. Następnie dodany przeze mnie sześcian wielokrotnie zduplikowałem, aż do uzyskania sporych rozmiarów panelu. Wszystkie stworzone elementy dodałem do jednego pustego </w:t>
-      </w:r>
-      <w:proofErr w:type="spellStart"/>
-      <w:r>
-        <w:rPr>
-          <w:rFonts w:ascii="Times New Roman" w:hAnsi="Times New Roman" w:cs="Times New Roman"/>
-        </w:rPr>
-        <w:t>GameObjectu</w:t>
-      </w:r>
-      <w:proofErr w:type="spellEnd"/>
-      <w:r>
-        <w:rPr>
-          <w:rFonts w:ascii="Times New Roman" w:hAnsi="Times New Roman" w:cs="Times New Roman"/>
-        </w:rPr>
-        <w:t xml:space="preserve"> i nazwałem go </w:t>
-      </w:r>
-      <w:proofErr w:type="spellStart"/>
-      <w:r>
-        <w:rPr>
-          <w:rFonts w:ascii="Times New Roman" w:hAnsi="Times New Roman" w:cs="Times New Roman"/>
-        </w:rPr>
-        <w:t>WholeGround</w:t>
-      </w:r>
-      <w:proofErr w:type="spellEnd"/>
-      <w:r>
-        <w:rPr>
-          <w:rFonts w:ascii="Times New Roman" w:hAnsi="Times New Roman" w:cs="Times New Roman"/>
-        </w:rPr>
-        <w:t>.</w:t>
-      </w:r>
-    </w:p>
-    <w:p>
-      <w:pPr>
-        <w:rPr>
-          <w:rFonts w:ascii="Times New Roman" w:hAnsi="Times New Roman" w:cs="Times New Roman"/>
-        </w:rPr>
-      </w:pPr>
+      </w:r>
+      <w:proofErr w:type="spellStart"/>
+      <w:r>
+        <w:rPr>
+          <w:rFonts w:ascii="Times New Roman" w:hAnsi="Times New Roman" w:cs="Times New Roman"/>
+        </w:rPr>
+        <w:t>Prefaby</w:t>
+      </w:r>
+      <w:proofErr w:type="spellEnd"/>
+      <w:r>
+        <w:rPr>
+          <w:rFonts w:ascii="Times New Roman" w:hAnsi="Times New Roman" w:cs="Times New Roman"/>
+        </w:rPr>
+        <w:t xml:space="preserve"> to stworzone elementy, których kopie znajdują się w plikach aplikacji i które możemy użyć wiele razy w projekcie. Na przykład, gdy chcemy jakiś element dodawać wielokrotnie do gry to nie trzeba tworzyć go za każdym razem na nowo, lecz można zapisać go jako </w:t>
+      </w:r>
+      <w:proofErr w:type="spellStart"/>
+      <w:r>
+        <w:rPr>
+          <w:rFonts w:ascii="Times New Roman" w:hAnsi="Times New Roman" w:cs="Times New Roman"/>
+        </w:rPr>
+        <w:t>Prefab</w:t>
+      </w:r>
+      <w:proofErr w:type="spellEnd"/>
+      <w:r>
+        <w:rPr>
+          <w:rFonts w:ascii="Times New Roman" w:hAnsi="Times New Roman" w:cs="Times New Roman"/>
+        </w:rPr>
+        <w:t xml:space="preserve"> i dodawać do gry jako kopie. Nazwa tego elementu gry z reguły kończy się słowem ”</w:t>
+      </w:r>
+      <w:proofErr w:type="spellStart"/>
+      <w:r>
+        <w:rPr>
+          <w:rFonts w:ascii="Times New Roman" w:hAnsi="Times New Roman" w:cs="Times New Roman"/>
+        </w:rPr>
+        <w:t>Prefab</w:t>
+      </w:r>
+      <w:proofErr w:type="spellEnd"/>
+      <w:r>
+        <w:rPr>
+          <w:rFonts w:ascii="Times New Roman" w:hAnsi="Times New Roman" w:cs="Times New Roman"/>
+        </w:rPr>
+        <w:t>”.</w:t>
+      </w:r>
+    </w:p>
+    <w:p>
+      <w:pPr>
+        <w:rPr>
+          <w:rFonts w:ascii="Times New Roman" w:hAnsi="Times New Roman" w:cs="Times New Roman"/>
+        </w:rPr>
+      </w:pPr>
+      <w:proofErr w:type="spellStart"/>
+      <w:r>
+        <w:rPr>
+          <w:rFonts w:ascii="Times New Roman" w:hAnsi="Times New Roman" w:cs="Times New Roman"/>
+        </w:rPr>
+        <w:t>Prefaby</w:t>
+      </w:r>
+      <w:proofErr w:type="spellEnd"/>
+      <w:r>
+        <w:rPr>
+          <w:rFonts w:ascii="Times New Roman" w:hAnsi="Times New Roman" w:cs="Times New Roman"/>
+        </w:rPr>
+        <w:t>, które znajdują się w moim projekcie widoczne są na rysunku 22.</w:t>
+      </w:r>
     </w:p>
     <w:p>
       <w:pPr>
@@ -4883,10 +4853,10 @@
           <w:rFonts w:ascii="Times New Roman" w:hAnsi="Times New Roman" w:cs="Times New Roman"/>
         </w:rPr>
         <w:drawing>
-          <wp:inline distT="0" distB="0" distL="0" distR="0" wp14:anchorId="43075CB9" wp14:editId="0C7CFFA6">
-            <wp:extent cx="1648055" cy="1609950"/>
-            <wp:effectExtent l="0" t="0" r="9525" b="9525"/>
-            <wp:docPr id="26" name="Obraz 26"/>
+          <wp:inline distT="0" distB="0" distL="0" distR="0" wp14:anchorId="64C34A7A" wp14:editId="6548477F">
+            <wp:extent cx="5760720" cy="1110615"/>
+            <wp:effectExtent l="0" t="0" r="0" b="0"/>
+            <wp:docPr id="37" name="Obraz 37"/>
             <wp:cNvGraphicFramePr>
               <a:graphicFrameLocks xmlns:a="http://schemas.openxmlformats.org/drawingml/2006/main" noChangeAspect="1"/>
             </wp:cNvGraphicFramePr>
@@ -4906,7 +4876,7 @@
                   <pic:spPr>
                     <a:xfrm>
                       <a:off x="0" y="0"/>
-                      <a:ext cx="1648055" cy="1609950"/>
+                      <a:ext cx="5760720" cy="1110615"/>
                     </a:xfrm>
                     <a:prstGeom prst="rect">
                       <a:avLst/>
@@ -4939,106 +4909,216 @@
       </w:r>
       <w:proofErr w:type="spellStart"/>
       <w:r>
-        <w:t>GameObject</w:t>
-      </w:r>
-      <w:proofErr w:type="spellEnd"/>
-      <w:r>
-        <w:t xml:space="preserve"> o nazwie </w:t>
-      </w:r>
-      <w:proofErr w:type="spellStart"/>
-      <w:r>
+        <w:t>Prefaby</w:t>
+      </w:r>
+      <w:proofErr w:type="spellEnd"/>
+      <w:r>
+        <w:t xml:space="preserve"> w projekcie World </w:t>
+      </w:r>
+      <w:proofErr w:type="spellStart"/>
+      <w:r>
+        <w:t>Visualisation</w:t>
+      </w:r>
+      <w:proofErr w:type="spellEnd"/>
+    </w:p>
+    <w:p/>
+    <w:p>
+      <w:pPr>
+        <w:rPr>
+          <w:rFonts w:cstheme="minorHAnsi"/>
+          <w:b/>
+          <w:bCs/>
+          <w:sz w:val="24"/>
+          <w:szCs w:val="24"/>
+        </w:rPr>
+      </w:pPr>
+      <w:proofErr w:type="spellStart"/>
+      <w:r>
+        <w:rPr>
+          <w:rFonts w:cstheme="minorHAnsi"/>
+          <w:b/>
+          <w:bCs/>
+          <w:sz w:val="24"/>
+          <w:szCs w:val="24"/>
+        </w:rPr>
+        <w:lastRenderedPageBreak/>
+        <w:t>Tagi</w:t>
+      </w:r>
+      <w:proofErr w:type="spellEnd"/>
+    </w:p>
+    <w:p>
+      <w:pPr>
+        <w:rPr>
+          <w:rFonts w:cstheme="minorHAnsi"/>
+          <w:b/>
+          <w:bCs/>
+          <w:sz w:val="24"/>
+          <w:szCs w:val="24"/>
+        </w:rPr>
+      </w:pPr>
+    </w:p>
+    <w:p>
+      <w:pPr>
+        <w:rPr>
+          <w:rFonts w:cstheme="minorHAnsi"/>
+          <w:b/>
+          <w:bCs/>
+          <w:sz w:val="24"/>
+          <w:szCs w:val="24"/>
+        </w:rPr>
+      </w:pPr>
+    </w:p>
+    <w:p>
+      <w:pPr>
+        <w:rPr>
+          <w:rFonts w:ascii="Times New Roman" w:hAnsi="Times New Roman" w:cs="Times New Roman"/>
+        </w:rPr>
+      </w:pPr>
+    </w:p>
+    <w:p>
+      <w:pPr>
+        <w:pStyle w:val="Nagwek1"/>
+        <w:numPr>
+          <w:ilvl w:val="0"/>
+          <w:numId w:val="8"/>
+        </w:numPr>
+        <w:rPr>
+          <w:sz w:val="44"/>
+          <w:szCs w:val="44"/>
+        </w:rPr>
+      </w:pPr>
+      <w:bookmarkStart w:id="7" w:name="_Toc64557884"/>
+      <w:r>
+        <w:rPr>
+          <w:sz w:val="44"/>
+          <w:szCs w:val="44"/>
+        </w:rPr>
+        <w:t>Implementacja</w:t>
+      </w:r>
+      <w:bookmarkEnd w:id="7"/>
+    </w:p>
+    <w:p/>
+    <w:p/>
+    <w:p>
+      <w:pPr>
+        <w:rPr>
+          <w:rFonts w:ascii="Times New Roman" w:hAnsi="Times New Roman" w:cs="Times New Roman"/>
+        </w:rPr>
+      </w:pPr>
+      <w:r>
+        <w:rPr>
+          <w:rFonts w:ascii="Times New Roman" w:hAnsi="Times New Roman" w:cs="Times New Roman"/>
+        </w:rPr>
+        <w:tab/>
+        <w:t xml:space="preserve">W tym rozdziale opisze kolejne etapy tworzenia programu. Przedstawię w jaki sposób zostały stworzone kluczowe dla funkcjonowania aplikacji elementy oraz przedstawię największe problemy jakie mnie spotkały podczas procesu tworzenia i w jaki sposób je rozwiązałem. Omówię również najważniejsze fragmenty kodu i przedstawię elementy silnika Unity, które ułatwiły mi tworzenie generatora. </w:t>
+      </w:r>
+    </w:p>
+    <w:p>
+      <w:pPr>
+        <w:rPr>
+          <w:rFonts w:ascii="Times New Roman" w:hAnsi="Times New Roman" w:cs="Times New Roman"/>
+        </w:rPr>
+      </w:pPr>
+    </w:p>
+    <w:p>
+      <w:pPr>
+        <w:rPr>
+          <w:rFonts w:ascii="Times New Roman" w:hAnsi="Times New Roman" w:cs="Times New Roman"/>
+        </w:rPr>
+      </w:pPr>
+      <w:r>
+        <w:rPr>
+          <w:rFonts w:ascii="Times New Roman" w:hAnsi="Times New Roman" w:cs="Times New Roman"/>
+        </w:rPr>
+        <w:t>Proces tworzenia podzielę na dwa etapy. W pierwszym opiszę to w jaki sposób i przy użyciu czego, stworzyłem możliwość generowania terenu, a w drugim przedstawię w jaki sposób zaprogramowałem możliwość dodawania flory i fauny oraz omówię skrypt</w:t>
+      </w:r>
+      <w:r>
+        <w:rPr>
+          <w:rFonts w:ascii="Times New Roman" w:hAnsi="Times New Roman" w:cs="Times New Roman"/>
+        </w:rPr>
+        <w:t>y, które odpowiadają za poruszanie się zwierząt.</w:t>
+      </w:r>
+    </w:p>
+    <w:p>
+      <w:pPr>
+        <w:rPr>
+          <w:rFonts w:ascii="Times New Roman" w:hAnsi="Times New Roman" w:cs="Times New Roman"/>
+        </w:rPr>
+      </w:pPr>
+    </w:p>
+    <w:p>
+      <w:pPr>
+        <w:rPr>
+          <w:rFonts w:ascii="Times New Roman" w:hAnsi="Times New Roman" w:cs="Times New Roman"/>
+        </w:rPr>
+      </w:pPr>
+    </w:p>
+    <w:p>
+      <w:pPr>
+        <w:pStyle w:val="Nagwek2"/>
+        <w:numPr>
+          <w:ilvl w:val="1"/>
+          <w:numId w:val="8"/>
+        </w:numPr>
+      </w:pPr>
+      <w:bookmarkStart w:id="8" w:name="_Toc64557885"/>
+      <w:r>
+        <w:t>Etap pierwszy</w:t>
+      </w:r>
+      <w:bookmarkEnd w:id="8"/>
+      <w:r>
+        <w:t xml:space="preserve"> </w:t>
+      </w:r>
+    </w:p>
+    <w:p>
+      <w:pPr>
+        <w:rPr>
+          <w:rFonts w:ascii="Times New Roman" w:hAnsi="Times New Roman" w:cs="Times New Roman"/>
+        </w:rPr>
+      </w:pPr>
+    </w:p>
+    <w:p>
+      <w:pPr>
+        <w:rPr>
+          <w:rFonts w:ascii="Times New Roman" w:hAnsi="Times New Roman" w:cs="Times New Roman"/>
+        </w:rPr>
+      </w:pPr>
+    </w:p>
+    <w:p>
+      <w:pPr>
+        <w:rPr>
+          <w:rFonts w:ascii="Times New Roman" w:hAnsi="Times New Roman" w:cs="Times New Roman"/>
+        </w:rPr>
+      </w:pPr>
+      <w:r>
+        <w:rPr>
+          <w:rFonts w:ascii="Times New Roman" w:hAnsi="Times New Roman" w:cs="Times New Roman"/>
+        </w:rPr>
+        <w:tab/>
+        <w:t xml:space="preserve">Tworzenie pierwszego etapu rozpocząłem od dodania pojedynczego elementu panelu podstawowego. Następnie dodany przeze mnie sześcian wielokrotnie zduplikowałem, aż do uzyskania sporych rozmiarów panelu. Wszystkie stworzone elementy dodałem do jednego pustego </w:t>
+      </w:r>
+      <w:proofErr w:type="spellStart"/>
+      <w:r>
+        <w:rPr>
+          <w:rFonts w:ascii="Times New Roman" w:hAnsi="Times New Roman" w:cs="Times New Roman"/>
+        </w:rPr>
+        <w:t>GameObjectu</w:t>
+      </w:r>
+      <w:proofErr w:type="spellEnd"/>
+      <w:r>
+        <w:rPr>
+          <w:rFonts w:ascii="Times New Roman" w:hAnsi="Times New Roman" w:cs="Times New Roman"/>
+        </w:rPr>
+        <w:t xml:space="preserve"> i nazwałem go </w:t>
+      </w:r>
+      <w:proofErr w:type="spellStart"/>
+      <w:r>
+        <w:rPr>
+          <w:rFonts w:ascii="Times New Roman" w:hAnsi="Times New Roman" w:cs="Times New Roman"/>
+        </w:rPr>
         <w:t>WholeGround</w:t>
       </w:r>
       <w:proofErr w:type="spellEnd"/>
-    </w:p>
-    <w:p/>
-    <w:p>
-      <w:pPr>
-        <w:rPr>
-          <w:rFonts w:ascii="Times New Roman" w:hAnsi="Times New Roman" w:cs="Times New Roman"/>
-        </w:rPr>
-      </w:pPr>
-    </w:p>
-    <w:p>
-      <w:pPr>
-        <w:rPr>
-          <w:rFonts w:ascii="Times New Roman" w:hAnsi="Times New Roman" w:cs="Times New Roman"/>
-        </w:rPr>
-      </w:pPr>
-      <w:r>
-        <w:rPr>
-          <w:rFonts w:ascii="Times New Roman" w:hAnsi="Times New Roman" w:cs="Times New Roman"/>
-        </w:rPr>
-        <w:t xml:space="preserve">Gdy miałem już panel podstawowy postanowiłem </w:t>
-      </w:r>
-      <w:r>
-        <w:rPr>
-          <w:rFonts w:ascii="Times New Roman" w:hAnsi="Times New Roman" w:cs="Times New Roman"/>
-        </w:rPr>
-        <w:t>utworzyć</w:t>
-      </w:r>
-      <w:r>
-        <w:rPr>
-          <w:rFonts w:ascii="Times New Roman" w:hAnsi="Times New Roman" w:cs="Times New Roman"/>
-        </w:rPr>
-        <w:t xml:space="preserve"> element, który umożliwiać będzie modelowanie terenu.</w:t>
-      </w:r>
-      <w:r>
-        <w:rPr>
-          <w:rFonts w:ascii="Times New Roman" w:hAnsi="Times New Roman" w:cs="Times New Roman"/>
-        </w:rPr>
-        <w:t xml:space="preserve"> Stworzony on został bardzo podobnie do </w:t>
-      </w:r>
-      <w:proofErr w:type="spellStart"/>
-      <w:r>
-        <w:rPr>
-          <w:rFonts w:ascii="Times New Roman" w:hAnsi="Times New Roman" w:cs="Times New Roman"/>
-        </w:rPr>
-        <w:t>WholeGround</w:t>
-      </w:r>
-      <w:proofErr w:type="spellEnd"/>
-      <w:r>
-        <w:rPr>
-          <w:rFonts w:ascii="Times New Roman" w:hAnsi="Times New Roman" w:cs="Times New Roman"/>
-        </w:rPr>
-        <w:t xml:space="preserve">, czyli dodałem zwykłą kostkę oraz dodałem ją do pustego </w:t>
-      </w:r>
-      <w:proofErr w:type="spellStart"/>
-      <w:r>
-        <w:rPr>
-          <w:rFonts w:ascii="Times New Roman" w:hAnsi="Times New Roman" w:cs="Times New Roman"/>
-        </w:rPr>
-        <w:t>GameObjectu</w:t>
-      </w:r>
-      <w:proofErr w:type="spellEnd"/>
-      <w:r>
-        <w:rPr>
-          <w:rFonts w:ascii="Times New Roman" w:hAnsi="Times New Roman" w:cs="Times New Roman"/>
-        </w:rPr>
-        <w:t xml:space="preserve"> o nazwie </w:t>
-      </w:r>
-      <w:proofErr w:type="spellStart"/>
-      <w:r>
-        <w:rPr>
-          <w:rFonts w:ascii="Times New Roman" w:hAnsi="Times New Roman" w:cs="Times New Roman"/>
-        </w:rPr>
-        <w:t>worldMatPrefab</w:t>
-      </w:r>
-      <w:proofErr w:type="spellEnd"/>
-      <w:r>
-        <w:rPr>
-          <w:rFonts w:ascii="Times New Roman" w:hAnsi="Times New Roman" w:cs="Times New Roman"/>
-        </w:rPr>
-        <w:t xml:space="preserve">. Element ten dodałem do folderu z </w:t>
-      </w:r>
-      <w:proofErr w:type="spellStart"/>
-      <w:r>
-        <w:rPr>
-          <w:rFonts w:ascii="Times New Roman" w:hAnsi="Times New Roman" w:cs="Times New Roman"/>
-        </w:rPr>
-        <w:t>Prefabami</w:t>
-      </w:r>
-      <w:proofErr w:type="spellEnd"/>
       <w:r>
         <w:rPr>
           <w:rFonts w:ascii="Times New Roman" w:hAnsi="Times New Roman" w:cs="Times New Roman"/>
@@ -5052,150 +5132,21 @@
           <w:rFonts w:ascii="Times New Roman" w:hAnsi="Times New Roman" w:cs="Times New Roman"/>
         </w:rPr>
       </w:pPr>
-      <w:r>
-        <w:rPr>
-          <w:rFonts w:ascii="Times New Roman" w:hAnsi="Times New Roman" w:cs="Times New Roman"/>
-        </w:rPr>
-        <w:t>Kiedy miałem już potrzebny mi element</w:t>
-      </w:r>
-      <w:r>
-        <w:rPr>
-          <w:rFonts w:ascii="Times New Roman" w:hAnsi="Times New Roman" w:cs="Times New Roman"/>
-        </w:rPr>
-        <w:t xml:space="preserve"> postanowiłem </w:t>
-      </w:r>
-      <w:r>
-        <w:rPr>
-          <w:rFonts w:ascii="Times New Roman" w:hAnsi="Times New Roman" w:cs="Times New Roman"/>
-        </w:rPr>
-        <w:t>dodać</w:t>
-      </w:r>
-      <w:r>
-        <w:rPr>
-          <w:rFonts w:ascii="Times New Roman" w:hAnsi="Times New Roman" w:cs="Times New Roman"/>
-        </w:rPr>
-        <w:t xml:space="preserve"> skrypt, który nazwałem </w:t>
-      </w:r>
-      <w:proofErr w:type="spellStart"/>
-      <w:r>
-        <w:rPr>
-          <w:rFonts w:ascii="Times New Roman" w:hAnsi="Times New Roman" w:cs="Times New Roman"/>
-        </w:rPr>
-        <w:t>BlockManage</w:t>
-      </w:r>
-      <w:r>
-        <w:rPr>
-          <w:rFonts w:ascii="Times New Roman" w:hAnsi="Times New Roman" w:cs="Times New Roman"/>
-        </w:rPr>
-        <w:t>r</w:t>
-      </w:r>
-      <w:proofErr w:type="spellEnd"/>
-      <w:r>
-        <w:rPr>
-          <w:rFonts w:ascii="Times New Roman" w:hAnsi="Times New Roman" w:cs="Times New Roman"/>
-        </w:rPr>
-        <w:t xml:space="preserve">. Następnie napisałem mechanizm, który umożliwia zwiększanie i zmniejszanie danego elementu. </w:t>
-      </w:r>
-    </w:p>
-    <w:p>
-      <w:pPr>
-        <w:rPr>
-          <w:rFonts w:ascii="Times New Roman" w:hAnsi="Times New Roman" w:cs="Times New Roman"/>
-        </w:rPr>
-      </w:pPr>
-      <w:r>
-        <w:rPr>
-          <w:rFonts w:ascii="Times New Roman" w:hAnsi="Times New Roman" w:cs="Times New Roman"/>
-        </w:rPr>
-        <w:t xml:space="preserve">Tę funkcjonalność zawarłem w funkcji </w:t>
-      </w:r>
-      <w:proofErr w:type="spellStart"/>
-      <w:r>
-        <w:rPr>
-          <w:rFonts w:ascii="Times New Roman" w:hAnsi="Times New Roman" w:cs="Times New Roman"/>
-        </w:rPr>
-        <w:t>GraoundScal</w:t>
-      </w:r>
-      <w:proofErr w:type="spellEnd"/>
-      <w:r>
-        <w:rPr>
-          <w:rFonts w:ascii="Times New Roman" w:hAnsi="Times New Roman" w:cs="Times New Roman"/>
-        </w:rPr>
-        <w:t xml:space="preserve">, która przyjmuje </w:t>
-      </w:r>
-      <w:proofErr w:type="spellStart"/>
-      <w:r>
-        <w:rPr>
-          <w:rFonts w:ascii="Times New Roman" w:hAnsi="Times New Roman" w:cs="Times New Roman"/>
-        </w:rPr>
-        <w:t>GameObject</w:t>
-      </w:r>
-      <w:proofErr w:type="spellEnd"/>
-      <w:r>
-        <w:rPr>
-          <w:rFonts w:ascii="Times New Roman" w:hAnsi="Times New Roman" w:cs="Times New Roman"/>
-        </w:rPr>
-        <w:t xml:space="preserve">(w tym przypadku </w:t>
-      </w:r>
-      <w:proofErr w:type="spellStart"/>
-      <w:r>
-        <w:rPr>
-          <w:rFonts w:ascii="Times New Roman" w:hAnsi="Times New Roman" w:cs="Times New Roman"/>
-        </w:rPr>
-        <w:t>worldMatPrefab</w:t>
-      </w:r>
-      <w:proofErr w:type="spellEnd"/>
-      <w:r>
-        <w:rPr>
-          <w:rFonts w:ascii="Times New Roman" w:hAnsi="Times New Roman" w:cs="Times New Roman"/>
-        </w:rPr>
-        <w:t>)</w:t>
-      </w:r>
-      <w:r>
-        <w:rPr>
-          <w:rFonts w:ascii="Times New Roman" w:hAnsi="Times New Roman" w:cs="Times New Roman"/>
-        </w:rPr>
-        <w:t xml:space="preserve"> a następnie przy użyciu przycisku „h” zwiększa go o 0.2 jednostki, oraz zmniejsza o 0.2 jednostki przy naciśnięciu przycisku „l”. Dodatkowo funkcja zawiera blokadę, która uniemożliwia zmniejszanie elementu gdy jego rozmiar jest mniejszy bądź równy 0.3 jednostki. </w:t>
-      </w:r>
-    </w:p>
-    <w:p>
-      <w:pPr>
-        <w:rPr>
-          <w:rFonts w:ascii="Times New Roman" w:hAnsi="Times New Roman" w:cs="Times New Roman"/>
-        </w:rPr>
-      </w:pPr>
-      <w:r>
-        <w:rPr>
-          <w:rFonts w:ascii="Times New Roman" w:hAnsi="Times New Roman" w:cs="Times New Roman"/>
-        </w:rPr>
-        <w:t xml:space="preserve">Na poniższym zrzucie ekrany widać całą funkcję </w:t>
-      </w:r>
-      <w:proofErr w:type="spellStart"/>
-      <w:r>
-        <w:rPr>
-          <w:rFonts w:ascii="Times New Roman" w:hAnsi="Times New Roman" w:cs="Times New Roman"/>
-        </w:rPr>
-        <w:t>GroundScal</w:t>
-      </w:r>
-      <w:proofErr w:type="spellEnd"/>
-      <w:r>
-        <w:rPr>
-          <w:rFonts w:ascii="Times New Roman" w:hAnsi="Times New Roman" w:cs="Times New Roman"/>
-        </w:rPr>
-        <w:t>.</w:t>
-      </w:r>
     </w:p>
     <w:p>
       <w:pPr>
         <w:keepNext/>
       </w:pPr>
       <w:r>
-        <w:lastRenderedPageBreak/>
+        <w:rPr>
+          <w:rFonts w:ascii="Times New Roman" w:hAnsi="Times New Roman" w:cs="Times New Roman"/>
+          <w:noProof/>
+        </w:rPr>
         <w:drawing>
-          <wp:inline distT="0" distB="0" distL="0" distR="0" wp14:anchorId="36BCC35A" wp14:editId="029F2E10">
-            <wp:extent cx="5344271" cy="3115110"/>
-            <wp:effectExtent l="0" t="0" r="8890" b="9525"/>
-            <wp:docPr id="28" name="Obraz 28"/>
+          <wp:inline distT="0" distB="0" distL="0" distR="0" wp14:anchorId="43075CB9" wp14:editId="0C7CFFA6">
+            <wp:extent cx="1648055" cy="1609950"/>
+            <wp:effectExtent l="0" t="0" r="9525" b="9525"/>
+            <wp:docPr id="26" name="Obraz 26"/>
             <wp:cNvGraphicFramePr>
               <a:graphicFrameLocks xmlns:a="http://schemas.openxmlformats.org/drawingml/2006/main" noChangeAspect="1"/>
             </wp:cNvGraphicFramePr>
@@ -5215,7 +5166,7 @@
                   <pic:spPr>
                     <a:xfrm>
                       <a:off x="0" y="0"/>
-                      <a:ext cx="5344271" cy="3115110"/>
+                      <a:ext cx="1648055" cy="1609950"/>
                     </a:xfrm>
                     <a:prstGeom prst="rect">
                       <a:avLst/>
@@ -5231,9 +5182,6 @@
     <w:p>
       <w:pPr>
         <w:pStyle w:val="Legenda"/>
-        <w:rPr>
-          <w:rFonts w:ascii="Times New Roman" w:hAnsi="Times New Roman" w:cs="Times New Roman"/>
-        </w:rPr>
       </w:pPr>
       <w:r>
         <w:t xml:space="preserve">Rysunek </w:t>
@@ -5247,176 +5195,255 @@
         </w:r>
       </w:fldSimple>
       <w:r>
-        <w:t xml:space="preserve"> Funkcja </w:t>
-      </w:r>
-      <w:proofErr w:type="spellStart"/>
-      <w:r>
+        <w:t xml:space="preserve"> </w:t>
+      </w:r>
+      <w:proofErr w:type="spellStart"/>
+      <w:r>
+        <w:t>GameObject</w:t>
+      </w:r>
+      <w:proofErr w:type="spellEnd"/>
+      <w:r>
+        <w:t xml:space="preserve"> o nazwie </w:t>
+      </w:r>
+      <w:proofErr w:type="spellStart"/>
+      <w:r>
+        <w:t>WholeGround</w:t>
+      </w:r>
+      <w:proofErr w:type="spellEnd"/>
+    </w:p>
+    <w:p/>
+    <w:p>
+      <w:pPr>
+        <w:rPr>
+          <w:rFonts w:ascii="Times New Roman" w:hAnsi="Times New Roman" w:cs="Times New Roman"/>
+        </w:rPr>
+      </w:pPr>
+    </w:p>
+    <w:p>
+      <w:pPr>
+        <w:rPr>
+          <w:rFonts w:ascii="Times New Roman" w:hAnsi="Times New Roman" w:cs="Times New Roman"/>
+        </w:rPr>
+      </w:pPr>
+      <w:r>
+        <w:rPr>
+          <w:rFonts w:ascii="Times New Roman" w:hAnsi="Times New Roman" w:cs="Times New Roman"/>
+        </w:rPr>
+        <w:t xml:space="preserve">Gdy miałem już panel podstawowy postanowiłem </w:t>
+      </w:r>
+      <w:r>
+        <w:rPr>
+          <w:rFonts w:ascii="Times New Roman" w:hAnsi="Times New Roman" w:cs="Times New Roman"/>
+        </w:rPr>
+        <w:t>utworzyć</w:t>
+      </w:r>
+      <w:r>
+        <w:rPr>
+          <w:rFonts w:ascii="Times New Roman" w:hAnsi="Times New Roman" w:cs="Times New Roman"/>
+        </w:rPr>
+        <w:t xml:space="preserve"> element, który umożliwiać będzie modelowanie terenu.</w:t>
+      </w:r>
+      <w:r>
+        <w:rPr>
+          <w:rFonts w:ascii="Times New Roman" w:hAnsi="Times New Roman" w:cs="Times New Roman"/>
+        </w:rPr>
+        <w:t xml:space="preserve"> Stworzony on został bardzo podobnie do </w:t>
+      </w:r>
+      <w:proofErr w:type="spellStart"/>
+      <w:r>
+        <w:rPr>
+          <w:rFonts w:ascii="Times New Roman" w:hAnsi="Times New Roman" w:cs="Times New Roman"/>
+        </w:rPr>
+        <w:t>WholeGround</w:t>
+      </w:r>
+      <w:proofErr w:type="spellEnd"/>
+      <w:r>
+        <w:rPr>
+          <w:rFonts w:ascii="Times New Roman" w:hAnsi="Times New Roman" w:cs="Times New Roman"/>
+        </w:rPr>
+        <w:t xml:space="preserve">, czyli dodałem zwykłą kostkę oraz dodałem ją do pustego </w:t>
+      </w:r>
+      <w:proofErr w:type="spellStart"/>
+      <w:r>
+        <w:rPr>
+          <w:rFonts w:ascii="Times New Roman" w:hAnsi="Times New Roman" w:cs="Times New Roman"/>
+        </w:rPr>
+        <w:t>GameObjectu</w:t>
+      </w:r>
+      <w:proofErr w:type="spellEnd"/>
+      <w:r>
+        <w:rPr>
+          <w:rFonts w:ascii="Times New Roman" w:hAnsi="Times New Roman" w:cs="Times New Roman"/>
+        </w:rPr>
+        <w:t xml:space="preserve"> o nazwie </w:t>
+      </w:r>
+      <w:proofErr w:type="spellStart"/>
+      <w:r>
+        <w:rPr>
+          <w:rFonts w:ascii="Times New Roman" w:hAnsi="Times New Roman" w:cs="Times New Roman"/>
+        </w:rPr>
+        <w:t>worldMatPrefab</w:t>
+      </w:r>
+      <w:proofErr w:type="spellEnd"/>
+      <w:r>
+        <w:rPr>
+          <w:rFonts w:ascii="Times New Roman" w:hAnsi="Times New Roman" w:cs="Times New Roman"/>
+        </w:rPr>
+        <w:t xml:space="preserve">. Element ten dodałem do folderu z </w:t>
+      </w:r>
+      <w:proofErr w:type="spellStart"/>
+      <w:r>
+        <w:rPr>
+          <w:rFonts w:ascii="Times New Roman" w:hAnsi="Times New Roman" w:cs="Times New Roman"/>
+        </w:rPr>
+        <w:t>Prefabami</w:t>
+      </w:r>
+      <w:proofErr w:type="spellEnd"/>
+      <w:r>
+        <w:rPr>
+          <w:rFonts w:ascii="Times New Roman" w:hAnsi="Times New Roman" w:cs="Times New Roman"/>
+        </w:rPr>
+        <w:t>.</w:t>
+      </w:r>
+    </w:p>
+    <w:p>
+      <w:pPr>
+        <w:rPr>
+          <w:rFonts w:ascii="Times New Roman" w:hAnsi="Times New Roman" w:cs="Times New Roman"/>
+        </w:rPr>
+      </w:pPr>
+      <w:r>
+        <w:rPr>
+          <w:rFonts w:ascii="Times New Roman" w:hAnsi="Times New Roman" w:cs="Times New Roman"/>
+        </w:rPr>
+        <w:t>Kiedy miałem już potrzebny mi element</w:t>
+      </w:r>
+      <w:r>
+        <w:rPr>
+          <w:rFonts w:ascii="Times New Roman" w:hAnsi="Times New Roman" w:cs="Times New Roman"/>
+        </w:rPr>
+        <w:t xml:space="preserve"> postanowiłem </w:t>
+      </w:r>
+      <w:r>
+        <w:rPr>
+          <w:rFonts w:ascii="Times New Roman" w:hAnsi="Times New Roman" w:cs="Times New Roman"/>
+        </w:rPr>
+        <w:t>dodać</w:t>
+      </w:r>
+      <w:r>
+        <w:rPr>
+          <w:rFonts w:ascii="Times New Roman" w:hAnsi="Times New Roman" w:cs="Times New Roman"/>
+        </w:rPr>
+        <w:t xml:space="preserve"> skrypt, który nazwałem </w:t>
+      </w:r>
+      <w:proofErr w:type="spellStart"/>
+      <w:r>
+        <w:rPr>
+          <w:rFonts w:ascii="Times New Roman" w:hAnsi="Times New Roman" w:cs="Times New Roman"/>
+        </w:rPr>
+        <w:t>BlockManage</w:t>
+      </w:r>
+      <w:r>
+        <w:rPr>
+          <w:rFonts w:ascii="Times New Roman" w:hAnsi="Times New Roman" w:cs="Times New Roman"/>
+        </w:rPr>
+        <w:t>r</w:t>
+      </w:r>
+      <w:proofErr w:type="spellEnd"/>
+      <w:r>
+        <w:rPr>
+          <w:rFonts w:ascii="Times New Roman" w:hAnsi="Times New Roman" w:cs="Times New Roman"/>
+        </w:rPr>
+        <w:t xml:space="preserve">. Następnie napisałem mechanizm, który umożliwia zwiększanie i zmniejszanie danego elementu. </w:t>
+      </w:r>
+    </w:p>
+    <w:p>
+      <w:pPr>
+        <w:rPr>
+          <w:rFonts w:ascii="Times New Roman" w:hAnsi="Times New Roman" w:cs="Times New Roman"/>
+        </w:rPr>
+      </w:pPr>
+      <w:r>
+        <w:rPr>
+          <w:rFonts w:ascii="Times New Roman" w:hAnsi="Times New Roman" w:cs="Times New Roman"/>
+        </w:rPr>
+        <w:t xml:space="preserve">Tę funkcjonalność zawarłem w funkcji </w:t>
+      </w:r>
+      <w:proofErr w:type="spellStart"/>
+      <w:r>
+        <w:rPr>
+          <w:rFonts w:ascii="Times New Roman" w:hAnsi="Times New Roman" w:cs="Times New Roman"/>
+        </w:rPr>
+        <w:t>GraoundScal</w:t>
+      </w:r>
+      <w:proofErr w:type="spellEnd"/>
+      <w:r>
+        <w:rPr>
+          <w:rFonts w:ascii="Times New Roman" w:hAnsi="Times New Roman" w:cs="Times New Roman"/>
+        </w:rPr>
+        <w:t xml:space="preserve">, która przyjmuje </w:t>
+      </w:r>
+      <w:proofErr w:type="spellStart"/>
+      <w:r>
+        <w:rPr>
+          <w:rFonts w:ascii="Times New Roman" w:hAnsi="Times New Roman" w:cs="Times New Roman"/>
+        </w:rPr>
+        <w:t>GameObject</w:t>
+      </w:r>
+      <w:proofErr w:type="spellEnd"/>
+      <w:r>
+        <w:rPr>
+          <w:rFonts w:ascii="Times New Roman" w:hAnsi="Times New Roman" w:cs="Times New Roman"/>
+        </w:rPr>
+        <w:t xml:space="preserve">(w tym przypadku </w:t>
+      </w:r>
+      <w:proofErr w:type="spellStart"/>
+      <w:r>
+        <w:rPr>
+          <w:rFonts w:ascii="Times New Roman" w:hAnsi="Times New Roman" w:cs="Times New Roman"/>
+        </w:rPr>
+        <w:t>worldMatPrefab</w:t>
+      </w:r>
+      <w:proofErr w:type="spellEnd"/>
+      <w:r>
+        <w:rPr>
+          <w:rFonts w:ascii="Times New Roman" w:hAnsi="Times New Roman" w:cs="Times New Roman"/>
+        </w:rPr>
+        <w:t>)</w:t>
+      </w:r>
+      <w:r>
+        <w:rPr>
+          <w:rFonts w:ascii="Times New Roman" w:hAnsi="Times New Roman" w:cs="Times New Roman"/>
+        </w:rPr>
+        <w:t xml:space="preserve"> a następnie przy użyciu przycisku „h” zwiększa go o 0.2 jednostki, oraz zmniejsza o 0.2 jednostki przy naciśnięciu przycisku „l”. Dodatkowo funkcja zawiera blokadę, która uniemożliwia zmniejszanie elementu gdy jego rozmiar jest mniejszy bądź równy 0.3 jednostki. </w:t>
+      </w:r>
+    </w:p>
+    <w:p>
+      <w:pPr>
+        <w:rPr>
+          <w:rFonts w:ascii="Times New Roman" w:hAnsi="Times New Roman" w:cs="Times New Roman"/>
+        </w:rPr>
+      </w:pPr>
+      <w:r>
+        <w:rPr>
+          <w:rFonts w:ascii="Times New Roman" w:hAnsi="Times New Roman" w:cs="Times New Roman"/>
+        </w:rPr>
+        <w:t xml:space="preserve">Na poniższym zrzucie ekrany widać całą funkcję </w:t>
+      </w:r>
+      <w:proofErr w:type="spellStart"/>
+      <w:r>
+        <w:rPr>
+          <w:rFonts w:ascii="Times New Roman" w:hAnsi="Times New Roman" w:cs="Times New Roman"/>
+        </w:rPr>
         <w:t>GroundScal</w:t>
       </w:r>
       <w:proofErr w:type="spellEnd"/>
       <w:r>
-        <w:t xml:space="preserve"> w skrypcie </w:t>
-      </w:r>
-      <w:proofErr w:type="spellStart"/>
-      <w:r>
-        <w:t>BlockManager</w:t>
-      </w:r>
-      <w:proofErr w:type="spellEnd"/>
-    </w:p>
-    <w:p>
-      <w:pPr>
-        <w:rPr>
-          <w:rFonts w:ascii="Times New Roman" w:hAnsi="Times New Roman" w:cs="Times New Roman"/>
-        </w:rPr>
-      </w:pPr>
-    </w:p>
-    <w:p>
-      <w:pPr>
-        <w:rPr>
-          <w:rFonts w:ascii="Times New Roman" w:hAnsi="Times New Roman" w:cs="Times New Roman"/>
-        </w:rPr>
-      </w:pPr>
-      <w:r>
-        <w:rPr>
-          <w:rFonts w:ascii="Times New Roman" w:hAnsi="Times New Roman" w:cs="Times New Roman"/>
-        </w:rPr>
-        <w:t>Obiekt ten ma specjalny materiał, który zmienia swój kolor w zależności od tego jaka jest jego wysokość. Gdy jest on utworzony ma kolor zielony, który imituje trawę. Następnie im poziom jest wyższy kolor ten robi się coraz ciemniejszy, do momentu, gry przypomina skały górskie.</w:t>
-      </w:r>
-    </w:p>
-    <w:p>
-      <w:pPr>
-        <w:rPr>
-          <w:rFonts w:ascii="Times New Roman" w:hAnsi="Times New Roman" w:cs="Times New Roman"/>
-        </w:rPr>
-      </w:pPr>
-    </w:p>
-    <w:p>
-      <w:pPr>
-        <w:rPr>
-          <w:rFonts w:ascii="Times New Roman" w:hAnsi="Times New Roman" w:cs="Times New Roman"/>
-          <w:b/>
-          <w:bCs/>
-        </w:rPr>
-      </w:pPr>
-      <w:r>
-        <w:rPr>
-          <w:rFonts w:ascii="Times New Roman" w:hAnsi="Times New Roman" w:cs="Times New Roman"/>
-          <w:b/>
-          <w:bCs/>
-        </w:rPr>
-        <w:t>Dodawanie do list</w:t>
-      </w:r>
-    </w:p>
-    <w:p>
-      <w:pPr>
-        <w:rPr>
-          <w:rFonts w:ascii="Times New Roman" w:hAnsi="Times New Roman" w:cs="Times New Roman"/>
-        </w:rPr>
-      </w:pPr>
-    </w:p>
-    <w:p>
-      <w:pPr>
-        <w:rPr>
-          <w:rFonts w:ascii="Times New Roman" w:hAnsi="Times New Roman" w:cs="Times New Roman"/>
-        </w:rPr>
-      </w:pPr>
-      <w:r>
-        <w:rPr>
-          <w:rFonts w:ascii="Times New Roman" w:hAnsi="Times New Roman" w:cs="Times New Roman"/>
-        </w:rPr>
-        <w:t xml:space="preserve">Następnie postanowiłem stworzyć funkcjonalność, która umożliwiłaby dodawanie </w:t>
-      </w:r>
-      <w:proofErr w:type="spellStart"/>
-      <w:r>
-        <w:rPr>
-          <w:rFonts w:ascii="Times New Roman" w:hAnsi="Times New Roman" w:cs="Times New Roman"/>
-        </w:rPr>
-        <w:t>worldMatPrefab</w:t>
-      </w:r>
-      <w:proofErr w:type="spellEnd"/>
-      <w:r>
-        <w:rPr>
-          <w:rFonts w:ascii="Times New Roman" w:hAnsi="Times New Roman" w:cs="Times New Roman"/>
-        </w:rPr>
-        <w:t xml:space="preserve"> na </w:t>
-      </w:r>
-      <w:proofErr w:type="spellStart"/>
-      <w:r>
-        <w:rPr>
-          <w:rFonts w:ascii="Times New Roman" w:hAnsi="Times New Roman" w:cs="Times New Roman"/>
-        </w:rPr>
-        <w:t>WholeGround</w:t>
-      </w:r>
-      <w:proofErr w:type="spellEnd"/>
-      <w:r>
-        <w:rPr>
-          <w:rFonts w:ascii="Times New Roman" w:hAnsi="Times New Roman" w:cs="Times New Roman"/>
-        </w:rPr>
-        <w:t xml:space="preserve">, aby wyglądało to jak element ziemi, który można dowolnie zwiększać i zmniejszać. W tym celu, w skrypcie </w:t>
-      </w:r>
-      <w:proofErr w:type="spellStart"/>
-      <w:r>
-        <w:rPr>
-          <w:rFonts w:ascii="Times New Roman" w:hAnsi="Times New Roman" w:cs="Times New Roman"/>
-        </w:rPr>
-        <w:t>BlockManager</w:t>
-      </w:r>
-      <w:proofErr w:type="spellEnd"/>
-      <w:r>
-        <w:rPr>
-          <w:rFonts w:ascii="Times New Roman" w:hAnsi="Times New Roman" w:cs="Times New Roman"/>
-        </w:rPr>
-        <w:t xml:space="preserve"> postanowiłem stworzyć dwie listy </w:t>
-      </w:r>
-      <w:proofErr w:type="spellStart"/>
-      <w:r>
-        <w:rPr>
-          <w:rFonts w:ascii="Times New Roman" w:hAnsi="Times New Roman" w:cs="Times New Roman"/>
-        </w:rPr>
-        <w:t>GameObjectów</w:t>
-      </w:r>
-      <w:proofErr w:type="spellEnd"/>
-      <w:r>
-        <w:rPr>
-          <w:rFonts w:ascii="Times New Roman" w:hAnsi="Times New Roman" w:cs="Times New Roman"/>
-        </w:rPr>
-        <w:t>, o nazwach: „</w:t>
-      </w:r>
-      <w:proofErr w:type="spellStart"/>
-      <w:r>
-        <w:rPr>
-          <w:rFonts w:ascii="Times New Roman" w:hAnsi="Times New Roman" w:cs="Times New Roman"/>
-        </w:rPr>
-        <w:t>created</w:t>
-      </w:r>
-      <w:proofErr w:type="spellEnd"/>
-      <w:r>
-        <w:rPr>
-          <w:rFonts w:ascii="Times New Roman" w:hAnsi="Times New Roman" w:cs="Times New Roman"/>
-        </w:rPr>
-        <w:t>” oraz „</w:t>
-      </w:r>
-      <w:proofErr w:type="spellStart"/>
-      <w:r>
-        <w:rPr>
-          <w:rFonts w:ascii="Times New Roman" w:hAnsi="Times New Roman" w:cs="Times New Roman"/>
-        </w:rPr>
-        <w:t>marked</w:t>
-      </w:r>
-      <w:proofErr w:type="spellEnd"/>
-      <w:r>
-        <w:rPr>
-          <w:rFonts w:ascii="Times New Roman" w:hAnsi="Times New Roman" w:cs="Times New Roman"/>
-        </w:rPr>
-        <w:t xml:space="preserve">”, w których odpowiednio znajdowałby się elementy stworzone oraz te, które zostały zaznaczone i których wysokość można modyfikować. </w:t>
-      </w:r>
-    </w:p>
-    <w:p>
-      <w:pPr>
-        <w:rPr>
-          <w:rFonts w:ascii="Times New Roman" w:hAnsi="Times New Roman" w:cs="Times New Roman"/>
-        </w:rPr>
-      </w:pPr>
+        <w:rPr>
+          <w:rFonts w:ascii="Times New Roman" w:hAnsi="Times New Roman" w:cs="Times New Roman"/>
+        </w:rPr>
+        <w:t>.</w:t>
+      </w:r>
     </w:p>
     <w:p>
       <w:pPr>
@@ -5424,13 +5451,13 @@
       </w:pPr>
       <w:r>
         <w:rPr>
-          <w:rFonts w:ascii="Times New Roman" w:hAnsi="Times New Roman" w:cs="Times New Roman"/>
+          <w:noProof/>
         </w:rPr>
         <w:drawing>
-          <wp:inline distT="0" distB="0" distL="0" distR="0" wp14:anchorId="5E0D9D32" wp14:editId="4B545D42">
-            <wp:extent cx="4267796" cy="419158"/>
-            <wp:effectExtent l="0" t="0" r="0" b="0"/>
-            <wp:docPr id="29" name="Obraz 29"/>
+          <wp:inline distT="0" distB="0" distL="0" distR="0" wp14:anchorId="36BCC35A" wp14:editId="029F2E10">
+            <wp:extent cx="5344271" cy="3115110"/>
+            <wp:effectExtent l="0" t="0" r="8890" b="9525"/>
+            <wp:docPr id="28" name="Obraz 28"/>
             <wp:cNvGraphicFramePr>
               <a:graphicFrameLocks xmlns:a="http://schemas.openxmlformats.org/drawingml/2006/main" noChangeAspect="1"/>
             </wp:cNvGraphicFramePr>
@@ -5450,7 +5477,7 @@
                   <pic:spPr>
                     <a:xfrm>
                       <a:off x="0" y="0"/>
-                      <a:ext cx="4267796" cy="419158"/>
+                      <a:ext cx="5344271" cy="3115110"/>
                     </a:xfrm>
                     <a:prstGeom prst="rect">
                       <a:avLst/>
@@ -5466,6 +5493,9 @@
     <w:p>
       <w:pPr>
         <w:pStyle w:val="Legenda"/>
+        <w:rPr>
+          <w:rFonts w:ascii="Times New Roman" w:hAnsi="Times New Roman" w:cs="Times New Roman"/>
+        </w:rPr>
       </w:pPr>
       <w:r>
         <w:t xml:space="preserve">Rysunek </w:t>
@@ -5479,153 +5509,191 @@
         </w:r>
       </w:fldSimple>
       <w:r>
-        <w:t xml:space="preserve"> Listy </w:t>
-      </w:r>
-      <w:proofErr w:type="spellStart"/>
-      <w:r>
-        <w:t>marked</w:t>
-      </w:r>
-      <w:proofErr w:type="spellEnd"/>
-      <w:r>
-        <w:t xml:space="preserve"> oraz </w:t>
-      </w:r>
-      <w:proofErr w:type="spellStart"/>
-      <w:r>
-        <w:t>created</w:t>
-      </w:r>
-      <w:proofErr w:type="spellEnd"/>
-    </w:p>
-    <w:p/>
-    <w:p>
-      <w:pPr>
-        <w:rPr>
+        <w:t xml:space="preserve"> Funkcja </w:t>
+      </w:r>
+      <w:proofErr w:type="spellStart"/>
+      <w:r>
+        <w:t>GroundScal</w:t>
+      </w:r>
+      <w:proofErr w:type="spellEnd"/>
+      <w:r>
+        <w:t xml:space="preserve"> w skrypcie </w:t>
+      </w:r>
+      <w:proofErr w:type="spellStart"/>
+      <w:r>
+        <w:t>BlockManager</w:t>
+      </w:r>
+      <w:proofErr w:type="spellEnd"/>
+    </w:p>
+    <w:p>
+      <w:pPr>
+        <w:rPr>
+          <w:rFonts w:ascii="Times New Roman" w:hAnsi="Times New Roman" w:cs="Times New Roman"/>
+        </w:rPr>
+      </w:pPr>
+    </w:p>
+    <w:p>
+      <w:pPr>
+        <w:rPr>
+          <w:rFonts w:ascii="Times New Roman" w:hAnsi="Times New Roman" w:cs="Times New Roman"/>
+        </w:rPr>
+      </w:pPr>
+      <w:r>
+        <w:rPr>
+          <w:rFonts w:ascii="Times New Roman" w:hAnsi="Times New Roman" w:cs="Times New Roman"/>
+        </w:rPr>
+        <w:t>Obiekt ten ma specjalny materiał, który zmienia swój kolor w zależności od tego jaka jest jego wysokość. Gdy jest on utworzony ma kolor zielony, który imituje trawę. Następnie im poziom jest wyższy kolor ten robi się coraz ciemniejszy, do momentu, gry przypomina skały górskie.</w:t>
+      </w:r>
+    </w:p>
+    <w:p>
+      <w:pPr>
+        <w:rPr>
+          <w:rFonts w:ascii="Times New Roman" w:hAnsi="Times New Roman" w:cs="Times New Roman"/>
+        </w:rPr>
+      </w:pPr>
+    </w:p>
+    <w:p>
+      <w:pPr>
+        <w:rPr>
+          <w:rFonts w:ascii="Times New Roman" w:hAnsi="Times New Roman" w:cs="Times New Roman"/>
           <w:b/>
           <w:bCs/>
         </w:rPr>
       </w:pPr>
       <w:r>
         <w:rPr>
+          <w:rFonts w:ascii="Times New Roman" w:hAnsi="Times New Roman" w:cs="Times New Roman"/>
           <w:b/>
           <w:bCs/>
         </w:rPr>
-        <w:t>Lista „</w:t>
-      </w:r>
-      <w:proofErr w:type="spellStart"/>
-      <w:r>
-        <w:rPr>
-          <w:b/>
-          <w:bCs/>
+        <w:t>Dodawanie do list</w:t>
+      </w:r>
+    </w:p>
+    <w:p>
+      <w:pPr>
+        <w:rPr>
+          <w:rFonts w:ascii="Times New Roman" w:hAnsi="Times New Roman" w:cs="Times New Roman"/>
+        </w:rPr>
+      </w:pPr>
+    </w:p>
+    <w:p>
+      <w:pPr>
+        <w:rPr>
+          <w:rFonts w:ascii="Times New Roman" w:hAnsi="Times New Roman" w:cs="Times New Roman"/>
+        </w:rPr>
+      </w:pPr>
+      <w:r>
+        <w:rPr>
+          <w:rFonts w:ascii="Times New Roman" w:hAnsi="Times New Roman" w:cs="Times New Roman"/>
+        </w:rPr>
+        <w:t xml:space="preserve">Następnie postanowiłem stworzyć funkcjonalność, która umożliwiłaby dodawanie </w:t>
+      </w:r>
+      <w:proofErr w:type="spellStart"/>
+      <w:r>
+        <w:rPr>
+          <w:rFonts w:ascii="Times New Roman" w:hAnsi="Times New Roman" w:cs="Times New Roman"/>
+        </w:rPr>
+        <w:t>worldMatPrefab</w:t>
+      </w:r>
+      <w:proofErr w:type="spellEnd"/>
+      <w:r>
+        <w:rPr>
+          <w:rFonts w:ascii="Times New Roman" w:hAnsi="Times New Roman" w:cs="Times New Roman"/>
+        </w:rPr>
+        <w:t xml:space="preserve"> na </w:t>
+      </w:r>
+      <w:proofErr w:type="spellStart"/>
+      <w:r>
+        <w:rPr>
+          <w:rFonts w:ascii="Times New Roman" w:hAnsi="Times New Roman" w:cs="Times New Roman"/>
+        </w:rPr>
+        <w:t>WholeGround</w:t>
+      </w:r>
+      <w:proofErr w:type="spellEnd"/>
+      <w:r>
+        <w:rPr>
+          <w:rFonts w:ascii="Times New Roman" w:hAnsi="Times New Roman" w:cs="Times New Roman"/>
+        </w:rPr>
+        <w:t xml:space="preserve">, aby wyglądało to jak element ziemi, który można dowolnie zwiększać i zmniejszać. W tym celu, w skrypcie </w:t>
+      </w:r>
+      <w:proofErr w:type="spellStart"/>
+      <w:r>
+        <w:rPr>
+          <w:rFonts w:ascii="Times New Roman" w:hAnsi="Times New Roman" w:cs="Times New Roman"/>
+        </w:rPr>
+        <w:t>BlockManager</w:t>
+      </w:r>
+      <w:proofErr w:type="spellEnd"/>
+      <w:r>
+        <w:rPr>
+          <w:rFonts w:ascii="Times New Roman" w:hAnsi="Times New Roman" w:cs="Times New Roman"/>
+        </w:rPr>
+        <w:t xml:space="preserve"> postanowiłem stworzyć dwie listy </w:t>
+      </w:r>
+      <w:proofErr w:type="spellStart"/>
+      <w:r>
+        <w:rPr>
+          <w:rFonts w:ascii="Times New Roman" w:hAnsi="Times New Roman" w:cs="Times New Roman"/>
+        </w:rPr>
+        <w:t>GameObjectów</w:t>
+      </w:r>
+      <w:proofErr w:type="spellEnd"/>
+      <w:r>
+        <w:rPr>
+          <w:rFonts w:ascii="Times New Roman" w:hAnsi="Times New Roman" w:cs="Times New Roman"/>
+        </w:rPr>
+        <w:t>, o nazwach: „</w:t>
+      </w:r>
+      <w:proofErr w:type="spellStart"/>
+      <w:r>
+        <w:rPr>
+          <w:rFonts w:ascii="Times New Roman" w:hAnsi="Times New Roman" w:cs="Times New Roman"/>
         </w:rPr>
         <w:t>created</w:t>
       </w:r>
       <w:proofErr w:type="spellEnd"/>
       <w:r>
         <w:rPr>
-          <w:b/>
-          <w:bCs/>
-        </w:rPr>
-        <w:t>”</w:t>
-      </w:r>
-    </w:p>
-    <w:p>
-      <w:pPr>
-        <w:rPr>
-          <w:rFonts w:ascii="Times New Roman" w:hAnsi="Times New Roman" w:cs="Times New Roman"/>
-        </w:rPr>
-      </w:pPr>
-      <w:r>
-        <w:rPr>
-          <w:rFonts w:ascii="Times New Roman" w:hAnsi="Times New Roman" w:cs="Times New Roman"/>
-        </w:rPr>
-        <w:t xml:space="preserve">Tworzenie </w:t>
-      </w:r>
-      <w:proofErr w:type="spellStart"/>
-      <w:r>
-        <w:rPr>
-          <w:rFonts w:ascii="Times New Roman" w:hAnsi="Times New Roman" w:cs="Times New Roman"/>
-        </w:rPr>
-        <w:t>worldMatPrefab</w:t>
-      </w:r>
-      <w:proofErr w:type="spellEnd"/>
-      <w:r>
-        <w:rPr>
-          <w:rFonts w:ascii="Times New Roman" w:hAnsi="Times New Roman" w:cs="Times New Roman"/>
-        </w:rPr>
-        <w:t xml:space="preserve"> odbywa się w jeszcze innym skrypcie zwanym </w:t>
-      </w:r>
-      <w:proofErr w:type="spellStart"/>
-      <w:r>
-        <w:rPr>
-          <w:rFonts w:ascii="Times New Roman" w:hAnsi="Times New Roman" w:cs="Times New Roman"/>
-        </w:rPr>
-        <w:t>SingleGround</w:t>
-      </w:r>
-      <w:proofErr w:type="spellEnd"/>
-      <w:r>
-        <w:rPr>
-          <w:rFonts w:ascii="Times New Roman" w:hAnsi="Times New Roman" w:cs="Times New Roman"/>
-        </w:rPr>
-        <w:t>, w którym znajduje się tylko właśnie ta funkcjonalność.</w:t>
-      </w:r>
-      <w:r>
-        <w:rPr>
-          <w:rFonts w:ascii="Times New Roman" w:hAnsi="Times New Roman" w:cs="Times New Roman"/>
-        </w:rPr>
-        <w:t xml:space="preserve"> Działa ona następująco:</w:t>
-      </w:r>
-    </w:p>
-    <w:p>
-      <w:pPr>
-        <w:rPr>
-          <w:rFonts w:ascii="Times New Roman" w:hAnsi="Times New Roman" w:cs="Times New Roman"/>
-        </w:rPr>
-      </w:pPr>
-      <w:r>
-        <w:rPr>
-          <w:rFonts w:ascii="Times New Roman" w:hAnsi="Times New Roman" w:cs="Times New Roman"/>
-        </w:rPr>
-        <w:t xml:space="preserve">Na każdy element panelu podstawowego zostaje dodany </w:t>
-      </w:r>
-      <w:proofErr w:type="spellStart"/>
-      <w:r>
-        <w:rPr>
-          <w:rFonts w:ascii="Times New Roman" w:hAnsi="Times New Roman" w:cs="Times New Roman"/>
-        </w:rPr>
-        <w:t>worldMatPrefab</w:t>
-      </w:r>
-      <w:proofErr w:type="spellEnd"/>
-      <w:r>
-        <w:rPr>
-          <w:rFonts w:ascii="Times New Roman" w:hAnsi="Times New Roman" w:cs="Times New Roman"/>
-        </w:rPr>
-        <w:t xml:space="preserve">. Funkcjonalność ta znajduje się w funkcji o nazwie </w:t>
-      </w:r>
-      <w:proofErr w:type="spellStart"/>
-      <w:r>
-        <w:rPr>
-          <w:rFonts w:ascii="Times New Roman" w:hAnsi="Times New Roman" w:cs="Times New Roman"/>
-        </w:rPr>
-        <w:t>CreatingGround</w:t>
-      </w:r>
-      <w:proofErr w:type="spellEnd"/>
-      <w:r>
-        <w:rPr>
-          <w:rFonts w:ascii="Times New Roman" w:hAnsi="Times New Roman" w:cs="Times New Roman"/>
-        </w:rPr>
-        <w:t>.</w:t>
-      </w:r>
+          <w:rFonts w:ascii="Times New Roman" w:hAnsi="Times New Roman" w:cs="Times New Roman"/>
+        </w:rPr>
+        <w:t>” oraz „</w:t>
+      </w:r>
+      <w:proofErr w:type="spellStart"/>
+      <w:r>
+        <w:rPr>
+          <w:rFonts w:ascii="Times New Roman" w:hAnsi="Times New Roman" w:cs="Times New Roman"/>
+        </w:rPr>
+        <w:t>marked</w:t>
+      </w:r>
+      <w:proofErr w:type="spellEnd"/>
+      <w:r>
+        <w:rPr>
+          <w:rFonts w:ascii="Times New Roman" w:hAnsi="Times New Roman" w:cs="Times New Roman"/>
+        </w:rPr>
+        <w:t xml:space="preserve">”, w których odpowiednio znajdowałby się elementy stworzone oraz te, które zostały zaznaczone i których wysokość można modyfikować. </w:t>
+      </w:r>
+    </w:p>
+    <w:p>
+      <w:pPr>
+        <w:rPr>
+          <w:rFonts w:ascii="Times New Roman" w:hAnsi="Times New Roman" w:cs="Times New Roman"/>
+        </w:rPr>
+      </w:pPr>
     </w:p>
     <w:p>
       <w:pPr>
         <w:keepNext/>
       </w:pPr>
       <w:r>
-        <w:lastRenderedPageBreak/>
+        <w:rPr>
+          <w:rFonts w:ascii="Times New Roman" w:hAnsi="Times New Roman" w:cs="Times New Roman"/>
+          <w:noProof/>
+        </w:rPr>
         <w:drawing>
-          <wp:inline distT="0" distB="0" distL="0" distR="0" wp14:anchorId="6A317364" wp14:editId="1097334E">
-            <wp:extent cx="5760720" cy="871220"/>
-            <wp:effectExtent l="0" t="0" r="0" b="5080"/>
-            <wp:docPr id="30" name="Obraz 30"/>
+          <wp:inline distT="0" distB="0" distL="0" distR="0" wp14:anchorId="5E0D9D32" wp14:editId="4B545D42">
+            <wp:extent cx="4267796" cy="419158"/>
+            <wp:effectExtent l="0" t="0" r="0" b="0"/>
+            <wp:docPr id="29" name="Obraz 29"/>
             <wp:cNvGraphicFramePr>
               <a:graphicFrameLocks xmlns:a="http://schemas.openxmlformats.org/drawingml/2006/main" noChangeAspect="1"/>
             </wp:cNvGraphicFramePr>
@@ -5645,7 +5713,7 @@
                   <pic:spPr>
                     <a:xfrm>
                       <a:off x="0" y="0"/>
-                      <a:ext cx="5760720" cy="871220"/>
+                      <a:ext cx="4267796" cy="419158"/>
                     </a:xfrm>
                     <a:prstGeom prst="rect">
                       <a:avLst/>
@@ -5674,34 +5742,126 @@
         </w:r>
       </w:fldSimple>
       <w:r>
-        <w:t xml:space="preserve"> Funkcja </w:t>
-      </w:r>
-      <w:proofErr w:type="spellStart"/>
-      <w:r>
-        <w:t>CreatungGround</w:t>
-      </w:r>
-      <w:proofErr w:type="spellEnd"/>
-      <w:r>
-        <w:t xml:space="preserve"> w skrypcie </w:t>
-      </w:r>
-      <w:proofErr w:type="spellStart"/>
-      <w:r>
+        <w:t xml:space="preserve"> Listy </w:t>
+      </w:r>
+      <w:proofErr w:type="spellStart"/>
+      <w:r>
+        <w:t>marked</w:t>
+      </w:r>
+      <w:proofErr w:type="spellEnd"/>
+      <w:r>
+        <w:t xml:space="preserve"> oraz </w:t>
+      </w:r>
+      <w:proofErr w:type="spellStart"/>
+      <w:r>
+        <w:t>created</w:t>
+      </w:r>
+      <w:proofErr w:type="spellEnd"/>
+    </w:p>
+    <w:p/>
+    <w:p>
+      <w:pPr>
+        <w:rPr>
+          <w:b/>
+          <w:bCs/>
+        </w:rPr>
+      </w:pPr>
+      <w:r>
+        <w:rPr>
+          <w:b/>
+          <w:bCs/>
+        </w:rPr>
+        <w:t>Lista „</w:t>
+      </w:r>
+      <w:proofErr w:type="spellStart"/>
+      <w:r>
+        <w:rPr>
+          <w:b/>
+          <w:bCs/>
+        </w:rPr>
+        <w:t>created</w:t>
+      </w:r>
+      <w:proofErr w:type="spellEnd"/>
+      <w:r>
+        <w:rPr>
+          <w:b/>
+          <w:bCs/>
+        </w:rPr>
+        <w:t>”</w:t>
+      </w:r>
+    </w:p>
+    <w:p>
+      <w:pPr>
+        <w:rPr>
+          <w:rFonts w:ascii="Times New Roman" w:hAnsi="Times New Roman" w:cs="Times New Roman"/>
+        </w:rPr>
+      </w:pPr>
+      <w:r>
+        <w:rPr>
+          <w:rFonts w:ascii="Times New Roman" w:hAnsi="Times New Roman" w:cs="Times New Roman"/>
+        </w:rPr>
+        <w:t xml:space="preserve">Tworzenie </w:t>
+      </w:r>
+      <w:proofErr w:type="spellStart"/>
+      <w:r>
+        <w:rPr>
+          <w:rFonts w:ascii="Times New Roman" w:hAnsi="Times New Roman" w:cs="Times New Roman"/>
+        </w:rPr>
+        <w:t>worldMatPrefab</w:t>
+      </w:r>
+      <w:proofErr w:type="spellEnd"/>
+      <w:r>
+        <w:rPr>
+          <w:rFonts w:ascii="Times New Roman" w:hAnsi="Times New Roman" w:cs="Times New Roman"/>
+        </w:rPr>
+        <w:t xml:space="preserve"> odbywa się w jeszcze innym skrypcie zwanym </w:t>
+      </w:r>
+      <w:proofErr w:type="spellStart"/>
+      <w:r>
+        <w:rPr>
+          <w:rFonts w:ascii="Times New Roman" w:hAnsi="Times New Roman" w:cs="Times New Roman"/>
+        </w:rPr>
         <w:t>SingleGround</w:t>
       </w:r>
       <w:proofErr w:type="spellEnd"/>
-    </w:p>
-    <w:p/>
-    <w:p>
-      <w:pPr>
-        <w:rPr>
-          <w:rFonts w:ascii="Times New Roman" w:hAnsi="Times New Roman" w:cs="Times New Roman"/>
-        </w:rPr>
-      </w:pPr>
-      <w:r>
-        <w:rPr>
-          <w:rFonts w:ascii="Times New Roman" w:hAnsi="Times New Roman" w:cs="Times New Roman"/>
-        </w:rPr>
-        <w:t xml:space="preserve">Funkcja </w:t>
+      <w:r>
+        <w:rPr>
+          <w:rFonts w:ascii="Times New Roman" w:hAnsi="Times New Roman" w:cs="Times New Roman"/>
+        </w:rPr>
+        <w:t>, w którym znajduje się tylko właśnie ta funkcjonalność.</w:t>
+      </w:r>
+      <w:r>
+        <w:rPr>
+          <w:rFonts w:ascii="Times New Roman" w:hAnsi="Times New Roman" w:cs="Times New Roman"/>
+        </w:rPr>
+        <w:t xml:space="preserve"> Działa ona następująco:</w:t>
+      </w:r>
+    </w:p>
+    <w:p>
+      <w:pPr>
+        <w:rPr>
+          <w:rFonts w:ascii="Times New Roman" w:hAnsi="Times New Roman" w:cs="Times New Roman"/>
+        </w:rPr>
+      </w:pPr>
+      <w:r>
+        <w:rPr>
+          <w:rFonts w:ascii="Times New Roman" w:hAnsi="Times New Roman" w:cs="Times New Roman"/>
+        </w:rPr>
+        <w:t xml:space="preserve">Na każdy element panelu podstawowego zostaje dodany </w:t>
+      </w:r>
+      <w:proofErr w:type="spellStart"/>
+      <w:r>
+        <w:rPr>
+          <w:rFonts w:ascii="Times New Roman" w:hAnsi="Times New Roman" w:cs="Times New Roman"/>
+        </w:rPr>
+        <w:t>worldMatPrefab</w:t>
+      </w:r>
+      <w:proofErr w:type="spellEnd"/>
+      <w:r>
+        <w:rPr>
+          <w:rFonts w:ascii="Times New Roman" w:hAnsi="Times New Roman" w:cs="Times New Roman"/>
+        </w:rPr>
+        <w:t xml:space="preserve">. Funkcjonalność ta znajduje się w funkcji o nazwie </w:t>
       </w:r>
       <w:proofErr w:type="spellStart"/>
       <w:r>
@@ -5715,20 +5875,22 @@
         <w:rPr>
           <w:rFonts w:ascii="Times New Roman" w:hAnsi="Times New Roman" w:cs="Times New Roman"/>
         </w:rPr>
-        <w:t xml:space="preserve"> zostaje wywołana w momencie, gdy użytkownik naciśnie przycisk „Space” na klawiaturze. Może to zrobić tylko raz, ponieważ gdy spróbuje zrobić to ponownie zostanie wyświetlony komunikat, że materiał już został stworzony i nie można go dodać drugi raz. Wszystko to znajduje się w funkcji Update. </w:t>
-      </w:r>
-    </w:p>
-    <w:p/>
+        <w:t>.</w:t>
+      </w:r>
+    </w:p>
     <w:p>
       <w:pPr>
         <w:keepNext/>
       </w:pPr>
       <w:r>
+        <w:rPr>
+          <w:noProof/>
+        </w:rPr>
         <w:drawing>
-          <wp:inline distT="0" distB="0" distL="0" distR="0" wp14:anchorId="4ECC1835" wp14:editId="59FDC7F4">
-            <wp:extent cx="5760720" cy="2375535"/>
-            <wp:effectExtent l="0" t="0" r="0" b="5715"/>
-            <wp:docPr id="31" name="Obraz 31"/>
+          <wp:inline distT="0" distB="0" distL="0" distR="0" wp14:anchorId="6A317364" wp14:editId="1097334E">
+            <wp:extent cx="5760720" cy="871220"/>
+            <wp:effectExtent l="0" t="0" r="0" b="5080"/>
+            <wp:docPr id="30" name="Obraz 30"/>
             <wp:cNvGraphicFramePr>
               <a:graphicFrameLocks xmlns:a="http://schemas.openxmlformats.org/drawingml/2006/main" noChangeAspect="1"/>
             </wp:cNvGraphicFramePr>
@@ -5748,7 +5910,7 @@
                   <pic:spPr>
                     <a:xfrm>
                       <a:off x="0" y="0"/>
-                      <a:ext cx="5760720" cy="2375535"/>
+                      <a:ext cx="5760720" cy="871220"/>
                     </a:xfrm>
                     <a:prstGeom prst="rect">
                       <a:avLst/>
@@ -5777,7 +5939,15 @@
         </w:r>
       </w:fldSimple>
       <w:r>
-        <w:t xml:space="preserve"> Funkcja Update w skrypcie </w:t>
+        <w:t xml:space="preserve"> Funkcja </w:t>
+      </w:r>
+      <w:proofErr w:type="spellStart"/>
+      <w:r>
+        <w:t>CreatungGround</w:t>
+      </w:r>
+      <w:proofErr w:type="spellEnd"/>
+      <w:r>
+        <w:t xml:space="preserve"> w skrypcie </w:t>
       </w:r>
       <w:proofErr w:type="spellStart"/>
       <w:r>
@@ -5796,63 +5966,7 @@
         <w:rPr>
           <w:rFonts w:ascii="Times New Roman" w:hAnsi="Times New Roman" w:cs="Times New Roman"/>
         </w:rPr>
-        <w:t xml:space="preserve">Zmienna </w:t>
-      </w:r>
-      <w:proofErr w:type="spellStart"/>
-      <w:r>
-        <w:rPr>
-          <w:rFonts w:ascii="Times New Roman" w:hAnsi="Times New Roman" w:cs="Times New Roman"/>
-        </w:rPr>
-        <w:t>onlyOnce</w:t>
-      </w:r>
-      <w:proofErr w:type="spellEnd"/>
-      <w:r>
-        <w:rPr>
-          <w:rFonts w:ascii="Times New Roman" w:hAnsi="Times New Roman" w:cs="Times New Roman"/>
-        </w:rPr>
-        <w:t xml:space="preserve">, którą widać na </w:t>
-      </w:r>
-      <w:proofErr w:type="spellStart"/>
-      <w:r>
-        <w:rPr>
-          <w:rFonts w:ascii="Times New Roman" w:hAnsi="Times New Roman" w:cs="Times New Roman"/>
-        </w:rPr>
-        <w:t>screenie</w:t>
-      </w:r>
-      <w:proofErr w:type="spellEnd"/>
-      <w:r>
-        <w:rPr>
-          <w:rFonts w:ascii="Times New Roman" w:hAnsi="Times New Roman" w:cs="Times New Roman"/>
-        </w:rPr>
-        <w:t xml:space="preserve"> powyżej pełni tutaj bardzo kluczową rolę, ponieważ to dzięki niej tworzenie ziemi odbywa się tylko raz. Jest to zmienna typu </w:t>
-      </w:r>
-      <w:proofErr w:type="spellStart"/>
-      <w:r>
-        <w:rPr>
-          <w:rFonts w:ascii="Times New Roman" w:hAnsi="Times New Roman" w:cs="Times New Roman"/>
-        </w:rPr>
-        <w:t>bool</w:t>
-      </w:r>
-      <w:proofErr w:type="spellEnd"/>
-      <w:r>
-        <w:rPr>
-          <w:rFonts w:ascii="Times New Roman" w:hAnsi="Times New Roman" w:cs="Times New Roman"/>
-        </w:rPr>
-        <w:t xml:space="preserve"> i gdy spacja zostanie naciśnięta zmienia się ona w „</w:t>
-      </w:r>
-      <w:proofErr w:type="spellStart"/>
-      <w:r>
-        <w:rPr>
-          <w:rFonts w:ascii="Times New Roman" w:hAnsi="Times New Roman" w:cs="Times New Roman"/>
-        </w:rPr>
-        <w:t>false</w:t>
-      </w:r>
-      <w:proofErr w:type="spellEnd"/>
-      <w:r>
-        <w:rPr>
-          <w:rFonts w:ascii="Times New Roman" w:hAnsi="Times New Roman" w:cs="Times New Roman"/>
-        </w:rPr>
-        <w:t xml:space="preserve">”. </w:t>
+        <w:t xml:space="preserve">Funkcja </w:t>
       </w:r>
       <w:proofErr w:type="spellStart"/>
       <w:r>
@@ -5866,110 +5980,23 @@
         <w:rPr>
           <w:rFonts w:ascii="Times New Roman" w:hAnsi="Times New Roman" w:cs="Times New Roman"/>
         </w:rPr>
-        <w:t xml:space="preserve"> jest wywoływanie tylko w momencie gdy </w:t>
-      </w:r>
-      <w:proofErr w:type="spellStart"/>
-      <w:r>
-        <w:rPr>
-          <w:rFonts w:ascii="Times New Roman" w:hAnsi="Times New Roman" w:cs="Times New Roman"/>
-        </w:rPr>
-        <w:t>onlyOnce</w:t>
-      </w:r>
-      <w:proofErr w:type="spellEnd"/>
-      <w:r>
-        <w:rPr>
-          <w:rFonts w:ascii="Times New Roman" w:hAnsi="Times New Roman" w:cs="Times New Roman"/>
-        </w:rPr>
-        <w:t xml:space="preserve"> ma wartość „</w:t>
-      </w:r>
-      <w:proofErr w:type="spellStart"/>
-      <w:r>
-        <w:rPr>
-          <w:rFonts w:ascii="Times New Roman" w:hAnsi="Times New Roman" w:cs="Times New Roman"/>
-        </w:rPr>
-        <w:t>true</w:t>
-      </w:r>
-      <w:proofErr w:type="spellEnd"/>
-      <w:r>
-        <w:rPr>
-          <w:rFonts w:ascii="Times New Roman" w:hAnsi="Times New Roman" w:cs="Times New Roman"/>
-        </w:rPr>
-        <w:t>”. Wartość ta nie jest edytowana w żadnym innym fragmencie tego skryptu.</w:t>
-      </w:r>
-    </w:p>
-    <w:p>
-      <w:pPr>
-        <w:rPr>
-          <w:rFonts w:ascii="Times New Roman" w:hAnsi="Times New Roman" w:cs="Times New Roman"/>
-        </w:rPr>
-      </w:pPr>
-    </w:p>
-    <w:p>
-      <w:pPr>
-        <w:rPr>
-          <w:rFonts w:ascii="Times New Roman" w:hAnsi="Times New Roman" w:cs="Times New Roman"/>
-        </w:rPr>
-      </w:pPr>
-      <w:r>
-        <w:rPr>
-          <w:rFonts w:ascii="Times New Roman" w:hAnsi="Times New Roman" w:cs="Times New Roman"/>
-        </w:rPr>
-        <w:t xml:space="preserve">Kiedy ziemia została już stworzona, dodawanie jej do listy </w:t>
-      </w:r>
-      <w:proofErr w:type="spellStart"/>
-      <w:r>
-        <w:rPr>
-          <w:rFonts w:ascii="Times New Roman" w:hAnsi="Times New Roman" w:cs="Times New Roman"/>
-        </w:rPr>
-        <w:t>created</w:t>
-      </w:r>
-      <w:proofErr w:type="spellEnd"/>
-      <w:r>
-        <w:rPr>
-          <w:rFonts w:ascii="Times New Roman" w:hAnsi="Times New Roman" w:cs="Times New Roman"/>
-        </w:rPr>
-        <w:t xml:space="preserve"> odbywa się z powrotem w skrypcie </w:t>
-      </w:r>
-      <w:proofErr w:type="spellStart"/>
-      <w:r>
-        <w:rPr>
-          <w:rFonts w:ascii="Times New Roman" w:hAnsi="Times New Roman" w:cs="Times New Roman"/>
-        </w:rPr>
-        <w:t>BlockManager</w:t>
-      </w:r>
-      <w:proofErr w:type="spellEnd"/>
-      <w:r>
-        <w:rPr>
-          <w:rFonts w:ascii="Times New Roman" w:hAnsi="Times New Roman" w:cs="Times New Roman"/>
-        </w:rPr>
-        <w:t xml:space="preserve">. Konkretnie ma to miejsce w funkcji </w:t>
-      </w:r>
-      <w:proofErr w:type="spellStart"/>
-      <w:r>
-        <w:rPr>
-          <w:rFonts w:ascii="Times New Roman" w:hAnsi="Times New Roman" w:cs="Times New Roman"/>
-        </w:rPr>
-        <w:t>GroundCreating</w:t>
-      </w:r>
-      <w:proofErr w:type="spellEnd"/>
-      <w:r>
-        <w:rPr>
-          <w:rFonts w:ascii="Times New Roman" w:hAnsi="Times New Roman" w:cs="Times New Roman"/>
-        </w:rPr>
-        <w:t>.</w:t>
-      </w:r>
-    </w:p>
+        <w:t xml:space="preserve"> zostaje wywołana w momencie, gdy użytkownik naciśnie przycisk „Space” na klawiaturze. Może to zrobić tylko raz, ponieważ gdy spróbuje zrobić to ponownie zostanie wyświetlony komunikat, że materiał już został stworzony i nie można go dodać drugi raz. Wszystko to znajduje się w funkcji Update. </w:t>
+      </w:r>
+    </w:p>
+    <w:p/>
     <w:p>
       <w:pPr>
         <w:keepNext/>
       </w:pPr>
       <w:r>
-        <w:lastRenderedPageBreak/>
+        <w:rPr>
+          <w:noProof/>
+        </w:rPr>
         <w:drawing>
-          <wp:inline distT="0" distB="0" distL="0" distR="0" wp14:anchorId="05E4AB1B" wp14:editId="3084DCC9">
-            <wp:extent cx="5144218" cy="2543530"/>
-            <wp:effectExtent l="0" t="0" r="0" b="9525"/>
-            <wp:docPr id="32" name="Obraz 32"/>
+          <wp:inline distT="0" distB="0" distL="0" distR="0" wp14:anchorId="4ECC1835" wp14:editId="59FDC7F4">
+            <wp:extent cx="5760720" cy="2375535"/>
+            <wp:effectExtent l="0" t="0" r="0" b="5715"/>
+            <wp:docPr id="31" name="Obraz 31"/>
             <wp:cNvGraphicFramePr>
               <a:graphicFrameLocks xmlns:a="http://schemas.openxmlformats.org/drawingml/2006/main" noChangeAspect="1"/>
             </wp:cNvGraphicFramePr>
@@ -5989,7 +6016,7 @@
                   <pic:spPr>
                     <a:xfrm>
                       <a:off x="0" y="0"/>
-                      <a:ext cx="5144218" cy="2543530"/>
+                      <a:ext cx="5760720" cy="2375535"/>
                     </a:xfrm>
                     <a:prstGeom prst="rect">
                       <a:avLst/>
@@ -6018,196 +6045,182 @@
         </w:r>
       </w:fldSimple>
       <w:r>
-        <w:t xml:space="preserve"> Funkcja </w:t>
-      </w:r>
-      <w:proofErr w:type="spellStart"/>
-      <w:r>
-        <w:t>GroundCreated</w:t>
-      </w:r>
-      <w:proofErr w:type="spellEnd"/>
-      <w:r>
-        <w:t xml:space="preserve"> w skrypcie </w:t>
-      </w:r>
-      <w:proofErr w:type="spellStart"/>
-      <w:r>
+        <w:t xml:space="preserve"> Funkcja Update w skrypcie </w:t>
+      </w:r>
+      <w:proofErr w:type="spellStart"/>
+      <w:r>
+        <w:t>SingleGround</w:t>
+      </w:r>
+      <w:proofErr w:type="spellEnd"/>
+    </w:p>
+    <w:p/>
+    <w:p>
+      <w:pPr>
+        <w:rPr>
+          <w:rFonts w:ascii="Times New Roman" w:hAnsi="Times New Roman" w:cs="Times New Roman"/>
+        </w:rPr>
+      </w:pPr>
+      <w:r>
+        <w:rPr>
+          <w:rFonts w:ascii="Times New Roman" w:hAnsi="Times New Roman" w:cs="Times New Roman"/>
+        </w:rPr>
+        <w:t xml:space="preserve">Zmienna </w:t>
+      </w:r>
+      <w:proofErr w:type="spellStart"/>
+      <w:r>
+        <w:rPr>
+          <w:rFonts w:ascii="Times New Roman" w:hAnsi="Times New Roman" w:cs="Times New Roman"/>
+        </w:rPr>
+        <w:t>onlyOnce</w:t>
+      </w:r>
+      <w:proofErr w:type="spellEnd"/>
+      <w:r>
+        <w:rPr>
+          <w:rFonts w:ascii="Times New Roman" w:hAnsi="Times New Roman" w:cs="Times New Roman"/>
+        </w:rPr>
+        <w:t xml:space="preserve">, którą widać na </w:t>
+      </w:r>
+      <w:proofErr w:type="spellStart"/>
+      <w:r>
+        <w:rPr>
+          <w:rFonts w:ascii="Times New Roman" w:hAnsi="Times New Roman" w:cs="Times New Roman"/>
+        </w:rPr>
+        <w:t>screenie</w:t>
+      </w:r>
+      <w:proofErr w:type="spellEnd"/>
+      <w:r>
+        <w:rPr>
+          <w:rFonts w:ascii="Times New Roman" w:hAnsi="Times New Roman" w:cs="Times New Roman"/>
+        </w:rPr>
+        <w:t xml:space="preserve"> powyżej pełni tutaj bardzo kluczową rolę, ponieważ to dzięki niej tworzenie ziemi odbywa się tylko raz. Jest to zmienna typu </w:t>
+      </w:r>
+      <w:proofErr w:type="spellStart"/>
+      <w:r>
+        <w:rPr>
+          <w:rFonts w:ascii="Times New Roman" w:hAnsi="Times New Roman" w:cs="Times New Roman"/>
+        </w:rPr>
+        <w:t>bool</w:t>
+      </w:r>
+      <w:proofErr w:type="spellEnd"/>
+      <w:r>
+        <w:rPr>
+          <w:rFonts w:ascii="Times New Roman" w:hAnsi="Times New Roman" w:cs="Times New Roman"/>
+        </w:rPr>
+        <w:t xml:space="preserve"> i gdy spacja zostanie naciśnięta zmienia się ona w „</w:t>
+      </w:r>
+      <w:proofErr w:type="spellStart"/>
+      <w:r>
+        <w:rPr>
+          <w:rFonts w:ascii="Times New Roman" w:hAnsi="Times New Roman" w:cs="Times New Roman"/>
+        </w:rPr>
+        <w:t>false</w:t>
+      </w:r>
+      <w:proofErr w:type="spellEnd"/>
+      <w:r>
+        <w:rPr>
+          <w:rFonts w:ascii="Times New Roman" w:hAnsi="Times New Roman" w:cs="Times New Roman"/>
+        </w:rPr>
+        <w:t xml:space="preserve">”. </w:t>
+      </w:r>
+      <w:proofErr w:type="spellStart"/>
+      <w:r>
+        <w:rPr>
+          <w:rFonts w:ascii="Times New Roman" w:hAnsi="Times New Roman" w:cs="Times New Roman"/>
+        </w:rPr>
+        <w:t>CreatingGround</w:t>
+      </w:r>
+      <w:proofErr w:type="spellEnd"/>
+      <w:r>
+        <w:rPr>
+          <w:rFonts w:ascii="Times New Roman" w:hAnsi="Times New Roman" w:cs="Times New Roman"/>
+        </w:rPr>
+        <w:t xml:space="preserve"> jest wywoływanie tylko w momencie gdy </w:t>
+      </w:r>
+      <w:proofErr w:type="spellStart"/>
+      <w:r>
+        <w:rPr>
+          <w:rFonts w:ascii="Times New Roman" w:hAnsi="Times New Roman" w:cs="Times New Roman"/>
+        </w:rPr>
+        <w:lastRenderedPageBreak/>
+        <w:t>onlyOnce</w:t>
+      </w:r>
+      <w:proofErr w:type="spellEnd"/>
+      <w:r>
+        <w:rPr>
+          <w:rFonts w:ascii="Times New Roman" w:hAnsi="Times New Roman" w:cs="Times New Roman"/>
+        </w:rPr>
+        <w:t xml:space="preserve"> ma wartość „</w:t>
+      </w:r>
+      <w:proofErr w:type="spellStart"/>
+      <w:r>
+        <w:rPr>
+          <w:rFonts w:ascii="Times New Roman" w:hAnsi="Times New Roman" w:cs="Times New Roman"/>
+        </w:rPr>
+        <w:t>true</w:t>
+      </w:r>
+      <w:proofErr w:type="spellEnd"/>
+      <w:r>
+        <w:rPr>
+          <w:rFonts w:ascii="Times New Roman" w:hAnsi="Times New Roman" w:cs="Times New Roman"/>
+        </w:rPr>
+        <w:t>”. Wartość ta nie jest edytowana w żadnym innym fragmencie tego skryptu.</w:t>
+      </w:r>
+    </w:p>
+    <w:p>
+      <w:pPr>
+        <w:rPr>
+          <w:rFonts w:ascii="Times New Roman" w:hAnsi="Times New Roman" w:cs="Times New Roman"/>
+        </w:rPr>
+      </w:pPr>
+    </w:p>
+    <w:p>
+      <w:pPr>
+        <w:rPr>
+          <w:rFonts w:ascii="Times New Roman" w:hAnsi="Times New Roman" w:cs="Times New Roman"/>
+        </w:rPr>
+      </w:pPr>
+      <w:r>
+        <w:rPr>
+          <w:rFonts w:ascii="Times New Roman" w:hAnsi="Times New Roman" w:cs="Times New Roman"/>
+        </w:rPr>
+        <w:t xml:space="preserve">Kiedy ziemia została już stworzona, dodawanie jej do listy </w:t>
+      </w:r>
+      <w:proofErr w:type="spellStart"/>
+      <w:r>
+        <w:rPr>
+          <w:rFonts w:ascii="Times New Roman" w:hAnsi="Times New Roman" w:cs="Times New Roman"/>
+        </w:rPr>
+        <w:t>created</w:t>
+      </w:r>
+      <w:proofErr w:type="spellEnd"/>
+      <w:r>
+        <w:rPr>
+          <w:rFonts w:ascii="Times New Roman" w:hAnsi="Times New Roman" w:cs="Times New Roman"/>
+        </w:rPr>
+        <w:t xml:space="preserve"> odbywa się z powrotem w skrypcie </w:t>
+      </w:r>
+      <w:proofErr w:type="spellStart"/>
+      <w:r>
+        <w:rPr>
+          <w:rFonts w:ascii="Times New Roman" w:hAnsi="Times New Roman" w:cs="Times New Roman"/>
+        </w:rPr>
+        <w:t>BlockManager</w:t>
+      </w:r>
+      <w:proofErr w:type="spellEnd"/>
+      <w:r>
+        <w:rPr>
+          <w:rFonts w:ascii="Times New Roman" w:hAnsi="Times New Roman" w:cs="Times New Roman"/>
+        </w:rPr>
+        <w:t xml:space="preserve">. Konkretnie ma to miejsce w funkcji </w:t>
+      </w:r>
+      <w:proofErr w:type="spellStart"/>
+      <w:r>
+        <w:rPr>
+          <w:rFonts w:ascii="Times New Roman" w:hAnsi="Times New Roman" w:cs="Times New Roman"/>
+        </w:rPr>
         <w:t>GroundCreating</w:t>
       </w:r>
       <w:proofErr w:type="spellEnd"/>
-    </w:p>
-    <w:p/>
-    <w:p>
-      <w:pPr>
-        <w:rPr>
-          <w:rFonts w:ascii="Times New Roman" w:hAnsi="Times New Roman" w:cs="Times New Roman"/>
-        </w:rPr>
-      </w:pPr>
-      <w:r>
-        <w:rPr>
-          <w:rFonts w:ascii="Times New Roman" w:hAnsi="Times New Roman" w:cs="Times New Roman"/>
-        </w:rPr>
-        <w:t>Funkcjonowanie skryptu:</w:t>
-      </w:r>
-    </w:p>
-    <w:p>
-      <w:pPr>
-        <w:rPr>
-          <w:rFonts w:ascii="Times New Roman" w:hAnsi="Times New Roman" w:cs="Times New Roman"/>
-        </w:rPr>
-      </w:pPr>
-      <w:r>
-        <w:rPr>
-          <w:rFonts w:ascii="Times New Roman" w:hAnsi="Times New Roman" w:cs="Times New Roman"/>
-        </w:rPr>
-        <w:t xml:space="preserve">Do tabeli </w:t>
-      </w:r>
-      <w:proofErr w:type="spellStart"/>
-      <w:r>
-        <w:rPr>
-          <w:rFonts w:ascii="Times New Roman" w:hAnsi="Times New Roman" w:cs="Times New Roman"/>
-        </w:rPr>
-        <w:t>GameObjectów</w:t>
-      </w:r>
-      <w:proofErr w:type="spellEnd"/>
-      <w:r>
-        <w:rPr>
-          <w:rFonts w:ascii="Times New Roman" w:hAnsi="Times New Roman" w:cs="Times New Roman"/>
-        </w:rPr>
-        <w:t xml:space="preserve"> o nazwie </w:t>
-      </w:r>
-      <w:proofErr w:type="spellStart"/>
-      <w:r>
-        <w:rPr>
-          <w:rFonts w:ascii="Times New Roman" w:hAnsi="Times New Roman" w:cs="Times New Roman"/>
-        </w:rPr>
-        <w:t>cre</w:t>
-      </w:r>
-      <w:proofErr w:type="spellEnd"/>
-      <w:r>
-        <w:rPr>
-          <w:rFonts w:ascii="Times New Roman" w:hAnsi="Times New Roman" w:cs="Times New Roman"/>
-        </w:rPr>
-        <w:t xml:space="preserve">, dodawane są wszystkie elementy z </w:t>
-      </w:r>
-      <w:proofErr w:type="spellStart"/>
-      <w:r>
-        <w:rPr>
-          <w:rFonts w:ascii="Times New Roman" w:hAnsi="Times New Roman" w:cs="Times New Roman"/>
-        </w:rPr>
-        <w:t>tagiem</w:t>
-      </w:r>
-      <w:proofErr w:type="spellEnd"/>
-      <w:r>
-        <w:rPr>
-          <w:rFonts w:ascii="Times New Roman" w:hAnsi="Times New Roman" w:cs="Times New Roman"/>
-        </w:rPr>
-        <w:t xml:space="preserve"> </w:t>
-      </w:r>
-      <w:proofErr w:type="spellStart"/>
-      <w:r>
-        <w:rPr>
-          <w:rFonts w:ascii="Times New Roman" w:hAnsi="Times New Roman" w:cs="Times New Roman"/>
-        </w:rPr>
-        <w:t>selectableTag</w:t>
-      </w:r>
-      <w:proofErr w:type="spellEnd"/>
-      <w:r>
-        <w:rPr>
-          <w:rFonts w:ascii="Times New Roman" w:hAnsi="Times New Roman" w:cs="Times New Roman"/>
-        </w:rPr>
-        <w:t xml:space="preserve">. Tag ten mają wszystkie elementy </w:t>
-      </w:r>
-      <w:proofErr w:type="spellStart"/>
-      <w:r>
-        <w:rPr>
-          <w:rFonts w:ascii="Times New Roman" w:hAnsi="Times New Roman" w:cs="Times New Roman"/>
-        </w:rPr>
-        <w:t>worldMatPrefab</w:t>
-      </w:r>
-      <w:proofErr w:type="spellEnd"/>
-      <w:r>
-        <w:rPr>
-          <w:rFonts w:ascii="Times New Roman" w:hAnsi="Times New Roman" w:cs="Times New Roman"/>
-        </w:rPr>
-        <w:t>. Następnie sprawdzane jest czy długość „</w:t>
-      </w:r>
-      <w:proofErr w:type="spellStart"/>
-      <w:r>
-        <w:rPr>
-          <w:rFonts w:ascii="Times New Roman" w:hAnsi="Times New Roman" w:cs="Times New Roman"/>
-        </w:rPr>
-        <w:t>cre</w:t>
-      </w:r>
-      <w:proofErr w:type="spellEnd"/>
-      <w:r>
-        <w:rPr>
-          <w:rFonts w:ascii="Times New Roman" w:hAnsi="Times New Roman" w:cs="Times New Roman"/>
-        </w:rPr>
-        <w:t xml:space="preserve">” jest większa od 0 oraz czy jest ona większa od liczebności listy </w:t>
-      </w:r>
-      <w:proofErr w:type="spellStart"/>
-      <w:r>
-        <w:rPr>
-          <w:rFonts w:ascii="Times New Roman" w:hAnsi="Times New Roman" w:cs="Times New Roman"/>
-        </w:rPr>
-        <w:t>created</w:t>
-      </w:r>
-      <w:proofErr w:type="spellEnd"/>
-      <w:r>
-        <w:rPr>
-          <w:rFonts w:ascii="Times New Roman" w:hAnsi="Times New Roman" w:cs="Times New Roman"/>
-        </w:rPr>
-        <w:t xml:space="preserve">. Ma to na celu zatrzymanie dodawania elementów, które są już w liście. Kolejnym etapem jest dodanie każdego elementu z </w:t>
-      </w:r>
-      <w:proofErr w:type="spellStart"/>
-      <w:r>
-        <w:rPr>
-          <w:rFonts w:ascii="Times New Roman" w:hAnsi="Times New Roman" w:cs="Times New Roman"/>
-        </w:rPr>
-        <w:t>cre</w:t>
-      </w:r>
-      <w:proofErr w:type="spellEnd"/>
-      <w:r>
-        <w:rPr>
-          <w:rFonts w:ascii="Times New Roman" w:hAnsi="Times New Roman" w:cs="Times New Roman"/>
-        </w:rPr>
-        <w:t xml:space="preserve"> do </w:t>
-      </w:r>
-      <w:proofErr w:type="spellStart"/>
-      <w:r>
-        <w:rPr>
-          <w:rFonts w:ascii="Times New Roman" w:hAnsi="Times New Roman" w:cs="Times New Roman"/>
-        </w:rPr>
-        <w:t>created</w:t>
-      </w:r>
-      <w:proofErr w:type="spellEnd"/>
-      <w:r>
-        <w:rPr>
-          <w:rFonts w:ascii="Times New Roman" w:hAnsi="Times New Roman" w:cs="Times New Roman"/>
-        </w:rPr>
-        <w:t xml:space="preserve"> za pomocą pętli </w:t>
-      </w:r>
-      <w:proofErr w:type="spellStart"/>
-      <w:r>
-        <w:rPr>
-          <w:rFonts w:ascii="Times New Roman" w:hAnsi="Times New Roman" w:cs="Times New Roman"/>
-        </w:rPr>
-        <w:t>foreach</w:t>
-      </w:r>
-      <w:proofErr w:type="spellEnd"/>
-      <w:r>
-        <w:rPr>
-          <w:rFonts w:ascii="Times New Roman" w:hAnsi="Times New Roman" w:cs="Times New Roman"/>
-        </w:rPr>
-        <w:t xml:space="preserve">, przy użyciu zmiennej pomocniczej </w:t>
-      </w:r>
-      <w:proofErr w:type="spellStart"/>
-      <w:r>
-        <w:rPr>
-          <w:rFonts w:ascii="Times New Roman" w:hAnsi="Times New Roman" w:cs="Times New Roman"/>
-        </w:rPr>
-        <w:t>worldItem</w:t>
-      </w:r>
-      <w:proofErr w:type="spellEnd"/>
       <w:r>
         <w:rPr>
           <w:rFonts w:ascii="Times New Roman" w:hAnsi="Times New Roman" w:cs="Times New Roman"/>
@@ -6217,187 +6230,17 @@
     </w:p>
     <w:p>
       <w:pPr>
-        <w:rPr>
-          <w:rFonts w:ascii="Times New Roman" w:hAnsi="Times New Roman" w:cs="Times New Roman"/>
-        </w:rPr>
-      </w:pPr>
-    </w:p>
-    <w:p>
-      <w:pPr>
-        <w:rPr>
-          <w:rFonts w:ascii="Times New Roman" w:hAnsi="Times New Roman" w:cs="Times New Roman"/>
-        </w:rPr>
-      </w:pPr>
-      <w:r>
-        <w:rPr>
-          <w:rFonts w:ascii="Times New Roman" w:hAnsi="Times New Roman" w:cs="Times New Roman"/>
-        </w:rPr>
-        <w:t xml:space="preserve">Kiedy wszystkie stworzone elementy ziemi są już w liście </w:t>
-      </w:r>
-      <w:proofErr w:type="spellStart"/>
-      <w:r>
-        <w:rPr>
-          <w:rFonts w:ascii="Times New Roman" w:hAnsi="Times New Roman" w:cs="Times New Roman"/>
-        </w:rPr>
-        <w:t>created</w:t>
-      </w:r>
-      <w:proofErr w:type="spellEnd"/>
-      <w:r>
-        <w:rPr>
-          <w:rFonts w:ascii="Times New Roman" w:hAnsi="Times New Roman" w:cs="Times New Roman"/>
-        </w:rPr>
-        <w:t xml:space="preserve">, należało zabrać się za stworzenie funkcjonalności, która miała na celu zaznaczać elementy. </w:t>
-      </w:r>
-    </w:p>
-    <w:p/>
-    <w:p>
-      <w:pPr>
-        <w:rPr>
-          <w:b/>
-          <w:bCs/>
-        </w:rPr>
-      </w:pPr>
-      <w:r>
-        <w:rPr>
-          <w:b/>
-          <w:bCs/>
-        </w:rPr>
-        <w:t>Lista „</w:t>
-      </w:r>
-      <w:proofErr w:type="spellStart"/>
-      <w:r>
-        <w:rPr>
-          <w:b/>
-          <w:bCs/>
-        </w:rPr>
-        <w:t>marked</w:t>
-      </w:r>
-      <w:proofErr w:type="spellEnd"/>
-      <w:r>
-        <w:rPr>
-          <w:b/>
-          <w:bCs/>
-        </w:rPr>
-        <w:t xml:space="preserve">” </w:t>
-      </w:r>
-    </w:p>
-    <w:p>
-      <w:pPr>
-        <w:rPr>
-          <w:b/>
-          <w:bCs/>
-        </w:rPr>
-      </w:pPr>
-    </w:p>
-    <w:p>
-      <w:pPr>
-        <w:rPr>
-          <w:rFonts w:ascii="Times New Roman" w:hAnsi="Times New Roman" w:cs="Times New Roman"/>
-        </w:rPr>
-      </w:pPr>
-      <w:r>
-        <w:rPr>
-          <w:rFonts w:ascii="Times New Roman" w:hAnsi="Times New Roman" w:cs="Times New Roman"/>
-        </w:rPr>
-        <w:t>Elementy, które znajdują się w liście „</w:t>
-      </w:r>
-      <w:proofErr w:type="spellStart"/>
-      <w:r>
-        <w:rPr>
-          <w:rFonts w:ascii="Times New Roman" w:hAnsi="Times New Roman" w:cs="Times New Roman"/>
-        </w:rPr>
-        <w:t>marked</w:t>
-      </w:r>
-      <w:proofErr w:type="spellEnd"/>
-      <w:r>
-        <w:rPr>
-          <w:rFonts w:ascii="Times New Roman" w:hAnsi="Times New Roman" w:cs="Times New Roman"/>
-        </w:rPr>
-        <w:t xml:space="preserve">” są tymi, których poziom można zwiększać i zmniejszać przy użyciu przycisków „h” oraz „l”. Funkcjonalność ta umożliwia modelowanie dokładnie takiego terenu jaki chcemy. </w:t>
-      </w:r>
-    </w:p>
-    <w:p>
-      <w:pPr>
-        <w:rPr>
-          <w:rFonts w:ascii="Times New Roman" w:hAnsi="Times New Roman" w:cs="Times New Roman"/>
-        </w:rPr>
-      </w:pPr>
-      <w:r>
-        <w:rPr>
-          <w:rFonts w:ascii="Times New Roman" w:hAnsi="Times New Roman" w:cs="Times New Roman"/>
-        </w:rPr>
-        <w:t>Zaznaczanie elementów odbywa się na dwa sposoby: Po naciśnięciu interesującego nas konkretnego elementu oraz zaznaczeniu większej ilości elementów przy użyciu zwiększającego się prostokąta. Elementy znajdujące się w jego obrębie są dodawane do listy „</w:t>
-      </w:r>
-      <w:proofErr w:type="spellStart"/>
-      <w:r>
-        <w:rPr>
-          <w:rFonts w:ascii="Times New Roman" w:hAnsi="Times New Roman" w:cs="Times New Roman"/>
-        </w:rPr>
-        <w:t>marked</w:t>
-      </w:r>
-      <w:proofErr w:type="spellEnd"/>
-      <w:r>
-        <w:rPr>
-          <w:rFonts w:ascii="Times New Roman" w:hAnsi="Times New Roman" w:cs="Times New Roman"/>
-        </w:rPr>
-        <w:t>”</w:t>
-      </w:r>
-    </w:p>
-    <w:p>
-      <w:pPr>
-        <w:rPr>
-          <w:rFonts w:ascii="Times New Roman" w:hAnsi="Times New Roman" w:cs="Times New Roman"/>
-        </w:rPr>
-      </w:pPr>
-      <w:r>
-        <w:rPr>
-          <w:rFonts w:ascii="Times New Roman" w:hAnsi="Times New Roman" w:cs="Times New Roman"/>
-        </w:rPr>
-        <w:t xml:space="preserve">Fragmenty ziemi, które są zaznaczone, tymczasowo zmieniają swój kolor na czerwony. To samo dzieje się z elementami, nad którymi obecnie znajduje się kursor. Funkcjonalność ta stworzona została w </w:t>
-      </w:r>
-      <w:proofErr w:type="spellStart"/>
-      <w:r>
-        <w:rPr>
-          <w:rFonts w:ascii="Times New Roman" w:hAnsi="Times New Roman" w:cs="Times New Roman"/>
-        </w:rPr>
-        <w:t>fynkcji</w:t>
-      </w:r>
-      <w:proofErr w:type="spellEnd"/>
-      <w:r>
-        <w:rPr>
-          <w:rFonts w:ascii="Times New Roman" w:hAnsi="Times New Roman" w:cs="Times New Roman"/>
-        </w:rPr>
-        <w:t xml:space="preserve"> </w:t>
-      </w:r>
-      <w:proofErr w:type="spellStart"/>
-      <w:r>
-        <w:rPr>
-          <w:rFonts w:ascii="Times New Roman" w:hAnsi="Times New Roman" w:cs="Times New Roman"/>
-        </w:rPr>
-        <w:t>Highlighting</w:t>
-      </w:r>
-      <w:proofErr w:type="spellEnd"/>
-      <w:r>
-        <w:rPr>
-          <w:rFonts w:ascii="Times New Roman" w:hAnsi="Times New Roman" w:cs="Times New Roman"/>
-        </w:rPr>
-        <w:t>.</w:t>
-      </w:r>
-    </w:p>
-    <w:p>
-      <w:pPr>
         <w:keepNext/>
       </w:pPr>
       <w:r>
         <w:rPr>
-          <w:rFonts w:ascii="Times New Roman" w:hAnsi="Times New Roman" w:cs="Times New Roman"/>
-        </w:rPr>
-        <w:lastRenderedPageBreak/>
+          <w:noProof/>
+        </w:rPr>
         <w:drawing>
-          <wp:inline distT="0" distB="0" distL="0" distR="0" wp14:anchorId="4D15390B" wp14:editId="128B11C6">
-            <wp:extent cx="5760720" cy="7319645"/>
-            <wp:effectExtent l="0" t="0" r="0" b="0"/>
-            <wp:docPr id="33" name="Obraz 33"/>
+          <wp:inline distT="0" distB="0" distL="0" distR="0" wp14:anchorId="05E4AB1B" wp14:editId="3084DCC9">
+            <wp:extent cx="5144218" cy="2543530"/>
+            <wp:effectExtent l="0" t="0" r="0" b="9525"/>
+            <wp:docPr id="32" name="Obraz 32"/>
             <wp:cNvGraphicFramePr>
               <a:graphicFrameLocks xmlns:a="http://schemas.openxmlformats.org/drawingml/2006/main" noChangeAspect="1"/>
             </wp:cNvGraphicFramePr>
@@ -6417,6 +6260,570 @@
                   <pic:spPr>
                     <a:xfrm>
                       <a:off x="0" y="0"/>
+                      <a:ext cx="5144218" cy="2543530"/>
+                    </a:xfrm>
+                    <a:prstGeom prst="rect">
+                      <a:avLst/>
+                    </a:prstGeom>
+                  </pic:spPr>
+                </pic:pic>
+              </a:graphicData>
+            </a:graphic>
+          </wp:inline>
+        </w:drawing>
+      </w:r>
+    </w:p>
+    <w:p>
+      <w:pPr>
+        <w:pStyle w:val="Legenda"/>
+      </w:pPr>
+      <w:r>
+        <w:t xml:space="preserve">Rysunek </w:t>
+      </w:r>
+      <w:fldSimple w:instr=" SEQ Rysunek \* ARABIC ">
+        <w:r>
+          <w:rPr>
+            <w:noProof/>
+          </w:rPr>
+          <w:t>28</w:t>
+        </w:r>
+      </w:fldSimple>
+      <w:r>
+        <w:t xml:space="preserve"> Funkcja </w:t>
+      </w:r>
+      <w:proofErr w:type="spellStart"/>
+      <w:r>
+        <w:t>GroundCreated</w:t>
+      </w:r>
+      <w:proofErr w:type="spellEnd"/>
+      <w:r>
+        <w:t xml:space="preserve"> w skrypcie </w:t>
+      </w:r>
+      <w:proofErr w:type="spellStart"/>
+      <w:r>
+        <w:t>GroundCreating</w:t>
+      </w:r>
+      <w:proofErr w:type="spellEnd"/>
+    </w:p>
+    <w:p/>
+    <w:p>
+      <w:pPr>
+        <w:rPr>
+          <w:rFonts w:ascii="Times New Roman" w:hAnsi="Times New Roman" w:cs="Times New Roman"/>
+        </w:rPr>
+      </w:pPr>
+      <w:r>
+        <w:rPr>
+          <w:rFonts w:ascii="Times New Roman" w:hAnsi="Times New Roman" w:cs="Times New Roman"/>
+        </w:rPr>
+        <w:t>Funkcjonowanie skryptu:</w:t>
+      </w:r>
+    </w:p>
+    <w:p>
+      <w:pPr>
+        <w:rPr>
+          <w:rFonts w:ascii="Times New Roman" w:hAnsi="Times New Roman" w:cs="Times New Roman"/>
+        </w:rPr>
+      </w:pPr>
+      <w:r>
+        <w:rPr>
+          <w:rFonts w:ascii="Times New Roman" w:hAnsi="Times New Roman" w:cs="Times New Roman"/>
+        </w:rPr>
+        <w:t xml:space="preserve">Do tabeli </w:t>
+      </w:r>
+      <w:proofErr w:type="spellStart"/>
+      <w:r>
+        <w:rPr>
+          <w:rFonts w:ascii="Times New Roman" w:hAnsi="Times New Roman" w:cs="Times New Roman"/>
+        </w:rPr>
+        <w:t>GameObjectów</w:t>
+      </w:r>
+      <w:proofErr w:type="spellEnd"/>
+      <w:r>
+        <w:rPr>
+          <w:rFonts w:ascii="Times New Roman" w:hAnsi="Times New Roman" w:cs="Times New Roman"/>
+        </w:rPr>
+        <w:t xml:space="preserve"> o nazwie </w:t>
+      </w:r>
+      <w:proofErr w:type="spellStart"/>
+      <w:r>
+        <w:rPr>
+          <w:rFonts w:ascii="Times New Roman" w:hAnsi="Times New Roman" w:cs="Times New Roman"/>
+        </w:rPr>
+        <w:t>cre</w:t>
+      </w:r>
+      <w:proofErr w:type="spellEnd"/>
+      <w:r>
+        <w:rPr>
+          <w:rFonts w:ascii="Times New Roman" w:hAnsi="Times New Roman" w:cs="Times New Roman"/>
+        </w:rPr>
+        <w:t xml:space="preserve">, dodawane są wszystkie elementy z </w:t>
+      </w:r>
+      <w:proofErr w:type="spellStart"/>
+      <w:r>
+        <w:rPr>
+          <w:rFonts w:ascii="Times New Roman" w:hAnsi="Times New Roman" w:cs="Times New Roman"/>
+        </w:rPr>
+        <w:t>tagiem</w:t>
+      </w:r>
+      <w:proofErr w:type="spellEnd"/>
+      <w:r>
+        <w:rPr>
+          <w:rFonts w:ascii="Times New Roman" w:hAnsi="Times New Roman" w:cs="Times New Roman"/>
+        </w:rPr>
+        <w:t xml:space="preserve"> </w:t>
+      </w:r>
+      <w:proofErr w:type="spellStart"/>
+      <w:r>
+        <w:rPr>
+          <w:rFonts w:ascii="Times New Roman" w:hAnsi="Times New Roman" w:cs="Times New Roman"/>
+        </w:rPr>
+        <w:t>selectableTag</w:t>
+      </w:r>
+      <w:proofErr w:type="spellEnd"/>
+      <w:r>
+        <w:rPr>
+          <w:rFonts w:ascii="Times New Roman" w:hAnsi="Times New Roman" w:cs="Times New Roman"/>
+        </w:rPr>
+        <w:t xml:space="preserve">. Tag ten mają wszystkie elementy </w:t>
+      </w:r>
+      <w:proofErr w:type="spellStart"/>
+      <w:r>
+        <w:rPr>
+          <w:rFonts w:ascii="Times New Roman" w:hAnsi="Times New Roman" w:cs="Times New Roman"/>
+        </w:rPr>
+        <w:t>worldMatPrefab</w:t>
+      </w:r>
+      <w:proofErr w:type="spellEnd"/>
+      <w:r>
+        <w:rPr>
+          <w:rFonts w:ascii="Times New Roman" w:hAnsi="Times New Roman" w:cs="Times New Roman"/>
+        </w:rPr>
+        <w:t>. Następnie sprawdzane jest czy długość „</w:t>
+      </w:r>
+      <w:proofErr w:type="spellStart"/>
+      <w:r>
+        <w:rPr>
+          <w:rFonts w:ascii="Times New Roman" w:hAnsi="Times New Roman" w:cs="Times New Roman"/>
+        </w:rPr>
+        <w:t>cre</w:t>
+      </w:r>
+      <w:proofErr w:type="spellEnd"/>
+      <w:r>
+        <w:rPr>
+          <w:rFonts w:ascii="Times New Roman" w:hAnsi="Times New Roman" w:cs="Times New Roman"/>
+        </w:rPr>
+        <w:t xml:space="preserve">” jest większa od 0 oraz czy jest ona większa od liczebności listy </w:t>
+      </w:r>
+      <w:proofErr w:type="spellStart"/>
+      <w:r>
+        <w:rPr>
+          <w:rFonts w:ascii="Times New Roman" w:hAnsi="Times New Roman" w:cs="Times New Roman"/>
+        </w:rPr>
+        <w:t>created</w:t>
+      </w:r>
+      <w:proofErr w:type="spellEnd"/>
+      <w:r>
+        <w:rPr>
+          <w:rFonts w:ascii="Times New Roman" w:hAnsi="Times New Roman" w:cs="Times New Roman"/>
+        </w:rPr>
+        <w:t xml:space="preserve">. Ma to na celu zatrzymanie dodawania elementów, które są już w liście. Kolejnym etapem jest dodanie każdego elementu z </w:t>
+      </w:r>
+      <w:proofErr w:type="spellStart"/>
+      <w:r>
+        <w:rPr>
+          <w:rFonts w:ascii="Times New Roman" w:hAnsi="Times New Roman" w:cs="Times New Roman"/>
+        </w:rPr>
+        <w:t>cre</w:t>
+      </w:r>
+      <w:proofErr w:type="spellEnd"/>
+      <w:r>
+        <w:rPr>
+          <w:rFonts w:ascii="Times New Roman" w:hAnsi="Times New Roman" w:cs="Times New Roman"/>
+        </w:rPr>
+        <w:t xml:space="preserve"> do </w:t>
+      </w:r>
+      <w:proofErr w:type="spellStart"/>
+      <w:r>
+        <w:rPr>
+          <w:rFonts w:ascii="Times New Roman" w:hAnsi="Times New Roman" w:cs="Times New Roman"/>
+        </w:rPr>
+        <w:t>created</w:t>
+      </w:r>
+      <w:proofErr w:type="spellEnd"/>
+      <w:r>
+        <w:rPr>
+          <w:rFonts w:ascii="Times New Roman" w:hAnsi="Times New Roman" w:cs="Times New Roman"/>
+        </w:rPr>
+        <w:t xml:space="preserve"> za pomocą pętli </w:t>
+      </w:r>
+      <w:proofErr w:type="spellStart"/>
+      <w:r>
+        <w:rPr>
+          <w:rFonts w:ascii="Times New Roman" w:hAnsi="Times New Roman" w:cs="Times New Roman"/>
+        </w:rPr>
+        <w:t>foreach</w:t>
+      </w:r>
+      <w:proofErr w:type="spellEnd"/>
+      <w:r>
+        <w:rPr>
+          <w:rFonts w:ascii="Times New Roman" w:hAnsi="Times New Roman" w:cs="Times New Roman"/>
+        </w:rPr>
+        <w:t xml:space="preserve">, przy użyciu zmiennej pomocniczej </w:t>
+      </w:r>
+      <w:proofErr w:type="spellStart"/>
+      <w:r>
+        <w:rPr>
+          <w:rFonts w:ascii="Times New Roman" w:hAnsi="Times New Roman" w:cs="Times New Roman"/>
+        </w:rPr>
+        <w:t>worldItem</w:t>
+      </w:r>
+      <w:proofErr w:type="spellEnd"/>
+      <w:r>
+        <w:rPr>
+          <w:rFonts w:ascii="Times New Roman" w:hAnsi="Times New Roman" w:cs="Times New Roman"/>
+        </w:rPr>
+        <w:t>.</w:t>
+      </w:r>
+    </w:p>
+    <w:p>
+      <w:pPr>
+        <w:rPr>
+          <w:rFonts w:ascii="Times New Roman" w:hAnsi="Times New Roman" w:cs="Times New Roman"/>
+        </w:rPr>
+      </w:pPr>
+      <w:r>
+        <w:rPr>
+          <w:rFonts w:ascii="Times New Roman" w:hAnsi="Times New Roman" w:cs="Times New Roman"/>
+        </w:rPr>
+        <w:t xml:space="preserve">Kiedy wszystkie stworzone elementy ziemi są już w liście </w:t>
+      </w:r>
+      <w:proofErr w:type="spellStart"/>
+      <w:r>
+        <w:rPr>
+          <w:rFonts w:ascii="Times New Roman" w:hAnsi="Times New Roman" w:cs="Times New Roman"/>
+        </w:rPr>
+        <w:t>created</w:t>
+      </w:r>
+      <w:proofErr w:type="spellEnd"/>
+      <w:r>
+        <w:rPr>
+          <w:rFonts w:ascii="Times New Roman" w:hAnsi="Times New Roman" w:cs="Times New Roman"/>
+        </w:rPr>
+        <w:t xml:space="preserve">, należało zabrać się za stworzenie funkcjonalności, która miała na celu zaznaczać elementy. </w:t>
+      </w:r>
+    </w:p>
+    <w:p>
+      <w:pPr>
+        <w:rPr>
+          <w:b/>
+          <w:bCs/>
+        </w:rPr>
+      </w:pPr>
+      <w:r>
+        <w:rPr>
+          <w:b/>
+          <w:bCs/>
+        </w:rPr>
+        <w:t>Lista „</w:t>
+      </w:r>
+      <w:proofErr w:type="spellStart"/>
+      <w:r>
+        <w:rPr>
+          <w:b/>
+          <w:bCs/>
+        </w:rPr>
+        <w:t>marked</w:t>
+      </w:r>
+      <w:proofErr w:type="spellEnd"/>
+      <w:r>
+        <w:rPr>
+          <w:b/>
+          <w:bCs/>
+        </w:rPr>
+        <w:t xml:space="preserve">” </w:t>
+      </w:r>
+    </w:p>
+    <w:p>
+      <w:pPr>
+        <w:rPr>
+          <w:rFonts w:ascii="Times New Roman" w:hAnsi="Times New Roman" w:cs="Times New Roman"/>
+          <w:b/>
+          <w:bCs/>
+        </w:rPr>
+      </w:pPr>
+    </w:p>
+    <w:p>
+      <w:pPr>
+        <w:rPr>
+          <w:rFonts w:ascii="Times New Roman" w:hAnsi="Times New Roman" w:cs="Times New Roman"/>
+        </w:rPr>
+      </w:pPr>
+      <w:r>
+        <w:rPr>
+          <w:rFonts w:ascii="Times New Roman" w:hAnsi="Times New Roman" w:cs="Times New Roman"/>
+        </w:rPr>
+        <w:t>Elementy, które znajdują się w liście „</w:t>
+      </w:r>
+      <w:proofErr w:type="spellStart"/>
+      <w:r>
+        <w:rPr>
+          <w:rFonts w:ascii="Times New Roman" w:hAnsi="Times New Roman" w:cs="Times New Roman"/>
+        </w:rPr>
+        <w:t>marked</w:t>
+      </w:r>
+      <w:proofErr w:type="spellEnd"/>
+      <w:r>
+        <w:rPr>
+          <w:rFonts w:ascii="Times New Roman" w:hAnsi="Times New Roman" w:cs="Times New Roman"/>
+        </w:rPr>
+        <w:t xml:space="preserve">” są tymi, których poziom można zwiększać i zmniejszać przy użyciu przycisków „h” oraz „l”. Funkcjonalność ta umożliwia modelowanie dokładnie takiego terenu jaki chcemy. </w:t>
+      </w:r>
+    </w:p>
+    <w:p>
+      <w:pPr>
+        <w:rPr>
+          <w:rFonts w:ascii="Times New Roman" w:hAnsi="Times New Roman" w:cs="Times New Roman"/>
+        </w:rPr>
+      </w:pPr>
+      <w:r>
+        <w:rPr>
+          <w:rFonts w:ascii="Times New Roman" w:hAnsi="Times New Roman" w:cs="Times New Roman"/>
+        </w:rPr>
+        <w:t xml:space="preserve">Zaznaczanie odbywa się na dwa sposoby: Po naciśnięciu interesującego nas konkretnego elementu oraz zaznaczeniu większej ilości elementów przy użyciu </w:t>
+      </w:r>
+      <w:r>
+        <w:rPr>
+          <w:rFonts w:ascii="Times New Roman" w:hAnsi="Times New Roman" w:cs="Times New Roman"/>
+        </w:rPr>
+        <w:t>pola zaznaczania</w:t>
+      </w:r>
+      <w:r>
+        <w:rPr>
+          <w:rFonts w:ascii="Times New Roman" w:hAnsi="Times New Roman" w:cs="Times New Roman"/>
+        </w:rPr>
+        <w:t>.</w:t>
+      </w:r>
+      <w:r>
+        <w:rPr>
+          <w:rFonts w:ascii="Times New Roman" w:hAnsi="Times New Roman" w:cs="Times New Roman"/>
+        </w:rPr>
+        <w:t xml:space="preserve"> </w:t>
+      </w:r>
+      <w:r>
+        <w:rPr>
+          <w:rFonts w:ascii="Times New Roman" w:hAnsi="Times New Roman" w:cs="Times New Roman"/>
+        </w:rPr>
+        <w:t>Elementy znajdujące się w jego obrębie są dodawane do listy „</w:t>
+      </w:r>
+      <w:proofErr w:type="spellStart"/>
+      <w:r>
+        <w:rPr>
+          <w:rFonts w:ascii="Times New Roman" w:hAnsi="Times New Roman" w:cs="Times New Roman"/>
+        </w:rPr>
+        <w:t>marked</w:t>
+      </w:r>
+      <w:proofErr w:type="spellEnd"/>
+      <w:r>
+        <w:rPr>
+          <w:rFonts w:ascii="Times New Roman" w:hAnsi="Times New Roman" w:cs="Times New Roman"/>
+        </w:rPr>
+        <w:t>”</w:t>
+      </w:r>
+    </w:p>
+    <w:p>
+      <w:pPr>
+        <w:rPr>
+          <w:rFonts w:ascii="Times New Roman" w:hAnsi="Times New Roman" w:cs="Times New Roman"/>
+        </w:rPr>
+      </w:pPr>
+      <w:r>
+        <w:rPr>
+          <w:rFonts w:ascii="Times New Roman" w:hAnsi="Times New Roman" w:cs="Times New Roman"/>
+        </w:rPr>
+        <w:t>Fragmenty ziemi, które są zaznaczone, tymczasowo zmieniają swój kolor na czerwony. To samo dzieje się z elementami, nad którymi obecnie znajduje się kursor. Funkcjonalność ta stworzona została w f</w:t>
+      </w:r>
+      <w:r>
+        <w:rPr>
+          <w:rFonts w:ascii="Times New Roman" w:hAnsi="Times New Roman" w:cs="Times New Roman"/>
+        </w:rPr>
+        <w:t>u</w:t>
+      </w:r>
+      <w:r>
+        <w:rPr>
+          <w:rFonts w:ascii="Times New Roman" w:hAnsi="Times New Roman" w:cs="Times New Roman"/>
+        </w:rPr>
+        <w:t xml:space="preserve">nkcji </w:t>
+      </w:r>
+      <w:proofErr w:type="spellStart"/>
+      <w:r>
+        <w:rPr>
+          <w:rFonts w:ascii="Times New Roman" w:hAnsi="Times New Roman" w:cs="Times New Roman"/>
+        </w:rPr>
+        <w:t>Highlighting</w:t>
+      </w:r>
+      <w:proofErr w:type="spellEnd"/>
+      <w:r>
+        <w:rPr>
+          <w:rFonts w:ascii="Times New Roman" w:hAnsi="Times New Roman" w:cs="Times New Roman"/>
+        </w:rPr>
+        <w:t>.</w:t>
+      </w:r>
+    </w:p>
+    <w:p>
+      <w:pPr>
+        <w:rPr>
+          <w:rFonts w:ascii="Times New Roman" w:hAnsi="Times New Roman" w:cs="Times New Roman"/>
+        </w:rPr>
+      </w:pPr>
+      <w:r>
+        <w:rPr>
+          <w:rFonts w:ascii="Times New Roman" w:hAnsi="Times New Roman" w:cs="Times New Roman"/>
+        </w:rPr>
+        <w:t xml:space="preserve">Zanim będzie wykonana funkcja </w:t>
+      </w:r>
+      <w:proofErr w:type="spellStart"/>
+      <w:r>
+        <w:rPr>
+          <w:rFonts w:ascii="Times New Roman" w:hAnsi="Times New Roman" w:cs="Times New Roman"/>
+        </w:rPr>
+        <w:t>Highlighting</w:t>
+      </w:r>
+      <w:proofErr w:type="spellEnd"/>
+      <w:r>
+        <w:rPr>
+          <w:rFonts w:ascii="Times New Roman" w:hAnsi="Times New Roman" w:cs="Times New Roman"/>
+        </w:rPr>
+        <w:t xml:space="preserve">, program sprawdza, czy lista </w:t>
+      </w:r>
+      <w:proofErr w:type="spellStart"/>
+      <w:r>
+        <w:rPr>
+          <w:rFonts w:ascii="Times New Roman" w:hAnsi="Times New Roman" w:cs="Times New Roman"/>
+        </w:rPr>
+        <w:t>created</w:t>
+      </w:r>
+      <w:proofErr w:type="spellEnd"/>
+      <w:r>
+        <w:rPr>
+          <w:rFonts w:ascii="Times New Roman" w:hAnsi="Times New Roman" w:cs="Times New Roman"/>
+        </w:rPr>
+        <w:t xml:space="preserve"> nie jest pusta. </w:t>
+      </w:r>
+    </w:p>
+    <w:p>
+      <w:pPr>
+        <w:keepNext/>
+      </w:pPr>
+      <w:r>
+        <w:rPr>
+          <w:rFonts w:ascii="Times New Roman" w:hAnsi="Times New Roman" w:cs="Times New Roman"/>
+        </w:rPr>
+        <w:lastRenderedPageBreak/>
+        <w:drawing>
+          <wp:inline distT="0" distB="0" distL="0" distR="0" wp14:anchorId="2803BB3C" wp14:editId="3232B64D">
+            <wp:extent cx="2581635" cy="600159"/>
+            <wp:effectExtent l="0" t="0" r="0" b="9525"/>
+            <wp:docPr id="24" name="Obraz 24"/>
+            <wp:cNvGraphicFramePr>
+              <a:graphicFrameLocks xmlns:a="http://schemas.openxmlformats.org/drawingml/2006/main" noChangeAspect="1"/>
+            </wp:cNvGraphicFramePr>
+            <a:graphic xmlns:a="http://schemas.openxmlformats.org/drawingml/2006/main">
+              <a:graphicData uri="http://schemas.openxmlformats.org/drawingml/2006/picture">
+                <pic:pic xmlns:pic="http://schemas.openxmlformats.org/drawingml/2006/picture">
+                  <pic:nvPicPr>
+                    <pic:cNvPr id="1" name=""/>
+                    <pic:cNvPicPr/>
+                  </pic:nvPicPr>
+                  <pic:blipFill>
+                    <a:blip r:embed="rId37"/>
+                    <a:stretch>
+                      <a:fillRect/>
+                    </a:stretch>
+                  </pic:blipFill>
+                  <pic:spPr>
+                    <a:xfrm>
+                      <a:off x="0" y="0"/>
+                      <a:ext cx="2581635" cy="600159"/>
+                    </a:xfrm>
+                    <a:prstGeom prst="rect">
+                      <a:avLst/>
+                    </a:prstGeom>
+                  </pic:spPr>
+                </pic:pic>
+              </a:graphicData>
+            </a:graphic>
+          </wp:inline>
+        </w:drawing>
+      </w:r>
+    </w:p>
+    <w:p>
+      <w:pPr>
+        <w:pStyle w:val="Legenda"/>
+        <w:rPr>
+          <w:rFonts w:ascii="Times New Roman" w:hAnsi="Times New Roman" w:cs="Times New Roman"/>
+        </w:rPr>
+      </w:pPr>
+      <w:r>
+        <w:t xml:space="preserve">Rysunek </w:t>
+      </w:r>
+      <w:fldSimple w:instr=" SEQ Rysunek \* ARABIC ">
+        <w:r>
+          <w:rPr>
+            <w:noProof/>
+          </w:rPr>
+          <w:t>29</w:t>
+        </w:r>
+      </w:fldSimple>
+    </w:p>
+    <w:p>
+      <w:pPr>
+        <w:rPr>
+          <w:rFonts w:ascii="Times New Roman" w:hAnsi="Times New Roman" w:cs="Times New Roman"/>
+        </w:rPr>
+      </w:pPr>
+    </w:p>
+    <w:p>
+      <w:pPr>
+        <w:rPr>
+          <w:rFonts w:ascii="Times New Roman" w:hAnsi="Times New Roman" w:cs="Times New Roman"/>
+        </w:rPr>
+      </w:pPr>
+    </w:p>
+    <w:p>
+      <w:pPr>
+        <w:keepNext/>
+      </w:pPr>
+      <w:r>
+        <w:rPr>
+          <w:rFonts w:ascii="Times New Roman" w:hAnsi="Times New Roman" w:cs="Times New Roman"/>
+          <w:noProof/>
+        </w:rPr>
+        <w:lastRenderedPageBreak/>
+        <w:drawing>
+          <wp:inline distT="0" distB="0" distL="0" distR="0" wp14:anchorId="4D15390B" wp14:editId="128B11C6">
+            <wp:extent cx="5760720" cy="7319645"/>
+            <wp:effectExtent l="0" t="0" r="0" b="0"/>
+            <wp:docPr id="33" name="Obraz 33"/>
+            <wp:cNvGraphicFramePr>
+              <a:graphicFrameLocks xmlns:a="http://schemas.openxmlformats.org/drawingml/2006/main" noChangeAspect="1"/>
+            </wp:cNvGraphicFramePr>
+            <a:graphic xmlns:a="http://schemas.openxmlformats.org/drawingml/2006/main">
+              <a:graphicData uri="http://schemas.openxmlformats.org/drawingml/2006/picture">
+                <pic:pic xmlns:pic="http://schemas.openxmlformats.org/drawingml/2006/picture">
+                  <pic:nvPicPr>
+                    <pic:cNvPr id="1" name=""/>
+                    <pic:cNvPicPr/>
+                  </pic:nvPicPr>
+                  <pic:blipFill>
+                    <a:blip r:embed="rId38"/>
+                    <a:stretch>
+                      <a:fillRect/>
+                    </a:stretch>
+                  </pic:blipFill>
+                  <pic:spPr>
+                    <a:xfrm>
+                      <a:off x="0" y="0"/>
                       <a:ext cx="5760720" cy="7319645"/>
                     </a:xfrm>
                     <a:prstGeom prst="rect">
@@ -6442,7 +6849,7 @@
           <w:rPr>
             <w:noProof/>
           </w:rPr>
-          <w:t>28</w:t>
+          <w:t>30</w:t>
         </w:r>
       </w:fldSimple>
       <w:r>
@@ -6451,14 +6858,6 @@
       <w:proofErr w:type="spellStart"/>
       <w:r>
         <w:t>Highlighting</w:t>
-      </w:r>
-      <w:proofErr w:type="spellEnd"/>
-      <w:r>
-        <w:t xml:space="preserve"> znajdująca się w skrypcie </w:t>
-      </w:r>
-      <w:proofErr w:type="spellStart"/>
-      <w:r>
-        <w:t>GroundCreating</w:t>
       </w:r>
       <w:proofErr w:type="spellEnd"/>
     </w:p>
@@ -6467,31 +6866,599 @@
     <w:p/>
     <w:p/>
     <w:p>
-      <w:r>
+      <w:pPr>
+        <w:rPr>
+          <w:rFonts w:ascii="Times New Roman" w:hAnsi="Times New Roman" w:cs="Times New Roman"/>
+        </w:rPr>
+      </w:pPr>
+      <w:r>
+        <w:rPr>
+          <w:rFonts w:ascii="Times New Roman" w:hAnsi="Times New Roman" w:cs="Times New Roman"/>
+        </w:rPr>
         <w:lastRenderedPageBreak/>
         <w:t>Działanie funkcji:</w:t>
       </w:r>
     </w:p>
     <w:p>
-      <w:r>
+      <w:pPr>
+        <w:rPr>
+          <w:rFonts w:ascii="Times New Roman" w:hAnsi="Times New Roman" w:cs="Times New Roman"/>
+        </w:rPr>
+      </w:pPr>
+      <w:r>
+        <w:rPr>
+          <w:rFonts w:ascii="Times New Roman" w:hAnsi="Times New Roman" w:cs="Times New Roman"/>
+        </w:rPr>
         <w:t xml:space="preserve">Podstawowa funkcjonalność odbywa się dzięki tak zwanym </w:t>
       </w:r>
       <w:proofErr w:type="spellStart"/>
       <w:r>
+        <w:rPr>
+          <w:rFonts w:ascii="Times New Roman" w:hAnsi="Times New Roman" w:cs="Times New Roman"/>
+        </w:rPr>
         <w:t>Raycastom</w:t>
       </w:r>
       <w:proofErr w:type="spellEnd"/>
       <w:r>
+        <w:rPr>
+          <w:rFonts w:ascii="Times New Roman" w:hAnsi="Times New Roman" w:cs="Times New Roman"/>
+        </w:rPr>
         <w:t xml:space="preserve">, które pobierają informacje na temat obiektu, który znajduje się na jego drodze. W Przypadku tej funkcji działanie </w:t>
       </w:r>
       <w:proofErr w:type="spellStart"/>
       <w:r>
+        <w:rPr>
+          <w:rFonts w:ascii="Times New Roman" w:hAnsi="Times New Roman" w:cs="Times New Roman"/>
+        </w:rPr>
         <w:t>raycastu</w:t>
       </w:r>
       <w:proofErr w:type="spellEnd"/>
       <w:r>
+        <w:rPr>
+          <w:rFonts w:ascii="Times New Roman" w:hAnsi="Times New Roman" w:cs="Times New Roman"/>
+        </w:rPr>
         <w:t xml:space="preserve"> zostało przypisane do pozycji myszki. Dzięki temu można pobrać informacje na temat obiektu na który wskazuje obecnie kursor.</w:t>
       </w:r>
+    </w:p>
+    <w:p>
+      <w:pPr>
+        <w:rPr>
+          <w:rFonts w:ascii="Times New Roman" w:hAnsi="Times New Roman" w:cs="Times New Roman"/>
+        </w:rPr>
+      </w:pPr>
+      <w:r>
+        <w:rPr>
+          <w:rFonts w:ascii="Times New Roman" w:hAnsi="Times New Roman" w:cs="Times New Roman"/>
+        </w:rPr>
+        <w:t xml:space="preserve">Kolor zmieniany jest na czerwony dla obiektów o </w:t>
+      </w:r>
+      <w:proofErr w:type="spellStart"/>
+      <w:r>
+        <w:rPr>
+          <w:rFonts w:ascii="Times New Roman" w:hAnsi="Times New Roman" w:cs="Times New Roman"/>
+        </w:rPr>
+        <w:t>tagach</w:t>
+      </w:r>
+      <w:proofErr w:type="spellEnd"/>
+      <w:r>
+        <w:rPr>
+          <w:rFonts w:ascii="Times New Roman" w:hAnsi="Times New Roman" w:cs="Times New Roman"/>
+        </w:rPr>
+        <w:t xml:space="preserve"> „</w:t>
+      </w:r>
+      <w:proofErr w:type="spellStart"/>
+      <w:r>
+        <w:rPr>
+          <w:rFonts w:ascii="Times New Roman" w:hAnsi="Times New Roman" w:cs="Times New Roman"/>
+        </w:rPr>
+        <w:t>SelectableTag</w:t>
+      </w:r>
+      <w:proofErr w:type="spellEnd"/>
+      <w:r>
+        <w:rPr>
+          <w:rFonts w:ascii="Times New Roman" w:hAnsi="Times New Roman" w:cs="Times New Roman"/>
+        </w:rPr>
+        <w:t>” oraz „</w:t>
+      </w:r>
+      <w:proofErr w:type="spellStart"/>
+      <w:r>
+        <w:rPr>
+          <w:rFonts w:ascii="Times New Roman" w:hAnsi="Times New Roman" w:cs="Times New Roman"/>
+        </w:rPr>
+        <w:t>waterTag</w:t>
+      </w:r>
+      <w:proofErr w:type="spellEnd"/>
+      <w:r>
+        <w:rPr>
+          <w:rFonts w:ascii="Times New Roman" w:hAnsi="Times New Roman" w:cs="Times New Roman"/>
+        </w:rPr>
+        <w:t>” co widać w linijce … .</w:t>
+      </w:r>
+      <w:r>
+        <w:rPr>
+          <w:rFonts w:ascii="Times New Roman" w:hAnsi="Times New Roman" w:cs="Times New Roman"/>
+        </w:rPr>
+        <w:t xml:space="preserve"> Jeśli myszka zejdzie z danego obiektu kolor wraca na ten, który miał przed najechaniem. Jeśli była to woda to obiekt zmienia kolor na </w:t>
+      </w:r>
+      <w:proofErr w:type="spellStart"/>
+      <w:r>
+        <w:rPr>
+          <w:rFonts w:ascii="Times New Roman" w:hAnsi="Times New Roman" w:cs="Times New Roman"/>
+        </w:rPr>
+        <w:t>waterMat</w:t>
+      </w:r>
+      <w:proofErr w:type="spellEnd"/>
+      <w:r>
+        <w:rPr>
+          <w:rFonts w:ascii="Times New Roman" w:hAnsi="Times New Roman" w:cs="Times New Roman"/>
+        </w:rPr>
+        <w:t xml:space="preserve">(linijka …), a jeśli był to standardowy klocek kolor jest zmieniany na </w:t>
+      </w:r>
+      <w:proofErr w:type="spellStart"/>
+      <w:r>
+        <w:rPr>
+          <w:rFonts w:ascii="Times New Roman" w:hAnsi="Times New Roman" w:cs="Times New Roman"/>
+        </w:rPr>
+        <w:t>defaultMat</w:t>
+      </w:r>
+      <w:proofErr w:type="spellEnd"/>
+      <w:r>
+        <w:rPr>
+          <w:rFonts w:ascii="Times New Roman" w:hAnsi="Times New Roman" w:cs="Times New Roman"/>
+        </w:rPr>
+        <w:t>(linijka ...).</w:t>
+      </w:r>
+    </w:p>
+    <w:p/>
+    <w:p>
+      <w:r>
+        <w:t xml:space="preserve">Zmiana koloru wszystkich zaznaczonych elementów na czerwony odbywa się w funkcji Update. </w:t>
+      </w:r>
+    </w:p>
+    <w:p>
+      <w:pPr>
+        <w:keepNext/>
+      </w:pPr>
+      <w:r>
+        <w:drawing>
+          <wp:inline distT="0" distB="0" distL="0" distR="0" wp14:anchorId="4B6343DE" wp14:editId="3A2F7796">
+            <wp:extent cx="5048955" cy="1124107"/>
+            <wp:effectExtent l="0" t="0" r="0" b="0"/>
+            <wp:docPr id="27" name="Obraz 27"/>
+            <wp:cNvGraphicFramePr>
+              <a:graphicFrameLocks xmlns:a="http://schemas.openxmlformats.org/drawingml/2006/main" noChangeAspect="1"/>
+            </wp:cNvGraphicFramePr>
+            <a:graphic xmlns:a="http://schemas.openxmlformats.org/drawingml/2006/main">
+              <a:graphicData uri="http://schemas.openxmlformats.org/drawingml/2006/picture">
+                <pic:pic xmlns:pic="http://schemas.openxmlformats.org/drawingml/2006/picture">
+                  <pic:nvPicPr>
+                    <pic:cNvPr id="1" name=""/>
+                    <pic:cNvPicPr/>
+                  </pic:nvPicPr>
+                  <pic:blipFill>
+                    <a:blip r:embed="rId39"/>
+                    <a:stretch>
+                      <a:fillRect/>
+                    </a:stretch>
+                  </pic:blipFill>
+                  <pic:spPr>
+                    <a:xfrm>
+                      <a:off x="0" y="0"/>
+                      <a:ext cx="5048955" cy="1124107"/>
+                    </a:xfrm>
+                    <a:prstGeom prst="rect">
+                      <a:avLst/>
+                    </a:prstGeom>
+                  </pic:spPr>
+                </pic:pic>
+              </a:graphicData>
+            </a:graphic>
+          </wp:inline>
+        </w:drawing>
+      </w:r>
+    </w:p>
+    <w:p>
+      <w:pPr>
+        <w:pStyle w:val="Legenda"/>
+      </w:pPr>
+      <w:r>
+        <w:t xml:space="preserve">Rysunek </w:t>
+      </w:r>
+      <w:fldSimple w:instr=" SEQ Rysunek \* ARABIC ">
+        <w:r>
+          <w:rPr>
+            <w:noProof/>
+          </w:rPr>
+          <w:t>31</w:t>
+        </w:r>
+      </w:fldSimple>
+      <w:r>
+        <w:t xml:space="preserve"> Zmiana koloru zaznaczonych elementów</w:t>
+      </w:r>
+    </w:p>
+    <w:p/>
+    <w:p>
+      <w:pPr>
+        <w:rPr>
+          <w:rFonts w:ascii="Times New Roman" w:hAnsi="Times New Roman" w:cs="Times New Roman"/>
+        </w:rPr>
+      </w:pPr>
+      <w:r>
+        <w:rPr>
+          <w:rFonts w:ascii="Times New Roman" w:hAnsi="Times New Roman" w:cs="Times New Roman"/>
+        </w:rPr>
+        <w:t xml:space="preserve">Za pomocą </w:t>
+      </w:r>
+      <w:proofErr w:type="spellStart"/>
+      <w:r>
+        <w:rPr>
+          <w:rFonts w:ascii="Times New Roman" w:hAnsi="Times New Roman" w:cs="Times New Roman"/>
+        </w:rPr>
+        <w:t>pentli</w:t>
+      </w:r>
+      <w:proofErr w:type="spellEnd"/>
+      <w:r>
+        <w:rPr>
+          <w:rFonts w:ascii="Times New Roman" w:hAnsi="Times New Roman" w:cs="Times New Roman"/>
+        </w:rPr>
+        <w:t xml:space="preserve"> </w:t>
+      </w:r>
+      <w:proofErr w:type="spellStart"/>
+      <w:r>
+        <w:rPr>
+          <w:rFonts w:ascii="Times New Roman" w:hAnsi="Times New Roman" w:cs="Times New Roman"/>
+        </w:rPr>
+        <w:t>foreach</w:t>
+      </w:r>
+      <w:proofErr w:type="spellEnd"/>
+      <w:r>
+        <w:rPr>
+          <w:rFonts w:ascii="Times New Roman" w:hAnsi="Times New Roman" w:cs="Times New Roman"/>
+        </w:rPr>
+        <w:t xml:space="preserve">, wszystkie elementy, które znajdują się w liście </w:t>
+      </w:r>
+      <w:proofErr w:type="spellStart"/>
+      <w:r>
+        <w:rPr>
+          <w:rFonts w:ascii="Times New Roman" w:hAnsi="Times New Roman" w:cs="Times New Roman"/>
+        </w:rPr>
+        <w:t>marked</w:t>
+      </w:r>
+      <w:proofErr w:type="spellEnd"/>
+      <w:r>
+        <w:rPr>
+          <w:rFonts w:ascii="Times New Roman" w:hAnsi="Times New Roman" w:cs="Times New Roman"/>
+        </w:rPr>
+        <w:t xml:space="preserve"> zostają zmienione na czerwono. </w:t>
+      </w:r>
+    </w:p>
+    <w:p>
+      <w:pPr>
+        <w:rPr>
+          <w:rFonts w:ascii="Times New Roman" w:hAnsi="Times New Roman" w:cs="Times New Roman"/>
+        </w:rPr>
+      </w:pPr>
+    </w:p>
+    <w:p>
+      <w:pPr>
+        <w:rPr>
+          <w:rFonts w:ascii="Times New Roman" w:hAnsi="Times New Roman" w:cs="Times New Roman"/>
+        </w:rPr>
+      </w:pPr>
+      <w:r>
+        <w:rPr>
+          <w:rFonts w:ascii="Times New Roman" w:hAnsi="Times New Roman" w:cs="Times New Roman"/>
+        </w:rPr>
+        <w:t xml:space="preserve">Jeśli zostanie </w:t>
+      </w:r>
+      <w:proofErr w:type="spellStart"/>
+      <w:r>
+        <w:rPr>
+          <w:rFonts w:ascii="Times New Roman" w:hAnsi="Times New Roman" w:cs="Times New Roman"/>
+        </w:rPr>
+        <w:t>naciśnnięty</w:t>
+      </w:r>
+      <w:proofErr w:type="spellEnd"/>
+      <w:r>
+        <w:rPr>
+          <w:rFonts w:ascii="Times New Roman" w:hAnsi="Times New Roman" w:cs="Times New Roman"/>
+        </w:rPr>
+        <w:t xml:space="preserve"> przycisk „c” wszystkie elementy z </w:t>
+      </w:r>
+      <w:proofErr w:type="spellStart"/>
+      <w:r>
+        <w:rPr>
+          <w:rFonts w:ascii="Times New Roman" w:hAnsi="Times New Roman" w:cs="Times New Roman"/>
+        </w:rPr>
+        <w:t>marked</w:t>
+      </w:r>
+      <w:proofErr w:type="spellEnd"/>
+      <w:r>
+        <w:rPr>
+          <w:rFonts w:ascii="Times New Roman" w:hAnsi="Times New Roman" w:cs="Times New Roman"/>
+        </w:rPr>
+        <w:t xml:space="preserve"> zostaną usunięte a kolor z czerwonego zmieni się na taki jaki miały poprzednio</w:t>
+      </w:r>
+      <w:r>
+        <w:rPr>
+          <w:rFonts w:ascii="Times New Roman" w:hAnsi="Times New Roman" w:cs="Times New Roman"/>
+        </w:rPr>
+        <w:t>. Ta funkcjonalność została stworzona za pomocą poniższego kodu</w:t>
+      </w:r>
+    </w:p>
+    <w:p>
+      <w:pPr>
+        <w:keepNext/>
+      </w:pPr>
+      <w:r>
+        <w:drawing>
+          <wp:inline distT="0" distB="0" distL="0" distR="0" wp14:anchorId="543B6AEA" wp14:editId="2BC52793">
+            <wp:extent cx="5760720" cy="1774190"/>
+            <wp:effectExtent l="0" t="0" r="0" b="0"/>
+            <wp:docPr id="35" name="Obraz 35"/>
+            <wp:cNvGraphicFramePr>
+              <a:graphicFrameLocks xmlns:a="http://schemas.openxmlformats.org/drawingml/2006/main" noChangeAspect="1"/>
+            </wp:cNvGraphicFramePr>
+            <a:graphic xmlns:a="http://schemas.openxmlformats.org/drawingml/2006/main">
+              <a:graphicData uri="http://schemas.openxmlformats.org/drawingml/2006/picture">
+                <pic:pic xmlns:pic="http://schemas.openxmlformats.org/drawingml/2006/picture">
+                  <pic:nvPicPr>
+                    <pic:cNvPr id="1" name=""/>
+                    <pic:cNvPicPr/>
+                  </pic:nvPicPr>
+                  <pic:blipFill>
+                    <a:blip r:embed="rId40"/>
+                    <a:stretch>
+                      <a:fillRect/>
+                    </a:stretch>
+                  </pic:blipFill>
+                  <pic:spPr>
+                    <a:xfrm>
+                      <a:off x="0" y="0"/>
+                      <a:ext cx="5760720" cy="1774190"/>
+                    </a:xfrm>
+                    <a:prstGeom prst="rect">
+                      <a:avLst/>
+                    </a:prstGeom>
+                  </pic:spPr>
+                </pic:pic>
+              </a:graphicData>
+            </a:graphic>
+          </wp:inline>
+        </w:drawing>
+      </w:r>
+    </w:p>
+    <w:p>
+      <w:pPr>
+        <w:pStyle w:val="Legenda"/>
+      </w:pPr>
+      <w:r>
+        <w:t xml:space="preserve">Rysunek </w:t>
+      </w:r>
+      <w:fldSimple w:instr=" SEQ Rysunek \* ARABIC ">
+        <w:r>
+          <w:rPr>
+            <w:noProof/>
+          </w:rPr>
+          <w:t>32</w:t>
+        </w:r>
+      </w:fldSimple>
+      <w:r>
+        <w:t xml:space="preserve"> Usuwanie elementów zaznaczonych</w:t>
+      </w:r>
+    </w:p>
+    <w:p/>
+    <w:p/>
+    <w:p>
+      <w:pPr>
+        <w:rPr>
+          <w:b/>
+          <w:bCs/>
+        </w:rPr>
+      </w:pPr>
+      <w:r>
+        <w:rPr>
+          <w:b/>
+          <w:bCs/>
+        </w:rPr>
+        <w:t xml:space="preserve">Pole zaznaczania </w:t>
+      </w:r>
+    </w:p>
+    <w:p>
+      <w:pPr>
+        <w:rPr>
+          <w:b/>
+          <w:bCs/>
+        </w:rPr>
+      </w:pPr>
+    </w:p>
+    <w:p>
+      <w:pPr>
+        <w:rPr>
+          <w:rFonts w:ascii="Times New Roman" w:hAnsi="Times New Roman" w:cs="Times New Roman"/>
+        </w:rPr>
+      </w:pPr>
+      <w:r>
+        <w:rPr>
+          <w:rFonts w:ascii="Times New Roman" w:hAnsi="Times New Roman" w:cs="Times New Roman"/>
+        </w:rPr>
+        <w:lastRenderedPageBreak/>
+        <w:t>Zasada działania tego pola jest taka sama, jak w przypadku pola zaznaczania na pulpicie w systemach operacyjnych z rodziny Windows. Pole tworzy się za pomocą lewego przycisku myszy i przeciągnięcia w dowolną stronę kursora. Wszystko co znajduje się w obrębie pola zostaje zaznaczone(rys.32.).</w:t>
+      </w:r>
+    </w:p>
+    <w:p/>
+    <w:p/>
+    <w:p>
+      <w:pPr>
+        <w:keepNext/>
+      </w:pPr>
+      <w:r>
+        <w:drawing>
+          <wp:inline distT="0" distB="0" distL="0" distR="0" wp14:anchorId="21F9D2ED" wp14:editId="41519379">
+            <wp:extent cx="5760720" cy="2403475"/>
+            <wp:effectExtent l="0" t="0" r="0" b="0"/>
+            <wp:docPr id="36" name="Obraz 36"/>
+            <wp:cNvGraphicFramePr>
+              <a:graphicFrameLocks xmlns:a="http://schemas.openxmlformats.org/drawingml/2006/main" noChangeAspect="1"/>
+            </wp:cNvGraphicFramePr>
+            <a:graphic xmlns:a="http://schemas.openxmlformats.org/drawingml/2006/main">
+              <a:graphicData uri="http://schemas.openxmlformats.org/drawingml/2006/picture">
+                <pic:pic xmlns:pic="http://schemas.openxmlformats.org/drawingml/2006/picture">
+                  <pic:nvPicPr>
+                    <pic:cNvPr id="1" name=""/>
+                    <pic:cNvPicPr/>
+                  </pic:nvPicPr>
+                  <pic:blipFill>
+                    <a:blip r:embed="rId41"/>
+                    <a:stretch>
+                      <a:fillRect/>
+                    </a:stretch>
+                  </pic:blipFill>
+                  <pic:spPr>
+                    <a:xfrm>
+                      <a:off x="0" y="0"/>
+                      <a:ext cx="5760720" cy="2403475"/>
+                    </a:xfrm>
+                    <a:prstGeom prst="rect">
+                      <a:avLst/>
+                    </a:prstGeom>
+                  </pic:spPr>
+                </pic:pic>
+              </a:graphicData>
+            </a:graphic>
+          </wp:inline>
+        </w:drawing>
+      </w:r>
+    </w:p>
+    <w:p>
+      <w:pPr>
+        <w:pStyle w:val="Legenda"/>
+      </w:pPr>
+      <w:r>
+        <w:t xml:space="preserve">Rysunek </w:t>
+      </w:r>
+      <w:fldSimple w:instr=" SEQ Rysunek \* ARABIC ">
+        <w:r>
+          <w:rPr>
+            <w:noProof/>
+          </w:rPr>
+          <w:t>33</w:t>
+        </w:r>
+      </w:fldSimple>
+      <w:r>
+        <w:t xml:space="preserve"> Pole zaznaczania</w:t>
+      </w:r>
+    </w:p>
+    <w:p/>
+    <w:p/>
+    <w:p>
+      <w:pPr>
+        <w:rPr>
+          <w:rFonts w:ascii="Times New Roman" w:hAnsi="Times New Roman" w:cs="Times New Roman"/>
+          <w:b/>
+          <w:outline/>
+          <w:color w:val="ED7D31" w:themeColor="accent2"/>
+          <w:sz w:val="72"/>
+          <w:szCs w:val="72"/>
+          <w14:shadow w14:blurRad="0" w14:dist="38100" w14:dir="2700000" w14:sx="100000" w14:sy="100000" w14:kx="0" w14:ky="0" w14:algn="tl">
+            <w14:schemeClr w14:val="accent2"/>
+          </w14:shadow>
+          <w14:textOutline w14:w="6604" w14:cap="flat" w14:cmpd="sng" w14:algn="ctr">
+            <w14:solidFill>
+              <w14:schemeClr w14:val="accent2"/>
+            </w14:solidFill>
+            <w14:prstDash w14:val="solid"/>
+            <w14:round/>
+          </w14:textOutline>
+          <w14:textFill>
+            <w14:solidFill>
+              <w14:srgbClr w14:val="FFFFFF"/>
+            </w14:solidFill>
+          </w14:textFill>
+        </w:rPr>
+      </w:pPr>
+      <w:r>
+        <w:rPr>
+          <w:rFonts w:ascii="Times New Roman" w:hAnsi="Times New Roman" w:cs="Times New Roman"/>
+        </w:rPr>
+        <w:t xml:space="preserve">Widoczne pole jest elementem UI, które aktywowane jest gdy, użytkownik naciśnie lewy przycisk myszy w jednym miejscu, a w innym zostaje on puszczony. </w:t>
+      </w:r>
+      <w:r>
+        <w:rPr>
+          <w:rFonts w:ascii="Times New Roman" w:hAnsi="Times New Roman" w:cs="Times New Roman"/>
+        </w:rPr>
+        <w:t xml:space="preserve">Na podstawie tych punktów obliczane jest pole, i wszystkie elementy znajdujące się w nim zostają zaznaczone. </w:t>
+      </w:r>
+      <w:r>
+        <w:rPr>
+          <w:rFonts w:ascii="Times New Roman" w:hAnsi="Times New Roman" w:cs="Times New Roman"/>
+          <w:b/>
+          <w:outline/>
+          <w:color w:val="ED7D31" w:themeColor="accent2"/>
+          <w:sz w:val="72"/>
+          <w:szCs w:val="72"/>
+          <w14:shadow w14:blurRad="0" w14:dist="38100" w14:dir="2700000" w14:sx="100000" w14:sy="100000" w14:kx="0" w14:ky="0" w14:algn="tl">
+            <w14:schemeClr w14:val="accent2"/>
+          </w14:shadow>
+          <w14:textOutline w14:w="6604" w14:cap="flat" w14:cmpd="sng" w14:algn="ctr">
+            <w14:solidFill>
+              <w14:schemeClr w14:val="accent2"/>
+            </w14:solidFill>
+            <w14:prstDash w14:val="solid"/>
+            <w14:round/>
+          </w14:textOutline>
+          <w14:textFill>
+            <w14:solidFill>
+              <w14:srgbClr w14:val="FFFFFF"/>
+            </w14:solidFill>
+          </w14:textFill>
+        </w:rPr>
+        <w:t>Sprawdzić!!!</w:t>
+      </w:r>
+    </w:p>
+    <w:p/>
+    <w:p>
+      <w:pPr>
+        <w:rPr>
+          <w:rFonts w:ascii="Times New Roman" w:hAnsi="Times New Roman" w:cs="Times New Roman"/>
+        </w:rPr>
+      </w:pPr>
+    </w:p>
+    <w:p>
+      <w:pPr>
+        <w:pStyle w:val="Nagwek2"/>
+        <w:numPr>
+          <w:ilvl w:val="1"/>
+          <w:numId w:val="8"/>
+        </w:numPr>
+      </w:pPr>
+      <w:bookmarkStart w:id="9" w:name="_Toc64557886"/>
+      <w:r>
+        <w:t>Etap drugi</w:t>
+      </w:r>
+      <w:bookmarkEnd w:id="9"/>
+      <w:r>
+        <w:t xml:space="preserve">  </w:t>
+      </w:r>
+    </w:p>
+    <w:p/>
+    <w:p/>
+    <w:p>
+      <w:r>
+        <w:tab/>
+        <w:t xml:space="preserve">Projektowanie drugiego etapu zdominowała praca nad zachowaniem pierwszego dodanego do projektu zwierzęcia, czyli królika. Najtrudniejszym zadaniem było zaprogramowanie ruchu, czyli, swobodnego chodzenia, unikania przeszkód, szukania i podchodzenia do pokarmu i wody. </w:t>
+      </w:r>
+      <w:r>
+        <w:t>Chciałem aby ruch odbywał się płynnie, a samo szukanie celu przez zwierzę było odpowiednio zoptymalizowane.</w:t>
+      </w:r>
+    </w:p>
+    <w:p/>
+    <w:p>
+      <w:pPr>
+        <w:rPr>
+          <w:rFonts w:ascii="Times New Roman" w:hAnsi="Times New Roman" w:cs="Times New Roman"/>
+        </w:rPr>
+      </w:pPr>
     </w:p>
     <w:sectPr>
       <w:pgSz w:w="11906" w:h="16838"/>
@@ -6595,6 +7562,119 @@
     </w:lvl>
   </w:abstractNum>
   <w:abstractNum w:abstractNumId="1" w15:restartNumberingAfterBreak="0">
+    <w:nsid w:val="13F26C56"/>
+    <w:multiLevelType w:val="hybridMultilevel"/>
+    <w:tmpl w:val="DBC00E6C"/>
+    <w:lvl w:ilvl="0" w:tplc="04150001">
+      <w:start w:val="1"/>
+      <w:numFmt w:val="bullet"/>
+      <w:lvlText w:val=""/>
+      <w:lvlJc w:val="left"/>
+      <w:pPr>
+        <w:ind w:left="720" w:hanging="360"/>
+      </w:pPr>
+      <w:rPr>
+        <w:rFonts w:ascii="Symbol" w:hAnsi="Symbol" w:hint="default"/>
+      </w:rPr>
+    </w:lvl>
+    <w:lvl w:ilvl="1" w:tplc="04150003" w:tentative="1">
+      <w:start w:val="1"/>
+      <w:numFmt w:val="bullet"/>
+      <w:lvlText w:val="o"/>
+      <w:lvlJc w:val="left"/>
+      <w:pPr>
+        <w:ind w:left="1440" w:hanging="360"/>
+      </w:pPr>
+      <w:rPr>
+        <w:rFonts w:ascii="Courier New" w:hAnsi="Courier New" w:cs="Courier New" w:hint="default"/>
+      </w:rPr>
+    </w:lvl>
+    <w:lvl w:ilvl="2" w:tplc="04150005" w:tentative="1">
+      <w:start w:val="1"/>
+      <w:numFmt w:val="bullet"/>
+      <w:lvlText w:val=""/>
+      <w:lvlJc w:val="left"/>
+      <w:pPr>
+        <w:ind w:left="2160" w:hanging="360"/>
+      </w:pPr>
+      <w:rPr>
+        <w:rFonts w:ascii="Wingdings" w:hAnsi="Wingdings" w:hint="default"/>
+      </w:rPr>
+    </w:lvl>
+    <w:lvl w:ilvl="3" w:tplc="04150001" w:tentative="1">
+      <w:start w:val="1"/>
+      <w:numFmt w:val="bullet"/>
+      <w:lvlText w:val=""/>
+      <w:lvlJc w:val="left"/>
+      <w:pPr>
+        <w:ind w:left="2880" w:hanging="360"/>
+      </w:pPr>
+      <w:rPr>
+        <w:rFonts w:ascii="Symbol" w:hAnsi="Symbol" w:hint="default"/>
+      </w:rPr>
+    </w:lvl>
+    <w:lvl w:ilvl="4" w:tplc="04150003" w:tentative="1">
+      <w:start w:val="1"/>
+      <w:numFmt w:val="bullet"/>
+      <w:lvlText w:val="o"/>
+      <w:lvlJc w:val="left"/>
+      <w:pPr>
+        <w:ind w:left="3600" w:hanging="360"/>
+      </w:pPr>
+      <w:rPr>
+        <w:rFonts w:ascii="Courier New" w:hAnsi="Courier New" w:cs="Courier New" w:hint="default"/>
+      </w:rPr>
+    </w:lvl>
+    <w:lvl w:ilvl="5" w:tplc="04150005" w:tentative="1">
+      <w:start w:val="1"/>
+      <w:numFmt w:val="bullet"/>
+      <w:lvlText w:val=""/>
+      <w:lvlJc w:val="left"/>
+      <w:pPr>
+        <w:ind w:left="4320" w:hanging="360"/>
+      </w:pPr>
+      <w:rPr>
+        <w:rFonts w:ascii="Wingdings" w:hAnsi="Wingdings" w:hint="default"/>
+      </w:rPr>
+    </w:lvl>
+    <w:lvl w:ilvl="6" w:tplc="04150001" w:tentative="1">
+      <w:start w:val="1"/>
+      <w:numFmt w:val="bullet"/>
+      <w:lvlText w:val=""/>
+      <w:lvlJc w:val="left"/>
+      <w:pPr>
+        <w:ind w:left="5040" w:hanging="360"/>
+      </w:pPr>
+      <w:rPr>
+        <w:rFonts w:ascii="Symbol" w:hAnsi="Symbol" w:hint="default"/>
+      </w:rPr>
+    </w:lvl>
+    <w:lvl w:ilvl="7" w:tplc="04150003" w:tentative="1">
+      <w:start w:val="1"/>
+      <w:numFmt w:val="bullet"/>
+      <w:lvlText w:val="o"/>
+      <w:lvlJc w:val="left"/>
+      <w:pPr>
+        <w:ind w:left="5760" w:hanging="360"/>
+      </w:pPr>
+      <w:rPr>
+        <w:rFonts w:ascii="Courier New" w:hAnsi="Courier New" w:cs="Courier New" w:hint="default"/>
+      </w:rPr>
+    </w:lvl>
+    <w:lvl w:ilvl="8" w:tplc="04150005" w:tentative="1">
+      <w:start w:val="1"/>
+      <w:numFmt w:val="bullet"/>
+      <w:lvlText w:val=""/>
+      <w:lvlJc w:val="left"/>
+      <w:pPr>
+        <w:ind w:left="6480" w:hanging="360"/>
+      </w:pPr>
+      <w:rPr>
+        <w:rFonts w:ascii="Wingdings" w:hAnsi="Wingdings" w:hint="default"/>
+      </w:rPr>
+    </w:lvl>
+  </w:abstractNum>
+  <w:abstractNum w:abstractNumId="2" w15:restartNumberingAfterBreak="0">
     <w:nsid w:val="224C732F"/>
     <w:multiLevelType w:val="multilevel"/>
     <w:tmpl w:val="878C686A"/>
@@ -6715,7 +7795,7 @@
       </w:rPr>
     </w:lvl>
   </w:abstractNum>
-  <w:abstractNum w:abstractNumId="2" w15:restartNumberingAfterBreak="0">
+  <w:abstractNum w:abstractNumId="3" w15:restartNumberingAfterBreak="0">
     <w:nsid w:val="28EA54B3"/>
     <w:multiLevelType w:val="hybridMultilevel"/>
     <w:tmpl w:val="4FE8056C"/>
@@ -6804,7 +7884,7 @@
       </w:pPr>
     </w:lvl>
   </w:abstractNum>
-  <w:abstractNum w:abstractNumId="3" w15:restartNumberingAfterBreak="0">
+  <w:abstractNum w:abstractNumId="4" w15:restartNumberingAfterBreak="0">
     <w:nsid w:val="440B29EF"/>
     <w:multiLevelType w:val="hybridMultilevel"/>
     <w:tmpl w:val="785E4CE6"/>
@@ -6893,7 +7973,7 @@
       </w:pPr>
     </w:lvl>
   </w:abstractNum>
-  <w:abstractNum w:abstractNumId="4" w15:restartNumberingAfterBreak="0">
+  <w:abstractNum w:abstractNumId="5" w15:restartNumberingAfterBreak="0">
     <w:nsid w:val="4D4774F5"/>
     <w:multiLevelType w:val="multilevel"/>
     <w:tmpl w:val="6FC09818"/>
@@ -7006,7 +8086,7 @@
       </w:rPr>
     </w:lvl>
   </w:abstractNum>
-  <w:abstractNum w:abstractNumId="5" w15:restartNumberingAfterBreak="0">
+  <w:abstractNum w:abstractNumId="6" w15:restartNumberingAfterBreak="0">
     <w:nsid w:val="55AA29A0"/>
     <w:multiLevelType w:val="multilevel"/>
     <w:tmpl w:val="1BB2C6DA"/>
@@ -7119,7 +8199,7 @@
       </w:rPr>
     </w:lvl>
   </w:abstractNum>
-  <w:abstractNum w:abstractNumId="6" w15:restartNumberingAfterBreak="0">
+  <w:abstractNum w:abstractNumId="7" w15:restartNumberingAfterBreak="0">
     <w:nsid w:val="6B154EB3"/>
     <w:multiLevelType w:val="multilevel"/>
     <w:tmpl w:val="D4B0ED56"/>
@@ -7232,7 +8312,7 @@
       </w:rPr>
     </w:lvl>
   </w:abstractNum>
-  <w:abstractNum w:abstractNumId="7" w15:restartNumberingAfterBreak="0">
+  <w:abstractNum w:abstractNumId="8" w15:restartNumberingAfterBreak="0">
     <w:nsid w:val="6EDC48F2"/>
     <w:multiLevelType w:val="hybridMultilevel"/>
     <w:tmpl w:val="928C7308"/>
@@ -7321,7 +8401,7 @@
       </w:pPr>
     </w:lvl>
   </w:abstractNum>
-  <w:abstractNum w:abstractNumId="8" w15:restartNumberingAfterBreak="0">
+  <w:abstractNum w:abstractNumId="9" w15:restartNumberingAfterBreak="0">
     <w:nsid w:val="7E8059F0"/>
     <w:multiLevelType w:val="hybridMultilevel"/>
     <w:tmpl w:val="951248CC"/>
@@ -7434,7 +8514,7 @@
       </w:rPr>
     </w:lvl>
   </w:abstractNum>
-  <w:abstractNum w:abstractNumId="9" w15:restartNumberingAfterBreak="0">
+  <w:abstractNum w:abstractNumId="10" w15:restartNumberingAfterBreak="0">
     <w:nsid w:val="7FE24754"/>
     <w:multiLevelType w:val="hybridMultilevel"/>
     <w:tmpl w:val="F77873AC"/>
@@ -7527,31 +8607,34 @@
     <w:abstractNumId w:val="0"/>
   </w:num>
   <w:num w:numId="2">
+    <w:abstractNumId w:val="10"/>
+  </w:num>
+  <w:num w:numId="3">
+    <w:abstractNumId w:val="4"/>
+  </w:num>
+  <w:num w:numId="4">
+    <w:abstractNumId w:val="8"/>
+  </w:num>
+  <w:num w:numId="5">
+    <w:abstractNumId w:val="2"/>
+  </w:num>
+  <w:num w:numId="6">
+    <w:abstractNumId w:val="6"/>
+  </w:num>
+  <w:num w:numId="7">
+    <w:abstractNumId w:val="7"/>
+  </w:num>
+  <w:num w:numId="8">
+    <w:abstractNumId w:val="5"/>
+  </w:num>
+  <w:num w:numId="9">
+    <w:abstractNumId w:val="3"/>
+  </w:num>
+  <w:num w:numId="10">
     <w:abstractNumId w:val="9"/>
   </w:num>
-  <w:num w:numId="3">
-    <w:abstractNumId w:val="3"/>
-  </w:num>
-  <w:num w:numId="4">
-    <w:abstractNumId w:val="7"/>
-  </w:num>
-  <w:num w:numId="5">
+  <w:num w:numId="11">
     <w:abstractNumId w:val="1"/>
-  </w:num>
-  <w:num w:numId="6">
-    <w:abstractNumId w:val="5"/>
-  </w:num>
-  <w:num w:numId="7">
-    <w:abstractNumId w:val="6"/>
-  </w:num>
-  <w:num w:numId="8">
-    <w:abstractNumId w:val="4"/>
-  </w:num>
-  <w:num w:numId="9">
-    <w:abstractNumId w:val="2"/>
-  </w:num>
-  <w:num w:numId="10">
-    <w:abstractNumId w:val="8"/>
   </w:num>
 </w:numbering>
 </file>

</xml_diff>

<commit_message>
inżynierka i małe zmianki
</commit_message>
<xml_diff>
--- a/Praca inżynierska.docx
+++ b/Praca inżynierska.docx
@@ -1043,6 +1043,7 @@
     <w:p>
       <w:pPr>
         <w:ind w:firstLine="360"/>
+        <w:jc w:val="both"/>
         <w:rPr>
           <w:rFonts w:ascii="Times New Roman" w:hAnsi="Times New Roman" w:cs="Times New Roman"/>
         </w:rPr>
@@ -1148,6 +1149,7 @@
     <w:p>
       <w:pPr>
         <w:ind w:firstLine="360"/>
+        <w:jc w:val="both"/>
         <w:rPr>
           <w:rFonts w:ascii="Times New Roman" w:hAnsi="Times New Roman" w:cs="Times New Roman"/>
         </w:rPr>
@@ -1217,6 +1219,7 @@
     <w:p>
       <w:pPr>
         <w:ind w:firstLine="708"/>
+        <w:jc w:val="both"/>
       </w:pPr>
       <w:r>
         <w:t>Podstawową funkcjonalnością projektu jest generowanie terenu na potrzeby wizualizacji trójwymiarowej oraz obserwacja dodanych na niego zwierząt i roślin. Wygenerowany teren może posłużyć nie tylko do obserwacji ale również do paru innych rzeczy</w:t>
@@ -1317,6 +1320,7 @@
     <w:p>
       <w:pPr>
         <w:ind w:firstLine="708"/>
+        <w:jc w:val="both"/>
         <w:rPr>
           <w:rFonts w:ascii="Times New Roman" w:hAnsi="Times New Roman" w:cs="Times New Roman"/>
         </w:rPr>
@@ -1337,6 +1341,7 @@
     <w:p>
       <w:pPr>
         <w:ind w:firstLine="708"/>
+        <w:jc w:val="both"/>
         <w:rPr>
           <w:rFonts w:ascii="Times New Roman" w:hAnsi="Times New Roman" w:cs="Times New Roman"/>
         </w:rPr>
@@ -1375,6 +1380,7 @@
     <w:p>
       <w:pPr>
         <w:ind w:firstLine="708"/>
+        <w:jc w:val="both"/>
         <w:rPr>
           <w:rFonts w:ascii="Times New Roman" w:hAnsi="Times New Roman" w:cs="Times New Roman"/>
         </w:rPr>
@@ -1419,6 +1425,7 @@
     <w:p>
       <w:pPr>
         <w:ind w:firstLine="390"/>
+        <w:jc w:val="both"/>
         <w:rPr>
           <w:rFonts w:ascii="Times New Roman" w:hAnsi="Times New Roman" w:cs="Times New Roman"/>
         </w:rPr>
@@ -1543,6 +1550,7 @@
     <w:p>
       <w:pPr>
         <w:ind w:firstLine="390"/>
+        <w:jc w:val="both"/>
         <w:rPr>
           <w:rFonts w:ascii="Times New Roman" w:hAnsi="Times New Roman" w:cs="Times New Roman"/>
         </w:rPr>
@@ -1557,6 +1565,7 @@
     <w:p>
       <w:pPr>
         <w:ind w:firstLine="708"/>
+        <w:jc w:val="both"/>
         <w:rPr>
           <w:rFonts w:ascii="Times New Roman" w:hAnsi="Times New Roman" w:cs="Times New Roman"/>
         </w:rPr>
@@ -1589,6 +1598,7 @@
     <w:p>
       <w:pPr>
         <w:ind w:firstLine="390"/>
+        <w:jc w:val="both"/>
         <w:rPr>
           <w:rFonts w:ascii="Times New Roman" w:hAnsi="Times New Roman" w:cs="Times New Roman"/>
         </w:rPr>
@@ -1719,6 +1729,7 @@
     <w:p>
       <w:pPr>
         <w:ind w:firstLine="390"/>
+        <w:jc w:val="both"/>
         <w:rPr>
           <w:rFonts w:ascii="Times New Roman" w:hAnsi="Times New Roman" w:cs="Times New Roman"/>
         </w:rPr>
@@ -1835,6 +1846,7 @@
     <w:p>
       <w:pPr>
         <w:ind w:firstLine="390"/>
+        <w:jc w:val="both"/>
         <w:rPr>
           <w:rFonts w:ascii="Times New Roman" w:hAnsi="Times New Roman" w:cs="Times New Roman"/>
         </w:rPr>
@@ -1867,9 +1879,14 @@
     <w:p>
       <w:pPr>
         <w:pStyle w:val="Nagwek2"/>
-      </w:pPr>
-    </w:p>
-    <w:p/>
+        <w:jc w:val="both"/>
+      </w:pPr>
+    </w:p>
+    <w:p>
+      <w:pPr>
+        <w:jc w:val="both"/>
+      </w:pPr>
+    </w:p>
     <w:p>
       <w:pPr>
         <w:pStyle w:val="Nagwek2"/>
@@ -1877,6 +1894,7 @@
           <w:ilvl w:val="1"/>
           <w:numId w:val="8"/>
         </w:numPr>
+        <w:jc w:val="both"/>
       </w:pPr>
       <w:bookmarkStart w:id="5" w:name="_Toc64557882"/>
       <w:r>
@@ -1884,9 +1902,14 @@
       </w:r>
       <w:bookmarkEnd w:id="5"/>
     </w:p>
-    <w:p/>
-    <w:p>
-      <w:pPr>
+    <w:p>
+      <w:pPr>
+        <w:jc w:val="both"/>
+      </w:pPr>
+    </w:p>
+    <w:p>
+      <w:pPr>
+        <w:jc w:val="both"/>
         <w:rPr>
           <w:rFonts w:ascii="Times New Roman" w:hAnsi="Times New Roman" w:cs="Times New Roman"/>
         </w:rPr>
@@ -1991,33 +2014,21 @@
       <w:r>
         <w:t xml:space="preserve">Rysunek </w:t>
       </w:r>
-      <w:r>
-        <w:fldChar w:fldCharType="begin"/>
-      </w:r>
-      <w:r>
-        <w:instrText xml:space="preserve"> SEQ Rysunek \* ARABIC </w:instrText>
-      </w:r>
-      <w:r>
-        <w:fldChar w:fldCharType="separate"/>
-      </w:r>
-      <w:r>
-        <w:rPr>
-          <w:noProof/>
-        </w:rPr>
-        <w:t>1</w:t>
-      </w:r>
-      <w:r>
-        <w:rPr>
-          <w:noProof/>
-        </w:rPr>
-        <w:fldChar w:fldCharType="end"/>
-      </w:r>
+      <w:fldSimple w:instr=" SEQ Rysunek \* ARABIC ">
+        <w:r>
+          <w:rPr>
+            <w:noProof/>
+          </w:rPr>
+          <w:t>1</w:t>
+        </w:r>
+      </w:fldSimple>
       <w:r>
         <w:t xml:space="preserve"> Podstawowy widok sceny w Unity</w:t>
       </w:r>
     </w:p>
     <w:p>
       <w:pPr>
+        <w:jc w:val="both"/>
         <w:rPr>
           <w:rFonts w:ascii="Times New Roman" w:hAnsi="Times New Roman" w:cs="Times New Roman"/>
         </w:rPr>
@@ -2044,6 +2055,7 @@
     </w:p>
     <w:p>
       <w:pPr>
+        <w:jc w:val="both"/>
         <w:rPr>
           <w:rFonts w:ascii="Times New Roman" w:hAnsi="Times New Roman" w:cs="Times New Roman"/>
         </w:rPr>
@@ -2119,27 +2131,14 @@
       <w:r>
         <w:t xml:space="preserve">Rysunek </w:t>
       </w:r>
-      <w:r>
-        <w:fldChar w:fldCharType="begin"/>
-      </w:r>
-      <w:r>
-        <w:instrText xml:space="preserve"> SEQ Rysunek \* ARABIC </w:instrText>
-      </w:r>
-      <w:r>
-        <w:fldChar w:fldCharType="separate"/>
-      </w:r>
-      <w:r>
-        <w:rPr>
-          <w:noProof/>
-        </w:rPr>
-        <w:t>2</w:t>
-      </w:r>
-      <w:r>
-        <w:rPr>
-          <w:noProof/>
-        </w:rPr>
-        <w:fldChar w:fldCharType="end"/>
-      </w:r>
+      <w:fldSimple w:instr=" SEQ Rysunek \* ARABIC ">
+        <w:r>
+          <w:rPr>
+            <w:noProof/>
+          </w:rPr>
+          <w:t>2</w:t>
+        </w:r>
+      </w:fldSimple>
       <w:r>
         <w:t xml:space="preserve"> Sceny przedstawiające menu oraz dwa poziomy, które są kolejno ponumerowane.</w:t>
       </w:r>
@@ -2166,6 +2165,7 @@
     </w:p>
     <w:p>
       <w:pPr>
+        <w:jc w:val="both"/>
         <w:rPr>
           <w:b/>
           <w:bCs/>
@@ -2176,6 +2176,7 @@
     </w:p>
     <w:p>
       <w:pPr>
+        <w:jc w:val="both"/>
         <w:rPr>
           <w:rFonts w:ascii="Times New Roman" w:hAnsi="Times New Roman" w:cs="Times New Roman"/>
         </w:rPr>
@@ -2261,27 +2262,14 @@
       <w:r>
         <w:t xml:space="preserve">Rysunek </w:t>
       </w:r>
-      <w:r>
-        <w:fldChar w:fldCharType="begin"/>
-      </w:r>
-      <w:r>
-        <w:instrText xml:space="preserve"> SEQ Rysunek \* ARABIC </w:instrText>
-      </w:r>
-      <w:r>
-        <w:fldChar w:fldCharType="separate"/>
-      </w:r>
-      <w:r>
-        <w:rPr>
-          <w:noProof/>
-        </w:rPr>
-        <w:t>3</w:t>
-      </w:r>
-      <w:r>
-        <w:rPr>
-          <w:noProof/>
-        </w:rPr>
-        <w:fldChar w:fldCharType="end"/>
-      </w:r>
+      <w:fldSimple w:instr=" SEQ Rysunek \* ARABIC ">
+        <w:r>
+          <w:rPr>
+            <w:noProof/>
+          </w:rPr>
+          <w:t>3</w:t>
+        </w:r>
+      </w:fldSimple>
       <w:r>
         <w:t xml:space="preserve"> Przykładowe skrypty</w:t>
       </w:r>
@@ -2289,15 +2277,30 @@
     <w:p/>
     <w:p/>
     <w:p>
-      <w:r>
+      <w:pPr>
+        <w:jc w:val="both"/>
+        <w:rPr>
+          <w:rFonts w:ascii="Times New Roman" w:hAnsi="Times New Roman" w:cs="Times New Roman"/>
+        </w:rPr>
+      </w:pPr>
+      <w:r>
+        <w:rPr>
+          <w:rFonts w:ascii="Times New Roman" w:hAnsi="Times New Roman" w:cs="Times New Roman"/>
+        </w:rPr>
         <w:t xml:space="preserve">Na rysunku 4. widać zawartość zaprezentowanego powyżej skryptu </w:t>
       </w:r>
       <w:proofErr w:type="spellStart"/>
       <w:r>
+        <w:rPr>
+          <w:rFonts w:ascii="Times New Roman" w:hAnsi="Times New Roman" w:cs="Times New Roman"/>
+        </w:rPr>
         <w:t>BallMovement</w:t>
       </w:r>
       <w:proofErr w:type="spellEnd"/>
       <w:r>
+        <w:rPr>
+          <w:rFonts w:ascii="Times New Roman" w:hAnsi="Times New Roman" w:cs="Times New Roman"/>
+        </w:rPr>
         <w:t>. Skrypt, napisany w języku C# odpowiedzialny jest za poruszanie się danego elementu za pomocą przycisków W, A, S i D. Skrypt ten został dodany do obiektu Ball.</w:t>
       </w:r>
     </w:p>
@@ -2354,30 +2357,14 @@
       <w:r>
         <w:t xml:space="preserve">Rysunek </w:t>
       </w:r>
-      <w:r>
-        <w:fldChar w:fldCharType="begin"/>
-      </w:r>
-      <w:r>
-        <w:instrText xml:space="preserve"> SEQ Rys</w:instrText>
-      </w:r>
-      <w:r>
-        <w:instrText xml:space="preserve">unek \* ARABIC </w:instrText>
-      </w:r>
-      <w:r>
-        <w:fldChar w:fldCharType="separate"/>
-      </w:r>
-      <w:r>
-        <w:rPr>
-          <w:noProof/>
-        </w:rPr>
-        <w:t>4</w:t>
-      </w:r>
-      <w:r>
-        <w:rPr>
-          <w:noProof/>
-        </w:rPr>
-        <w:fldChar w:fldCharType="end"/>
-      </w:r>
+      <w:fldSimple w:instr=" SEQ Rysunek \* ARABIC ">
+        <w:r>
+          <w:rPr>
+            <w:noProof/>
+          </w:rPr>
+          <w:t>4</w:t>
+        </w:r>
+      </w:fldSimple>
       <w:r>
         <w:t xml:space="preserve"> Fragment skryptu </w:t>
       </w:r>
@@ -2421,26 +2408,21 @@
     </w:p>
     <w:p>
       <w:pPr>
-        <w:rPr>
-          <w:rFonts w:ascii="Times New Roman" w:hAnsi="Times New Roman" w:cs="Times New Roman"/>
-          <w:sz w:val="24"/>
-          <w:szCs w:val="24"/>
+        <w:jc w:val="both"/>
+        <w:rPr>
+          <w:rFonts w:ascii="Times New Roman" w:hAnsi="Times New Roman" w:cs="Times New Roman"/>
         </w:rPr>
       </w:pPr>
       <w:r>
         <w:rPr>
           <w:b/>
           <w:bCs/>
-          <w:sz w:val="24"/>
-          <w:szCs w:val="24"/>
         </w:rPr>
         <w:tab/>
       </w:r>
       <w:r>
         <w:rPr>
           <w:rFonts w:ascii="Times New Roman" w:hAnsi="Times New Roman" w:cs="Times New Roman"/>
-          <w:sz w:val="24"/>
-          <w:szCs w:val="24"/>
         </w:rPr>
         <w:t xml:space="preserve">Są to elementy gry, które dodajemy do sceny. Funkcjonowanie ich zaprogramowane jest w skryptach. </w:t>
       </w:r>
@@ -2448,8 +2430,6 @@
       <w:r>
         <w:rPr>
           <w:rFonts w:ascii="Times New Roman" w:hAnsi="Times New Roman" w:cs="Times New Roman"/>
-          <w:sz w:val="24"/>
-          <w:szCs w:val="24"/>
         </w:rPr>
         <w:t>GameObject</w:t>
       </w:r>
@@ -2457,8 +2437,6 @@
       <w:r>
         <w:rPr>
           <w:rFonts w:ascii="Times New Roman" w:hAnsi="Times New Roman" w:cs="Times New Roman"/>
-          <w:sz w:val="24"/>
-          <w:szCs w:val="24"/>
         </w:rPr>
         <w:t xml:space="preserve"> może mieć dowolną ilość skryptów, które mogą odpowiadać za każdą interakcje z światem stworzonym lub to co dany </w:t>
       </w:r>
@@ -2466,8 +2444,6 @@
       <w:r>
         <w:rPr>
           <w:rFonts w:ascii="Times New Roman" w:hAnsi="Times New Roman" w:cs="Times New Roman"/>
-          <w:sz w:val="24"/>
-          <w:szCs w:val="24"/>
         </w:rPr>
         <w:t>GameObject</w:t>
       </w:r>
@@ -2475,8 +2451,6 @@
       <w:r>
         <w:rPr>
           <w:rFonts w:ascii="Times New Roman" w:hAnsi="Times New Roman" w:cs="Times New Roman"/>
-          <w:sz w:val="24"/>
-          <w:szCs w:val="24"/>
         </w:rPr>
         <w:t xml:space="preserve"> ma robić. Elementy te mogą być zwierzętami, drzewami, pojazdami, trawą czy skała a wszystko co mają robić można dzięki skryptom do nich przypisać. </w:t>
       </w:r>
@@ -2543,27 +2517,14 @@
       <w:r>
         <w:t xml:space="preserve">Rysunek </w:t>
       </w:r>
-      <w:r>
-        <w:fldChar w:fldCharType="begin"/>
-      </w:r>
-      <w:r>
-        <w:instrText xml:space="preserve"> SEQ Rysunek \* ARABIC </w:instrText>
-      </w:r>
-      <w:r>
-        <w:fldChar w:fldCharType="separate"/>
-      </w:r>
-      <w:r>
-        <w:rPr>
-          <w:noProof/>
-        </w:rPr>
-        <w:t>5</w:t>
-      </w:r>
-      <w:r>
-        <w:rPr>
-          <w:noProof/>
-        </w:rPr>
-        <w:fldChar w:fldCharType="end"/>
-      </w:r>
+      <w:fldSimple w:instr=" SEQ Rysunek \* ARABIC ">
+        <w:r>
+          <w:rPr>
+            <w:noProof/>
+          </w:rPr>
+          <w:t>5</w:t>
+        </w:r>
+      </w:fldSimple>
       <w:r>
         <w:t xml:space="preserve"> Dodany do sceny </w:t>
       </w:r>
@@ -2579,15 +2540,28 @@
     <w:p/>
     <w:p>
       <w:pPr>
-        <w:rPr>
-          <w:rFonts w:ascii="Times New Roman" w:hAnsi="Times New Roman" w:cs="Times New Roman"/>
-        </w:rPr>
-      </w:pPr>
-      <w:r>
-        <w:rPr>
-          <w:rFonts w:ascii="Times New Roman" w:hAnsi="Times New Roman" w:cs="Times New Roman"/>
-        </w:rPr>
-        <w:t xml:space="preserve">Dodane przez nas obiekty mają swoje wbudowane przez </w:t>
+        <w:jc w:val="both"/>
+        <w:rPr>
+          <w:rFonts w:ascii="Times New Roman" w:hAnsi="Times New Roman" w:cs="Times New Roman"/>
+        </w:rPr>
+      </w:pPr>
+      <w:r>
+        <w:rPr>
+          <w:rFonts w:ascii="Times New Roman" w:hAnsi="Times New Roman" w:cs="Times New Roman"/>
+        </w:rPr>
+        <w:t>Dodane prze</w:t>
+      </w:r>
+      <w:r>
+        <w:rPr>
+          <w:rFonts w:ascii="Times New Roman" w:hAnsi="Times New Roman" w:cs="Times New Roman"/>
+        </w:rPr>
+        <w:t xml:space="preserve">ze mnie </w:t>
+      </w:r>
+      <w:r>
+        <w:rPr>
+          <w:rFonts w:ascii="Times New Roman" w:hAnsi="Times New Roman" w:cs="Times New Roman"/>
+        </w:rPr>
+        <w:t xml:space="preserve">obiekty mają swoje wbudowane przez </w:t>
       </w:r>
       <w:r>
         <w:rPr>
@@ -2624,6 +2598,7 @@
     </w:p>
     <w:p>
       <w:pPr>
+        <w:jc w:val="both"/>
         <w:rPr>
           <w:rFonts w:ascii="Times New Roman" w:hAnsi="Times New Roman" w:cs="Times New Roman"/>
         </w:rPr>
@@ -2716,27 +2691,14 @@
       <w:r>
         <w:t xml:space="preserve">Rysunek </w:t>
       </w:r>
-      <w:r>
-        <w:fldChar w:fldCharType="begin"/>
-      </w:r>
-      <w:r>
-        <w:instrText xml:space="preserve"> SEQ Rysunek \* ARABIC </w:instrText>
-      </w:r>
-      <w:r>
-        <w:fldChar w:fldCharType="separate"/>
-      </w:r>
-      <w:r>
-        <w:rPr>
-          <w:noProof/>
-        </w:rPr>
-        <w:t>6</w:t>
-      </w:r>
-      <w:r>
-        <w:rPr>
-          <w:noProof/>
-        </w:rPr>
-        <w:fldChar w:fldCharType="end"/>
-      </w:r>
+      <w:fldSimple w:instr=" SEQ Rysunek \* ARABIC ">
+        <w:r>
+          <w:rPr>
+            <w:noProof/>
+          </w:rPr>
+          <w:t>6</w:t>
+        </w:r>
+      </w:fldSimple>
       <w:r>
         <w:t xml:space="preserve"> Podgląd cech i funkcjonalności </w:t>
       </w:r>
@@ -2790,6 +2752,7 @@
     </w:p>
     <w:p>
       <w:pPr>
+        <w:jc w:val="both"/>
         <w:rPr>
           <w:rFonts w:ascii="Times New Roman" w:hAnsi="Times New Roman" w:cs="Times New Roman"/>
         </w:rPr>
@@ -2871,27 +2834,14 @@
       <w:r>
         <w:t xml:space="preserve">Rysunek </w:t>
       </w:r>
-      <w:r>
-        <w:fldChar w:fldCharType="begin"/>
-      </w:r>
-      <w:r>
-        <w:instrText xml:space="preserve"> SEQ Rysunek \* ARABIC </w:instrText>
-      </w:r>
-      <w:r>
-        <w:fldChar w:fldCharType="separate"/>
-      </w:r>
-      <w:r>
-        <w:rPr>
-          <w:noProof/>
-        </w:rPr>
-        <w:t>7</w:t>
-      </w:r>
-      <w:r>
-        <w:rPr>
-          <w:noProof/>
-        </w:rPr>
-        <w:fldChar w:fldCharType="end"/>
-      </w:r>
+      <w:fldSimple w:instr=" SEQ Rysunek \* ARABIC ">
+        <w:r>
+          <w:rPr>
+            <w:noProof/>
+          </w:rPr>
+          <w:t>7</w:t>
+        </w:r>
+      </w:fldSimple>
       <w:r>
         <w:t xml:space="preserve"> Kamera opisana jest pod nazwą "</w:t>
       </w:r>
@@ -2915,6 +2865,7 @@
     <w:p/>
     <w:p>
       <w:pPr>
+        <w:jc w:val="both"/>
         <w:rPr>
           <w:rFonts w:ascii="Times New Roman" w:hAnsi="Times New Roman" w:cs="Times New Roman"/>
         </w:rPr>
@@ -2993,27 +2944,14 @@
       <w:r>
         <w:t xml:space="preserve">Rysunek </w:t>
       </w:r>
-      <w:r>
-        <w:fldChar w:fldCharType="begin"/>
-      </w:r>
-      <w:r>
-        <w:instrText xml:space="preserve"> SEQ Rysunek \* ARABIC </w:instrText>
-      </w:r>
-      <w:r>
-        <w:fldChar w:fldCharType="separate"/>
-      </w:r>
-      <w:r>
-        <w:rPr>
-          <w:noProof/>
-        </w:rPr>
-        <w:t>8</w:t>
-      </w:r>
-      <w:r>
-        <w:rPr>
-          <w:noProof/>
-        </w:rPr>
-        <w:fldChar w:fldCharType="end"/>
-      </w:r>
+      <w:fldSimple w:instr=" SEQ Rysunek \* ARABIC ">
+        <w:r>
+          <w:rPr>
+            <w:noProof/>
+          </w:rPr>
+          <w:t>8</w:t>
+        </w:r>
+      </w:fldSimple>
       <w:r>
         <w:t>W oknie "</w:t>
       </w:r>
@@ -3031,6 +2969,7 @@
     </w:p>
     <w:p>
       <w:pPr>
+        <w:jc w:val="both"/>
         <w:rPr>
           <w:rFonts w:ascii="Times New Roman" w:hAnsi="Times New Roman" w:cs="Times New Roman"/>
         </w:rPr>
@@ -3066,6 +3005,7 @@
     <w:p/>
     <w:p>
       <w:pPr>
+        <w:jc w:val="both"/>
         <w:rPr>
           <w:rFonts w:ascii="Times New Roman" w:hAnsi="Times New Roman" w:cs="Times New Roman"/>
         </w:rPr>
@@ -3080,9 +3020,14 @@
         <w:t xml:space="preserve">W tym podrozdziale omówię stworzony przeze mnie projekt, bazując na podstawowych elementach Unity, które opisałem w poprzednim podrozdziale. Dodatkowo opowiem o tym jak konkretne elementy funkcjonują i w jaki sposób na siebie działają. Poza tym, co opisałem wcześniej przedstawię dodatkowe składowe, które są kluczowe do funkcjonowania mojego projektu. </w:t>
       </w:r>
     </w:p>
-    <w:p/>
-    <w:p>
-      <w:pPr>
+    <w:p>
+      <w:pPr>
+        <w:jc w:val="both"/>
+      </w:pPr>
+    </w:p>
+    <w:p>
+      <w:pPr>
+        <w:jc w:val="both"/>
         <w:rPr>
           <w:b/>
           <w:bCs/>
@@ -3102,6 +3047,7 @@
     </w:p>
     <w:p>
       <w:pPr>
+        <w:jc w:val="both"/>
         <w:rPr>
           <w:b/>
           <w:bCs/>
@@ -3112,6 +3058,7 @@
     </w:p>
     <w:p>
       <w:pPr>
+        <w:jc w:val="both"/>
         <w:rPr>
           <w:rFonts w:ascii="Times New Roman" w:hAnsi="Times New Roman" w:cs="Times New Roman"/>
         </w:rPr>
@@ -3189,27 +3136,14 @@
       <w:r>
         <w:t xml:space="preserve">Rysunek </w:t>
       </w:r>
-      <w:r>
-        <w:fldChar w:fldCharType="begin"/>
-      </w:r>
-      <w:r>
-        <w:instrText xml:space="preserve"> SEQ Rysunek \* ARABIC </w:instrText>
-      </w:r>
-      <w:r>
-        <w:fldChar w:fldCharType="separate"/>
-      </w:r>
-      <w:r>
-        <w:rPr>
-          <w:noProof/>
-        </w:rPr>
-        <w:t>9</w:t>
-      </w:r>
-      <w:r>
-        <w:rPr>
-          <w:noProof/>
-        </w:rPr>
-        <w:fldChar w:fldCharType="end"/>
-      </w:r>
+      <w:fldSimple w:instr=" SEQ Rysunek \* ARABIC ">
+        <w:r>
+          <w:rPr>
+            <w:noProof/>
+          </w:rPr>
+          <w:t>9</w:t>
+        </w:r>
+      </w:fldSimple>
       <w:r>
         <w:t xml:space="preserve"> Menu główne </w:t>
       </w:r>
@@ -3272,27 +3206,14 @@
       <w:r>
         <w:t xml:space="preserve">Rysunek </w:t>
       </w:r>
-      <w:r>
-        <w:fldChar w:fldCharType="begin"/>
-      </w:r>
-      <w:r>
-        <w:instrText xml:space="preserve"> SEQ Rysunek \* ARABIC </w:instrText>
-      </w:r>
-      <w:r>
-        <w:fldChar w:fldCharType="separate"/>
-      </w:r>
-      <w:r>
-        <w:rPr>
-          <w:noProof/>
-        </w:rPr>
-        <w:t>10</w:t>
-      </w:r>
-      <w:r>
-        <w:rPr>
-          <w:noProof/>
-        </w:rPr>
-        <w:fldChar w:fldCharType="end"/>
-      </w:r>
+      <w:fldSimple w:instr=" SEQ Rysunek \* ARABIC ">
+        <w:r>
+          <w:rPr>
+            <w:noProof/>
+          </w:rPr>
+          <w:t>10</w:t>
+        </w:r>
+      </w:fldSimple>
       <w:r>
         <w:t xml:space="preserve"> Menu główne z okna "</w:t>
       </w:r>
@@ -3321,6 +3242,7 @@
     </w:p>
     <w:p>
       <w:pPr>
+        <w:jc w:val="both"/>
         <w:rPr>
           <w:rFonts w:ascii="Times New Roman" w:hAnsi="Times New Roman" w:cs="Times New Roman"/>
         </w:rPr>
@@ -3405,27 +3327,14 @@
       <w:r>
         <w:t xml:space="preserve">Rysunek </w:t>
       </w:r>
-      <w:r>
-        <w:fldChar w:fldCharType="begin"/>
-      </w:r>
-      <w:r>
-        <w:instrText xml:space="preserve"> SEQ Rysunek \* ARABIC </w:instrText>
-      </w:r>
-      <w:r>
-        <w:fldChar w:fldCharType="separate"/>
-      </w:r>
-      <w:r>
-        <w:rPr>
-          <w:noProof/>
-        </w:rPr>
-        <w:t>11</w:t>
-      </w:r>
-      <w:r>
-        <w:rPr>
-          <w:noProof/>
-        </w:rPr>
-        <w:fldChar w:fldCharType="end"/>
-      </w:r>
+      <w:fldSimple w:instr=" SEQ Rysunek \* ARABIC ">
+        <w:r>
+          <w:rPr>
+            <w:noProof/>
+          </w:rPr>
+          <w:t>11</w:t>
+        </w:r>
+      </w:fldSimple>
       <w:r>
         <w:t xml:space="preserve"> Opcja "Controls" w menu głównym</w:t>
       </w:r>
@@ -3433,6 +3342,7 @@
     <w:p/>
     <w:p>
       <w:pPr>
+        <w:jc w:val="both"/>
         <w:rPr>
           <w:rFonts w:ascii="Times New Roman" w:hAnsi="Times New Roman" w:cs="Times New Roman"/>
         </w:rPr>
@@ -3461,6 +3371,7 @@
     </w:p>
     <w:p>
       <w:pPr>
+        <w:jc w:val="both"/>
         <w:rPr>
           <w:rFonts w:ascii="Times New Roman" w:hAnsi="Times New Roman" w:cs="Times New Roman"/>
         </w:rPr>
@@ -3525,27 +3436,14 @@
       <w:r>
         <w:t xml:space="preserve">Rysunek </w:t>
       </w:r>
-      <w:r>
-        <w:fldChar w:fldCharType="begin"/>
-      </w:r>
-      <w:r>
-        <w:instrText xml:space="preserve"> SEQ Rysunek \* ARABIC </w:instrText>
-      </w:r>
-      <w:r>
-        <w:fldChar w:fldCharType="separate"/>
-      </w:r>
-      <w:r>
-        <w:rPr>
-          <w:noProof/>
-        </w:rPr>
-        <w:t>12</w:t>
-      </w:r>
-      <w:r>
-        <w:rPr>
-          <w:noProof/>
-        </w:rPr>
-        <w:fldChar w:fldCharType="end"/>
-      </w:r>
+      <w:fldSimple w:instr=" SEQ Rysunek \* ARABIC ">
+        <w:r>
+          <w:rPr>
+            <w:noProof/>
+          </w:rPr>
+          <w:t>12</w:t>
+        </w:r>
+      </w:fldSimple>
       <w:r>
         <w:t xml:space="preserve"> Podstawa, na której tworzony będzie teren</w:t>
       </w:r>
@@ -3603,27 +3501,14 @@
       <w:r>
         <w:t xml:space="preserve">Rysunek </w:t>
       </w:r>
-      <w:r>
-        <w:fldChar w:fldCharType="begin"/>
-      </w:r>
-      <w:r>
-        <w:instrText xml:space="preserve"> SEQ Rysunek \* ARABIC </w:instrText>
-      </w:r>
-      <w:r>
-        <w:fldChar w:fldCharType="separate"/>
-      </w:r>
-      <w:r>
-        <w:rPr>
-          <w:noProof/>
-        </w:rPr>
-        <w:t>13</w:t>
-      </w:r>
-      <w:r>
-        <w:rPr>
-          <w:noProof/>
-        </w:rPr>
-        <w:fldChar w:fldCharType="end"/>
-      </w:r>
+      <w:fldSimple w:instr=" SEQ Rysunek \* ARABIC ">
+        <w:r>
+          <w:rPr>
+            <w:noProof/>
+          </w:rPr>
+          <w:t>13</w:t>
+        </w:r>
+      </w:fldSimple>
       <w:r>
         <w:t xml:space="preserve"> Na białym panelu powstaje trawa</w:t>
       </w:r>
@@ -3687,27 +3572,14 @@
       <w:r>
         <w:t xml:space="preserve">Rysunek </w:t>
       </w:r>
-      <w:r>
-        <w:fldChar w:fldCharType="begin"/>
-      </w:r>
-      <w:r>
-        <w:instrText xml:space="preserve"> SEQ Rysunek \* ARABIC </w:instrText>
-      </w:r>
-      <w:r>
-        <w:fldChar w:fldCharType="separate"/>
-      </w:r>
-      <w:r>
-        <w:rPr>
-          <w:noProof/>
-        </w:rPr>
-        <w:t>14</w:t>
-      </w:r>
-      <w:r>
-        <w:rPr>
-          <w:noProof/>
-        </w:rPr>
-        <w:fldChar w:fldCharType="end"/>
-      </w:r>
+      <w:fldSimple w:instr=" SEQ Rysunek \* ARABIC ">
+        <w:r>
+          <w:rPr>
+            <w:noProof/>
+          </w:rPr>
+          <w:t>14</w:t>
+        </w:r>
+      </w:fldSimple>
       <w:r>
         <w:t>. Widok na scenę drugą wraz z zaznaczoną kamerą</w:t>
       </w:r>
@@ -3715,14 +3587,22 @@
     <w:p/>
     <w:p/>
     <w:p>
+      <w:pPr>
+        <w:jc w:val="both"/>
+      </w:pPr>
       <w:r>
         <w:lastRenderedPageBreak/>
         <w:t>Istnieje możliwość zatrzymania, tworzenia terenu i wyjścia do menu głównego a co za tym idzie przejścia do sceny pierwszej.</w:t>
       </w:r>
     </w:p>
-    <w:p/>
-    <w:p>
-      <w:pPr>
+    <w:p>
+      <w:pPr>
+        <w:jc w:val="both"/>
+      </w:pPr>
+    </w:p>
+    <w:p>
+      <w:pPr>
+        <w:jc w:val="both"/>
         <w:rPr>
           <w:b/>
           <w:bCs/>
@@ -3742,6 +3622,7 @@
     </w:p>
     <w:p>
       <w:pPr>
+        <w:jc w:val="both"/>
         <w:rPr>
           <w:b/>
           <w:bCs/>
@@ -3752,6 +3633,7 @@
     </w:p>
     <w:p>
       <w:pPr>
+        <w:jc w:val="both"/>
         <w:rPr>
           <w:rFonts w:ascii="Times New Roman" w:hAnsi="Times New Roman" w:cs="Times New Roman"/>
         </w:rPr>
@@ -3829,33 +3711,23 @@
       <w:r>
         <w:t xml:space="preserve">Rysunek </w:t>
       </w:r>
-      <w:r>
-        <w:fldChar w:fldCharType="begin"/>
-      </w:r>
-      <w:r>
-        <w:instrText xml:space="preserve"> SEQ Rysunek \* ARABIC </w:instrText>
-      </w:r>
-      <w:r>
-        <w:fldChar w:fldCharType="separate"/>
-      </w:r>
-      <w:r>
-        <w:rPr>
-          <w:noProof/>
-        </w:rPr>
-        <w:t>15</w:t>
-      </w:r>
-      <w:r>
-        <w:rPr>
-          <w:noProof/>
-        </w:rPr>
-        <w:fldChar w:fldCharType="end"/>
-      </w:r>
+      <w:fldSimple w:instr=" SEQ Rysunek \* ARABIC ">
+        <w:r>
+          <w:rPr>
+            <w:noProof/>
+          </w:rPr>
+          <w:t>15</w:t>
+        </w:r>
+      </w:fldSimple>
       <w:r>
         <w:t xml:space="preserve"> Skrypty, znajdujące się w aplikacji</w:t>
       </w:r>
     </w:p>
     <w:p/>
     <w:p>
+      <w:pPr>
+        <w:jc w:val="both"/>
+      </w:pPr>
       <w:r>
         <w:t>Działanie aplikacji można podzielić na dwa podstawowe etapy. Pierwszym z nich jest tworzenie terenu a drugim, jest dodawanie zwierząt i roślin czy drzew. Dlatego też skrypty w aplikacji można podzielić na te, które odpowiedzialne są za etap pierwszy oraz te</w:t>
       </w:r>
@@ -3879,6 +3751,9 @@
       </w:r>
     </w:p>
     <w:p>
+      <w:pPr>
+        <w:jc w:val="both"/>
+      </w:pPr>
       <w:r>
         <w:t>Najbardziej kluczowymi skryptami w mojej aplikacji są:</w:t>
       </w:r>
@@ -3890,6 +3765,7 @@
           <w:ilvl w:val="0"/>
           <w:numId w:val="10"/>
         </w:numPr>
+        <w:jc w:val="both"/>
       </w:pPr>
       <w:proofErr w:type="spellStart"/>
       <w:r>
@@ -3924,6 +3800,7 @@
           <w:ilvl w:val="0"/>
           <w:numId w:val="10"/>
         </w:numPr>
+        <w:jc w:val="both"/>
       </w:pPr>
       <w:proofErr w:type="spellStart"/>
       <w:r>
@@ -3941,6 +3818,7 @@
           <w:ilvl w:val="0"/>
           <w:numId w:val="10"/>
         </w:numPr>
+        <w:jc w:val="both"/>
         <w:rPr>
           <w:rFonts w:ascii="Times New Roman" w:hAnsi="Times New Roman" w:cs="Times New Roman"/>
         </w:rPr>
@@ -3981,6 +3859,7 @@
           <w:ilvl w:val="0"/>
           <w:numId w:val="10"/>
         </w:numPr>
+        <w:jc w:val="both"/>
         <w:rPr>
           <w:rFonts w:ascii="Times New Roman" w:hAnsi="Times New Roman" w:cs="Times New Roman"/>
         </w:rPr>
@@ -4025,6 +3904,7 @@
           <w:ilvl w:val="0"/>
           <w:numId w:val="10"/>
         </w:numPr>
+        <w:jc w:val="both"/>
         <w:rPr>
           <w:rFonts w:ascii="Times New Roman" w:hAnsi="Times New Roman" w:cs="Times New Roman"/>
         </w:rPr>
@@ -4078,27 +3958,29 @@
     </w:p>
     <w:p>
       <w:pPr>
-        <w:rPr>
-          <w:rFonts w:ascii="Times New Roman" w:hAnsi="Times New Roman" w:cs="Times New Roman"/>
-        </w:rPr>
-      </w:pPr>
-      <w:r>
-        <w:rPr>
-          <w:rFonts w:ascii="Times New Roman" w:hAnsi="Times New Roman" w:cs="Times New Roman"/>
-        </w:rPr>
-        <w:lastRenderedPageBreak/>
+        <w:jc w:val="both"/>
+        <w:rPr>
+          <w:rFonts w:ascii="Times New Roman" w:hAnsi="Times New Roman" w:cs="Times New Roman"/>
+        </w:rPr>
+      </w:pPr>
+      <w:r>
+        <w:rPr>
+          <w:rFonts w:ascii="Times New Roman" w:hAnsi="Times New Roman" w:cs="Times New Roman"/>
+        </w:rPr>
         <w:t>Dokładną funkcjonalność każdego skryptu opiszę w późniejszej części pracy.</w:t>
       </w:r>
     </w:p>
     <w:p>
       <w:pPr>
-        <w:rPr>
-          <w:rFonts w:ascii="Times New Roman" w:hAnsi="Times New Roman" w:cs="Times New Roman"/>
-        </w:rPr>
-      </w:pPr>
-    </w:p>
-    <w:p>
-      <w:pPr>
+        <w:jc w:val="both"/>
+        <w:rPr>
+          <w:rFonts w:ascii="Times New Roman" w:hAnsi="Times New Roman" w:cs="Times New Roman"/>
+        </w:rPr>
+      </w:pPr>
+    </w:p>
+    <w:p>
+      <w:pPr>
+        <w:jc w:val="both"/>
         <w:rPr>
           <w:rFonts w:cstheme="minorHAnsi"/>
           <w:b/>
@@ -4116,12 +3998,14 @@
           <w:sz w:val="24"/>
           <w:szCs w:val="24"/>
         </w:rPr>
+        <w:lastRenderedPageBreak/>
         <w:t>GameObjects</w:t>
       </w:r>
       <w:proofErr w:type="spellEnd"/>
     </w:p>
     <w:p>
       <w:pPr>
+        <w:jc w:val="both"/>
         <w:rPr>
           <w:rFonts w:cstheme="minorHAnsi"/>
           <w:b/>
@@ -4133,6 +4017,7 @@
     </w:p>
     <w:p>
       <w:pPr>
+        <w:jc w:val="both"/>
         <w:rPr>
           <w:rFonts w:ascii="Times New Roman" w:hAnsi="Times New Roman" w:cs="Times New Roman"/>
         </w:rPr>
@@ -4147,6 +4032,7 @@
     </w:p>
     <w:p>
       <w:pPr>
+        <w:jc w:val="both"/>
         <w:rPr>
           <w:rFonts w:ascii="Times New Roman" w:hAnsi="Times New Roman" w:cs="Times New Roman"/>
         </w:rPr>
@@ -4211,37 +4097,30 @@
       <w:r>
         <w:t xml:space="preserve">Rysunek </w:t>
       </w:r>
-      <w:r>
-        <w:fldChar w:fldCharType="begin"/>
-      </w:r>
-      <w:r>
-        <w:instrText xml:space="preserve"> SEQ Rysunek \* ARABIC </w:instrText>
-      </w:r>
-      <w:r>
-        <w:fldChar w:fldCharType="separate"/>
-      </w:r>
-      <w:r>
-        <w:rPr>
-          <w:noProof/>
-        </w:rPr>
-        <w:t>16</w:t>
-      </w:r>
-      <w:r>
-        <w:rPr>
-          <w:noProof/>
-        </w:rPr>
-        <w:fldChar w:fldCharType="end"/>
-      </w:r>
+      <w:fldSimple w:instr=" SEQ Rysunek \* ARABIC ">
+        <w:r>
+          <w:rPr>
+            <w:noProof/>
+          </w:rPr>
+          <w:t>16</w:t>
+        </w:r>
+      </w:fldSimple>
       <w:r>
         <w:t xml:space="preserve"> Sześciany, które tworzą panel podstawowy</w:t>
       </w:r>
     </w:p>
     <w:p>
+      <w:pPr>
+        <w:jc w:val="both"/>
+      </w:pPr>
       <w:r>
         <w:t xml:space="preserve">Zdecydowałem się na takie rozwiązanie ponieważ dzięki niemu możemy na każdym sześcianie stworzyć coś innego, a co za tym idzie istnieje większa swoboda podczas modelowania terenu. </w:t>
       </w:r>
     </w:p>
     <w:p>
+      <w:pPr>
+        <w:jc w:val="both"/>
+      </w:pPr>
       <w:r>
         <w:t>Po wciśnięciu spacji na każdym sześcianie pojawia się „trawa” o wysokości połowy jednego elementu panelu podstawowego.</w:t>
       </w:r>
@@ -4298,46 +4177,39 @@
       <w:r>
         <w:t xml:space="preserve">Rysunek </w:t>
       </w:r>
-      <w:r>
-        <w:fldChar w:fldCharType="begin"/>
-      </w:r>
-      <w:r>
-        <w:instrText xml:space="preserve"> SEQ Rysunek \* ARABIC </w:instrText>
-      </w:r>
-      <w:r>
-        <w:fldChar w:fldCharType="separate"/>
-      </w:r>
-      <w:r>
-        <w:rPr>
-          <w:noProof/>
-        </w:rPr>
-        <w:t>17</w:t>
-      </w:r>
-      <w:r>
-        <w:rPr>
-          <w:noProof/>
-        </w:rPr>
-        <w:fldChar w:fldCharType="end"/>
-      </w:r>
+      <w:fldSimple w:instr=" SEQ Rysunek \* ARABIC ">
+        <w:r>
+          <w:rPr>
+            <w:noProof/>
+          </w:rPr>
+          <w:t>17</w:t>
+        </w:r>
+      </w:fldSimple>
       <w:r>
         <w:t xml:space="preserve"> Zielony element imitujący trawę na panelu podstawowym</w:t>
       </w:r>
     </w:p>
     <w:p/>
     <w:p>
+      <w:pPr>
+        <w:jc w:val="both"/>
+      </w:pPr>
+      <w:r>
+        <w:t>Gdy już pierwszy, a zarazem kluczowy element</w:t>
+      </w:r>
+      <w:r>
+        <w:t>,</w:t>
+      </w:r>
+      <w:r>
+        <w:t xml:space="preserve"> został dodany do panelu może rozpocząć się modelowanie terenu. W tym momencie można również dodać inne elementu gry, czyli zwierzęta i rośliny. Nie ma możliwości dodania elementu flory czy fauny do panelu podstawowego. </w:t>
+      </w:r>
+    </w:p>
+    <w:p>
+      <w:pPr>
+        <w:jc w:val="both"/>
+      </w:pPr>
       <w:r>
         <w:lastRenderedPageBreak/>
-        <w:t>Gdy już pierwszy, a zarazem kluczowy element</w:t>
-      </w:r>
-      <w:r>
-        <w:t>,</w:t>
-      </w:r>
-      <w:r>
-        <w:t xml:space="preserve"> został dodany do panelu może rozpocząć się modelowanie terenu. W tym momencie można również dodać inne elementu gry, czyli zwierzęta i rośliny. Nie ma możliwości dodania elementu flory czy fauny do panelu podstawowego. </w:t>
-      </w:r>
-    </w:p>
-    <w:p>
-      <w:r>
         <w:t xml:space="preserve">Bardzo ważnymi obiektami gry są również elementu interfejsu użytkownika. To </w:t>
       </w:r>
       <w:r>
@@ -4348,6 +4220,9 @@
       </w:r>
     </w:p>
     <w:p>
+      <w:pPr>
+        <w:jc w:val="both"/>
+      </w:pPr>
       <w:r>
         <w:t xml:space="preserve">W prawym górnym rogu widzianego prze użytkownika ekranu jest przycisk. Po naciśnięciu na niego wyświetlany jest panel a na nim są przyciski, dzięki którym można dodać elementy flory i fauny na teren oraz można wyjść do menu głównego. </w:t>
       </w:r>
@@ -4404,36 +4279,23 @@
       <w:r>
         <w:t xml:space="preserve">Rysunek </w:t>
       </w:r>
-      <w:r>
-        <w:fldChar w:fldCharType="begin"/>
-      </w:r>
-      <w:r>
-        <w:instrText xml:space="preserve"> SEQ Rysu</w:instrText>
-      </w:r>
-      <w:r>
-        <w:instrText xml:space="preserve">nek \* ARABIC </w:instrText>
-      </w:r>
-      <w:r>
-        <w:fldChar w:fldCharType="separate"/>
-      </w:r>
-      <w:r>
-        <w:rPr>
-          <w:noProof/>
-        </w:rPr>
-        <w:t>18</w:t>
-      </w:r>
-      <w:r>
-        <w:rPr>
-          <w:noProof/>
-        </w:rPr>
-        <w:fldChar w:fldCharType="end"/>
-      </w:r>
+      <w:fldSimple w:instr=" SEQ Rysunek \* ARABIC ">
+        <w:r>
+          <w:rPr>
+            <w:noProof/>
+          </w:rPr>
+          <w:t>18</w:t>
+        </w:r>
+      </w:fldSimple>
       <w:r>
         <w:t xml:space="preserve"> Panel boczny</w:t>
       </w:r>
     </w:p>
     <w:p/>
     <w:p>
+      <w:pPr>
+        <w:jc w:val="both"/>
+      </w:pPr>
       <w:r>
         <w:t xml:space="preserve">Po naciśnięciu któregoś przycisku zostanie wyświetlony kolejny </w:t>
       </w:r>
@@ -4577,11 +4439,17 @@
     </w:p>
     <w:p/>
     <w:p>
+      <w:pPr>
+        <w:jc w:val="both"/>
+      </w:pPr>
       <w:r>
         <w:t>Na powyższych zrzutach ekranu widzimy kolejno: rośliny, którymi żywią się zwierzęta roślinożerne, drzewa oraz panel z wyborem zwierzęcia.</w:t>
       </w:r>
     </w:p>
     <w:p>
+      <w:pPr>
+        <w:jc w:val="both"/>
+      </w:pPr>
       <w:r>
         <w:t xml:space="preserve">Wszystko widoczne na tych panelach </w:t>
       </w:r>
@@ -4589,8 +4457,15 @@
         <w:t>można dodać do sceny i są to odrębne elementy gry.</w:t>
       </w:r>
     </w:p>
-    <w:p/>
-    <w:p>
+    <w:p>
+      <w:pPr>
+        <w:jc w:val="both"/>
+      </w:pPr>
+    </w:p>
+    <w:p>
+      <w:pPr>
+        <w:jc w:val="both"/>
+      </w:pPr>
       <w:r>
         <w:t xml:space="preserve">Na poniższym </w:t>
       </w:r>
@@ -4655,27 +4530,14 @@
       <w:r>
         <w:t xml:space="preserve">Rysunek </w:t>
       </w:r>
-      <w:r>
-        <w:fldChar w:fldCharType="begin"/>
-      </w:r>
-      <w:r>
-        <w:instrText xml:space="preserve"> SEQ Rysunek \* ARABIC </w:instrText>
-      </w:r>
-      <w:r>
-        <w:fldChar w:fldCharType="separate"/>
-      </w:r>
-      <w:r>
-        <w:rPr>
-          <w:noProof/>
-        </w:rPr>
-        <w:t>19</w:t>
-      </w:r>
-      <w:r>
-        <w:rPr>
-          <w:noProof/>
-        </w:rPr>
-        <w:fldChar w:fldCharType="end"/>
-      </w:r>
+      <w:fldSimple w:instr=" SEQ Rysunek \* ARABIC ">
+        <w:r>
+          <w:rPr>
+            <w:noProof/>
+          </w:rPr>
+          <w:t>19</w:t>
+        </w:r>
+      </w:fldSimple>
       <w:r>
         <w:t xml:space="preserve"> Elementy świata</w:t>
       </w:r>
@@ -4685,6 +4547,7 @@
     <w:p/>
     <w:p>
       <w:pPr>
+        <w:jc w:val="both"/>
         <w:rPr>
           <w:rFonts w:cstheme="minorHAnsi"/>
           <w:b/>
@@ -4706,13 +4569,15 @@
     </w:p>
     <w:p>
       <w:pPr>
-        <w:rPr>
-          <w:rFonts w:ascii="Times New Roman" w:hAnsi="Times New Roman" w:cs="Times New Roman"/>
-        </w:rPr>
-      </w:pPr>
-    </w:p>
-    <w:p>
-      <w:pPr>
+        <w:jc w:val="both"/>
+        <w:rPr>
+          <w:rFonts w:ascii="Times New Roman" w:hAnsi="Times New Roman" w:cs="Times New Roman"/>
+        </w:rPr>
+      </w:pPr>
+    </w:p>
+    <w:p>
+      <w:pPr>
+        <w:jc w:val="both"/>
         <w:rPr>
           <w:rFonts w:ascii="Times New Roman" w:hAnsi="Times New Roman" w:cs="Times New Roman"/>
         </w:rPr>
@@ -4727,13 +4592,15 @@
     </w:p>
     <w:p>
       <w:pPr>
-        <w:rPr>
-          <w:rFonts w:ascii="Times New Roman" w:hAnsi="Times New Roman" w:cs="Times New Roman"/>
-        </w:rPr>
-      </w:pPr>
-    </w:p>
-    <w:p>
-      <w:pPr>
+        <w:jc w:val="both"/>
+        <w:rPr>
+          <w:rFonts w:ascii="Times New Roman" w:hAnsi="Times New Roman" w:cs="Times New Roman"/>
+        </w:rPr>
+      </w:pPr>
+    </w:p>
+    <w:p>
+      <w:pPr>
+        <w:jc w:val="both"/>
         <w:rPr>
           <w:rFonts w:ascii="Times New Roman" w:hAnsi="Times New Roman" w:cs="Times New Roman"/>
         </w:rPr>
@@ -4822,27 +4689,14 @@
       <w:r>
         <w:t xml:space="preserve">Rysunek </w:t>
       </w:r>
-      <w:r>
-        <w:fldChar w:fldCharType="begin"/>
-      </w:r>
-      <w:r>
-        <w:instrText xml:space="preserve"> SEQ Rysunek \* ARABIC </w:instrText>
-      </w:r>
-      <w:r>
-        <w:fldChar w:fldCharType="separate"/>
-      </w:r>
-      <w:r>
-        <w:rPr>
-          <w:noProof/>
-        </w:rPr>
-        <w:t>20</w:t>
-      </w:r>
-      <w:r>
-        <w:rPr>
-          <w:noProof/>
-        </w:rPr>
-        <w:fldChar w:fldCharType="end"/>
-      </w:r>
+      <w:fldSimple w:instr=" SEQ Rysunek \* ARABIC ">
+        <w:r>
+          <w:rPr>
+            <w:noProof/>
+          </w:rPr>
+          <w:t>20</w:t>
+        </w:r>
+      </w:fldSimple>
       <w:r>
         <w:t xml:space="preserve"> Kamera na </w:t>
       </w:r>
@@ -4877,6 +4731,7 @@
     </w:p>
     <w:p>
       <w:pPr>
+        <w:jc w:val="both"/>
         <w:rPr>
           <w:rFonts w:ascii="Times New Roman" w:hAnsi="Times New Roman" w:cs="Times New Roman"/>
         </w:rPr>
@@ -4955,27 +4810,14 @@
       <w:r>
         <w:t xml:space="preserve">Rysunek </w:t>
       </w:r>
-      <w:r>
-        <w:fldChar w:fldCharType="begin"/>
-      </w:r>
-      <w:r>
-        <w:instrText xml:space="preserve"> SEQ Rysunek \* ARABIC </w:instrText>
-      </w:r>
-      <w:r>
-        <w:fldChar w:fldCharType="separate"/>
-      </w:r>
-      <w:r>
-        <w:rPr>
-          <w:noProof/>
-        </w:rPr>
-        <w:t>21</w:t>
-      </w:r>
-      <w:r>
-        <w:rPr>
-          <w:noProof/>
-        </w:rPr>
-        <w:fldChar w:fldCharType="end"/>
-      </w:r>
+      <w:fldSimple w:instr=" SEQ Rysunek \* ARABIC ">
+        <w:r>
+          <w:rPr>
+            <w:noProof/>
+          </w:rPr>
+          <w:t>21</w:t>
+        </w:r>
+      </w:fldSimple>
       <w:r>
         <w:t xml:space="preserve"> Maksymalne przybliżenie kamery</w:t>
       </w:r>
@@ -4983,6 +4825,7 @@
     <w:p/>
     <w:p>
       <w:pPr>
+        <w:jc w:val="both"/>
         <w:rPr>
           <w:rFonts w:ascii="Times New Roman" w:hAnsi="Times New Roman" w:cs="Times New Roman"/>
         </w:rPr>
@@ -5002,13 +4845,15 @@
     </w:p>
     <w:p>
       <w:pPr>
-        <w:rPr>
-          <w:rFonts w:ascii="Times New Roman" w:hAnsi="Times New Roman" w:cs="Times New Roman"/>
-        </w:rPr>
-      </w:pPr>
-    </w:p>
-    <w:p>
-      <w:pPr>
+        <w:jc w:val="both"/>
+        <w:rPr>
+          <w:rFonts w:ascii="Times New Roman" w:hAnsi="Times New Roman" w:cs="Times New Roman"/>
+        </w:rPr>
+      </w:pPr>
+    </w:p>
+    <w:p>
+      <w:pPr>
+        <w:jc w:val="both"/>
         <w:rPr>
           <w:rFonts w:cstheme="minorHAnsi"/>
           <w:b/>
@@ -5042,13 +4887,15 @@
     </w:p>
     <w:p>
       <w:pPr>
-        <w:rPr>
-          <w:rFonts w:ascii="Times New Roman" w:hAnsi="Times New Roman" w:cs="Times New Roman"/>
-        </w:rPr>
-      </w:pPr>
-    </w:p>
-    <w:p>
-      <w:pPr>
+        <w:jc w:val="both"/>
+        <w:rPr>
+          <w:rFonts w:ascii="Times New Roman" w:hAnsi="Times New Roman" w:cs="Times New Roman"/>
+        </w:rPr>
+      </w:pPr>
+    </w:p>
+    <w:p>
+      <w:pPr>
+        <w:jc w:val="both"/>
         <w:rPr>
           <w:rFonts w:ascii="Times New Roman" w:hAnsi="Times New Roman" w:cs="Times New Roman"/>
         </w:rPr>
@@ -5104,6 +4951,7 @@
     </w:p>
     <w:p>
       <w:pPr>
+        <w:jc w:val="both"/>
         <w:rPr>
           <w:rFonts w:ascii="Times New Roman" w:hAnsi="Times New Roman" w:cs="Times New Roman"/>
         </w:rPr>
@@ -5133,9 +4981,9 @@
           <w:noProof/>
         </w:rPr>
         <w:drawing>
-          <wp:inline distT="0" distB="0" distL="0" distR="0" wp14:anchorId="64C34A7A" wp14:editId="6548477F">
-            <wp:extent cx="5760720" cy="1110615"/>
-            <wp:effectExtent l="0" t="0" r="0" b="0"/>
+          <wp:inline distT="0" distB="0" distL="0" distR="0" wp14:anchorId="64C34A7A" wp14:editId="069FC70F">
+            <wp:extent cx="6311498" cy="1216800"/>
+            <wp:effectExtent l="0" t="0" r="0" b="2540"/>
             <wp:docPr id="37" name="Obraz 37"/>
             <wp:cNvGraphicFramePr>
               <a:graphicFrameLocks xmlns:a="http://schemas.openxmlformats.org/drawingml/2006/main" noChangeAspect="1"/>
@@ -5156,7 +5004,7 @@
                   <pic:spPr>
                     <a:xfrm>
                       <a:off x="0" y="0"/>
-                      <a:ext cx="5760720" cy="1110615"/>
+                      <a:ext cx="6382334" cy="1230457"/>
                     </a:xfrm>
                     <a:prstGeom prst="rect">
                       <a:avLst/>
@@ -5176,27 +5024,14 @@
       <w:r>
         <w:t xml:space="preserve">Rysunek </w:t>
       </w:r>
-      <w:r>
-        <w:fldChar w:fldCharType="begin"/>
-      </w:r>
-      <w:r>
-        <w:instrText xml:space="preserve"> SEQ Rysunek \* ARABIC </w:instrText>
-      </w:r>
-      <w:r>
-        <w:fldChar w:fldCharType="separate"/>
-      </w:r>
-      <w:r>
-        <w:rPr>
-          <w:noProof/>
-        </w:rPr>
-        <w:t>22</w:t>
-      </w:r>
-      <w:r>
-        <w:rPr>
-          <w:noProof/>
-        </w:rPr>
-        <w:fldChar w:fldCharType="end"/>
-      </w:r>
+      <w:fldSimple w:instr=" SEQ Rysunek \* ARABIC ">
+        <w:r>
+          <w:rPr>
+            <w:noProof/>
+          </w:rPr>
+          <w:t>22</w:t>
+        </w:r>
+      </w:fldSimple>
       <w:r>
         <w:t xml:space="preserve"> </w:t>
       </w:r>
@@ -5294,6 +5129,7 @@
     <w:p/>
     <w:p>
       <w:pPr>
+        <w:jc w:val="both"/>
         <w:rPr>
           <w:rFonts w:ascii="Times New Roman" w:hAnsi="Times New Roman" w:cs="Times New Roman"/>
         </w:rPr>
@@ -5308,13 +5144,15 @@
     </w:p>
     <w:p>
       <w:pPr>
-        <w:rPr>
-          <w:rFonts w:ascii="Times New Roman" w:hAnsi="Times New Roman" w:cs="Times New Roman"/>
-        </w:rPr>
-      </w:pPr>
-    </w:p>
-    <w:p>
-      <w:pPr>
+        <w:jc w:val="both"/>
+        <w:rPr>
+          <w:rFonts w:ascii="Times New Roman" w:hAnsi="Times New Roman" w:cs="Times New Roman"/>
+        </w:rPr>
+      </w:pPr>
+    </w:p>
+    <w:p>
+      <w:pPr>
+        <w:jc w:val="both"/>
         <w:rPr>
           <w:rFonts w:ascii="Times New Roman" w:hAnsi="Times New Roman" w:cs="Times New Roman"/>
         </w:rPr>
@@ -5334,13 +5172,15 @@
     </w:p>
     <w:p>
       <w:pPr>
-        <w:rPr>
-          <w:rFonts w:ascii="Times New Roman" w:hAnsi="Times New Roman" w:cs="Times New Roman"/>
-        </w:rPr>
-      </w:pPr>
-    </w:p>
-    <w:p>
-      <w:pPr>
+        <w:jc w:val="both"/>
+        <w:rPr>
+          <w:rFonts w:ascii="Times New Roman" w:hAnsi="Times New Roman" w:cs="Times New Roman"/>
+        </w:rPr>
+      </w:pPr>
+    </w:p>
+    <w:p>
+      <w:pPr>
+        <w:jc w:val="both"/>
         <w:rPr>
           <w:rFonts w:ascii="Times New Roman" w:hAnsi="Times New Roman" w:cs="Times New Roman"/>
         </w:rPr>
@@ -5353,6 +5193,7 @@
           <w:ilvl w:val="1"/>
           <w:numId w:val="8"/>
         </w:numPr>
+        <w:jc w:val="both"/>
       </w:pPr>
       <w:bookmarkStart w:id="8" w:name="_Toc64557885"/>
       <w:r>
@@ -5365,20 +5206,23 @@
     </w:p>
     <w:p>
       <w:pPr>
-        <w:rPr>
-          <w:rFonts w:ascii="Times New Roman" w:hAnsi="Times New Roman" w:cs="Times New Roman"/>
-        </w:rPr>
-      </w:pPr>
-    </w:p>
-    <w:p>
-      <w:pPr>
-        <w:rPr>
-          <w:rFonts w:ascii="Times New Roman" w:hAnsi="Times New Roman" w:cs="Times New Roman"/>
-        </w:rPr>
-      </w:pPr>
-    </w:p>
-    <w:p>
-      <w:pPr>
+        <w:jc w:val="both"/>
+        <w:rPr>
+          <w:rFonts w:ascii="Times New Roman" w:hAnsi="Times New Roman" w:cs="Times New Roman"/>
+        </w:rPr>
+      </w:pPr>
+    </w:p>
+    <w:p>
+      <w:pPr>
+        <w:jc w:val="both"/>
+        <w:rPr>
+          <w:rFonts w:ascii="Times New Roman" w:hAnsi="Times New Roman" w:cs="Times New Roman"/>
+        </w:rPr>
+      </w:pPr>
+    </w:p>
+    <w:p>
+      <w:pPr>
+        <w:jc w:val="both"/>
         <w:rPr>
           <w:rFonts w:ascii="Times New Roman" w:hAnsi="Times New Roman" w:cs="Times New Roman"/>
         </w:rPr>
@@ -5479,290 +5323,282 @@
       <w:r>
         <w:t xml:space="preserve">Rysunek </w:t>
       </w:r>
-      <w:r>
-        <w:fldChar w:fldCharType="begin"/>
-      </w:r>
-      <w:r>
-        <w:instrText xml:space="preserve"> SEQ Rysunek \* ARABIC </w:instrText>
-      </w:r>
-      <w:r>
-        <w:fldChar w:fldCharType="separate"/>
-      </w:r>
+      <w:fldSimple w:instr=" SEQ Rysunek \* ARABIC ">
+        <w:r>
+          <w:rPr>
+            <w:noProof/>
+          </w:rPr>
+          <w:t>23</w:t>
+        </w:r>
+      </w:fldSimple>
+      <w:r>
+        <w:t xml:space="preserve"> </w:t>
+      </w:r>
+      <w:proofErr w:type="spellStart"/>
+      <w:r>
+        <w:t>GameObject</w:t>
+      </w:r>
+      <w:proofErr w:type="spellEnd"/>
+      <w:r>
+        <w:t xml:space="preserve"> o nazwie </w:t>
+      </w:r>
+      <w:proofErr w:type="spellStart"/>
+      <w:r>
+        <w:t>WholeGround</w:t>
+      </w:r>
+      <w:proofErr w:type="spellEnd"/>
+    </w:p>
+    <w:p/>
+    <w:p>
+      <w:pPr>
+        <w:rPr>
+          <w:rFonts w:ascii="Times New Roman" w:hAnsi="Times New Roman" w:cs="Times New Roman"/>
+        </w:rPr>
+      </w:pPr>
+    </w:p>
+    <w:p>
+      <w:pPr>
+        <w:jc w:val="both"/>
+        <w:rPr>
+          <w:rFonts w:ascii="Times New Roman" w:hAnsi="Times New Roman" w:cs="Times New Roman"/>
+        </w:rPr>
+      </w:pPr>
+      <w:r>
+        <w:rPr>
+          <w:rFonts w:ascii="Times New Roman" w:hAnsi="Times New Roman" w:cs="Times New Roman"/>
+        </w:rPr>
+        <w:lastRenderedPageBreak/>
+        <w:t xml:space="preserve">Gdy miałem już panel podstawowy postanowiłem </w:t>
+      </w:r>
+      <w:r>
+        <w:rPr>
+          <w:rFonts w:ascii="Times New Roman" w:hAnsi="Times New Roman" w:cs="Times New Roman"/>
+        </w:rPr>
+        <w:t>utworzyć</w:t>
+      </w:r>
+      <w:r>
+        <w:rPr>
+          <w:rFonts w:ascii="Times New Roman" w:hAnsi="Times New Roman" w:cs="Times New Roman"/>
+        </w:rPr>
+        <w:t xml:space="preserve"> element, który umożliwiać będzie modelowanie terenu.</w:t>
+      </w:r>
+      <w:r>
+        <w:rPr>
+          <w:rFonts w:ascii="Times New Roman" w:hAnsi="Times New Roman" w:cs="Times New Roman"/>
+        </w:rPr>
+        <w:t xml:space="preserve"> Stworzony on został bardzo podobnie do </w:t>
+      </w:r>
+      <w:proofErr w:type="spellStart"/>
+      <w:r>
+        <w:rPr>
+          <w:rFonts w:ascii="Times New Roman" w:hAnsi="Times New Roman" w:cs="Times New Roman"/>
+        </w:rPr>
+        <w:t>WholeGround</w:t>
+      </w:r>
+      <w:proofErr w:type="spellEnd"/>
+      <w:r>
+        <w:rPr>
+          <w:rFonts w:ascii="Times New Roman" w:hAnsi="Times New Roman" w:cs="Times New Roman"/>
+        </w:rPr>
+        <w:t xml:space="preserve">, czyli dodałem zwykłą kostkę oraz dodałem ją do pustego </w:t>
+      </w:r>
+      <w:proofErr w:type="spellStart"/>
+      <w:r>
+        <w:rPr>
+          <w:rFonts w:ascii="Times New Roman" w:hAnsi="Times New Roman" w:cs="Times New Roman"/>
+        </w:rPr>
+        <w:t>GameObjectu</w:t>
+      </w:r>
+      <w:proofErr w:type="spellEnd"/>
+      <w:r>
+        <w:rPr>
+          <w:rFonts w:ascii="Times New Roman" w:hAnsi="Times New Roman" w:cs="Times New Roman"/>
+        </w:rPr>
+        <w:t xml:space="preserve"> o nazwie </w:t>
+      </w:r>
+      <w:proofErr w:type="spellStart"/>
+      <w:r>
+        <w:rPr>
+          <w:rFonts w:ascii="Times New Roman" w:hAnsi="Times New Roman" w:cs="Times New Roman"/>
+        </w:rPr>
+        <w:t>worldMatPrefab</w:t>
+      </w:r>
+      <w:proofErr w:type="spellEnd"/>
+      <w:r>
+        <w:rPr>
+          <w:rFonts w:ascii="Times New Roman" w:hAnsi="Times New Roman" w:cs="Times New Roman"/>
+        </w:rPr>
+        <w:t xml:space="preserve">. Element ten dodałem do folderu z </w:t>
+      </w:r>
+      <w:proofErr w:type="spellStart"/>
+      <w:r>
+        <w:rPr>
+          <w:rFonts w:ascii="Times New Roman" w:hAnsi="Times New Roman" w:cs="Times New Roman"/>
+        </w:rPr>
+        <w:t>Prefabami</w:t>
+      </w:r>
+      <w:proofErr w:type="spellEnd"/>
+      <w:r>
+        <w:rPr>
+          <w:rFonts w:ascii="Times New Roman" w:hAnsi="Times New Roman" w:cs="Times New Roman"/>
+        </w:rPr>
+        <w:t>.</w:t>
+      </w:r>
+    </w:p>
+    <w:p>
+      <w:pPr>
+        <w:jc w:val="both"/>
+        <w:rPr>
+          <w:rFonts w:ascii="Times New Roman" w:hAnsi="Times New Roman" w:cs="Times New Roman"/>
+        </w:rPr>
+      </w:pPr>
+      <w:r>
+        <w:rPr>
+          <w:rFonts w:ascii="Times New Roman" w:hAnsi="Times New Roman" w:cs="Times New Roman"/>
+        </w:rPr>
+        <w:t>Kiedy miałem już potrzebny mi element</w:t>
+      </w:r>
+      <w:r>
+        <w:rPr>
+          <w:rFonts w:ascii="Times New Roman" w:hAnsi="Times New Roman" w:cs="Times New Roman"/>
+        </w:rPr>
+        <w:t xml:space="preserve"> postanowiłem </w:t>
+      </w:r>
+      <w:r>
+        <w:rPr>
+          <w:rFonts w:ascii="Times New Roman" w:hAnsi="Times New Roman" w:cs="Times New Roman"/>
+        </w:rPr>
+        <w:t>dodać</w:t>
+      </w:r>
+      <w:r>
+        <w:rPr>
+          <w:rFonts w:ascii="Times New Roman" w:hAnsi="Times New Roman" w:cs="Times New Roman"/>
+        </w:rPr>
+        <w:t xml:space="preserve"> skrypt, który nazwałem </w:t>
+      </w:r>
+      <w:proofErr w:type="spellStart"/>
+      <w:r>
+        <w:rPr>
+          <w:rFonts w:ascii="Times New Roman" w:hAnsi="Times New Roman" w:cs="Times New Roman"/>
+        </w:rPr>
+        <w:t>BlockManage</w:t>
+      </w:r>
+      <w:r>
+        <w:rPr>
+          <w:rFonts w:ascii="Times New Roman" w:hAnsi="Times New Roman" w:cs="Times New Roman"/>
+        </w:rPr>
+        <w:t>r</w:t>
+      </w:r>
+      <w:proofErr w:type="spellEnd"/>
+      <w:r>
+        <w:rPr>
+          <w:rFonts w:ascii="Times New Roman" w:hAnsi="Times New Roman" w:cs="Times New Roman"/>
+        </w:rPr>
+        <w:t xml:space="preserve">. Następnie napisałem mechanizm, który umożliwia zwiększanie i zmniejszanie danego elementu. </w:t>
+      </w:r>
+    </w:p>
+    <w:p>
+      <w:pPr>
+        <w:jc w:val="both"/>
+        <w:rPr>
+          <w:rFonts w:ascii="Times New Roman" w:hAnsi="Times New Roman" w:cs="Times New Roman"/>
+        </w:rPr>
+      </w:pPr>
+      <w:r>
+        <w:rPr>
+          <w:rFonts w:ascii="Times New Roman" w:hAnsi="Times New Roman" w:cs="Times New Roman"/>
+        </w:rPr>
+        <w:t xml:space="preserve">Tę funkcjonalność zawarłem w funkcji </w:t>
+      </w:r>
+      <w:proofErr w:type="spellStart"/>
+      <w:r>
+        <w:rPr>
+          <w:rFonts w:ascii="Times New Roman" w:hAnsi="Times New Roman" w:cs="Times New Roman"/>
+        </w:rPr>
+        <w:t>GraoundScal</w:t>
+      </w:r>
+      <w:proofErr w:type="spellEnd"/>
+      <w:r>
+        <w:rPr>
+          <w:rFonts w:ascii="Times New Roman" w:hAnsi="Times New Roman" w:cs="Times New Roman"/>
+        </w:rPr>
+        <w:t xml:space="preserve">, która przyjmuje </w:t>
+      </w:r>
+      <w:proofErr w:type="spellStart"/>
+      <w:r>
+        <w:rPr>
+          <w:rFonts w:ascii="Times New Roman" w:hAnsi="Times New Roman" w:cs="Times New Roman"/>
+        </w:rPr>
+        <w:t>GameObject</w:t>
+      </w:r>
+      <w:proofErr w:type="spellEnd"/>
+      <w:r>
+        <w:rPr>
+          <w:rFonts w:ascii="Times New Roman" w:hAnsi="Times New Roman" w:cs="Times New Roman"/>
+        </w:rPr>
+        <w:t xml:space="preserve">(w tym przypadku </w:t>
+      </w:r>
+      <w:proofErr w:type="spellStart"/>
+      <w:r>
+        <w:rPr>
+          <w:rFonts w:ascii="Times New Roman" w:hAnsi="Times New Roman" w:cs="Times New Roman"/>
+        </w:rPr>
+        <w:t>worldMatPrefab</w:t>
+      </w:r>
+      <w:proofErr w:type="spellEnd"/>
+      <w:r>
+        <w:rPr>
+          <w:rFonts w:ascii="Times New Roman" w:hAnsi="Times New Roman" w:cs="Times New Roman"/>
+        </w:rPr>
+        <w:t>)</w:t>
+      </w:r>
+      <w:r>
+        <w:rPr>
+          <w:rFonts w:ascii="Times New Roman" w:hAnsi="Times New Roman" w:cs="Times New Roman"/>
+        </w:rPr>
+        <w:t xml:space="preserve"> a następnie przy użyciu przycisku „h” zwiększa go o 0.2 jednostki, oraz zmniejsza o 0.2 jednostki przy naciśnięciu przycisku „l”. Dodatkowo funkcja zawiera blokadę, która uniemożliwia zmniejszanie elementu gdy jego rozmiar jest mniejszy bądź równy 0.3 jednostki. </w:t>
+      </w:r>
+    </w:p>
+    <w:p>
+      <w:pPr>
+        <w:jc w:val="both"/>
+        <w:rPr>
+          <w:rFonts w:ascii="Times New Roman" w:hAnsi="Times New Roman" w:cs="Times New Roman"/>
+        </w:rPr>
+      </w:pPr>
+      <w:r>
+        <w:rPr>
+          <w:rFonts w:ascii="Times New Roman" w:hAnsi="Times New Roman" w:cs="Times New Roman"/>
+        </w:rPr>
+        <w:t xml:space="preserve">Na poniższym zrzucie ekrany widać całą funkcję </w:t>
+      </w:r>
+      <w:proofErr w:type="spellStart"/>
+      <w:r>
+        <w:rPr>
+          <w:rFonts w:ascii="Times New Roman" w:hAnsi="Times New Roman" w:cs="Times New Roman"/>
+        </w:rPr>
+        <w:t>GroundScal</w:t>
+      </w:r>
+      <w:proofErr w:type="spellEnd"/>
+      <w:r>
+        <w:rPr>
+          <w:rFonts w:ascii="Times New Roman" w:hAnsi="Times New Roman" w:cs="Times New Roman"/>
+        </w:rPr>
+        <w:t>.</w:t>
+      </w:r>
+    </w:p>
+    <w:p>
+      <w:pPr>
+        <w:keepNext/>
+      </w:pPr>
       <w:r>
         <w:rPr>
           <w:noProof/>
         </w:rPr>
-        <w:t>23</w:t>
-      </w:r>
-      <w:r>
-        <w:rPr>
-          <w:noProof/>
-        </w:rPr>
-        <w:fldChar w:fldCharType="end"/>
-      </w:r>
-      <w:r>
-        <w:t xml:space="preserve"> </w:t>
-      </w:r>
-      <w:proofErr w:type="spellStart"/>
-      <w:r>
-        <w:t>GameObject</w:t>
-      </w:r>
-      <w:proofErr w:type="spellEnd"/>
-      <w:r>
-        <w:t xml:space="preserve"> o nazwie </w:t>
-      </w:r>
-      <w:proofErr w:type="spellStart"/>
-      <w:r>
-        <w:t>WholeGround</w:t>
-      </w:r>
-      <w:proofErr w:type="spellEnd"/>
-    </w:p>
-    <w:p/>
-    <w:p>
-      <w:pPr>
-        <w:rPr>
-          <w:rFonts w:ascii="Times New Roman" w:hAnsi="Times New Roman" w:cs="Times New Roman"/>
-        </w:rPr>
-      </w:pPr>
-    </w:p>
-    <w:p>
-      <w:pPr>
-        <w:rPr>
-          <w:rFonts w:ascii="Times New Roman" w:hAnsi="Times New Roman" w:cs="Times New Roman"/>
-        </w:rPr>
-      </w:pPr>
-      <w:r>
-        <w:rPr>
-          <w:rFonts w:ascii="Times New Roman" w:hAnsi="Times New Roman" w:cs="Times New Roman"/>
-        </w:rPr>
-        <w:t xml:space="preserve">Gdy miałem już panel podstawowy postanowiłem </w:t>
-      </w:r>
-      <w:r>
-        <w:rPr>
-          <w:rFonts w:ascii="Times New Roman" w:hAnsi="Times New Roman" w:cs="Times New Roman"/>
-        </w:rPr>
-        <w:t>utworzyć</w:t>
-      </w:r>
-      <w:r>
-        <w:rPr>
-          <w:rFonts w:ascii="Times New Roman" w:hAnsi="Times New Roman" w:cs="Times New Roman"/>
-        </w:rPr>
-        <w:t xml:space="preserve"> element, który umożliwiać będzie modelowanie terenu.</w:t>
-      </w:r>
-      <w:r>
-        <w:rPr>
-          <w:rFonts w:ascii="Times New Roman" w:hAnsi="Times New Roman" w:cs="Times New Roman"/>
-        </w:rPr>
-        <w:t xml:space="preserve"> Stworzony on został bardzo podobnie do </w:t>
-      </w:r>
-      <w:proofErr w:type="spellStart"/>
-      <w:r>
-        <w:rPr>
-          <w:rFonts w:ascii="Times New Roman" w:hAnsi="Times New Roman" w:cs="Times New Roman"/>
-        </w:rPr>
-        <w:t>WholeGround</w:t>
-      </w:r>
-      <w:proofErr w:type="spellEnd"/>
-      <w:r>
-        <w:rPr>
-          <w:rFonts w:ascii="Times New Roman" w:hAnsi="Times New Roman" w:cs="Times New Roman"/>
-        </w:rPr>
-        <w:t xml:space="preserve">, czyli dodałem zwykłą kostkę oraz dodałem ją do pustego </w:t>
-      </w:r>
-      <w:proofErr w:type="spellStart"/>
-      <w:r>
-        <w:rPr>
-          <w:rFonts w:ascii="Times New Roman" w:hAnsi="Times New Roman" w:cs="Times New Roman"/>
-        </w:rPr>
-        <w:t>GameObjectu</w:t>
-      </w:r>
-      <w:proofErr w:type="spellEnd"/>
-      <w:r>
-        <w:rPr>
-          <w:rFonts w:ascii="Times New Roman" w:hAnsi="Times New Roman" w:cs="Times New Roman"/>
-        </w:rPr>
-        <w:t xml:space="preserve"> o nazwie </w:t>
-      </w:r>
-      <w:proofErr w:type="spellStart"/>
-      <w:r>
-        <w:rPr>
-          <w:rFonts w:ascii="Times New Roman" w:hAnsi="Times New Roman" w:cs="Times New Roman"/>
-        </w:rPr>
-        <w:t>worldMatPrefab</w:t>
-      </w:r>
-      <w:proofErr w:type="spellEnd"/>
-      <w:r>
-        <w:rPr>
-          <w:rFonts w:ascii="Times New Roman" w:hAnsi="Times New Roman" w:cs="Times New Roman"/>
-        </w:rPr>
-        <w:t xml:space="preserve">. Element ten dodałem do folderu z </w:t>
-      </w:r>
-      <w:proofErr w:type="spellStart"/>
-      <w:r>
-        <w:rPr>
-          <w:rFonts w:ascii="Times New Roman" w:hAnsi="Times New Roman" w:cs="Times New Roman"/>
-        </w:rPr>
-        <w:t>Prefabami</w:t>
-      </w:r>
-      <w:proofErr w:type="spellEnd"/>
-      <w:r>
-        <w:rPr>
-          <w:rFonts w:ascii="Times New Roman" w:hAnsi="Times New Roman" w:cs="Times New Roman"/>
-        </w:rPr>
-        <w:t>.</w:t>
-      </w:r>
-    </w:p>
-    <w:p>
-      <w:pPr>
-        <w:rPr>
-          <w:rFonts w:ascii="Times New Roman" w:hAnsi="Times New Roman" w:cs="Times New Roman"/>
-        </w:rPr>
-      </w:pPr>
-      <w:r>
-        <w:rPr>
-          <w:rFonts w:ascii="Times New Roman" w:hAnsi="Times New Roman" w:cs="Times New Roman"/>
-        </w:rPr>
-        <w:t>Kiedy miałem już potrzebny mi element</w:t>
-      </w:r>
-      <w:r>
-        <w:rPr>
-          <w:rFonts w:ascii="Times New Roman" w:hAnsi="Times New Roman" w:cs="Times New Roman"/>
-        </w:rPr>
-        <w:t xml:space="preserve"> postanowiłem </w:t>
-      </w:r>
-      <w:r>
-        <w:rPr>
-          <w:rFonts w:ascii="Times New Roman" w:hAnsi="Times New Roman" w:cs="Times New Roman"/>
-        </w:rPr>
-        <w:t>dodać</w:t>
-      </w:r>
-      <w:r>
-        <w:rPr>
-          <w:rFonts w:ascii="Times New Roman" w:hAnsi="Times New Roman" w:cs="Times New Roman"/>
-        </w:rPr>
-        <w:t xml:space="preserve"> skrypt, który nazwałem </w:t>
-      </w:r>
-      <w:proofErr w:type="spellStart"/>
-      <w:r>
-        <w:rPr>
-          <w:rFonts w:ascii="Times New Roman" w:hAnsi="Times New Roman" w:cs="Times New Roman"/>
-        </w:rPr>
-        <w:t>BlockManage</w:t>
-      </w:r>
-      <w:r>
-        <w:rPr>
-          <w:rFonts w:ascii="Times New Roman" w:hAnsi="Times New Roman" w:cs="Times New Roman"/>
-        </w:rPr>
-        <w:t>r</w:t>
-      </w:r>
-      <w:proofErr w:type="spellEnd"/>
-      <w:r>
-        <w:rPr>
-          <w:rFonts w:ascii="Times New Roman" w:hAnsi="Times New Roman" w:cs="Times New Roman"/>
-        </w:rPr>
-        <w:t xml:space="preserve">. Następnie napisałem mechanizm, który umożliwia zwiększanie i zmniejszanie danego elementu. </w:t>
-      </w:r>
-    </w:p>
-    <w:p>
-      <w:pPr>
-        <w:rPr>
-          <w:rFonts w:ascii="Times New Roman" w:hAnsi="Times New Roman" w:cs="Times New Roman"/>
-        </w:rPr>
-      </w:pPr>
-      <w:r>
-        <w:rPr>
-          <w:rFonts w:ascii="Times New Roman" w:hAnsi="Times New Roman" w:cs="Times New Roman"/>
-        </w:rPr>
-        <w:t xml:space="preserve">Tę funkcjonalność zawarłem w funkcji </w:t>
-      </w:r>
-      <w:proofErr w:type="spellStart"/>
-      <w:r>
-        <w:rPr>
-          <w:rFonts w:ascii="Times New Roman" w:hAnsi="Times New Roman" w:cs="Times New Roman"/>
-        </w:rPr>
-        <w:t>GraoundScal</w:t>
-      </w:r>
-      <w:proofErr w:type="spellEnd"/>
-      <w:r>
-        <w:rPr>
-          <w:rFonts w:ascii="Times New Roman" w:hAnsi="Times New Roman" w:cs="Times New Roman"/>
-        </w:rPr>
-        <w:t xml:space="preserve">, która przyjmuje </w:t>
-      </w:r>
-      <w:proofErr w:type="spellStart"/>
-      <w:r>
-        <w:rPr>
-          <w:rFonts w:ascii="Times New Roman" w:hAnsi="Times New Roman" w:cs="Times New Roman"/>
-        </w:rPr>
-        <w:t>GameObject</w:t>
-      </w:r>
-      <w:proofErr w:type="spellEnd"/>
-      <w:r>
-        <w:rPr>
-          <w:rFonts w:ascii="Times New Roman" w:hAnsi="Times New Roman" w:cs="Times New Roman"/>
-        </w:rPr>
-        <w:t xml:space="preserve">(w tym przypadku </w:t>
-      </w:r>
-      <w:proofErr w:type="spellStart"/>
-      <w:r>
-        <w:rPr>
-          <w:rFonts w:ascii="Times New Roman" w:hAnsi="Times New Roman" w:cs="Times New Roman"/>
-        </w:rPr>
-        <w:t>worldMatPrefab</w:t>
-      </w:r>
-      <w:proofErr w:type="spellEnd"/>
-      <w:r>
-        <w:rPr>
-          <w:rFonts w:ascii="Times New Roman" w:hAnsi="Times New Roman" w:cs="Times New Roman"/>
-        </w:rPr>
-        <w:t>)</w:t>
-      </w:r>
-      <w:r>
-        <w:rPr>
-          <w:rFonts w:ascii="Times New Roman" w:hAnsi="Times New Roman" w:cs="Times New Roman"/>
-        </w:rPr>
-        <w:t xml:space="preserve"> a następnie przy użyciu przycisku „h” zwiększa go o 0.2 jednostki, oraz zmniejsza o 0.2 jednostki przy naciśnięciu przycisku „l”. Dodatkowo funkcja zawiera blokadę, która uniemożliwia zmniejszanie elementu gdy jego rozmiar jest mniejszy bądź równy 0.3 jednostki. </w:t>
-      </w:r>
-    </w:p>
-    <w:p>
-      <w:pPr>
-        <w:rPr>
-          <w:rFonts w:ascii="Times New Roman" w:hAnsi="Times New Roman" w:cs="Times New Roman"/>
-        </w:rPr>
-      </w:pPr>
-      <w:r>
-        <w:rPr>
-          <w:rFonts w:ascii="Times New Roman" w:hAnsi="Times New Roman" w:cs="Times New Roman"/>
-        </w:rPr>
-        <w:t xml:space="preserve">Na poniższym zrzucie ekrany widać całą funkcję </w:t>
-      </w:r>
-      <w:proofErr w:type="spellStart"/>
-      <w:r>
-        <w:rPr>
-          <w:rFonts w:ascii="Times New Roman" w:hAnsi="Times New Roman" w:cs="Times New Roman"/>
-        </w:rPr>
-        <w:t>GroundScal</w:t>
-      </w:r>
-      <w:proofErr w:type="spellEnd"/>
-      <w:r>
-        <w:rPr>
-          <w:rFonts w:ascii="Times New Roman" w:hAnsi="Times New Roman" w:cs="Times New Roman"/>
-        </w:rPr>
-        <w:t>.</w:t>
-      </w:r>
-    </w:p>
-    <w:p>
-      <w:pPr>
-        <w:keepNext/>
-      </w:pPr>
-      <w:r>
-        <w:rPr>
-          <w:noProof/>
-        </w:rPr>
         <w:drawing>
-          <wp:inline distT="0" distB="0" distL="0" distR="0" wp14:anchorId="36BCC35A" wp14:editId="029F2E10">
-            <wp:extent cx="5344271" cy="3115110"/>
-            <wp:effectExtent l="0" t="0" r="8890" b="9525"/>
+          <wp:inline distT="0" distB="0" distL="0" distR="0" wp14:anchorId="36BCC35A" wp14:editId="69906C50">
+            <wp:extent cx="4579200" cy="2669159"/>
+            <wp:effectExtent l="0" t="0" r="0" b="0"/>
             <wp:docPr id="28" name="Obraz 28"/>
             <wp:cNvGraphicFramePr>
               <a:graphicFrameLocks xmlns:a="http://schemas.openxmlformats.org/drawingml/2006/main" noChangeAspect="1"/>
@@ -5783,7 +5619,7 @@
                   <pic:spPr>
                     <a:xfrm>
                       <a:off x="0" y="0"/>
-                      <a:ext cx="5344271" cy="3115110"/>
+                      <a:ext cx="4592453" cy="2676884"/>
                     </a:xfrm>
                     <a:prstGeom prst="rect">
                       <a:avLst/>
@@ -5806,27 +5642,14 @@
       <w:r>
         <w:t xml:space="preserve">Rysunek </w:t>
       </w:r>
-      <w:r>
-        <w:fldChar w:fldCharType="begin"/>
-      </w:r>
-      <w:r>
-        <w:instrText xml:space="preserve"> SEQ Rysunek \* ARABIC </w:instrText>
-      </w:r>
-      <w:r>
-        <w:fldChar w:fldCharType="separate"/>
-      </w:r>
-      <w:r>
-        <w:rPr>
-          <w:noProof/>
-        </w:rPr>
-        <w:t>24</w:t>
-      </w:r>
-      <w:r>
-        <w:rPr>
-          <w:noProof/>
-        </w:rPr>
-        <w:fldChar w:fldCharType="end"/>
-      </w:r>
+      <w:fldSimple w:instr=" SEQ Rysunek \* ARABIC ">
+        <w:r>
+          <w:rPr>
+            <w:noProof/>
+          </w:rPr>
+          <w:t>24</w:t>
+        </w:r>
+      </w:fldSimple>
       <w:r>
         <w:t xml:space="preserve"> Funkcja </w:t>
       </w:r>
@@ -5853,6 +5676,7 @@
     </w:p>
     <w:p>
       <w:pPr>
+        <w:jc w:val="both"/>
         <w:rPr>
           <w:rFonts w:ascii="Times New Roman" w:hAnsi="Times New Roman" w:cs="Times New Roman"/>
         </w:rPr>
@@ -5866,13 +5690,15 @@
     </w:p>
     <w:p>
       <w:pPr>
-        <w:rPr>
-          <w:rFonts w:ascii="Times New Roman" w:hAnsi="Times New Roman" w:cs="Times New Roman"/>
-        </w:rPr>
-      </w:pPr>
-    </w:p>
-    <w:p>
-      <w:pPr>
+        <w:jc w:val="both"/>
+        <w:rPr>
+          <w:rFonts w:ascii="Times New Roman" w:hAnsi="Times New Roman" w:cs="Times New Roman"/>
+        </w:rPr>
+      </w:pPr>
+    </w:p>
+    <w:p>
+      <w:pPr>
+        <w:jc w:val="both"/>
         <w:rPr>
           <w:rFonts w:ascii="Times New Roman" w:hAnsi="Times New Roman" w:cs="Times New Roman"/>
           <w:b/>
@@ -5890,13 +5716,15 @@
     </w:p>
     <w:p>
       <w:pPr>
-        <w:rPr>
-          <w:rFonts w:ascii="Times New Roman" w:hAnsi="Times New Roman" w:cs="Times New Roman"/>
-        </w:rPr>
-      </w:pPr>
-    </w:p>
-    <w:p>
-      <w:pPr>
+        <w:jc w:val="both"/>
+        <w:rPr>
+          <w:rFonts w:ascii="Times New Roman" w:hAnsi="Times New Roman" w:cs="Times New Roman"/>
+        </w:rPr>
+      </w:pPr>
+    </w:p>
+    <w:p>
+      <w:pPr>
+        <w:jc w:val="both"/>
         <w:rPr>
           <w:rFonts w:ascii="Times New Roman" w:hAnsi="Times New Roman" w:cs="Times New Roman"/>
         </w:rPr>
@@ -6008,10 +5836,11 @@
           <w:rFonts w:ascii="Times New Roman" w:hAnsi="Times New Roman" w:cs="Times New Roman"/>
           <w:noProof/>
         </w:rPr>
+        <w:lastRenderedPageBreak/>
         <w:drawing>
-          <wp:inline distT="0" distB="0" distL="0" distR="0" wp14:anchorId="5E0D9D32" wp14:editId="4B545D42">
-            <wp:extent cx="4267796" cy="419158"/>
-            <wp:effectExtent l="0" t="0" r="0" b="0"/>
+          <wp:inline distT="0" distB="0" distL="0" distR="0" wp14:anchorId="5E0D9D32" wp14:editId="49B4EEB8">
+            <wp:extent cx="3808800" cy="374078"/>
+            <wp:effectExtent l="0" t="0" r="1270" b="6985"/>
             <wp:docPr id="29" name="Obraz 29"/>
             <wp:cNvGraphicFramePr>
               <a:graphicFrameLocks xmlns:a="http://schemas.openxmlformats.org/drawingml/2006/main" noChangeAspect="1"/>
@@ -6032,7 +5861,7 @@
                   <pic:spPr>
                     <a:xfrm>
                       <a:off x="0" y="0"/>
-                      <a:ext cx="4267796" cy="419158"/>
+                      <a:ext cx="3888914" cy="381946"/>
                     </a:xfrm>
                     <a:prstGeom prst="rect">
                       <a:avLst/>
@@ -6052,27 +5881,14 @@
       <w:r>
         <w:t xml:space="preserve">Rysunek </w:t>
       </w:r>
-      <w:r>
-        <w:fldChar w:fldCharType="begin"/>
-      </w:r>
-      <w:r>
-        <w:instrText xml:space="preserve"> SEQ Rysunek \* ARABIC </w:instrText>
-      </w:r>
-      <w:r>
-        <w:fldChar w:fldCharType="separate"/>
-      </w:r>
-      <w:r>
-        <w:rPr>
-          <w:noProof/>
-        </w:rPr>
-        <w:t>25</w:t>
-      </w:r>
-      <w:r>
-        <w:rPr>
-          <w:noProof/>
-        </w:rPr>
-        <w:fldChar w:fldCharType="end"/>
-      </w:r>
+      <w:fldSimple w:instr=" SEQ Rysunek \* ARABIC ">
+        <w:r>
+          <w:rPr>
+            <w:noProof/>
+          </w:rPr>
+          <w:t>25</w:t>
+        </w:r>
+      </w:fldSimple>
       <w:r>
         <w:t xml:space="preserve"> Listy </w:t>
       </w:r>
@@ -6093,6 +5909,7 @@
     <w:p/>
     <w:p>
       <w:pPr>
+        <w:jc w:val="both"/>
         <w:rPr>
           <w:b/>
           <w:bCs/>
@@ -6124,6 +5941,7 @@
     </w:p>
     <w:p>
       <w:pPr>
+        <w:jc w:val="both"/>
         <w:rPr>
           <w:rFonts w:ascii="Times New Roman" w:hAnsi="Times New Roman" w:cs="Times New Roman"/>
         </w:rPr>
@@ -6171,6 +5989,7 @@
     </w:p>
     <w:p>
       <w:pPr>
+        <w:jc w:val="both"/>
         <w:rPr>
           <w:rFonts w:ascii="Times New Roman" w:hAnsi="Times New Roman" w:cs="Times New Roman"/>
         </w:rPr>
@@ -6262,85 +6081,73 @@
       <w:r>
         <w:t xml:space="preserve">Rysunek </w:t>
       </w:r>
-      <w:r>
-        <w:fldChar w:fldCharType="begin"/>
-      </w:r>
-      <w:r>
-        <w:instrText xml:space="preserve"> SEQ Rysunek \* ARABIC </w:instrText>
-      </w:r>
-      <w:r>
-        <w:fldChar w:fldCharType="separate"/>
-      </w:r>
+      <w:fldSimple w:instr=" SEQ Rysunek \* ARABIC ">
+        <w:r>
+          <w:rPr>
+            <w:noProof/>
+          </w:rPr>
+          <w:t>26</w:t>
+        </w:r>
+      </w:fldSimple>
+      <w:r>
+        <w:t xml:space="preserve"> Funkcja </w:t>
+      </w:r>
+      <w:proofErr w:type="spellStart"/>
+      <w:r>
+        <w:t>CreatungGround</w:t>
+      </w:r>
+      <w:proofErr w:type="spellEnd"/>
+      <w:r>
+        <w:t xml:space="preserve"> w skrypcie </w:t>
+      </w:r>
+      <w:proofErr w:type="spellStart"/>
+      <w:r>
+        <w:t>SingleGround</w:t>
+      </w:r>
+      <w:proofErr w:type="spellEnd"/>
+    </w:p>
+    <w:p/>
+    <w:p>
+      <w:pPr>
+        <w:jc w:val="both"/>
+        <w:rPr>
+          <w:rFonts w:ascii="Times New Roman" w:hAnsi="Times New Roman" w:cs="Times New Roman"/>
+        </w:rPr>
+      </w:pPr>
+      <w:r>
+        <w:rPr>
+          <w:rFonts w:ascii="Times New Roman" w:hAnsi="Times New Roman" w:cs="Times New Roman"/>
+        </w:rPr>
+        <w:t xml:space="preserve">Funkcja </w:t>
+      </w:r>
+      <w:proofErr w:type="spellStart"/>
+      <w:r>
+        <w:rPr>
+          <w:rFonts w:ascii="Times New Roman" w:hAnsi="Times New Roman" w:cs="Times New Roman"/>
+        </w:rPr>
+        <w:t>CreatingGround</w:t>
+      </w:r>
+      <w:proofErr w:type="spellEnd"/>
+      <w:r>
+        <w:rPr>
+          <w:rFonts w:ascii="Times New Roman" w:hAnsi="Times New Roman" w:cs="Times New Roman"/>
+        </w:rPr>
+        <w:t xml:space="preserve"> zostaje wywołana w momencie, gdy użytkownik naciśnie przycisk „Space” na klawiaturze. Może to zrobić tylko raz, ponieważ gdy spróbuje zrobić to ponownie zostanie wyświetlony komunikat, że materiał już został stworzony i nie można go dodać drugi raz. Wszystko to znajduje się w funkcji Update. </w:t>
+      </w:r>
+    </w:p>
+    <w:p/>
+    <w:p>
+      <w:pPr>
+        <w:keepNext/>
+      </w:pPr>
       <w:r>
         <w:rPr>
           <w:noProof/>
         </w:rPr>
-        <w:t>26</w:t>
-      </w:r>
-      <w:r>
-        <w:rPr>
-          <w:noProof/>
-        </w:rPr>
-        <w:fldChar w:fldCharType="end"/>
-      </w:r>
-      <w:r>
-        <w:t xml:space="preserve"> Funkcja </w:t>
-      </w:r>
-      <w:proofErr w:type="spellStart"/>
-      <w:r>
-        <w:t>CreatungGround</w:t>
-      </w:r>
-      <w:proofErr w:type="spellEnd"/>
-      <w:r>
-        <w:t xml:space="preserve"> w skrypcie </w:t>
-      </w:r>
-      <w:proofErr w:type="spellStart"/>
-      <w:r>
-        <w:t>SingleGround</w:t>
-      </w:r>
-      <w:proofErr w:type="spellEnd"/>
-    </w:p>
-    <w:p/>
-    <w:p>
-      <w:pPr>
-        <w:rPr>
-          <w:rFonts w:ascii="Times New Roman" w:hAnsi="Times New Roman" w:cs="Times New Roman"/>
-        </w:rPr>
-      </w:pPr>
-      <w:r>
-        <w:rPr>
-          <w:rFonts w:ascii="Times New Roman" w:hAnsi="Times New Roman" w:cs="Times New Roman"/>
-        </w:rPr>
-        <w:t xml:space="preserve">Funkcja </w:t>
-      </w:r>
-      <w:proofErr w:type="spellStart"/>
-      <w:r>
-        <w:rPr>
-          <w:rFonts w:ascii="Times New Roman" w:hAnsi="Times New Roman" w:cs="Times New Roman"/>
-        </w:rPr>
-        <w:t>CreatingGround</w:t>
-      </w:r>
-      <w:proofErr w:type="spellEnd"/>
-      <w:r>
-        <w:rPr>
-          <w:rFonts w:ascii="Times New Roman" w:hAnsi="Times New Roman" w:cs="Times New Roman"/>
-        </w:rPr>
-        <w:t xml:space="preserve"> zostaje wywołana w momencie, gdy użytkownik naciśnie przycisk „Space” na klawiaturze. Może to zrobić tylko raz, ponieważ gdy spróbuje zrobić to ponownie zostanie wyświetlony komunikat, że materiał już został stworzony i nie można go dodać drugi raz. Wszystko to znajduje się w funkcji Update. </w:t>
-      </w:r>
-    </w:p>
-    <w:p/>
-    <w:p>
-      <w:pPr>
-        <w:keepNext/>
-      </w:pPr>
-      <w:r>
-        <w:rPr>
-          <w:noProof/>
-        </w:rPr>
         <w:drawing>
-          <wp:inline distT="0" distB="0" distL="0" distR="0" wp14:anchorId="4ECC1835" wp14:editId="59FDC7F4">
-            <wp:extent cx="5760720" cy="2375535"/>
-            <wp:effectExtent l="0" t="0" r="0" b="5715"/>
+          <wp:inline distT="0" distB="0" distL="0" distR="0" wp14:anchorId="4ECC1835" wp14:editId="62171A3F">
+            <wp:extent cx="4788000" cy="1974417"/>
+            <wp:effectExtent l="0" t="0" r="0" b="6985"/>
             <wp:docPr id="31" name="Obraz 31"/>
             <wp:cNvGraphicFramePr>
               <a:graphicFrameLocks xmlns:a="http://schemas.openxmlformats.org/drawingml/2006/main" noChangeAspect="1"/>
@@ -6361,7 +6168,7 @@
                   <pic:spPr>
                     <a:xfrm>
                       <a:off x="0" y="0"/>
-                      <a:ext cx="5760720" cy="2375535"/>
+                      <a:ext cx="4798659" cy="1978812"/>
                     </a:xfrm>
                     <a:prstGeom prst="rect">
                       <a:avLst/>
@@ -6381,223 +6188,213 @@
       <w:r>
         <w:t xml:space="preserve">Rysunek </w:t>
       </w:r>
-      <w:r>
-        <w:fldChar w:fldCharType="begin"/>
-      </w:r>
-      <w:r>
-        <w:instrText xml:space="preserve"> SEQ Rysunek \* ARABIC </w:instrText>
-      </w:r>
-      <w:r>
-        <w:fldChar w:fldCharType="separate"/>
-      </w:r>
+      <w:fldSimple w:instr=" SEQ Rysunek \* ARABIC ">
+        <w:r>
+          <w:rPr>
+            <w:noProof/>
+          </w:rPr>
+          <w:t>27</w:t>
+        </w:r>
+      </w:fldSimple>
+      <w:r>
+        <w:t xml:space="preserve"> Funkcja Update w skrypcie </w:t>
+      </w:r>
+      <w:proofErr w:type="spellStart"/>
+      <w:r>
+        <w:t>SingleGround</w:t>
+      </w:r>
+      <w:proofErr w:type="spellEnd"/>
+    </w:p>
+    <w:p/>
+    <w:p>
+      <w:pPr>
+        <w:jc w:val="both"/>
+        <w:rPr>
+          <w:rFonts w:ascii="Times New Roman" w:hAnsi="Times New Roman" w:cs="Times New Roman"/>
+        </w:rPr>
+      </w:pPr>
+      <w:r>
+        <w:rPr>
+          <w:rFonts w:ascii="Times New Roman" w:hAnsi="Times New Roman" w:cs="Times New Roman"/>
+        </w:rPr>
+        <w:t xml:space="preserve">Zmienna </w:t>
+      </w:r>
+      <w:proofErr w:type="spellStart"/>
+      <w:r>
+        <w:rPr>
+          <w:rFonts w:ascii="Times New Roman" w:hAnsi="Times New Roman" w:cs="Times New Roman"/>
+        </w:rPr>
+        <w:t>onlyOnce</w:t>
+      </w:r>
+      <w:proofErr w:type="spellEnd"/>
+      <w:r>
+        <w:rPr>
+          <w:rFonts w:ascii="Times New Roman" w:hAnsi="Times New Roman" w:cs="Times New Roman"/>
+        </w:rPr>
+        <w:t xml:space="preserve">, którą widać na </w:t>
+      </w:r>
+      <w:proofErr w:type="spellStart"/>
+      <w:r>
+        <w:rPr>
+          <w:rFonts w:ascii="Times New Roman" w:hAnsi="Times New Roman" w:cs="Times New Roman"/>
+        </w:rPr>
+        <w:t>screenie</w:t>
+      </w:r>
+      <w:proofErr w:type="spellEnd"/>
+      <w:r>
+        <w:rPr>
+          <w:rFonts w:ascii="Times New Roman" w:hAnsi="Times New Roman" w:cs="Times New Roman"/>
+        </w:rPr>
+        <w:t xml:space="preserve"> powyżej pełni tutaj bardzo kluczową rolę, ponieważ to dzięki niej tworzenie ziemi odbywa się tylko raz. Jest to zmienna typu </w:t>
+      </w:r>
+      <w:proofErr w:type="spellStart"/>
+      <w:r>
+        <w:rPr>
+          <w:rFonts w:ascii="Times New Roman" w:hAnsi="Times New Roman" w:cs="Times New Roman"/>
+        </w:rPr>
+        <w:t>bool</w:t>
+      </w:r>
+      <w:proofErr w:type="spellEnd"/>
+      <w:r>
+        <w:rPr>
+          <w:rFonts w:ascii="Times New Roman" w:hAnsi="Times New Roman" w:cs="Times New Roman"/>
+        </w:rPr>
+        <w:t xml:space="preserve"> i gdy spacja zostanie naciśnięta zmienia się ona w „</w:t>
+      </w:r>
+      <w:proofErr w:type="spellStart"/>
+      <w:r>
+        <w:rPr>
+          <w:rFonts w:ascii="Times New Roman" w:hAnsi="Times New Roman" w:cs="Times New Roman"/>
+        </w:rPr>
+        <w:t>false</w:t>
+      </w:r>
+      <w:proofErr w:type="spellEnd"/>
+      <w:r>
+        <w:rPr>
+          <w:rFonts w:ascii="Times New Roman" w:hAnsi="Times New Roman" w:cs="Times New Roman"/>
+        </w:rPr>
+        <w:t xml:space="preserve">”. </w:t>
+      </w:r>
+      <w:proofErr w:type="spellStart"/>
+      <w:r>
+        <w:rPr>
+          <w:rFonts w:ascii="Times New Roman" w:hAnsi="Times New Roman" w:cs="Times New Roman"/>
+        </w:rPr>
+        <w:t>CreatingGround</w:t>
+      </w:r>
+      <w:proofErr w:type="spellEnd"/>
+      <w:r>
+        <w:rPr>
+          <w:rFonts w:ascii="Times New Roman" w:hAnsi="Times New Roman" w:cs="Times New Roman"/>
+        </w:rPr>
+        <w:t xml:space="preserve"> jest wywoływanie tylko w momencie gdy </w:t>
+      </w:r>
+      <w:proofErr w:type="spellStart"/>
+      <w:r>
+        <w:rPr>
+          <w:rFonts w:ascii="Times New Roman" w:hAnsi="Times New Roman" w:cs="Times New Roman"/>
+        </w:rPr>
+        <w:t>onlyOnce</w:t>
+      </w:r>
+      <w:proofErr w:type="spellEnd"/>
+      <w:r>
+        <w:rPr>
+          <w:rFonts w:ascii="Times New Roman" w:hAnsi="Times New Roman" w:cs="Times New Roman"/>
+        </w:rPr>
+        <w:t xml:space="preserve"> ma wartość „</w:t>
+      </w:r>
+      <w:proofErr w:type="spellStart"/>
+      <w:r>
+        <w:rPr>
+          <w:rFonts w:ascii="Times New Roman" w:hAnsi="Times New Roman" w:cs="Times New Roman"/>
+        </w:rPr>
+        <w:t>true</w:t>
+      </w:r>
+      <w:proofErr w:type="spellEnd"/>
+      <w:r>
+        <w:rPr>
+          <w:rFonts w:ascii="Times New Roman" w:hAnsi="Times New Roman" w:cs="Times New Roman"/>
+        </w:rPr>
+        <w:t>”. Wartość ta nie jest edytowana w żadnym innym fragmencie tego skryptu.</w:t>
+      </w:r>
+    </w:p>
+    <w:p>
+      <w:pPr>
+        <w:jc w:val="both"/>
+        <w:rPr>
+          <w:rFonts w:ascii="Times New Roman" w:hAnsi="Times New Roman" w:cs="Times New Roman"/>
+        </w:rPr>
+      </w:pPr>
+    </w:p>
+    <w:p>
+      <w:pPr>
+        <w:jc w:val="both"/>
+        <w:rPr>
+          <w:rFonts w:ascii="Times New Roman" w:hAnsi="Times New Roman" w:cs="Times New Roman"/>
+        </w:rPr>
+      </w:pPr>
+      <w:r>
+        <w:rPr>
+          <w:rFonts w:ascii="Times New Roman" w:hAnsi="Times New Roman" w:cs="Times New Roman"/>
+        </w:rPr>
+        <w:lastRenderedPageBreak/>
+        <w:t xml:space="preserve">Kiedy ziemia została już stworzona, dodawanie jej do listy </w:t>
+      </w:r>
+      <w:proofErr w:type="spellStart"/>
+      <w:r>
+        <w:rPr>
+          <w:rFonts w:ascii="Times New Roman" w:hAnsi="Times New Roman" w:cs="Times New Roman"/>
+        </w:rPr>
+        <w:t>created</w:t>
+      </w:r>
+      <w:proofErr w:type="spellEnd"/>
+      <w:r>
+        <w:rPr>
+          <w:rFonts w:ascii="Times New Roman" w:hAnsi="Times New Roman" w:cs="Times New Roman"/>
+        </w:rPr>
+        <w:t xml:space="preserve"> odbywa się z powrotem w skrypcie </w:t>
+      </w:r>
+      <w:proofErr w:type="spellStart"/>
+      <w:r>
+        <w:rPr>
+          <w:rFonts w:ascii="Times New Roman" w:hAnsi="Times New Roman" w:cs="Times New Roman"/>
+        </w:rPr>
+        <w:t>BlockManager</w:t>
+      </w:r>
+      <w:proofErr w:type="spellEnd"/>
+      <w:r>
+        <w:rPr>
+          <w:rFonts w:ascii="Times New Roman" w:hAnsi="Times New Roman" w:cs="Times New Roman"/>
+        </w:rPr>
+        <w:t xml:space="preserve">. Konkretnie ma to miejsce w funkcji </w:t>
+      </w:r>
+      <w:proofErr w:type="spellStart"/>
+      <w:r>
+        <w:rPr>
+          <w:rFonts w:ascii="Times New Roman" w:hAnsi="Times New Roman" w:cs="Times New Roman"/>
+        </w:rPr>
+        <w:t>GroundCreating</w:t>
+      </w:r>
+      <w:proofErr w:type="spellEnd"/>
+      <w:r>
+        <w:rPr>
+          <w:rFonts w:ascii="Times New Roman" w:hAnsi="Times New Roman" w:cs="Times New Roman"/>
+        </w:rPr>
+        <w:t>.</w:t>
+      </w:r>
+    </w:p>
+    <w:p>
+      <w:pPr>
+        <w:keepNext/>
+      </w:pPr>
       <w:r>
         <w:rPr>
           <w:noProof/>
         </w:rPr>
-        <w:t>27</w:t>
-      </w:r>
-      <w:r>
-        <w:rPr>
-          <w:noProof/>
-        </w:rPr>
-        <w:fldChar w:fldCharType="end"/>
-      </w:r>
-      <w:r>
-        <w:t xml:space="preserve"> Funkcja Update w skrypcie </w:t>
-      </w:r>
-      <w:proofErr w:type="spellStart"/>
-      <w:r>
-        <w:t>SingleGround</w:t>
-      </w:r>
-      <w:proofErr w:type="spellEnd"/>
-    </w:p>
-    <w:p/>
-    <w:p>
-      <w:pPr>
-        <w:rPr>
-          <w:rFonts w:ascii="Times New Roman" w:hAnsi="Times New Roman" w:cs="Times New Roman"/>
-        </w:rPr>
-      </w:pPr>
-      <w:r>
-        <w:rPr>
-          <w:rFonts w:ascii="Times New Roman" w:hAnsi="Times New Roman" w:cs="Times New Roman"/>
-        </w:rPr>
-        <w:t xml:space="preserve">Zmienna </w:t>
-      </w:r>
-      <w:proofErr w:type="spellStart"/>
-      <w:r>
-        <w:rPr>
-          <w:rFonts w:ascii="Times New Roman" w:hAnsi="Times New Roman" w:cs="Times New Roman"/>
-        </w:rPr>
-        <w:t>onlyOnce</w:t>
-      </w:r>
-      <w:proofErr w:type="spellEnd"/>
-      <w:r>
-        <w:rPr>
-          <w:rFonts w:ascii="Times New Roman" w:hAnsi="Times New Roman" w:cs="Times New Roman"/>
-        </w:rPr>
-        <w:t xml:space="preserve">, którą widać na </w:t>
-      </w:r>
-      <w:proofErr w:type="spellStart"/>
-      <w:r>
-        <w:rPr>
-          <w:rFonts w:ascii="Times New Roman" w:hAnsi="Times New Roman" w:cs="Times New Roman"/>
-        </w:rPr>
-        <w:t>screenie</w:t>
-      </w:r>
-      <w:proofErr w:type="spellEnd"/>
-      <w:r>
-        <w:rPr>
-          <w:rFonts w:ascii="Times New Roman" w:hAnsi="Times New Roman" w:cs="Times New Roman"/>
-        </w:rPr>
-        <w:t xml:space="preserve"> powyżej pełni tutaj bardzo kluczową rolę, ponieważ to dzięki niej tworzenie ziemi odbywa się tylko raz. Jest to zmienna typu </w:t>
-      </w:r>
-      <w:proofErr w:type="spellStart"/>
-      <w:r>
-        <w:rPr>
-          <w:rFonts w:ascii="Times New Roman" w:hAnsi="Times New Roman" w:cs="Times New Roman"/>
-        </w:rPr>
-        <w:t>bool</w:t>
-      </w:r>
-      <w:proofErr w:type="spellEnd"/>
-      <w:r>
-        <w:rPr>
-          <w:rFonts w:ascii="Times New Roman" w:hAnsi="Times New Roman" w:cs="Times New Roman"/>
-        </w:rPr>
-        <w:t xml:space="preserve"> i gdy spacja zostanie naciśnięta zmienia się ona w „</w:t>
-      </w:r>
-      <w:proofErr w:type="spellStart"/>
-      <w:r>
-        <w:rPr>
-          <w:rFonts w:ascii="Times New Roman" w:hAnsi="Times New Roman" w:cs="Times New Roman"/>
-        </w:rPr>
-        <w:t>false</w:t>
-      </w:r>
-      <w:proofErr w:type="spellEnd"/>
-      <w:r>
-        <w:rPr>
-          <w:rFonts w:ascii="Times New Roman" w:hAnsi="Times New Roman" w:cs="Times New Roman"/>
-        </w:rPr>
-        <w:t xml:space="preserve">”. </w:t>
-      </w:r>
-      <w:proofErr w:type="spellStart"/>
-      <w:r>
-        <w:rPr>
-          <w:rFonts w:ascii="Times New Roman" w:hAnsi="Times New Roman" w:cs="Times New Roman"/>
-        </w:rPr>
-        <w:t>CreatingGround</w:t>
-      </w:r>
-      <w:proofErr w:type="spellEnd"/>
-      <w:r>
-        <w:rPr>
-          <w:rFonts w:ascii="Times New Roman" w:hAnsi="Times New Roman" w:cs="Times New Roman"/>
-        </w:rPr>
-        <w:t xml:space="preserve"> jest wywoływanie tylko w momencie gdy </w:t>
-      </w:r>
-      <w:proofErr w:type="spellStart"/>
-      <w:r>
-        <w:rPr>
-          <w:rFonts w:ascii="Times New Roman" w:hAnsi="Times New Roman" w:cs="Times New Roman"/>
-        </w:rPr>
-        <w:lastRenderedPageBreak/>
-        <w:t>onlyOnce</w:t>
-      </w:r>
-      <w:proofErr w:type="spellEnd"/>
-      <w:r>
-        <w:rPr>
-          <w:rFonts w:ascii="Times New Roman" w:hAnsi="Times New Roman" w:cs="Times New Roman"/>
-        </w:rPr>
-        <w:t xml:space="preserve"> ma wartość „</w:t>
-      </w:r>
-      <w:proofErr w:type="spellStart"/>
-      <w:r>
-        <w:rPr>
-          <w:rFonts w:ascii="Times New Roman" w:hAnsi="Times New Roman" w:cs="Times New Roman"/>
-        </w:rPr>
-        <w:t>true</w:t>
-      </w:r>
-      <w:proofErr w:type="spellEnd"/>
-      <w:r>
-        <w:rPr>
-          <w:rFonts w:ascii="Times New Roman" w:hAnsi="Times New Roman" w:cs="Times New Roman"/>
-        </w:rPr>
-        <w:t>”. Wartość ta nie jest edytowana w żadnym innym fragmencie tego skryptu.</w:t>
-      </w:r>
-    </w:p>
-    <w:p>
-      <w:pPr>
-        <w:rPr>
-          <w:rFonts w:ascii="Times New Roman" w:hAnsi="Times New Roman" w:cs="Times New Roman"/>
-        </w:rPr>
-      </w:pPr>
-    </w:p>
-    <w:p>
-      <w:pPr>
-        <w:rPr>
-          <w:rFonts w:ascii="Times New Roman" w:hAnsi="Times New Roman" w:cs="Times New Roman"/>
-        </w:rPr>
-      </w:pPr>
-      <w:r>
-        <w:rPr>
-          <w:rFonts w:ascii="Times New Roman" w:hAnsi="Times New Roman" w:cs="Times New Roman"/>
-        </w:rPr>
-        <w:t xml:space="preserve">Kiedy ziemia została już stworzona, dodawanie jej do listy </w:t>
-      </w:r>
-      <w:proofErr w:type="spellStart"/>
-      <w:r>
-        <w:rPr>
-          <w:rFonts w:ascii="Times New Roman" w:hAnsi="Times New Roman" w:cs="Times New Roman"/>
-        </w:rPr>
-        <w:t>created</w:t>
-      </w:r>
-      <w:proofErr w:type="spellEnd"/>
-      <w:r>
-        <w:rPr>
-          <w:rFonts w:ascii="Times New Roman" w:hAnsi="Times New Roman" w:cs="Times New Roman"/>
-        </w:rPr>
-        <w:t xml:space="preserve"> odbywa się z powrotem w skrypcie </w:t>
-      </w:r>
-      <w:proofErr w:type="spellStart"/>
-      <w:r>
-        <w:rPr>
-          <w:rFonts w:ascii="Times New Roman" w:hAnsi="Times New Roman" w:cs="Times New Roman"/>
-        </w:rPr>
-        <w:t>BlockManager</w:t>
-      </w:r>
-      <w:proofErr w:type="spellEnd"/>
-      <w:r>
-        <w:rPr>
-          <w:rFonts w:ascii="Times New Roman" w:hAnsi="Times New Roman" w:cs="Times New Roman"/>
-        </w:rPr>
-        <w:t xml:space="preserve">. Konkretnie ma to miejsce w funkcji </w:t>
-      </w:r>
-      <w:proofErr w:type="spellStart"/>
-      <w:r>
-        <w:rPr>
-          <w:rFonts w:ascii="Times New Roman" w:hAnsi="Times New Roman" w:cs="Times New Roman"/>
-        </w:rPr>
-        <w:t>GroundCreating</w:t>
-      </w:r>
-      <w:proofErr w:type="spellEnd"/>
-      <w:r>
-        <w:rPr>
-          <w:rFonts w:ascii="Times New Roman" w:hAnsi="Times New Roman" w:cs="Times New Roman"/>
-        </w:rPr>
-        <w:t>.</w:t>
-      </w:r>
-    </w:p>
-    <w:p>
-      <w:pPr>
-        <w:keepNext/>
-      </w:pPr>
-      <w:r>
-        <w:rPr>
-          <w:noProof/>
-        </w:rPr>
         <w:drawing>
-          <wp:inline distT="0" distB="0" distL="0" distR="0" wp14:anchorId="05E4AB1B" wp14:editId="3084DCC9">
-            <wp:extent cx="5144218" cy="2543530"/>
-            <wp:effectExtent l="0" t="0" r="0" b="9525"/>
+          <wp:inline distT="0" distB="0" distL="0" distR="0" wp14:anchorId="05E4AB1B" wp14:editId="7E93F74E">
+            <wp:extent cx="4262400" cy="2107520"/>
+            <wp:effectExtent l="0" t="0" r="5080" b="7620"/>
             <wp:docPr id="32" name="Obraz 32"/>
             <wp:cNvGraphicFramePr>
               <a:graphicFrameLocks xmlns:a="http://schemas.openxmlformats.org/drawingml/2006/main" noChangeAspect="1"/>
@@ -6618,7 +6415,7 @@
                   <pic:spPr>
                     <a:xfrm>
                       <a:off x="0" y="0"/>
-                      <a:ext cx="5144218" cy="2543530"/>
+                      <a:ext cx="4289976" cy="2121155"/>
                     </a:xfrm>
                     <a:prstGeom prst="rect">
                       <a:avLst/>
@@ -6638,27 +6435,14 @@
       <w:r>
         <w:t xml:space="preserve">Rysunek </w:t>
       </w:r>
-      <w:r>
-        <w:fldChar w:fldCharType="begin"/>
-      </w:r>
-      <w:r>
-        <w:instrText xml:space="preserve"> SEQ Rysunek \* ARABIC </w:instrText>
-      </w:r>
-      <w:r>
-        <w:fldChar w:fldCharType="separate"/>
-      </w:r>
-      <w:r>
-        <w:rPr>
-          <w:noProof/>
-        </w:rPr>
-        <w:t>28</w:t>
-      </w:r>
-      <w:r>
-        <w:rPr>
-          <w:noProof/>
-        </w:rPr>
-        <w:fldChar w:fldCharType="end"/>
-      </w:r>
+      <w:fldSimple w:instr=" SEQ Rysunek \* ARABIC ">
+        <w:r>
+          <w:rPr>
+            <w:noProof/>
+          </w:rPr>
+          <w:t>28</w:t>
+        </w:r>
+      </w:fldSimple>
       <w:r>
         <w:t xml:space="preserve"> Funkcja </w:t>
       </w:r>
@@ -6679,6 +6463,7 @@
     <w:p/>
     <w:p>
       <w:pPr>
+        <w:jc w:val="both"/>
         <w:rPr>
           <w:rFonts w:ascii="Times New Roman" w:hAnsi="Times New Roman" w:cs="Times New Roman"/>
         </w:rPr>
@@ -6692,6 +6477,7 @@
     </w:p>
     <w:p>
       <w:pPr>
+        <w:jc w:val="both"/>
         <w:rPr>
           <w:rFonts w:ascii="Times New Roman" w:hAnsi="Times New Roman" w:cs="Times New Roman"/>
         </w:rPr>
@@ -6859,6 +6645,7 @@
     </w:p>
     <w:p>
       <w:pPr>
+        <w:jc w:val="both"/>
         <w:rPr>
           <w:rFonts w:ascii="Times New Roman" w:hAnsi="Times New Roman" w:cs="Times New Roman"/>
         </w:rPr>
@@ -6886,6 +6673,7 @@
     </w:p>
     <w:p>
       <w:pPr>
+        <w:jc w:val="both"/>
         <w:rPr>
           <w:b/>
           <w:bCs/>
@@ -6917,6 +6705,7 @@
     </w:p>
     <w:p>
       <w:pPr>
+        <w:jc w:val="both"/>
         <w:rPr>
           <w:rFonts w:ascii="Times New Roman" w:hAnsi="Times New Roman" w:cs="Times New Roman"/>
           <w:b/>
@@ -6926,6 +6715,7 @@
     </w:p>
     <w:p>
       <w:pPr>
+        <w:jc w:val="both"/>
         <w:rPr>
           <w:rFonts w:ascii="Times New Roman" w:hAnsi="Times New Roman" w:cs="Times New Roman"/>
         </w:rPr>
@@ -6953,6 +6743,7 @@
     </w:p>
     <w:p>
       <w:pPr>
+        <w:jc w:val="both"/>
         <w:rPr>
           <w:rFonts w:ascii="Times New Roman" w:hAnsi="Times New Roman" w:cs="Times New Roman"/>
         </w:rPr>
@@ -7004,6 +6795,7 @@
     </w:p>
     <w:p>
       <w:pPr>
+        <w:jc w:val="both"/>
         <w:rPr>
           <w:rFonts w:ascii="Times New Roman" w:hAnsi="Times New Roman" w:cs="Times New Roman"/>
         </w:rPr>
@@ -7043,6 +6835,7 @@
     </w:p>
     <w:p>
       <w:pPr>
+        <w:jc w:val="both"/>
         <w:rPr>
           <w:rFonts w:ascii="Times New Roman" w:hAnsi="Times New Roman" w:cs="Times New Roman"/>
         </w:rPr>
@@ -7091,7 +6884,6 @@
           <w:rFonts w:ascii="Times New Roman" w:hAnsi="Times New Roman" w:cs="Times New Roman"/>
           <w:noProof/>
         </w:rPr>
-        <w:lastRenderedPageBreak/>
         <w:drawing>
           <wp:inline distT="0" distB="0" distL="0" distR="0" wp14:anchorId="2803BB3C" wp14:editId="3232B64D">
             <wp:extent cx="2581635" cy="600159"/>
@@ -7139,34 +6931,14 @@
       <w:r>
         <w:t xml:space="preserve">Rysunek </w:t>
       </w:r>
-      <w:r>
-        <w:fldChar w:fldCharType="begin"/>
-      </w:r>
-      <w:r>
-        <w:instrText xml:space="preserve"> SEQ Rysunek \* ARABIC </w:instrText>
-      </w:r>
-      <w:r>
-        <w:fldChar w:fldCharType="separate"/>
-      </w:r>
-      <w:r>
-        <w:rPr>
-          <w:noProof/>
-        </w:rPr>
-        <w:t>29</w:t>
-      </w:r>
-      <w:r>
-        <w:rPr>
-          <w:noProof/>
-        </w:rPr>
-        <w:fldChar w:fldCharType="end"/>
-      </w:r>
-    </w:p>
-    <w:p>
-      <w:pPr>
-        <w:rPr>
-          <w:rFonts w:ascii="Times New Roman" w:hAnsi="Times New Roman" w:cs="Times New Roman"/>
-        </w:rPr>
-      </w:pPr>
+      <w:fldSimple w:instr=" SEQ Rysunek \* ARABIC ">
+        <w:r>
+          <w:rPr>
+            <w:noProof/>
+          </w:rPr>
+          <w:t>29</w:t>
+        </w:r>
+      </w:fldSimple>
     </w:p>
     <w:p>
       <w:pPr>
@@ -7186,8 +6958,8 @@
         </w:rPr>
         <w:lastRenderedPageBreak/>
         <w:drawing>
-          <wp:inline distT="0" distB="0" distL="0" distR="0" wp14:anchorId="4D15390B" wp14:editId="128B11C6">
-            <wp:extent cx="5760720" cy="7319645"/>
+          <wp:inline distT="0" distB="0" distL="0" distR="0" wp14:anchorId="4D15390B" wp14:editId="79C3217B">
+            <wp:extent cx="4669243" cy="5932800"/>
             <wp:effectExtent l="0" t="0" r="0" b="0"/>
             <wp:docPr id="33" name="Obraz 33"/>
             <wp:cNvGraphicFramePr>
@@ -7209,7 +6981,7 @@
                   <pic:spPr>
                     <a:xfrm>
                       <a:off x="0" y="0"/>
-                      <a:ext cx="5760720" cy="7319645"/>
+                      <a:ext cx="4680600" cy="5947231"/>
                     </a:xfrm>
                     <a:prstGeom prst="rect">
                       <a:avLst/>
@@ -7229,27 +7001,14 @@
       <w:r>
         <w:t xml:space="preserve">Rysunek </w:t>
       </w:r>
-      <w:r>
-        <w:fldChar w:fldCharType="begin"/>
-      </w:r>
-      <w:r>
-        <w:instrText xml:space="preserve"> SEQ Rysunek \* ARABIC </w:instrText>
-      </w:r>
-      <w:r>
-        <w:fldChar w:fldCharType="separate"/>
-      </w:r>
-      <w:r>
-        <w:rPr>
-          <w:noProof/>
-        </w:rPr>
-        <w:t>30</w:t>
-      </w:r>
-      <w:r>
-        <w:rPr>
-          <w:noProof/>
-        </w:rPr>
-        <w:fldChar w:fldCharType="end"/>
-      </w:r>
+      <w:fldSimple w:instr=" SEQ Rysunek \* ARABIC ">
+        <w:r>
+          <w:rPr>
+            <w:noProof/>
+          </w:rPr>
+          <w:t>30</w:t>
+        </w:r>
+      </w:fldSimple>
       <w:r>
         <w:t xml:space="preserve"> Funkcja </w:t>
       </w:r>
@@ -7265,118 +7024,127 @@
     <w:p/>
     <w:p>
       <w:pPr>
-        <w:rPr>
-          <w:rFonts w:ascii="Times New Roman" w:hAnsi="Times New Roman" w:cs="Times New Roman"/>
-        </w:rPr>
-      </w:pPr>
+        <w:jc w:val="both"/>
+        <w:rPr>
+          <w:rFonts w:ascii="Times New Roman" w:hAnsi="Times New Roman" w:cs="Times New Roman"/>
+        </w:rPr>
+      </w:pPr>
+      <w:r>
+        <w:rPr>
+          <w:rFonts w:ascii="Times New Roman" w:hAnsi="Times New Roman" w:cs="Times New Roman"/>
+        </w:rPr>
+        <w:t>Działanie funkcji:</w:t>
+      </w:r>
+    </w:p>
+    <w:p>
+      <w:pPr>
+        <w:jc w:val="both"/>
+        <w:rPr>
+          <w:rFonts w:ascii="Times New Roman" w:hAnsi="Times New Roman" w:cs="Times New Roman"/>
+        </w:rPr>
+      </w:pPr>
+      <w:r>
+        <w:rPr>
+          <w:rFonts w:ascii="Times New Roman" w:hAnsi="Times New Roman" w:cs="Times New Roman"/>
+        </w:rPr>
+        <w:t xml:space="preserve">Podstawowa funkcjonalność odbywa się dzięki tak zwanym </w:t>
+      </w:r>
+      <w:proofErr w:type="spellStart"/>
+      <w:r>
+        <w:rPr>
+          <w:rFonts w:ascii="Times New Roman" w:hAnsi="Times New Roman" w:cs="Times New Roman"/>
+        </w:rPr>
+        <w:t>Raycastom</w:t>
+      </w:r>
+      <w:proofErr w:type="spellEnd"/>
+      <w:r>
+        <w:rPr>
+          <w:rFonts w:ascii="Times New Roman" w:hAnsi="Times New Roman" w:cs="Times New Roman"/>
+        </w:rPr>
+        <w:t xml:space="preserve">, które pobierają informacje na temat obiektu, który znajduje się na jego drodze. W Przypadku tej funkcji działanie </w:t>
+      </w:r>
+      <w:proofErr w:type="spellStart"/>
+      <w:r>
+        <w:rPr>
+          <w:rFonts w:ascii="Times New Roman" w:hAnsi="Times New Roman" w:cs="Times New Roman"/>
+        </w:rPr>
+        <w:t>raycastu</w:t>
+      </w:r>
+      <w:proofErr w:type="spellEnd"/>
+      <w:r>
+        <w:rPr>
+          <w:rFonts w:ascii="Times New Roman" w:hAnsi="Times New Roman" w:cs="Times New Roman"/>
+        </w:rPr>
+        <w:t xml:space="preserve"> zostało przypisane do pozycji myszki. Dzięki temu można pobrać informacje na temat obiektu na który wskazuje obecnie kursor.</w:t>
+      </w:r>
+    </w:p>
+    <w:p>
+      <w:pPr>
+        <w:jc w:val="both"/>
+        <w:rPr>
+          <w:rFonts w:ascii="Times New Roman" w:hAnsi="Times New Roman" w:cs="Times New Roman"/>
+        </w:rPr>
+      </w:pPr>
+      <w:r>
+        <w:rPr>
+          <w:rFonts w:ascii="Times New Roman" w:hAnsi="Times New Roman" w:cs="Times New Roman"/>
+        </w:rPr>
+        <w:t xml:space="preserve">Kolor zmieniany jest na czerwony dla obiektów o </w:t>
+      </w:r>
+      <w:proofErr w:type="spellStart"/>
+      <w:r>
+        <w:rPr>
+          <w:rFonts w:ascii="Times New Roman" w:hAnsi="Times New Roman" w:cs="Times New Roman"/>
+        </w:rPr>
+        <w:t>tagach</w:t>
+      </w:r>
+      <w:proofErr w:type="spellEnd"/>
+      <w:r>
+        <w:rPr>
+          <w:rFonts w:ascii="Times New Roman" w:hAnsi="Times New Roman" w:cs="Times New Roman"/>
+        </w:rPr>
+        <w:t xml:space="preserve"> „</w:t>
+      </w:r>
+      <w:proofErr w:type="spellStart"/>
+      <w:r>
+        <w:rPr>
+          <w:rFonts w:ascii="Times New Roman" w:hAnsi="Times New Roman" w:cs="Times New Roman"/>
+        </w:rPr>
+        <w:t>SelectableTag</w:t>
+      </w:r>
+      <w:proofErr w:type="spellEnd"/>
+      <w:r>
+        <w:rPr>
+          <w:rFonts w:ascii="Times New Roman" w:hAnsi="Times New Roman" w:cs="Times New Roman"/>
+        </w:rPr>
+        <w:t>” oraz „</w:t>
+      </w:r>
+      <w:proofErr w:type="spellStart"/>
+      <w:r>
+        <w:rPr>
+          <w:rFonts w:ascii="Times New Roman" w:hAnsi="Times New Roman" w:cs="Times New Roman"/>
+        </w:rPr>
+        <w:t>waterTag</w:t>
+      </w:r>
+      <w:proofErr w:type="spellEnd"/>
+      <w:r>
+        <w:rPr>
+          <w:rFonts w:ascii="Times New Roman" w:hAnsi="Times New Roman" w:cs="Times New Roman"/>
+        </w:rPr>
+        <w:t>” co widać w linijce … .</w:t>
+      </w:r>
+      <w:r>
+        <w:rPr>
+          <w:rFonts w:ascii="Times New Roman" w:hAnsi="Times New Roman" w:cs="Times New Roman"/>
+        </w:rPr>
+        <w:t xml:space="preserve"> Jeśli myszka zejdzie z danego obiektu kolor wraca na ten, który miał przed najechaniem. </w:t>
+      </w:r>
       <w:r>
         <w:rPr>
           <w:rFonts w:ascii="Times New Roman" w:hAnsi="Times New Roman" w:cs="Times New Roman"/>
         </w:rPr>
         <w:lastRenderedPageBreak/>
-        <w:t>Działanie funkcji:</w:t>
-      </w:r>
-    </w:p>
-    <w:p>
-      <w:pPr>
-        <w:rPr>
-          <w:rFonts w:ascii="Times New Roman" w:hAnsi="Times New Roman" w:cs="Times New Roman"/>
-        </w:rPr>
-      </w:pPr>
-      <w:r>
-        <w:rPr>
-          <w:rFonts w:ascii="Times New Roman" w:hAnsi="Times New Roman" w:cs="Times New Roman"/>
-        </w:rPr>
-        <w:t xml:space="preserve">Podstawowa funkcjonalność odbywa się dzięki tak zwanym </w:t>
-      </w:r>
-      <w:proofErr w:type="spellStart"/>
-      <w:r>
-        <w:rPr>
-          <w:rFonts w:ascii="Times New Roman" w:hAnsi="Times New Roman" w:cs="Times New Roman"/>
-        </w:rPr>
-        <w:t>Raycastom</w:t>
-      </w:r>
-      <w:proofErr w:type="spellEnd"/>
-      <w:r>
-        <w:rPr>
-          <w:rFonts w:ascii="Times New Roman" w:hAnsi="Times New Roman" w:cs="Times New Roman"/>
-        </w:rPr>
-        <w:t xml:space="preserve">, które pobierają informacje na temat obiektu, który znajduje się na jego drodze. W Przypadku tej funkcji działanie </w:t>
-      </w:r>
-      <w:proofErr w:type="spellStart"/>
-      <w:r>
-        <w:rPr>
-          <w:rFonts w:ascii="Times New Roman" w:hAnsi="Times New Roman" w:cs="Times New Roman"/>
-        </w:rPr>
-        <w:t>raycastu</w:t>
-      </w:r>
-      <w:proofErr w:type="spellEnd"/>
-      <w:r>
-        <w:rPr>
-          <w:rFonts w:ascii="Times New Roman" w:hAnsi="Times New Roman" w:cs="Times New Roman"/>
-        </w:rPr>
-        <w:t xml:space="preserve"> zostało przypisane do pozycji myszki. Dzięki temu można pobrać informacje na temat obiektu na który wskazuje obecnie kursor.</w:t>
-      </w:r>
-    </w:p>
-    <w:p>
-      <w:pPr>
-        <w:rPr>
-          <w:rFonts w:ascii="Times New Roman" w:hAnsi="Times New Roman" w:cs="Times New Roman"/>
-        </w:rPr>
-      </w:pPr>
-      <w:r>
-        <w:rPr>
-          <w:rFonts w:ascii="Times New Roman" w:hAnsi="Times New Roman" w:cs="Times New Roman"/>
-        </w:rPr>
-        <w:t xml:space="preserve">Kolor zmieniany jest na czerwony dla obiektów o </w:t>
-      </w:r>
-      <w:proofErr w:type="spellStart"/>
-      <w:r>
-        <w:rPr>
-          <w:rFonts w:ascii="Times New Roman" w:hAnsi="Times New Roman" w:cs="Times New Roman"/>
-        </w:rPr>
-        <w:t>tagach</w:t>
-      </w:r>
-      <w:proofErr w:type="spellEnd"/>
-      <w:r>
-        <w:rPr>
-          <w:rFonts w:ascii="Times New Roman" w:hAnsi="Times New Roman" w:cs="Times New Roman"/>
-        </w:rPr>
-        <w:t xml:space="preserve"> „</w:t>
-      </w:r>
-      <w:proofErr w:type="spellStart"/>
-      <w:r>
-        <w:rPr>
-          <w:rFonts w:ascii="Times New Roman" w:hAnsi="Times New Roman" w:cs="Times New Roman"/>
-        </w:rPr>
-        <w:t>SelectableTag</w:t>
-      </w:r>
-      <w:proofErr w:type="spellEnd"/>
-      <w:r>
-        <w:rPr>
-          <w:rFonts w:ascii="Times New Roman" w:hAnsi="Times New Roman" w:cs="Times New Roman"/>
-        </w:rPr>
-        <w:t>” oraz „</w:t>
-      </w:r>
-      <w:proofErr w:type="spellStart"/>
-      <w:r>
-        <w:rPr>
-          <w:rFonts w:ascii="Times New Roman" w:hAnsi="Times New Roman" w:cs="Times New Roman"/>
-        </w:rPr>
-        <w:t>waterTag</w:t>
-      </w:r>
-      <w:proofErr w:type="spellEnd"/>
-      <w:r>
-        <w:rPr>
-          <w:rFonts w:ascii="Times New Roman" w:hAnsi="Times New Roman" w:cs="Times New Roman"/>
-        </w:rPr>
-        <w:t>” co widać w linijce … .</w:t>
-      </w:r>
-      <w:r>
-        <w:rPr>
-          <w:rFonts w:ascii="Times New Roman" w:hAnsi="Times New Roman" w:cs="Times New Roman"/>
-        </w:rPr>
-        <w:t xml:space="preserve"> Jeśli myszka zejdzie z danego obiektu kolor wraca na ten, który miał przed najechaniem. Jeśli była to woda to obiekt zmienia kolor na </w:t>
+        <w:t xml:space="preserve">Jeśli była to woda to obiekt zmienia kolor na </w:t>
       </w:r>
       <w:proofErr w:type="spellStart"/>
       <w:r>
@@ -7407,8 +7175,15 @@
         <w:t>(linijka ...).</w:t>
       </w:r>
     </w:p>
-    <w:p/>
-    <w:p>
+    <w:p>
+      <w:pPr>
+        <w:jc w:val="both"/>
+      </w:pPr>
+    </w:p>
+    <w:p>
+      <w:pPr>
+        <w:jc w:val="both"/>
+      </w:pPr>
       <w:r>
         <w:t xml:space="preserve">Zmiana koloru wszystkich zaznaczonych elementów na czerwony odbywa się w funkcji Update. </w:t>
       </w:r>
@@ -7465,27 +7240,14 @@
       <w:r>
         <w:t xml:space="preserve">Rysunek </w:t>
       </w:r>
-      <w:r>
-        <w:fldChar w:fldCharType="begin"/>
-      </w:r>
-      <w:r>
-        <w:instrText xml:space="preserve"> SEQ Rysunek \* ARABIC </w:instrText>
-      </w:r>
-      <w:r>
-        <w:fldChar w:fldCharType="separate"/>
-      </w:r>
-      <w:r>
-        <w:rPr>
-          <w:noProof/>
-        </w:rPr>
-        <w:t>31</w:t>
-      </w:r>
-      <w:r>
-        <w:rPr>
-          <w:noProof/>
-        </w:rPr>
-        <w:fldChar w:fldCharType="end"/>
-      </w:r>
+      <w:fldSimple w:instr=" SEQ Rysunek \* ARABIC ">
+        <w:r>
+          <w:rPr>
+            <w:noProof/>
+          </w:rPr>
+          <w:t>31</w:t>
+        </w:r>
+      </w:fldSimple>
       <w:r>
         <w:t xml:space="preserve"> Zmiana koloru zaznaczonych elementów</w:t>
       </w:r>
@@ -7493,6 +7255,7 @@
     <w:p/>
     <w:p>
       <w:pPr>
+        <w:jc w:val="both"/>
         <w:rPr>
           <w:rFonts w:ascii="Times New Roman" w:hAnsi="Times New Roman" w:cs="Times New Roman"/>
         </w:rPr>
@@ -7503,19 +7266,17 @@
         </w:rPr>
         <w:t xml:space="preserve">Za pomocą </w:t>
       </w:r>
-      <w:proofErr w:type="spellStart"/>
-      <w:r>
-        <w:rPr>
-          <w:rFonts w:ascii="Times New Roman" w:hAnsi="Times New Roman" w:cs="Times New Roman"/>
-        </w:rPr>
-        <w:t>pentli</w:t>
-      </w:r>
-      <w:proofErr w:type="spellEnd"/>
-      <w:r>
-        <w:rPr>
-          <w:rFonts w:ascii="Times New Roman" w:hAnsi="Times New Roman" w:cs="Times New Roman"/>
-        </w:rPr>
-        <w:t xml:space="preserve"> </w:t>
+      <w:r>
+        <w:rPr>
+          <w:rFonts w:ascii="Times New Roman" w:hAnsi="Times New Roman" w:cs="Times New Roman"/>
+        </w:rPr>
+        <w:t>pę</w:t>
+      </w:r>
+      <w:r>
+        <w:rPr>
+          <w:rFonts w:ascii="Times New Roman" w:hAnsi="Times New Roman" w:cs="Times New Roman"/>
+        </w:rPr>
+        <w:t xml:space="preserve">tli </w:t>
       </w:r>
       <w:proofErr w:type="spellStart"/>
       <w:r>
@@ -7548,13 +7309,15 @@
     </w:p>
     <w:p>
       <w:pPr>
-        <w:rPr>
-          <w:rFonts w:ascii="Times New Roman" w:hAnsi="Times New Roman" w:cs="Times New Roman"/>
-        </w:rPr>
-      </w:pPr>
-    </w:p>
-    <w:p>
-      <w:pPr>
+        <w:jc w:val="both"/>
+        <w:rPr>
+          <w:rFonts w:ascii="Times New Roman" w:hAnsi="Times New Roman" w:cs="Times New Roman"/>
+        </w:rPr>
+      </w:pPr>
+    </w:p>
+    <w:p>
+      <w:pPr>
+        <w:jc w:val="both"/>
         <w:rPr>
           <w:rFonts w:ascii="Times New Roman" w:hAnsi="Times New Roman" w:cs="Times New Roman"/>
         </w:rPr>
@@ -7652,27 +7415,14 @@
       <w:r>
         <w:t xml:space="preserve">Rysunek </w:t>
       </w:r>
-      <w:r>
-        <w:fldChar w:fldCharType="begin"/>
-      </w:r>
-      <w:r>
-        <w:instrText xml:space="preserve"> SEQ Rysunek \* ARABIC </w:instrText>
-      </w:r>
-      <w:r>
-        <w:fldChar w:fldCharType="separate"/>
-      </w:r>
-      <w:r>
-        <w:rPr>
-          <w:noProof/>
-        </w:rPr>
-        <w:t>32</w:t>
-      </w:r>
-      <w:r>
-        <w:rPr>
-          <w:noProof/>
-        </w:rPr>
-        <w:fldChar w:fldCharType="end"/>
-      </w:r>
+      <w:fldSimple w:instr=" SEQ Rysunek \* ARABIC ">
+        <w:r>
+          <w:rPr>
+            <w:noProof/>
+          </w:rPr>
+          <w:t>32</w:t>
+        </w:r>
+      </w:fldSimple>
       <w:r>
         <w:t xml:space="preserve"> Usuwanie elementów zaznaczonych</w:t>
       </w:r>
@@ -7704,15 +7454,15 @@
     </w:p>
     <w:p>
       <w:pPr>
-        <w:rPr>
-          <w:rFonts w:ascii="Times New Roman" w:hAnsi="Times New Roman" w:cs="Times New Roman"/>
-        </w:rPr>
-      </w:pPr>
-      <w:r>
-        <w:rPr>
-          <w:rFonts w:ascii="Times New Roman" w:hAnsi="Times New Roman" w:cs="Times New Roman"/>
-        </w:rPr>
-        <w:lastRenderedPageBreak/>
+        <w:jc w:val="both"/>
+        <w:rPr>
+          <w:rFonts w:ascii="Times New Roman" w:hAnsi="Times New Roman" w:cs="Times New Roman"/>
+        </w:rPr>
+      </w:pPr>
+      <w:r>
+        <w:rPr>
+          <w:rFonts w:ascii="Times New Roman" w:hAnsi="Times New Roman" w:cs="Times New Roman"/>
+        </w:rPr>
         <w:t>Zasada działania tego pola jest taka sama, jak w przypadku pola zaznaczania na pulpicie w systemach operacyjnych z rodziny Windows. Pole tworzy się za pomocą lewego przycisku myszy i przeciągnięcia w dowolną stronę kursora. Wszystko co znajduje się w obrębie pola zostaje zaznaczone(rys.32.).</w:t>
       </w:r>
     </w:p>
@@ -7726,6 +7476,7 @@
         <w:rPr>
           <w:noProof/>
         </w:rPr>
+        <w:lastRenderedPageBreak/>
         <w:drawing>
           <wp:inline distT="0" distB="0" distL="0" distR="0" wp14:anchorId="21F9D2ED" wp14:editId="41519379">
             <wp:extent cx="5760720" cy="2403475"/>
@@ -7770,27 +7521,14 @@
       <w:r>
         <w:t xml:space="preserve">Rysunek </w:t>
       </w:r>
-      <w:r>
-        <w:fldChar w:fldCharType="begin"/>
-      </w:r>
-      <w:r>
-        <w:instrText xml:space="preserve"> SEQ Rysunek \* ARABIC </w:instrText>
-      </w:r>
-      <w:r>
-        <w:fldChar w:fldCharType="separate"/>
-      </w:r>
-      <w:r>
-        <w:rPr>
-          <w:noProof/>
-        </w:rPr>
-        <w:t>33</w:t>
-      </w:r>
-      <w:r>
-        <w:rPr>
-          <w:noProof/>
-        </w:rPr>
-        <w:fldChar w:fldCharType="end"/>
-      </w:r>
+      <w:fldSimple w:instr=" SEQ Rysunek \* ARABIC ">
+        <w:r>
+          <w:rPr>
+            <w:noProof/>
+          </w:rPr>
+          <w:t>33</w:t>
+        </w:r>
+      </w:fldSimple>
       <w:r>
         <w:t xml:space="preserve"> Pole zaznaczania</w:t>
       </w:r>
@@ -7799,6 +7537,7 @@
     <w:p/>
     <w:p>
       <w:pPr>
+        <w:jc w:val="both"/>
         <w:rPr>
           <w:rFonts w:ascii="Times New Roman" w:hAnsi="Times New Roman" w:cs="Times New Roman"/>
           <w:b/>
@@ -7862,6 +7601,33 @@
         <w:t>Sprawdzić!!!</w:t>
       </w:r>
     </w:p>
+    <w:p>
+      <w:pPr>
+        <w:jc w:val="both"/>
+        <w:rPr>
+          <w:rFonts w:ascii="Times New Roman" w:hAnsi="Times New Roman" w:cs="Times New Roman"/>
+        </w:rPr>
+      </w:pPr>
+      <w:r>
+        <w:t xml:space="preserve">Możliwość zrobienia wody z zaznaczonych elementów i zmienienia </w:t>
+      </w:r>
+      <w:proofErr w:type="spellStart"/>
+      <w:r>
+        <w:t>boola</w:t>
+      </w:r>
+      <w:proofErr w:type="spellEnd"/>
+      <w:r>
+        <w:t xml:space="preserve"> na </w:t>
+      </w:r>
+      <w:proofErr w:type="spellStart"/>
+      <w:r>
+        <w:t>isWater</w:t>
+      </w:r>
+      <w:proofErr w:type="spellEnd"/>
+      <w:r>
+        <w:t>.</w:t>
+      </w:r>
+    </w:p>
     <w:p/>
     <w:p>
       <w:pPr>
@@ -7890,44 +7656,600 @@
     <w:p/>
     <w:p/>
     <w:p>
+      <w:pPr>
+        <w:jc w:val="both"/>
+        <w:rPr>
+          <w:rFonts w:ascii="Times New Roman" w:hAnsi="Times New Roman" w:cs="Times New Roman"/>
+        </w:rPr>
+      </w:pPr>
       <w:r>
         <w:tab/>
+      </w:r>
+      <w:r>
+        <w:rPr>
+          <w:rFonts w:ascii="Times New Roman" w:hAnsi="Times New Roman" w:cs="Times New Roman"/>
+        </w:rPr>
         <w:t xml:space="preserve">Projektowanie drugiego etapu zdominowała praca nad zachowaniem pierwszego dodanego do projektu zwierzęcia, czyli królika. Najtrudniejszym zadaniem było zaprogramowanie ruchu, czyli, swobodnego chodzenia, unikania przeszkód, szukania i podchodzenia do pokarmu i wody. </w:t>
       </w:r>
       <w:r>
+        <w:rPr>
+          <w:rFonts w:ascii="Times New Roman" w:hAnsi="Times New Roman" w:cs="Times New Roman"/>
+        </w:rPr>
         <w:t>Chciałem aby ruch odbywał się płynnie, a samo szukanie celu przez zwierzę było odpowiednio zoptymalizowane.</w:t>
       </w:r>
     </w:p>
+    <w:p>
+      <w:pPr>
+        <w:rPr>
+          <w:rFonts w:ascii="Times New Roman" w:hAnsi="Times New Roman" w:cs="Times New Roman"/>
+        </w:rPr>
+      </w:pPr>
+    </w:p>
+    <w:p>
+      <w:pPr>
+        <w:jc w:val="both"/>
+        <w:rPr>
+          <w:rFonts w:ascii="Times New Roman" w:hAnsi="Times New Roman" w:cs="Times New Roman"/>
+        </w:rPr>
+      </w:pPr>
+      <w:r>
+        <w:rPr>
+          <w:rFonts w:ascii="Times New Roman" w:hAnsi="Times New Roman" w:cs="Times New Roman"/>
+        </w:rPr>
+        <w:t xml:space="preserve">Ten etap rozpocząłem od znalezienia wyglądu zwierzęcia w sklepie z </w:t>
+      </w:r>
+      <w:proofErr w:type="spellStart"/>
+      <w:r>
+        <w:rPr>
+          <w:rFonts w:ascii="Times New Roman" w:hAnsi="Times New Roman" w:cs="Times New Roman"/>
+        </w:rPr>
+        <w:t>Assetami</w:t>
+      </w:r>
+      <w:proofErr w:type="spellEnd"/>
+      <w:r>
+        <w:rPr>
+          <w:rFonts w:ascii="Times New Roman" w:hAnsi="Times New Roman" w:cs="Times New Roman"/>
+        </w:rPr>
+        <w:t>. Pozwala on na kupno bądź pobranie za darmo elementów, które można wykorzystać w projekcie. Ja postanowiłem kupić paczkę z wieloma różnymi zwierzętami wraz z animacjami poruszania się.</w:t>
+      </w:r>
+    </w:p>
+    <w:p>
+      <w:pPr>
+        <w:jc w:val="both"/>
+        <w:rPr>
+          <w:rFonts w:ascii="Times New Roman" w:hAnsi="Times New Roman" w:cs="Times New Roman"/>
+        </w:rPr>
+      </w:pPr>
+      <w:r>
+        <w:rPr>
+          <w:rFonts w:ascii="Times New Roman" w:hAnsi="Times New Roman" w:cs="Times New Roman"/>
+        </w:rPr>
+        <w:t xml:space="preserve">Gdy miałem już wygląd oraz animacje wziąłem się za programowanie skryptu, który umożliwiałby </w:t>
+      </w:r>
+      <w:r>
+        <w:rPr>
+          <w:rFonts w:ascii="Times New Roman" w:hAnsi="Times New Roman" w:cs="Times New Roman"/>
+        </w:rPr>
+        <w:t>poruszanie się zwierzęcia.</w:t>
+      </w:r>
+      <w:r>
+        <w:rPr>
+          <w:rFonts w:ascii="Times New Roman" w:hAnsi="Times New Roman" w:cs="Times New Roman"/>
+        </w:rPr>
+        <w:t xml:space="preserve"> </w:t>
+      </w:r>
+      <w:r>
+        <w:rPr>
+          <w:rFonts w:ascii="Times New Roman" w:hAnsi="Times New Roman" w:cs="Times New Roman"/>
+        </w:rPr>
+        <w:t>Chciałem aby skrypt był uniwersalny dla każdego zwierzęcia dlatego nie dałem do niego żadnych cech typowych dla królika.</w:t>
+      </w:r>
+      <w:r>
+        <w:rPr>
+          <w:rFonts w:ascii="Times New Roman" w:hAnsi="Times New Roman" w:cs="Times New Roman"/>
+        </w:rPr>
+        <w:t xml:space="preserve"> </w:t>
+      </w:r>
+    </w:p>
+    <w:p>
+      <w:pPr>
+        <w:jc w:val="both"/>
+        <w:rPr>
+          <w:rFonts w:ascii="Times New Roman" w:hAnsi="Times New Roman" w:cs="Times New Roman"/>
+        </w:rPr>
+      </w:pPr>
+      <w:r>
+        <w:rPr>
+          <w:rFonts w:ascii="Times New Roman" w:hAnsi="Times New Roman" w:cs="Times New Roman"/>
+        </w:rPr>
+        <w:lastRenderedPageBreak/>
+        <w:t xml:space="preserve">Skrypt ten nazywa się </w:t>
+      </w:r>
+      <w:proofErr w:type="spellStart"/>
+      <w:r>
+        <w:rPr>
+          <w:rFonts w:ascii="Times New Roman" w:hAnsi="Times New Roman" w:cs="Times New Roman"/>
+        </w:rPr>
+        <w:t>AnimalMovement</w:t>
+      </w:r>
+      <w:proofErr w:type="spellEnd"/>
+      <w:r>
+        <w:rPr>
+          <w:rFonts w:ascii="Times New Roman" w:hAnsi="Times New Roman" w:cs="Times New Roman"/>
+        </w:rPr>
+        <w:t xml:space="preserve"> i jego kluczową funkcjonalnością jest </w:t>
+      </w:r>
+      <w:r>
+        <w:rPr>
+          <w:rFonts w:ascii="Times New Roman" w:hAnsi="Times New Roman" w:cs="Times New Roman"/>
+        </w:rPr>
+        <w:t xml:space="preserve">analizowanie </w:t>
+      </w:r>
+      <w:r>
+        <w:rPr>
+          <w:rFonts w:ascii="Times New Roman" w:hAnsi="Times New Roman" w:cs="Times New Roman"/>
+        </w:rPr>
+        <w:t xml:space="preserve">tego co znajduje się dookoła </w:t>
+      </w:r>
+      <w:r>
+        <w:rPr>
+          <w:rFonts w:ascii="Times New Roman" w:hAnsi="Times New Roman" w:cs="Times New Roman"/>
+        </w:rPr>
+        <w:t>zwierzęcia</w:t>
+      </w:r>
+      <w:r>
+        <w:rPr>
+          <w:rFonts w:ascii="Times New Roman" w:hAnsi="Times New Roman" w:cs="Times New Roman"/>
+        </w:rPr>
+        <w:t xml:space="preserve"> </w:t>
+      </w:r>
+      <w:r>
+        <w:rPr>
+          <w:rFonts w:ascii="Times New Roman" w:hAnsi="Times New Roman" w:cs="Times New Roman"/>
+        </w:rPr>
+        <w:t xml:space="preserve">i stwierdzenie, czy jest to miejsce do którego można iść lub czy dookoła znajduje się woda, gdy istota jest spragniona lub czy gdzieś w okolicy znajduje się pożywienie. </w:t>
+      </w:r>
+    </w:p>
+    <w:p>
+      <w:pPr>
+        <w:jc w:val="both"/>
+        <w:rPr>
+          <w:rFonts w:ascii="Times New Roman" w:hAnsi="Times New Roman" w:cs="Times New Roman"/>
+        </w:rPr>
+      </w:pPr>
+      <w:r>
+        <w:rPr>
+          <w:rFonts w:ascii="Times New Roman" w:hAnsi="Times New Roman" w:cs="Times New Roman"/>
+        </w:rPr>
+        <w:t xml:space="preserve">Skanowanie pobliskich elementów świata odbywa się w funkcji </w:t>
+      </w:r>
+      <w:proofErr w:type="spellStart"/>
+      <w:r>
+        <w:rPr>
+          <w:rFonts w:ascii="Times New Roman" w:hAnsi="Times New Roman" w:cs="Times New Roman"/>
+        </w:rPr>
+        <w:t>SearhCubes</w:t>
+      </w:r>
+      <w:proofErr w:type="spellEnd"/>
+      <w:r>
+        <w:rPr>
+          <w:rFonts w:ascii="Times New Roman" w:hAnsi="Times New Roman" w:cs="Times New Roman"/>
+        </w:rPr>
+        <w:t xml:space="preserve">(). </w:t>
+      </w:r>
+    </w:p>
+    <w:p>
+      <w:pPr>
+        <w:keepNext/>
+        <w:jc w:val="both"/>
+      </w:pPr>
+      <w:r>
+        <w:drawing>
+          <wp:inline distT="0" distB="0" distL="0" distR="0" wp14:anchorId="64723BA7" wp14:editId="7361E13F">
+            <wp:extent cx="5760720" cy="1108710"/>
+            <wp:effectExtent l="0" t="0" r="0" b="0"/>
+            <wp:docPr id="34" name="Obraz 34"/>
+            <wp:cNvGraphicFramePr>
+              <a:graphicFrameLocks xmlns:a="http://schemas.openxmlformats.org/drawingml/2006/main" noChangeAspect="1"/>
+            </wp:cNvGraphicFramePr>
+            <a:graphic xmlns:a="http://schemas.openxmlformats.org/drawingml/2006/main">
+              <a:graphicData uri="http://schemas.openxmlformats.org/drawingml/2006/picture">
+                <pic:pic xmlns:pic="http://schemas.openxmlformats.org/drawingml/2006/picture">
+                  <pic:nvPicPr>
+                    <pic:cNvPr id="1" name=""/>
+                    <pic:cNvPicPr/>
+                  </pic:nvPicPr>
+                  <pic:blipFill>
+                    <a:blip r:embed="rId42"/>
+                    <a:stretch>
+                      <a:fillRect/>
+                    </a:stretch>
+                  </pic:blipFill>
+                  <pic:spPr>
+                    <a:xfrm>
+                      <a:off x="0" y="0"/>
+                      <a:ext cx="5760720" cy="1108710"/>
+                    </a:xfrm>
+                    <a:prstGeom prst="rect">
+                      <a:avLst/>
+                    </a:prstGeom>
+                  </pic:spPr>
+                </pic:pic>
+              </a:graphicData>
+            </a:graphic>
+          </wp:inline>
+        </w:drawing>
+      </w:r>
+    </w:p>
+    <w:p>
+      <w:pPr>
+        <w:pStyle w:val="Legenda"/>
+        <w:jc w:val="both"/>
+      </w:pPr>
+      <w:r>
+        <w:t xml:space="preserve">Rysunek </w:t>
+      </w:r>
+      <w:fldSimple w:instr=" SEQ Rysunek \* ARABIC ">
+        <w:r>
+          <w:rPr>
+            <w:noProof/>
+          </w:rPr>
+          <w:t>34</w:t>
+        </w:r>
+      </w:fldSimple>
+      <w:r>
+        <w:t xml:space="preserve"> Elementy umożliwiające poszukiwanie zwierzęcia</w:t>
+      </w:r>
+    </w:p>
     <w:p/>
     <w:p>
-      <w:r>
-        <w:lastRenderedPageBreak/>
-        <w:t xml:space="preserve">Ten etap rozpocząłem od znalezienia wyglądu zwierzęcia w sklepie z </w:t>
-      </w:r>
-      <w:proofErr w:type="spellStart"/>
-      <w:r>
-        <w:t>Assetami</w:t>
-      </w:r>
-      <w:proofErr w:type="spellEnd"/>
-      <w:r>
-        <w:t xml:space="preserve">. Pozwala on na kupno bądź pobranie za darmo elementów, które można wykorzystać w projekcie. Ja postanowiłem kupić paczkę z wieloma różnymi zwierzętami wraz z animacjami poruszania się. </w:t>
-      </w:r>
-    </w:p>
-    <w:p>
-      <w:r>
-        <w:t xml:space="preserve">Gdy miałem już wygląd oraz animacje wziąłem się za programowanie skryptu, który umożliwiałby </w:t>
-      </w:r>
-      <w:r>
-        <w:t xml:space="preserve">poruszanie się zwierzęcia. </w:t>
-      </w:r>
-    </w:p>
-    <w:p>
-      <w:r>
-        <w:t xml:space="preserve">Chciałem aby skrypt był uniwersalny dla każdego zwierzęcia dlatego nie dałem do niego żadnych cech typowych dla królika. </w:t>
-      </w:r>
-    </w:p>
-    <w:p>
-      <w:pPr>
+      <w:pPr>
+        <w:jc w:val="both"/>
+        <w:rPr>
+          <w:rFonts w:ascii="Times New Roman" w:hAnsi="Times New Roman" w:cs="Times New Roman"/>
+        </w:rPr>
+      </w:pPr>
+      <w:r>
+        <w:rPr>
+          <w:rFonts w:ascii="Times New Roman" w:hAnsi="Times New Roman" w:cs="Times New Roman"/>
+        </w:rPr>
+        <w:t xml:space="preserve">Na powyższym </w:t>
+      </w:r>
+      <w:proofErr w:type="spellStart"/>
+      <w:r>
+        <w:rPr>
+          <w:rFonts w:ascii="Times New Roman" w:hAnsi="Times New Roman" w:cs="Times New Roman"/>
+        </w:rPr>
+        <w:t>screenie</w:t>
+      </w:r>
+      <w:proofErr w:type="spellEnd"/>
+      <w:r>
+        <w:rPr>
+          <w:rFonts w:ascii="Times New Roman" w:hAnsi="Times New Roman" w:cs="Times New Roman"/>
+        </w:rPr>
+        <w:t xml:space="preserve"> z wspomnianej funkcji widać fragment kodu, który pobiera wszystkie elementy znajdujące się o 10 jednostek w każdym kierunku świata od zwierzęcia i dodaje się je do Listy </w:t>
+      </w:r>
+      <w:proofErr w:type="spellStart"/>
+      <w:r>
+        <w:rPr>
+          <w:rFonts w:ascii="Times New Roman" w:hAnsi="Times New Roman" w:cs="Times New Roman"/>
+        </w:rPr>
+        <w:t>foundCubes</w:t>
+      </w:r>
+      <w:proofErr w:type="spellEnd"/>
+      <w:r>
+        <w:rPr>
+          <w:rFonts w:ascii="Times New Roman" w:hAnsi="Times New Roman" w:cs="Times New Roman"/>
+        </w:rPr>
+        <w:t xml:space="preserve">. Odbywa się to za pomocą metody </w:t>
+      </w:r>
+      <w:proofErr w:type="spellStart"/>
+      <w:r>
+        <w:rPr>
+          <w:rFonts w:ascii="Times New Roman" w:hAnsi="Times New Roman" w:cs="Times New Roman"/>
+        </w:rPr>
+        <w:t>Physic.OverlapBox</w:t>
+      </w:r>
+      <w:proofErr w:type="spellEnd"/>
+      <w:r>
+        <w:rPr>
+          <w:rFonts w:ascii="Times New Roman" w:hAnsi="Times New Roman" w:cs="Times New Roman"/>
+        </w:rPr>
+        <w:t xml:space="preserve">. Tworzy ona trójwymiarowe pudełko i pobiera informacje o elementach znajdujących się w jego obrębie. W powyższym przypadku pobiera ona trzy zmienne. Pierwsza, to punkt centralny pudełka, w moim przypadku jest to dokładna pozycja zwierzęcia. Druga określa jego wielkość a trzecia odpowiada za rotacje. </w:t>
+      </w:r>
+    </w:p>
+    <w:p>
+      <w:pPr>
+        <w:jc w:val="both"/>
+        <w:rPr>
+          <w:rFonts w:ascii="Times New Roman" w:hAnsi="Times New Roman" w:cs="Times New Roman"/>
+        </w:rPr>
+      </w:pPr>
+      <w:r>
+        <w:rPr>
+          <w:rFonts w:ascii="Times New Roman" w:hAnsi="Times New Roman" w:cs="Times New Roman"/>
+        </w:rPr>
+        <w:t xml:space="preserve">Następnie w tej samej funkcji sprawdzane jest, czy dane zwierzę jest spragnione lub </w:t>
+      </w:r>
+      <w:r>
+        <w:rPr>
+          <w:rFonts w:ascii="Times New Roman" w:hAnsi="Times New Roman" w:cs="Times New Roman"/>
+        </w:rPr>
+        <w:t xml:space="preserve">głodne. Jeśli ani jedno ani drugie zwierzę wyszukuje wolnego miejsca, gdzie nie ma wody, rośliny, drzewa oraz sprawdza, czy nie jest ono za wysoko lub za nisko. Ta ostatnia czynność sprawdzana jest w innym miejscu i czynność ta wykonywana jest za każdym razem, gdy zwierzę chce się gdzieś przemieścić. Jeśli jednak istota jest głodna lub spragniona wyszukuje w swoim pobliżu wody lub pożywienia. Gdy nic w okolicy nie znajdzie to szuka innego, wolnego miejsca z którego będzie mógł się „rozejrzeć” za tym czego potrzebuje. </w:t>
+      </w:r>
+      <w:r>
+        <w:rPr>
+          <w:rFonts w:ascii="Times New Roman" w:hAnsi="Times New Roman" w:cs="Times New Roman"/>
+        </w:rPr>
+        <w:t xml:space="preserve"> </w:t>
+      </w:r>
+    </w:p>
+    <w:p>
+      <w:pPr>
+        <w:keepNext/>
+        <w:jc w:val="both"/>
+      </w:pPr>
+      <w:r>
+        <w:rPr>
+          <w:rFonts w:ascii="Times New Roman" w:hAnsi="Times New Roman" w:cs="Times New Roman"/>
+        </w:rPr>
+        <w:drawing>
+          <wp:inline distT="0" distB="0" distL="0" distR="0" wp14:anchorId="4D181F23" wp14:editId="0394C539">
+            <wp:extent cx="2901600" cy="2967882"/>
+            <wp:effectExtent l="0" t="0" r="0" b="4445"/>
+            <wp:docPr id="38" name="Obraz 38"/>
+            <wp:cNvGraphicFramePr>
+              <a:graphicFrameLocks xmlns:a="http://schemas.openxmlformats.org/drawingml/2006/main" noChangeAspect="1"/>
+            </wp:cNvGraphicFramePr>
+            <a:graphic xmlns:a="http://schemas.openxmlformats.org/drawingml/2006/main">
+              <a:graphicData uri="http://schemas.openxmlformats.org/drawingml/2006/picture">
+                <pic:pic xmlns:pic="http://schemas.openxmlformats.org/drawingml/2006/picture">
+                  <pic:nvPicPr>
+                    <pic:cNvPr id="1" name=""/>
+                    <pic:cNvPicPr/>
+                  </pic:nvPicPr>
+                  <pic:blipFill>
+                    <a:blip r:embed="rId43"/>
+                    <a:stretch>
+                      <a:fillRect/>
+                    </a:stretch>
+                  </pic:blipFill>
+                  <pic:spPr>
+                    <a:xfrm>
+                      <a:off x="0" y="0"/>
+                      <a:ext cx="2943433" cy="3010671"/>
+                    </a:xfrm>
+                    <a:prstGeom prst="rect">
+                      <a:avLst/>
+                    </a:prstGeom>
+                  </pic:spPr>
+                </pic:pic>
+              </a:graphicData>
+            </a:graphic>
+          </wp:inline>
+        </w:drawing>
+      </w:r>
+    </w:p>
+    <w:p>
+      <w:pPr>
+        <w:pStyle w:val="Legenda"/>
+        <w:jc w:val="both"/>
+      </w:pPr>
+      <w:r>
+        <w:t xml:space="preserve">Rysunek </w:t>
+      </w:r>
+      <w:fldSimple w:instr=" SEQ Rysunek \* ARABIC ">
+        <w:r>
+          <w:rPr>
+            <w:noProof/>
+          </w:rPr>
+          <w:t>35</w:t>
+        </w:r>
+      </w:fldSimple>
+      <w:r>
+        <w:t xml:space="preserve"> Fragment funkcji </w:t>
+      </w:r>
+      <w:proofErr w:type="spellStart"/>
+      <w:r>
+        <w:t>SearhCubes</w:t>
+      </w:r>
+      <w:proofErr w:type="spellEnd"/>
+    </w:p>
+    <w:p/>
+    <w:p/>
+    <w:p>
+      <w:pPr>
+        <w:jc w:val="both"/>
+        <w:rPr>
+          <w:rFonts w:ascii="Times New Roman" w:hAnsi="Times New Roman" w:cs="Times New Roman"/>
+        </w:rPr>
+      </w:pPr>
+      <w:r>
+        <w:rPr>
+          <w:rFonts w:ascii="Times New Roman" w:hAnsi="Times New Roman" w:cs="Times New Roman"/>
+        </w:rPr>
+        <w:t xml:space="preserve">Funkcje </w:t>
+      </w:r>
+      <w:proofErr w:type="spellStart"/>
+      <w:r>
+        <w:rPr>
+          <w:rFonts w:ascii="Times New Roman" w:hAnsi="Times New Roman" w:cs="Times New Roman"/>
+        </w:rPr>
+        <w:t>SearchWaterCube</w:t>
+      </w:r>
+      <w:proofErr w:type="spellEnd"/>
+      <w:r>
+        <w:rPr>
+          <w:rFonts w:ascii="Times New Roman" w:hAnsi="Times New Roman" w:cs="Times New Roman"/>
+        </w:rPr>
+        <w:t xml:space="preserve"> oraz </w:t>
+      </w:r>
+      <w:proofErr w:type="spellStart"/>
+      <w:r>
+        <w:rPr>
+          <w:rFonts w:ascii="Times New Roman" w:hAnsi="Times New Roman" w:cs="Times New Roman"/>
+        </w:rPr>
+        <w:t>SearchPlanCube</w:t>
+      </w:r>
+      <w:proofErr w:type="spellEnd"/>
+      <w:r>
+        <w:rPr>
+          <w:rFonts w:ascii="Times New Roman" w:hAnsi="Times New Roman" w:cs="Times New Roman"/>
+        </w:rPr>
+        <w:t xml:space="preserve"> są to funkcje typu </w:t>
+      </w:r>
+      <w:proofErr w:type="spellStart"/>
+      <w:r>
+        <w:rPr>
+          <w:rFonts w:ascii="Times New Roman" w:hAnsi="Times New Roman" w:cs="Times New Roman"/>
+        </w:rPr>
+        <w:t>bool</w:t>
+      </w:r>
+      <w:proofErr w:type="spellEnd"/>
+      <w:r>
+        <w:rPr>
+          <w:rFonts w:ascii="Times New Roman" w:hAnsi="Times New Roman" w:cs="Times New Roman"/>
+        </w:rPr>
+        <w:t xml:space="preserve">, które zwracają fałsz, gdy nie uda im się znaleźć wody ani jedzenia. </w:t>
+      </w:r>
+    </w:p>
+    <w:p>
+      <w:pPr>
+        <w:jc w:val="both"/>
+        <w:rPr>
+          <w:rFonts w:ascii="Times New Roman" w:hAnsi="Times New Roman" w:cs="Times New Roman"/>
+        </w:rPr>
+      </w:pPr>
+      <w:r>
+        <w:rPr>
+          <w:rFonts w:ascii="Times New Roman" w:hAnsi="Times New Roman" w:cs="Times New Roman"/>
+        </w:rPr>
+        <w:t xml:space="preserve">W przypadku poszukiwania wody, ważne jest aby zwierzę </w:t>
+      </w:r>
+      <w:r>
+        <w:rPr>
+          <w:rFonts w:ascii="Times New Roman" w:hAnsi="Times New Roman" w:cs="Times New Roman"/>
+        </w:rPr>
+        <w:t xml:space="preserve">szło, do najbliższej dla niego wody, ponieważ jeśli wybierze element, który jest wodą ale znajduje się dalej od brzegu, to i tak do niego by poszedł i chodziłby po wodzie, która jest na drodze do jego celu. Aby temu zapobiec napisałem funkcję </w:t>
+      </w:r>
+      <w:proofErr w:type="spellStart"/>
+      <w:r>
+        <w:rPr>
+          <w:rFonts w:ascii="Times New Roman" w:hAnsi="Times New Roman" w:cs="Times New Roman"/>
+        </w:rPr>
+        <w:t>FindClosestElement</w:t>
+      </w:r>
+      <w:proofErr w:type="spellEnd"/>
+      <w:r>
+        <w:rPr>
+          <w:rFonts w:ascii="Times New Roman" w:hAnsi="Times New Roman" w:cs="Times New Roman"/>
+        </w:rPr>
+        <w:t xml:space="preserve">, która przyjmuje całą listę elementów świata pobraną z </w:t>
+      </w:r>
+      <w:proofErr w:type="spellStart"/>
+      <w:r>
+        <w:rPr>
+          <w:rFonts w:ascii="Times New Roman" w:hAnsi="Times New Roman" w:cs="Times New Roman"/>
+        </w:rPr>
+        <w:t>SearchWaterCube</w:t>
+      </w:r>
+      <w:proofErr w:type="spellEnd"/>
+      <w:r>
+        <w:rPr>
+          <w:rFonts w:ascii="Times New Roman" w:hAnsi="Times New Roman" w:cs="Times New Roman"/>
+        </w:rPr>
+        <w:t xml:space="preserve">. </w:t>
+      </w:r>
+    </w:p>
+    <w:p>
+      <w:pPr>
+        <w:jc w:val="both"/>
+        <w:rPr>
+          <w:rFonts w:ascii="Times New Roman" w:hAnsi="Times New Roman" w:cs="Times New Roman"/>
+        </w:rPr>
+      </w:pPr>
+    </w:p>
+    <w:p>
+      <w:pPr>
+        <w:keepNext/>
+        <w:jc w:val="both"/>
+      </w:pPr>
+      <w:r>
+        <w:rPr>
+          <w:rFonts w:ascii="Times New Roman" w:hAnsi="Times New Roman" w:cs="Times New Roman"/>
+        </w:rPr>
+        <w:drawing>
+          <wp:inline distT="0" distB="0" distL="0" distR="0" wp14:anchorId="634473FF" wp14:editId="4C9F35FD">
+            <wp:extent cx="4658400" cy="1894786"/>
+            <wp:effectExtent l="0" t="0" r="0" b="0"/>
+            <wp:docPr id="39" name="Obraz 39"/>
+            <wp:cNvGraphicFramePr>
+              <a:graphicFrameLocks xmlns:a="http://schemas.openxmlformats.org/drawingml/2006/main" noChangeAspect="1"/>
+            </wp:cNvGraphicFramePr>
+            <a:graphic xmlns:a="http://schemas.openxmlformats.org/drawingml/2006/main">
+              <a:graphicData uri="http://schemas.openxmlformats.org/drawingml/2006/picture">
+                <pic:pic xmlns:pic="http://schemas.openxmlformats.org/drawingml/2006/picture">
+                  <pic:nvPicPr>
+                    <pic:cNvPr id="1" name=""/>
+                    <pic:cNvPicPr/>
+                  </pic:nvPicPr>
+                  <pic:blipFill>
+                    <a:blip r:embed="rId44"/>
+                    <a:stretch>
+                      <a:fillRect/>
+                    </a:stretch>
+                  </pic:blipFill>
+                  <pic:spPr>
+                    <a:xfrm>
+                      <a:off x="0" y="0"/>
+                      <a:ext cx="4683654" cy="1905058"/>
+                    </a:xfrm>
+                    <a:prstGeom prst="rect">
+                      <a:avLst/>
+                    </a:prstGeom>
+                  </pic:spPr>
+                </pic:pic>
+              </a:graphicData>
+            </a:graphic>
+          </wp:inline>
+        </w:drawing>
+      </w:r>
+    </w:p>
+    <w:p>
+      <w:pPr>
+        <w:pStyle w:val="Legenda"/>
+        <w:jc w:val="both"/>
+      </w:pPr>
+      <w:r>
+        <w:t xml:space="preserve">Rysunek </w:t>
+      </w:r>
+      <w:fldSimple w:instr=" SEQ Rysunek \* ARABIC ">
+        <w:r>
+          <w:rPr>
+            <w:noProof/>
+          </w:rPr>
+          <w:t>36</w:t>
+        </w:r>
+      </w:fldSimple>
+      <w:r>
+        <w:t xml:space="preserve"> Funkcja </w:t>
+      </w:r>
+      <w:proofErr w:type="spellStart"/>
+      <w:r>
+        <w:t>FindClosestElement</w:t>
+      </w:r>
+      <w:proofErr w:type="spellEnd"/>
+    </w:p>
+    <w:p/>
+    <w:p>
+      <w:r>
+        <w:t>Funkcja dla każdego elementu z listy, który jest wodą, sprawdza dystans między nią a aktualną pozycją w której znajduje się zwierzę. Przy pomocy zmiennych pomocniczych wyszukuje najbliższą kostkę i ustala ją jako najbliższy element</w:t>
+      </w:r>
+    </w:p>
+    <w:p/>
+    <w:p>
+      <w:pPr>
+        <w:jc w:val="both"/>
         <w:rPr>
           <w:rFonts w:ascii="Times New Roman" w:hAnsi="Times New Roman" w:cs="Times New Roman"/>
         </w:rPr>

</xml_diff>

<commit_message>
Praca inżynierska i porządki w projekcie
</commit_message>
<xml_diff>
--- a/Praca inżynierska.docx
+++ b/Praca inżynierska.docx
@@ -13,16 +13,8 @@
         <w:rPr>
           <w:rFonts w:ascii="Times New Roman" w:hAnsi="Times New Roman" w:cs="Times New Roman"/>
         </w:rPr>
-        <w:t xml:space="preserve">Praca inżynierska – Adam </w:t>
-      </w:r>
-      <w:proofErr w:type="spellStart"/>
-      <w:r>
-        <w:rPr>
-          <w:rFonts w:ascii="Times New Roman" w:hAnsi="Times New Roman" w:cs="Times New Roman"/>
-        </w:rPr>
-        <w:t>Martenka</w:t>
-      </w:r>
-      <w:proofErr w:type="spellEnd"/>
+        <w:t>Praca inżynierska – Adam Martenka</w:t>
+      </w:r>
     </w:p>
     <w:p>
       <w:pPr>
@@ -1164,21 +1156,7 @@
         <w:rPr>
           <w:rFonts w:ascii="Times New Roman" w:hAnsi="Times New Roman" w:cs="Times New Roman"/>
         </w:rPr>
-        <w:t xml:space="preserve">chce pogłębiać swoją wiedzę w pisaniu gier w technologii Unity. Ponadto zawsze fascynowało mnie zachowanie dzikich zwierząt, a możliwość obserwacji ich </w:t>
-      </w:r>
-      <w:proofErr w:type="spellStart"/>
-      <w:r>
-        <w:rPr>
-          <w:rFonts w:ascii="Times New Roman" w:hAnsi="Times New Roman" w:cs="Times New Roman"/>
-        </w:rPr>
-        <w:t>zachowań</w:t>
-      </w:r>
-      <w:proofErr w:type="spellEnd"/>
-      <w:r>
-        <w:rPr>
-          <w:rFonts w:ascii="Times New Roman" w:hAnsi="Times New Roman" w:cs="Times New Roman"/>
-        </w:rPr>
-        <w:t xml:space="preserve"> w stworzonym przez nas terenie wydała mi się bardzo interesująca. </w:t>
+        <w:t xml:space="preserve">chce pogłębiać swoją wiedzę w pisaniu gier w technologii Unity. Ponadto zawsze fascynowało mnie zachowanie dzikich zwierząt, a możliwość obserwacji ich zachowań w stworzonym przez nas terenie wydała mi się bardzo interesująca. </w:t>
       </w:r>
     </w:p>
     <w:p>
@@ -1300,21 +1278,7 @@
         <w:rPr>
           <w:rFonts w:ascii="Times New Roman" w:hAnsi="Times New Roman" w:cs="Times New Roman"/>
         </w:rPr>
-        <w:t xml:space="preserve">. Stworzony świat może również posłużyć jako gotowa scena do programów, które zajmują się tworzeniem trójwymiarowych grafik lub animacji takich jak 3ds Max lub </w:t>
-      </w:r>
-      <w:proofErr w:type="spellStart"/>
-      <w:r>
-        <w:rPr>
-          <w:rFonts w:ascii="Times New Roman" w:hAnsi="Times New Roman" w:cs="Times New Roman"/>
-        </w:rPr>
-        <w:t>Blender</w:t>
-      </w:r>
-      <w:proofErr w:type="spellEnd"/>
-      <w:r>
-        <w:rPr>
-          <w:rFonts w:ascii="Times New Roman" w:hAnsi="Times New Roman" w:cs="Times New Roman"/>
-        </w:rPr>
-        <w:t>.</w:t>
+        <w:t>. Stworzony świat może również posłużyć jako gotowa scena do programów, które zajmują się tworzeniem trójwymiarowych grafik lub animacji takich jak 3ds Max lub Blender.</w:t>
       </w:r>
     </w:p>
     <w:p>
@@ -1434,35 +1398,7 @@
         <w:rPr>
           <w:rFonts w:ascii="Times New Roman" w:hAnsi="Times New Roman" w:cs="Times New Roman"/>
         </w:rPr>
-        <w:t xml:space="preserve">Projekt stworzony został przeze mnie w technologii Unity, czyli bardzo popularnym i rozbudowanym silniku gier. Umożliwia on tworzenie gier na platformę PC ale i na urządzenia mobilne. Najbardziej popularnym językiem w którym są one pisane jest C#. Niegdyś pisano również językach takich jak </w:t>
-      </w:r>
-      <w:proofErr w:type="spellStart"/>
-      <w:r>
-        <w:rPr>
-          <w:rFonts w:ascii="Times New Roman" w:hAnsi="Times New Roman" w:cs="Times New Roman"/>
-        </w:rPr>
-        <w:t>Boo</w:t>
-      </w:r>
-      <w:proofErr w:type="spellEnd"/>
-      <w:r>
-        <w:rPr>
-          <w:rFonts w:ascii="Times New Roman" w:hAnsi="Times New Roman" w:cs="Times New Roman"/>
-        </w:rPr>
-        <w:t xml:space="preserve"> czy </w:t>
-      </w:r>
-      <w:proofErr w:type="spellStart"/>
-      <w:r>
-        <w:rPr>
-          <w:rFonts w:ascii="Times New Roman" w:hAnsi="Times New Roman" w:cs="Times New Roman"/>
-        </w:rPr>
-        <w:t>UnityScript</w:t>
-      </w:r>
-      <w:proofErr w:type="spellEnd"/>
-      <w:r>
-        <w:rPr>
-          <w:rFonts w:ascii="Times New Roman" w:hAnsi="Times New Roman" w:cs="Times New Roman"/>
-        </w:rPr>
-        <w:t>(czyli</w:t>
+        <w:t>Projekt stworzony został przeze mnie w technologii Unity, czyli bardzo popularnym i rozbudowanym silniku gier. Umożliwia on tworzenie gier na platformę PC ale i na urządzenia mobilne. Najbardziej popularnym językiem w którym są one pisane jest C#. Niegdyś pisano również językach takich jak Boo czy UnityScript(czyli</w:t>
       </w:r>
       <w:r>
         <w:rPr>
@@ -1474,72 +1410,14 @@
         <w:rPr>
           <w:rFonts w:ascii="Times New Roman" w:hAnsi="Times New Roman" w:cs="Times New Roman"/>
         </w:rPr>
-        <w:t xml:space="preserve"> czegoś stworzonego na wzór JavaScript). Obecnie jednak gry pisze się wyłącznie w języku C#. Najpopularniejszymi grami stworzonymi w Unity są: </w:t>
-      </w:r>
-      <w:proofErr w:type="spellStart"/>
-      <w:r>
-        <w:rPr>
-          <w:rFonts w:ascii="Times New Roman" w:hAnsi="Times New Roman" w:cs="Times New Roman"/>
-        </w:rPr>
-        <w:t>Angry</w:t>
-      </w:r>
-      <w:proofErr w:type="spellEnd"/>
-      <w:r>
-        <w:rPr>
-          <w:rFonts w:ascii="Times New Roman" w:hAnsi="Times New Roman" w:cs="Times New Roman"/>
-        </w:rPr>
-        <w:t xml:space="preserve"> </w:t>
-      </w:r>
-      <w:proofErr w:type="spellStart"/>
-      <w:r>
-        <w:rPr>
-          <w:rFonts w:ascii="Times New Roman" w:hAnsi="Times New Roman" w:cs="Times New Roman"/>
-        </w:rPr>
-        <w:t>Birds</w:t>
-      </w:r>
-      <w:proofErr w:type="spellEnd"/>
-      <w:r>
-        <w:rPr>
-          <w:rFonts w:ascii="Times New Roman" w:hAnsi="Times New Roman" w:cs="Times New Roman"/>
-        </w:rPr>
-        <w:t xml:space="preserve"> 2, </w:t>
-      </w:r>
-      <w:proofErr w:type="spellStart"/>
-      <w:r>
-        <w:rPr>
-          <w:rFonts w:ascii="Times New Roman" w:hAnsi="Times New Roman" w:cs="Times New Roman"/>
-        </w:rPr>
-        <w:t>Among</w:t>
-      </w:r>
-      <w:proofErr w:type="spellEnd"/>
-      <w:r>
-        <w:rPr>
-          <w:rFonts w:ascii="Times New Roman" w:hAnsi="Times New Roman" w:cs="Times New Roman"/>
-        </w:rPr>
-        <w:t xml:space="preserve"> </w:t>
-      </w:r>
-      <w:proofErr w:type="spellStart"/>
-      <w:r>
-        <w:rPr>
-          <w:rFonts w:ascii="Times New Roman" w:hAnsi="Times New Roman" w:cs="Times New Roman"/>
-        </w:rPr>
-        <w:t>Us</w:t>
-      </w:r>
-      <w:proofErr w:type="spellEnd"/>
-      <w:r>
-        <w:rPr>
-          <w:rFonts w:ascii="Times New Roman" w:hAnsi="Times New Roman" w:cs="Times New Roman"/>
-        </w:rPr>
-        <w:t xml:space="preserve"> czy </w:t>
-      </w:r>
-      <w:proofErr w:type="spellStart"/>
+        <w:t xml:space="preserve"> czegoś stworzonego na wzór JavaScript). Obecnie jednak gry pisze się wyłącznie w języku C#. Najpopularniejszymi grami stworzonymi w Unity są: Angry Birds 2, Among Us czy </w:t>
+      </w:r>
       <w:r>
         <w:rPr>
           <w:rFonts w:ascii="Times New Roman" w:hAnsi="Times New Roman" w:cs="Times New Roman"/>
         </w:rPr>
         <w:t>Hearthstone</w:t>
       </w:r>
-      <w:proofErr w:type="spellEnd"/>
       <w:r>
         <w:rPr>
           <w:rFonts w:ascii="Times New Roman" w:hAnsi="Times New Roman" w:cs="Times New Roman"/>
@@ -2287,21 +2165,7 @@
         <w:rPr>
           <w:rFonts w:ascii="Times New Roman" w:hAnsi="Times New Roman" w:cs="Times New Roman"/>
         </w:rPr>
-        <w:t xml:space="preserve">Na rysunku 4. widać zawartość zaprezentowanego powyżej skryptu </w:t>
-      </w:r>
-      <w:proofErr w:type="spellStart"/>
-      <w:r>
-        <w:rPr>
-          <w:rFonts w:ascii="Times New Roman" w:hAnsi="Times New Roman" w:cs="Times New Roman"/>
-        </w:rPr>
-        <w:t>BallMovement</w:t>
-      </w:r>
-      <w:proofErr w:type="spellEnd"/>
-      <w:r>
-        <w:rPr>
-          <w:rFonts w:ascii="Times New Roman" w:hAnsi="Times New Roman" w:cs="Times New Roman"/>
-        </w:rPr>
-        <w:t>. Skrypt, napisany w języku C# odpowiedzialny jest za poruszanie się danego elementu za pomocą przycisków W, A, S i D. Skrypt ten został dodany do obiektu Ball.</w:t>
+        <w:t>Na rysunku 4. widać zawartość zaprezentowanego powyżej skryptu BallMovement. Skrypt, napisany w języku C# odpowiedzialny jest za poruszanie się danego elementu za pomocą przycisków W, A, S i D. Skrypt ten został dodany do obiektu Ball.</w:t>
       </w:r>
     </w:p>
     <w:p>
@@ -2366,13 +2230,8 @@
         </w:r>
       </w:fldSimple>
       <w:r>
-        <w:t xml:space="preserve"> Fragment skryptu </w:t>
-      </w:r>
-      <w:proofErr w:type="spellStart"/>
-      <w:r>
-        <w:t>BallMovement</w:t>
-      </w:r>
-      <w:proofErr w:type="spellEnd"/>
+        <w:t xml:space="preserve"> Fragment skryptu BallMovement</w:t>
+      </w:r>
     </w:p>
     <w:p/>
     <w:p>
@@ -2384,7 +2243,6 @@
           <w:szCs w:val="24"/>
         </w:rPr>
       </w:pPr>
-      <w:proofErr w:type="spellStart"/>
       <w:r>
         <w:rPr>
           <w:b/>
@@ -2394,7 +2252,6 @@
         </w:rPr>
         <w:t>GameObjects</w:t>
       </w:r>
-      <w:proofErr w:type="spellEnd"/>
     </w:p>
     <w:p>
       <w:pPr>
@@ -2424,35 +2281,7 @@
         <w:rPr>
           <w:rFonts w:ascii="Times New Roman" w:hAnsi="Times New Roman" w:cs="Times New Roman"/>
         </w:rPr>
-        <w:t xml:space="preserve">Są to elementy gry, które dodajemy do sceny. Funkcjonowanie ich zaprogramowane jest w skryptach. </w:t>
-      </w:r>
-      <w:proofErr w:type="spellStart"/>
-      <w:r>
-        <w:rPr>
-          <w:rFonts w:ascii="Times New Roman" w:hAnsi="Times New Roman" w:cs="Times New Roman"/>
-        </w:rPr>
-        <w:t>GameObject</w:t>
-      </w:r>
-      <w:proofErr w:type="spellEnd"/>
-      <w:r>
-        <w:rPr>
-          <w:rFonts w:ascii="Times New Roman" w:hAnsi="Times New Roman" w:cs="Times New Roman"/>
-        </w:rPr>
-        <w:t xml:space="preserve"> może mieć dowolną ilość skryptów, które mogą odpowiadać za każdą interakcje z światem stworzonym lub to co dany </w:t>
-      </w:r>
-      <w:proofErr w:type="spellStart"/>
-      <w:r>
-        <w:rPr>
-          <w:rFonts w:ascii="Times New Roman" w:hAnsi="Times New Roman" w:cs="Times New Roman"/>
-        </w:rPr>
-        <w:t>GameObject</w:t>
-      </w:r>
-      <w:proofErr w:type="spellEnd"/>
-      <w:r>
-        <w:rPr>
-          <w:rFonts w:ascii="Times New Roman" w:hAnsi="Times New Roman" w:cs="Times New Roman"/>
-        </w:rPr>
-        <w:t xml:space="preserve"> ma robić. Elementy te mogą być zwierzętami, drzewami, pojazdami, trawą czy skała a wszystko co mają robić można dzięki skryptom do nich przypisać. </w:t>
+        <w:t xml:space="preserve">Są to elementy gry, które dodajemy do sceny. Funkcjonowanie ich zaprogramowane jest w skryptach. GameObject może mieć dowolną ilość skryptów, które mogą odpowiadać za każdą interakcje z światem stworzonym lub to co dany GameObject ma robić. Elementy te mogą być zwierzętami, drzewami, pojazdami, trawą czy skała a wszystko co mają robić można dzięki skryptom do nich przypisać. </w:t>
       </w:r>
     </w:p>
     <w:p>
@@ -2526,15 +2355,7 @@
         </w:r>
       </w:fldSimple>
       <w:r>
-        <w:t xml:space="preserve"> Dodany do sceny </w:t>
-      </w:r>
-      <w:proofErr w:type="spellStart"/>
-      <w:r>
-        <w:t>GameObject</w:t>
-      </w:r>
-      <w:proofErr w:type="spellEnd"/>
-      <w:r>
-        <w:t xml:space="preserve"> o nazwie Human</w:t>
+        <w:t xml:space="preserve"> Dodany do sceny GameObject o nazwie Human</w:t>
       </w:r>
     </w:p>
     <w:p/>
@@ -2567,21 +2388,7 @@
         <w:rPr>
           <w:rFonts w:ascii="Times New Roman" w:hAnsi="Times New Roman" w:cs="Times New Roman"/>
         </w:rPr>
-        <w:t xml:space="preserve">producenta silnika cechy, które można zobaczyć w </w:t>
-      </w:r>
-      <w:proofErr w:type="spellStart"/>
-      <w:r>
-        <w:rPr>
-          <w:rFonts w:ascii="Times New Roman" w:hAnsi="Times New Roman" w:cs="Times New Roman"/>
-        </w:rPr>
-        <w:t>Inspectorze</w:t>
-      </w:r>
-      <w:proofErr w:type="spellEnd"/>
-      <w:r>
-        <w:rPr>
-          <w:rFonts w:ascii="Times New Roman" w:hAnsi="Times New Roman" w:cs="Times New Roman"/>
-        </w:rPr>
-        <w:t>. Po naciśnięciu na konkretny element na scenie</w:t>
+        <w:t>producenta silnika cechy, które można zobaczyć w Inspectorze. Po naciśnięciu na konkretny element na scenie</w:t>
       </w:r>
       <w:r>
         <w:rPr>
@@ -2607,35 +2414,7 @@
         <w:rPr>
           <w:rFonts w:ascii="Times New Roman" w:hAnsi="Times New Roman" w:cs="Times New Roman"/>
         </w:rPr>
-        <w:t xml:space="preserve">Do </w:t>
-      </w:r>
-      <w:proofErr w:type="spellStart"/>
-      <w:r>
-        <w:rPr>
-          <w:rFonts w:ascii="Times New Roman" w:hAnsi="Times New Roman" w:cs="Times New Roman"/>
-        </w:rPr>
-        <w:t>GameObjectu</w:t>
-      </w:r>
-      <w:proofErr w:type="spellEnd"/>
-      <w:r>
-        <w:rPr>
-          <w:rFonts w:ascii="Times New Roman" w:hAnsi="Times New Roman" w:cs="Times New Roman"/>
-        </w:rPr>
-        <w:t xml:space="preserve"> o nazwie Human został dodany skrypt o nazwie </w:t>
-      </w:r>
-      <w:proofErr w:type="spellStart"/>
-      <w:r>
-        <w:rPr>
-          <w:rFonts w:ascii="Times New Roman" w:hAnsi="Times New Roman" w:cs="Times New Roman"/>
-        </w:rPr>
-        <w:t>Walking</w:t>
-      </w:r>
-      <w:proofErr w:type="spellEnd"/>
-      <w:r>
-        <w:rPr>
-          <w:rFonts w:ascii="Times New Roman" w:hAnsi="Times New Roman" w:cs="Times New Roman"/>
-        </w:rPr>
-        <w:t>, Rys.5.</w:t>
+        <w:t>Do GameObjectu o nazwie Human został dodany skrypt o nazwie Walking, Rys.5.</w:t>
       </w:r>
     </w:p>
     <w:p/>
@@ -2700,15 +2479,7 @@
         </w:r>
       </w:fldSimple>
       <w:r>
-        <w:t xml:space="preserve"> Podgląd cech i funkcjonalności </w:t>
-      </w:r>
-      <w:proofErr w:type="spellStart"/>
-      <w:r>
-        <w:t>GameObjectu</w:t>
-      </w:r>
-      <w:proofErr w:type="spellEnd"/>
-      <w:r>
-        <w:t xml:space="preserve"> o nazwie Human</w:t>
+        <w:t xml:space="preserve"> Podgląd cech i funkcjonalności GameObjectu o nazwie Human</w:t>
       </w:r>
     </w:p>
     <w:p/>
@@ -2843,23 +2614,7 @@
         </w:r>
       </w:fldSimple>
       <w:r>
-        <w:t xml:space="preserve"> Kamera opisana jest pod nazwą "</w:t>
-      </w:r>
-      <w:proofErr w:type="spellStart"/>
-      <w:r>
-        <w:t>Main</w:t>
-      </w:r>
-      <w:proofErr w:type="spellEnd"/>
-      <w:r>
-        <w:t xml:space="preserve"> </w:t>
-      </w:r>
-      <w:proofErr w:type="spellStart"/>
-      <w:r>
-        <w:t>Camera</w:t>
-      </w:r>
-      <w:proofErr w:type="spellEnd"/>
-      <w:r>
-        <w:t>" w głównej hierarchii projektu</w:t>
+        <w:t xml:space="preserve"> Kamera opisana jest pod nazwą "Main Camera" w głównej hierarchii projektu</w:t>
       </w:r>
     </w:p>
     <w:p/>
@@ -2874,21 +2629,7 @@
         <w:rPr>
           <w:rFonts w:ascii="Times New Roman" w:hAnsi="Times New Roman" w:cs="Times New Roman"/>
         </w:rPr>
-        <w:t xml:space="preserve">Ustawienie kamery gracz może zmieniać dowolnie. W oknie </w:t>
-      </w:r>
-      <w:proofErr w:type="spellStart"/>
-      <w:r>
-        <w:rPr>
-          <w:rFonts w:ascii="Times New Roman" w:hAnsi="Times New Roman" w:cs="Times New Roman"/>
-        </w:rPr>
-        <w:t>Scene</w:t>
-      </w:r>
-      <w:proofErr w:type="spellEnd"/>
-      <w:r>
-        <w:rPr>
-          <w:rFonts w:ascii="Times New Roman" w:hAnsi="Times New Roman" w:cs="Times New Roman"/>
-        </w:rPr>
-        <w:t xml:space="preserve"> widzimy wszystkie elementy w stworzonym świecie. Można również w nim ustawić kamerę oraz kadr, który widoczny będzie w grze. W oknie „Game”, widzimy to, co znajduje się w oku kamery, a zarazem to co widzi gracz po uruchomieniu gry.</w:t>
+        <w:t>Ustawienie kamery gracz może zmieniać dowolnie. W oknie Scene widzimy wszystkie elementy w stworzonym świecie. Można również w nim ustawić kamerę oraz kadr, który widoczny będzie w grze. W oknie „Game”, widzimy to, co znajduje się w oku kamery, a zarazem to co widzi gracz po uruchomieniu gry.</w:t>
       </w:r>
     </w:p>
     <w:p>
@@ -2953,15 +2694,7 @@
         </w:r>
       </w:fldSimple>
       <w:r>
-        <w:t>W oknie "</w:t>
-      </w:r>
-      <w:proofErr w:type="spellStart"/>
-      <w:r>
-        <w:t>Scene</w:t>
-      </w:r>
-      <w:proofErr w:type="spellEnd"/>
-      <w:r>
-        <w:t xml:space="preserve">" zaznaczona jest kamera a w oknie "Game" widać co </w:t>
+        <w:t xml:space="preserve">W oknie "Scene" zaznaczona jest kamera a w oknie "Game" widać co </w:t>
       </w:r>
       <w:r>
         <w:t>jej kadrze.</w:t>
@@ -3145,13 +2878,8 @@
         </w:r>
       </w:fldSimple>
       <w:r>
-        <w:t xml:space="preserve"> Menu główne </w:t>
-      </w:r>
-      <w:proofErr w:type="spellStart"/>
-      <w:r>
-        <w:t>apliacji</w:t>
-      </w:r>
-      <w:proofErr w:type="spellEnd"/>
+        <w:t xml:space="preserve"> Menu główne apliacji</w:t>
+      </w:r>
     </w:p>
     <w:p>
       <w:pPr>
@@ -3215,15 +2943,7 @@
         </w:r>
       </w:fldSimple>
       <w:r>
-        <w:t xml:space="preserve"> Menu główne z okna "</w:t>
-      </w:r>
-      <w:proofErr w:type="spellStart"/>
-      <w:r>
-        <w:t>Scene</w:t>
-      </w:r>
-      <w:proofErr w:type="spellEnd"/>
-      <w:r>
-        <w:t>"</w:t>
+        <w:t xml:space="preserve"> Menu główne z okna "Scene"</w:t>
       </w:r>
     </w:p>
     <w:p>
@@ -3352,21 +3072,7 @@
           <w:rFonts w:ascii="Times New Roman" w:hAnsi="Times New Roman" w:cs="Times New Roman"/>
         </w:rPr>
         <w:lastRenderedPageBreak/>
-        <w:t>Druga scena, która nazywa się „Game” odpalana jest po przyciśnięciu przycisku Play w menu głównym i to tam właśnie odbywa się cała funkcjonalność gry. Przejście pomiędzy scenami zostało zaprogramowane w skrypcie o nazwie „</w:t>
-      </w:r>
-      <w:proofErr w:type="spellStart"/>
-      <w:r>
-        <w:rPr>
-          <w:rFonts w:ascii="Times New Roman" w:hAnsi="Times New Roman" w:cs="Times New Roman"/>
-        </w:rPr>
-        <w:t>MainMenu</w:t>
-      </w:r>
-      <w:proofErr w:type="spellEnd"/>
-      <w:r>
-        <w:rPr>
-          <w:rFonts w:ascii="Times New Roman" w:hAnsi="Times New Roman" w:cs="Times New Roman"/>
-        </w:rPr>
-        <w:t>”, którego dokładne funkcjonowanie opisze w dalszej części pracy.</w:t>
+        <w:t>Druga scena, która nazywa się „Game” odpalana jest po przyciśnięciu przycisku Play w menu głównym i to tam właśnie odbywa się cała funkcjonalność gry. Przejście pomiędzy scenami zostało zaprogramowane w skrypcie o nazwie „MainMenu”, którego dokładne funkcjonowanie opisze w dalszej części pracy.</w:t>
       </w:r>
     </w:p>
     <w:p>
@@ -3767,24 +3473,11 @@
         </w:numPr>
         <w:jc w:val="both"/>
       </w:pPr>
-      <w:proofErr w:type="spellStart"/>
-      <w:r>
-        <w:t>BlockManager</w:t>
-      </w:r>
-      <w:proofErr w:type="spellEnd"/>
-      <w:r>
-        <w:t xml:space="preserve"> – bardzo ważny skrypt, w którym znajduje się większość </w:t>
-      </w:r>
-      <w:proofErr w:type="spellStart"/>
-      <w:r>
-        <w:t>funkcji</w:t>
-      </w:r>
-      <w:r>
-        <w:t>m</w:t>
-      </w:r>
-      <w:proofErr w:type="spellEnd"/>
-      <w:r>
-        <w:t xml:space="preserve"> </w:t>
+      <w:r>
+        <w:t>BlockManager – bardzo ważny skrypt, w którym znajduje się większość funkcji</w:t>
+      </w:r>
+      <w:r>
+        <w:t xml:space="preserve">m </w:t>
       </w:r>
       <w:r>
         <w:t xml:space="preserve">odpowiedzialnych za tworzenie terenu. Dzięki temu fragmentowi można modelować wysokość zaznaczonego terenu, dodawać wodę. W nim istnieje również </w:t>
@@ -3802,13 +3495,8 @@
         </w:numPr>
         <w:jc w:val="both"/>
       </w:pPr>
-      <w:proofErr w:type="spellStart"/>
-      <w:r>
-        <w:t>WorldMaterial</w:t>
-      </w:r>
-      <w:proofErr w:type="spellEnd"/>
-      <w:r>
-        <w:t>- skrypt odpowiedzialny za stworzony teren. Dzięki niemu dodawane są konkretne elementy świata;</w:t>
+      <w:r>
+        <w:t>WorldMaterial- skrypt odpowiedzialny za stworzony teren. Dzięki niemu dodawane są konkretne elementy świata;</w:t>
       </w:r>
     </w:p>
     <w:p>
@@ -3823,33 +3511,11 @@
           <w:rFonts w:ascii="Times New Roman" w:hAnsi="Times New Roman" w:cs="Times New Roman"/>
         </w:rPr>
       </w:pPr>
-      <w:proofErr w:type="spellStart"/>
-      <w:r>
-        <w:rPr>
-          <w:rFonts w:ascii="Times New Roman" w:hAnsi="Times New Roman" w:cs="Times New Roman"/>
-        </w:rPr>
-        <w:t>BuildManager</w:t>
-      </w:r>
-      <w:proofErr w:type="spellEnd"/>
-      <w:r>
-        <w:rPr>
-          <w:rFonts w:ascii="Times New Roman" w:hAnsi="Times New Roman" w:cs="Times New Roman"/>
-        </w:rPr>
-        <w:t xml:space="preserve"> – skrypt odpowiada, za przekazanie informacji do skryptu „</w:t>
-      </w:r>
-      <w:proofErr w:type="spellStart"/>
-      <w:r>
-        <w:rPr>
-          <w:rFonts w:ascii="Times New Roman" w:hAnsi="Times New Roman" w:cs="Times New Roman"/>
-        </w:rPr>
-        <w:t>WorldMaterial</w:t>
-      </w:r>
-      <w:proofErr w:type="spellEnd"/>
-      <w:r>
-        <w:rPr>
-          <w:rFonts w:ascii="Times New Roman" w:hAnsi="Times New Roman" w:cs="Times New Roman"/>
-        </w:rPr>
-        <w:t>”, jaki element zostanie na danym obszarze stworzony;</w:t>
+      <w:r>
+        <w:rPr>
+          <w:rFonts w:ascii="Times New Roman" w:hAnsi="Times New Roman" w:cs="Times New Roman"/>
+        </w:rPr>
+        <w:t>BuildManager – skrypt odpowiada, za przekazanie informacji do skryptu „WorldMaterial”, jaki element zostanie na danym obszarze stworzony;</w:t>
       </w:r>
     </w:p>
     <w:p>
@@ -3864,19 +3530,11 @@
           <w:rFonts w:ascii="Times New Roman" w:hAnsi="Times New Roman" w:cs="Times New Roman"/>
         </w:rPr>
       </w:pPr>
-      <w:proofErr w:type="spellStart"/>
-      <w:r>
-        <w:rPr>
-          <w:rFonts w:ascii="Times New Roman" w:hAnsi="Times New Roman" w:cs="Times New Roman"/>
-        </w:rPr>
-        <w:t>AnimalMovement</w:t>
-      </w:r>
-      <w:proofErr w:type="spellEnd"/>
-      <w:r>
-        <w:rPr>
-          <w:rFonts w:ascii="Times New Roman" w:hAnsi="Times New Roman" w:cs="Times New Roman"/>
-        </w:rPr>
-        <w:t xml:space="preserve"> – w nim </w:t>
+      <w:r>
+        <w:rPr>
+          <w:rFonts w:ascii="Times New Roman" w:hAnsi="Times New Roman" w:cs="Times New Roman"/>
+        </w:rPr>
+        <w:t xml:space="preserve">AnimalMovement – w nim </w:t>
       </w:r>
       <w:r>
         <w:rPr>
@@ -3909,19 +3567,11 @@
           <w:rFonts w:ascii="Times New Roman" w:hAnsi="Times New Roman" w:cs="Times New Roman"/>
         </w:rPr>
       </w:pPr>
-      <w:proofErr w:type="spellStart"/>
-      <w:r>
-        <w:rPr>
-          <w:rFonts w:ascii="Times New Roman" w:hAnsi="Times New Roman" w:cs="Times New Roman"/>
-        </w:rPr>
-        <w:t>CameraController</w:t>
-      </w:r>
-      <w:proofErr w:type="spellEnd"/>
-      <w:r>
-        <w:rPr>
-          <w:rFonts w:ascii="Times New Roman" w:hAnsi="Times New Roman" w:cs="Times New Roman"/>
-        </w:rPr>
-        <w:t xml:space="preserve"> – kod napisany w nim odpowiada za ruch kamery.</w:t>
+      <w:r>
+        <w:rPr>
+          <w:rFonts w:ascii="Times New Roman" w:hAnsi="Times New Roman" w:cs="Times New Roman"/>
+        </w:rPr>
+        <w:t>CameraController – kod napisany w nim odpowiada za ruch kamery.</w:t>
       </w:r>
     </w:p>
     <w:p>
@@ -3989,7 +3639,6 @@
           <w:szCs w:val="24"/>
         </w:rPr>
       </w:pPr>
-      <w:proofErr w:type="spellStart"/>
       <w:r>
         <w:rPr>
           <w:rFonts w:cstheme="minorHAnsi"/>
@@ -4001,7 +3650,6 @@
         <w:lastRenderedPageBreak/>
         <w:t>GameObjects</w:t>
       </w:r>
-      <w:proofErr w:type="spellEnd"/>
     </w:p>
     <w:p>
       <w:pPr>
@@ -4297,15 +3945,7 @@
         <w:jc w:val="both"/>
       </w:pPr>
       <w:r>
-        <w:t xml:space="preserve">Po naciśnięciu któregoś przycisku zostanie wyświetlony kolejny </w:t>
-      </w:r>
-      <w:proofErr w:type="spellStart"/>
-      <w:r>
-        <w:t>GameObject</w:t>
-      </w:r>
-      <w:proofErr w:type="spellEnd"/>
-      <w:r>
-        <w:t>. Znajdują się na nim obiekty gry, które możemy dodać do sceny</w:t>
+        <w:t>Po naciśnięciu któregoś przycisku zostanie wyświetlony kolejny GameObject. Znajdują się na nim obiekty gry, które możemy dodać do sceny</w:t>
       </w:r>
     </w:p>
     <w:p>
@@ -4467,15 +4107,7 @@
         <w:jc w:val="both"/>
       </w:pPr>
       <w:r>
-        <w:t xml:space="preserve">Na poniższym </w:t>
-      </w:r>
-      <w:proofErr w:type="spellStart"/>
-      <w:r>
-        <w:t>screenie</w:t>
-      </w:r>
-      <w:proofErr w:type="spellEnd"/>
-      <w:r>
-        <w:t xml:space="preserve"> widzimy po jednym dodanym elemencie z każdej kategorii</w:t>
+        <w:t>Na poniższym screenie widzimy po jednym dodanym elemencie z każdej kategorii</w:t>
       </w:r>
     </w:p>
     <w:p>
@@ -4609,21 +4241,7 @@
         <w:rPr>
           <w:rFonts w:ascii="Times New Roman" w:hAnsi="Times New Roman" w:cs="Times New Roman"/>
         </w:rPr>
-        <w:t xml:space="preserve">Na poniższym </w:t>
-      </w:r>
-      <w:proofErr w:type="spellStart"/>
-      <w:r>
-        <w:rPr>
-          <w:rFonts w:ascii="Times New Roman" w:hAnsi="Times New Roman" w:cs="Times New Roman"/>
-        </w:rPr>
-        <w:t>screenie</w:t>
-      </w:r>
-      <w:proofErr w:type="spellEnd"/>
-      <w:r>
-        <w:rPr>
-          <w:rFonts w:ascii="Times New Roman" w:hAnsi="Times New Roman" w:cs="Times New Roman"/>
-        </w:rPr>
-        <w:t xml:space="preserve"> wiać jak ustawiona jest kamera na samym początku. </w:t>
+        <w:t xml:space="preserve">Na poniższym screenie wiać jak ustawiona jest kamera na samym początku. </w:t>
       </w:r>
     </w:p>
     <w:p>
@@ -4698,15 +4316,7 @@
         </w:r>
       </w:fldSimple>
       <w:r>
-        <w:t xml:space="preserve"> Kamera na </w:t>
-      </w:r>
-      <w:proofErr w:type="spellStart"/>
-      <w:r>
-        <w:t>począku</w:t>
-      </w:r>
-      <w:proofErr w:type="spellEnd"/>
-      <w:r>
-        <w:t xml:space="preserve"> aplikacji</w:t>
+        <w:t xml:space="preserve"> Kamera na począku aplikacji</w:t>
       </w:r>
     </w:p>
     <w:p>
@@ -4740,21 +4350,7 @@
         <w:rPr>
           <w:rFonts w:ascii="Times New Roman" w:hAnsi="Times New Roman" w:cs="Times New Roman"/>
         </w:rPr>
-        <w:t xml:space="preserve">Natomiast ten </w:t>
-      </w:r>
-      <w:proofErr w:type="spellStart"/>
-      <w:r>
-        <w:rPr>
-          <w:rFonts w:ascii="Times New Roman" w:hAnsi="Times New Roman" w:cs="Times New Roman"/>
-        </w:rPr>
-        <w:t>screen</w:t>
-      </w:r>
-      <w:proofErr w:type="spellEnd"/>
-      <w:r>
-        <w:rPr>
-          <w:rFonts w:ascii="Times New Roman" w:hAnsi="Times New Roman" w:cs="Times New Roman"/>
-        </w:rPr>
-        <w:t xml:space="preserve"> prezentują jak blisko może przybliżyć się kamera podczas gry. Ruch jej został ograniczony w skrypcie, ponieważ w normalnych warunkach mogłaby ona przeniknąć przez podłoże.</w:t>
+        <w:t>Natomiast ten screen prezentują jak blisko może przybliżyć się kamera podczas gry. Ruch jej został ograniczony w skrypcie, ponieważ w normalnych warunkach mogłaby ona przeniknąć przez podłoże.</w:t>
       </w:r>
     </w:p>
     <w:p>
@@ -4862,7 +4458,6 @@
           <w:szCs w:val="24"/>
         </w:rPr>
       </w:pPr>
-      <w:proofErr w:type="spellStart"/>
       <w:r>
         <w:rPr>
           <w:rFonts w:cstheme="minorHAnsi"/>
@@ -4883,7 +4478,6 @@
         </w:rPr>
         <w:t>y</w:t>
       </w:r>
-      <w:proofErr w:type="spellEnd"/>
     </w:p>
     <w:p>
       <w:pPr>
@@ -4905,70 +4499,21 @@
           <w:rFonts w:ascii="Times New Roman" w:hAnsi="Times New Roman" w:cs="Times New Roman"/>
         </w:rPr>
         <w:tab/>
-      </w:r>
-      <w:proofErr w:type="spellStart"/>
-      <w:r>
-        <w:rPr>
-          <w:rFonts w:ascii="Times New Roman" w:hAnsi="Times New Roman" w:cs="Times New Roman"/>
-        </w:rPr>
-        <w:t>Prefaby</w:t>
-      </w:r>
-      <w:proofErr w:type="spellEnd"/>
-      <w:r>
-        <w:rPr>
-          <w:rFonts w:ascii="Times New Roman" w:hAnsi="Times New Roman" w:cs="Times New Roman"/>
-        </w:rPr>
-        <w:t xml:space="preserve"> to stworzone elementy, których kopie znajdują się w plikach aplikacji i które możemy użyć wiele razy w projekcie. Na przykład, gdy chcemy jakiś element dodawać wielokrotnie do gry to nie trzeba tworzyć go za każdym razem na nowo, lecz można zapisać go jako </w:t>
-      </w:r>
-      <w:proofErr w:type="spellStart"/>
-      <w:r>
-        <w:rPr>
-          <w:rFonts w:ascii="Times New Roman" w:hAnsi="Times New Roman" w:cs="Times New Roman"/>
-        </w:rPr>
-        <w:t>Prefab</w:t>
-      </w:r>
-      <w:proofErr w:type="spellEnd"/>
-      <w:r>
-        <w:rPr>
-          <w:rFonts w:ascii="Times New Roman" w:hAnsi="Times New Roman" w:cs="Times New Roman"/>
-        </w:rPr>
-        <w:t xml:space="preserve"> i dodawać do gry jako kopie. Nazwa tego elementu gry z reguły kończy się słowem ”</w:t>
-      </w:r>
-      <w:proofErr w:type="spellStart"/>
-      <w:r>
-        <w:rPr>
-          <w:rFonts w:ascii="Times New Roman" w:hAnsi="Times New Roman" w:cs="Times New Roman"/>
-        </w:rPr>
-        <w:t>Prefab</w:t>
-      </w:r>
-      <w:proofErr w:type="spellEnd"/>
-      <w:r>
-        <w:rPr>
-          <w:rFonts w:ascii="Times New Roman" w:hAnsi="Times New Roman" w:cs="Times New Roman"/>
-        </w:rPr>
-        <w:t>”.</w:t>
-      </w:r>
-    </w:p>
-    <w:p>
-      <w:pPr>
-        <w:jc w:val="both"/>
-        <w:rPr>
-          <w:rFonts w:ascii="Times New Roman" w:hAnsi="Times New Roman" w:cs="Times New Roman"/>
-        </w:rPr>
-      </w:pPr>
-      <w:proofErr w:type="spellStart"/>
-      <w:r>
-        <w:rPr>
-          <w:rFonts w:ascii="Times New Roman" w:hAnsi="Times New Roman" w:cs="Times New Roman"/>
-        </w:rPr>
-        <w:t>Prefaby</w:t>
-      </w:r>
-      <w:proofErr w:type="spellEnd"/>
-      <w:r>
-        <w:rPr>
-          <w:rFonts w:ascii="Times New Roman" w:hAnsi="Times New Roman" w:cs="Times New Roman"/>
-        </w:rPr>
-        <w:t>, które znajdują się w moim projekcie widoczne są na rysunku 22.</w:t>
+        <w:t>Prefaby to stworzone elementy, których kopie znajdują się w plikach aplikacji i które możemy użyć wiele razy w projekcie. Na przykład, gdy chcemy jakiś element dodawać wielokrotnie do gry to nie trzeba tworzyć go za każdym razem na nowo, lecz można zapisać go jako Prefab i dodawać do gry jako kopie. Nazwa tego elementu gry z reguły kończy się słowem ”Prefab”.</w:t>
+      </w:r>
+    </w:p>
+    <w:p>
+      <w:pPr>
+        <w:jc w:val="both"/>
+        <w:rPr>
+          <w:rFonts w:ascii="Times New Roman" w:hAnsi="Times New Roman" w:cs="Times New Roman"/>
+        </w:rPr>
+      </w:pPr>
+      <w:r>
+        <w:rPr>
+          <w:rFonts w:ascii="Times New Roman" w:hAnsi="Times New Roman" w:cs="Times New Roman"/>
+        </w:rPr>
+        <w:t>Prefaby, które znajdują się w moim projekcie widoczne są na rysunku 22.</w:t>
       </w:r>
     </w:p>
     <w:p>
@@ -5033,68 +4578,8 @@
         </w:r>
       </w:fldSimple>
       <w:r>
-        <w:t xml:space="preserve"> </w:t>
-      </w:r>
-      <w:proofErr w:type="spellStart"/>
-      <w:r>
-        <w:t>Prefaby</w:t>
-      </w:r>
-      <w:proofErr w:type="spellEnd"/>
-      <w:r>
-        <w:t xml:space="preserve"> w projekcie World </w:t>
-      </w:r>
-      <w:proofErr w:type="spellStart"/>
-      <w:r>
-        <w:t>Visualisation</w:t>
-      </w:r>
-      <w:proofErr w:type="spellEnd"/>
-    </w:p>
-    <w:p/>
-    <w:p>
-      <w:pPr>
-        <w:rPr>
-          <w:rFonts w:cstheme="minorHAnsi"/>
-          <w:b/>
-          <w:bCs/>
-          <w:sz w:val="24"/>
-          <w:szCs w:val="24"/>
-        </w:rPr>
-      </w:pPr>
-      <w:proofErr w:type="spellStart"/>
-      <w:r>
-        <w:rPr>
-          <w:rFonts w:cstheme="minorHAnsi"/>
-          <w:b/>
-          <w:bCs/>
-          <w:sz w:val="24"/>
-          <w:szCs w:val="24"/>
-        </w:rPr>
-        <w:lastRenderedPageBreak/>
-        <w:t>Tagi</w:t>
-      </w:r>
-      <w:proofErr w:type="spellEnd"/>
-    </w:p>
-    <w:p>
-      <w:pPr>
-        <w:rPr>
-          <w:rFonts w:cstheme="minorHAnsi"/>
-          <w:b/>
-          <w:bCs/>
-          <w:sz w:val="24"/>
-          <w:szCs w:val="24"/>
-        </w:rPr>
-      </w:pPr>
-    </w:p>
-    <w:p>
-      <w:pPr>
-        <w:rPr>
-          <w:rFonts w:cstheme="minorHAnsi"/>
-          <w:b/>
-          <w:bCs/>
-          <w:sz w:val="24"/>
-          <w:szCs w:val="24"/>
-        </w:rPr>
-      </w:pPr>
+        <w:t xml:space="preserve"> Prefaby w projekcie World Visualisation</w:t>
+      </w:r>
     </w:p>
     <w:p>
       <w:pPr>
@@ -5121,6 +4606,7 @@
           <w:sz w:val="44"/>
           <w:szCs w:val="44"/>
         </w:rPr>
+        <w:lastRenderedPageBreak/>
         <w:t>Implementacja</w:t>
       </w:r>
       <w:bookmarkEnd w:id="7"/>
@@ -5232,35 +4718,7 @@
           <w:rFonts w:ascii="Times New Roman" w:hAnsi="Times New Roman" w:cs="Times New Roman"/>
         </w:rPr>
         <w:tab/>
-        <w:t xml:space="preserve">Tworzenie pierwszego etapu rozpocząłem od dodania pojedynczego elementu panelu podstawowego. Następnie dodany przeze mnie sześcian wielokrotnie zduplikowałem, aż do uzyskania sporych rozmiarów panelu. Wszystkie stworzone elementy dodałem do jednego pustego </w:t>
-      </w:r>
-      <w:proofErr w:type="spellStart"/>
-      <w:r>
-        <w:rPr>
-          <w:rFonts w:ascii="Times New Roman" w:hAnsi="Times New Roman" w:cs="Times New Roman"/>
-        </w:rPr>
-        <w:t>GameObjectu</w:t>
-      </w:r>
-      <w:proofErr w:type="spellEnd"/>
-      <w:r>
-        <w:rPr>
-          <w:rFonts w:ascii="Times New Roman" w:hAnsi="Times New Roman" w:cs="Times New Roman"/>
-        </w:rPr>
-        <w:t xml:space="preserve"> i nazwałem go </w:t>
-      </w:r>
-      <w:proofErr w:type="spellStart"/>
-      <w:r>
-        <w:rPr>
-          <w:rFonts w:ascii="Times New Roman" w:hAnsi="Times New Roman" w:cs="Times New Roman"/>
-        </w:rPr>
-        <w:t>WholeGround</w:t>
-      </w:r>
-      <w:proofErr w:type="spellEnd"/>
-      <w:r>
-        <w:rPr>
-          <w:rFonts w:ascii="Times New Roman" w:hAnsi="Times New Roman" w:cs="Times New Roman"/>
-        </w:rPr>
-        <w:t>.</w:t>
+        <w:t>Tworzenie pierwszego etapu rozpocząłem od dodania pojedynczego elementu panelu podstawowego. Następnie dodany przeze mnie sześcian wielokrotnie zduplikowałem, aż do uzyskania sporych rozmiarów panelu. Wszystkie stworzone elementy dodałem do jednego pustego GameObjectu i nazwałem go WholeGround.</w:t>
       </w:r>
     </w:p>
     <w:p>
@@ -5332,21 +4790,8 @@
         </w:r>
       </w:fldSimple>
       <w:r>
-        <w:t xml:space="preserve"> </w:t>
-      </w:r>
-      <w:proofErr w:type="spellStart"/>
-      <w:r>
-        <w:t>GameObject</w:t>
-      </w:r>
-      <w:proofErr w:type="spellEnd"/>
-      <w:r>
-        <w:t xml:space="preserve"> o nazwie </w:t>
-      </w:r>
-      <w:proofErr w:type="spellStart"/>
-      <w:r>
-        <w:t>WholeGround</w:t>
-      </w:r>
-      <w:proofErr w:type="spellEnd"/>
+        <w:t xml:space="preserve"> GameObject o nazwie WholeGround</w:t>
+      </w:r>
     </w:p>
     <w:p/>
     <w:p>
@@ -5367,190 +4812,90 @@
         <w:rPr>
           <w:rFonts w:ascii="Times New Roman" w:hAnsi="Times New Roman" w:cs="Times New Roman"/>
         </w:rPr>
+        <w:t xml:space="preserve">Gdy miałem już panel podstawowy postanowiłem </w:t>
+      </w:r>
+      <w:r>
+        <w:rPr>
+          <w:rFonts w:ascii="Times New Roman" w:hAnsi="Times New Roman" w:cs="Times New Roman"/>
+        </w:rPr>
+        <w:t>utworzyć</w:t>
+      </w:r>
+      <w:r>
+        <w:rPr>
+          <w:rFonts w:ascii="Times New Roman" w:hAnsi="Times New Roman" w:cs="Times New Roman"/>
+        </w:rPr>
+        <w:t xml:space="preserve"> element, który umożliwiać będzie modelowanie terenu.</w:t>
+      </w:r>
+      <w:r>
+        <w:rPr>
+          <w:rFonts w:ascii="Times New Roman" w:hAnsi="Times New Roman" w:cs="Times New Roman"/>
+        </w:rPr>
+        <w:t xml:space="preserve"> Stworzony on został bardzo podobnie do WholeGround, czyli dodałem zwykłą kostkę oraz dodałem ją do pustego GameObjectu o nazwie worldMatPrefab. Element ten dodałem do folderu z Prefabami.</w:t>
+      </w:r>
+    </w:p>
+    <w:p>
+      <w:pPr>
+        <w:jc w:val="both"/>
+        <w:rPr>
+          <w:rFonts w:ascii="Times New Roman" w:hAnsi="Times New Roman" w:cs="Times New Roman"/>
+        </w:rPr>
+      </w:pPr>
+      <w:r>
+        <w:rPr>
+          <w:rFonts w:ascii="Times New Roman" w:hAnsi="Times New Roman" w:cs="Times New Roman"/>
+        </w:rPr>
+        <w:t>Kiedy miałem już potrzebny mi element</w:t>
+      </w:r>
+      <w:r>
+        <w:rPr>
+          <w:rFonts w:ascii="Times New Roman" w:hAnsi="Times New Roman" w:cs="Times New Roman"/>
+        </w:rPr>
+        <w:t xml:space="preserve"> postanowiłem </w:t>
+      </w:r>
+      <w:r>
+        <w:rPr>
+          <w:rFonts w:ascii="Times New Roman" w:hAnsi="Times New Roman" w:cs="Times New Roman"/>
+        </w:rPr>
+        <w:t>dodać</w:t>
+      </w:r>
+      <w:r>
+        <w:rPr>
+          <w:rFonts w:ascii="Times New Roman" w:hAnsi="Times New Roman" w:cs="Times New Roman"/>
+        </w:rPr>
+        <w:t xml:space="preserve"> skrypt, który nazwałem BlockManage</w:t>
+      </w:r>
+      <w:r>
+        <w:rPr>
+          <w:rFonts w:ascii="Times New Roman" w:hAnsi="Times New Roman" w:cs="Times New Roman"/>
+        </w:rPr>
+        <w:t>r</w:t>
+      </w:r>
+      <w:r>
+        <w:rPr>
+          <w:rFonts w:ascii="Times New Roman" w:hAnsi="Times New Roman" w:cs="Times New Roman"/>
+        </w:rPr>
+        <w:t xml:space="preserve">. Następnie napisałem mechanizm, który umożliwia zwiększanie i zmniejszanie danego elementu. </w:t>
+      </w:r>
+    </w:p>
+    <w:p>
+      <w:pPr>
+        <w:jc w:val="both"/>
+        <w:rPr>
+          <w:rFonts w:ascii="Times New Roman" w:hAnsi="Times New Roman" w:cs="Times New Roman"/>
+        </w:rPr>
+      </w:pPr>
+      <w:r>
+        <w:rPr>
+          <w:rFonts w:ascii="Times New Roman" w:hAnsi="Times New Roman" w:cs="Times New Roman"/>
+        </w:rPr>
         <w:lastRenderedPageBreak/>
-        <w:t xml:space="preserve">Gdy miałem już panel podstawowy postanowiłem </w:t>
-      </w:r>
-      <w:r>
-        <w:rPr>
-          <w:rFonts w:ascii="Times New Roman" w:hAnsi="Times New Roman" w:cs="Times New Roman"/>
-        </w:rPr>
-        <w:t>utworzyć</w:t>
-      </w:r>
-      <w:r>
-        <w:rPr>
-          <w:rFonts w:ascii="Times New Roman" w:hAnsi="Times New Roman" w:cs="Times New Roman"/>
-        </w:rPr>
-        <w:t xml:space="preserve"> element, który umożliwiać będzie modelowanie terenu.</w:t>
-      </w:r>
-      <w:r>
-        <w:rPr>
-          <w:rFonts w:ascii="Times New Roman" w:hAnsi="Times New Roman" w:cs="Times New Roman"/>
-        </w:rPr>
-        <w:t xml:space="preserve"> Stworzony on został bardzo podobnie do </w:t>
-      </w:r>
-      <w:proofErr w:type="spellStart"/>
-      <w:r>
-        <w:rPr>
-          <w:rFonts w:ascii="Times New Roman" w:hAnsi="Times New Roman" w:cs="Times New Roman"/>
-        </w:rPr>
-        <w:t>WholeGround</w:t>
-      </w:r>
-      <w:proofErr w:type="spellEnd"/>
-      <w:r>
-        <w:rPr>
-          <w:rFonts w:ascii="Times New Roman" w:hAnsi="Times New Roman" w:cs="Times New Roman"/>
-        </w:rPr>
-        <w:t xml:space="preserve">, czyli dodałem zwykłą kostkę oraz dodałem ją do pustego </w:t>
-      </w:r>
-      <w:proofErr w:type="spellStart"/>
-      <w:r>
-        <w:rPr>
-          <w:rFonts w:ascii="Times New Roman" w:hAnsi="Times New Roman" w:cs="Times New Roman"/>
-        </w:rPr>
-        <w:t>GameObjectu</w:t>
-      </w:r>
-      <w:proofErr w:type="spellEnd"/>
-      <w:r>
-        <w:rPr>
-          <w:rFonts w:ascii="Times New Roman" w:hAnsi="Times New Roman" w:cs="Times New Roman"/>
-        </w:rPr>
-        <w:t xml:space="preserve"> o nazwie </w:t>
-      </w:r>
-      <w:proofErr w:type="spellStart"/>
-      <w:r>
-        <w:rPr>
-          <w:rFonts w:ascii="Times New Roman" w:hAnsi="Times New Roman" w:cs="Times New Roman"/>
-        </w:rPr>
-        <w:t>worldMatPrefab</w:t>
-      </w:r>
-      <w:proofErr w:type="spellEnd"/>
-      <w:r>
-        <w:rPr>
-          <w:rFonts w:ascii="Times New Roman" w:hAnsi="Times New Roman" w:cs="Times New Roman"/>
-        </w:rPr>
-        <w:t xml:space="preserve">. Element ten dodałem do folderu z </w:t>
-      </w:r>
-      <w:proofErr w:type="spellStart"/>
-      <w:r>
-        <w:rPr>
-          <w:rFonts w:ascii="Times New Roman" w:hAnsi="Times New Roman" w:cs="Times New Roman"/>
-        </w:rPr>
-        <w:t>Prefabami</w:t>
-      </w:r>
-      <w:proofErr w:type="spellEnd"/>
-      <w:r>
-        <w:rPr>
-          <w:rFonts w:ascii="Times New Roman" w:hAnsi="Times New Roman" w:cs="Times New Roman"/>
-        </w:rPr>
-        <w:t>.</w:t>
-      </w:r>
-    </w:p>
-    <w:p>
-      <w:pPr>
-        <w:jc w:val="both"/>
-        <w:rPr>
-          <w:rFonts w:ascii="Times New Roman" w:hAnsi="Times New Roman" w:cs="Times New Roman"/>
-        </w:rPr>
-      </w:pPr>
-      <w:r>
-        <w:rPr>
-          <w:rFonts w:ascii="Times New Roman" w:hAnsi="Times New Roman" w:cs="Times New Roman"/>
-        </w:rPr>
-        <w:t>Kiedy miałem już potrzebny mi element</w:t>
-      </w:r>
-      <w:r>
-        <w:rPr>
-          <w:rFonts w:ascii="Times New Roman" w:hAnsi="Times New Roman" w:cs="Times New Roman"/>
-        </w:rPr>
-        <w:t xml:space="preserve"> postanowiłem </w:t>
-      </w:r>
-      <w:r>
-        <w:rPr>
-          <w:rFonts w:ascii="Times New Roman" w:hAnsi="Times New Roman" w:cs="Times New Roman"/>
-        </w:rPr>
-        <w:t>dodać</w:t>
-      </w:r>
-      <w:r>
-        <w:rPr>
-          <w:rFonts w:ascii="Times New Roman" w:hAnsi="Times New Roman" w:cs="Times New Roman"/>
-        </w:rPr>
-        <w:t xml:space="preserve"> skrypt, który nazwałem </w:t>
-      </w:r>
-      <w:proofErr w:type="spellStart"/>
-      <w:r>
-        <w:rPr>
-          <w:rFonts w:ascii="Times New Roman" w:hAnsi="Times New Roman" w:cs="Times New Roman"/>
-        </w:rPr>
-        <w:t>BlockManage</w:t>
-      </w:r>
-      <w:r>
-        <w:rPr>
-          <w:rFonts w:ascii="Times New Roman" w:hAnsi="Times New Roman" w:cs="Times New Roman"/>
-        </w:rPr>
-        <w:t>r</w:t>
-      </w:r>
-      <w:proofErr w:type="spellEnd"/>
-      <w:r>
-        <w:rPr>
-          <w:rFonts w:ascii="Times New Roman" w:hAnsi="Times New Roman" w:cs="Times New Roman"/>
-        </w:rPr>
-        <w:t xml:space="preserve">. Następnie napisałem mechanizm, który umożliwia zwiększanie i zmniejszanie danego elementu. </w:t>
-      </w:r>
-    </w:p>
-    <w:p>
-      <w:pPr>
-        <w:jc w:val="both"/>
-        <w:rPr>
-          <w:rFonts w:ascii="Times New Roman" w:hAnsi="Times New Roman" w:cs="Times New Roman"/>
-        </w:rPr>
-      </w:pPr>
-      <w:r>
-        <w:rPr>
-          <w:rFonts w:ascii="Times New Roman" w:hAnsi="Times New Roman" w:cs="Times New Roman"/>
-        </w:rPr>
-        <w:t xml:space="preserve">Tę funkcjonalność zawarłem w funkcji </w:t>
-      </w:r>
-      <w:proofErr w:type="spellStart"/>
-      <w:r>
-        <w:rPr>
-          <w:rFonts w:ascii="Times New Roman" w:hAnsi="Times New Roman" w:cs="Times New Roman"/>
-        </w:rPr>
-        <w:t>GraoundScal</w:t>
-      </w:r>
-      <w:proofErr w:type="spellEnd"/>
-      <w:r>
-        <w:rPr>
-          <w:rFonts w:ascii="Times New Roman" w:hAnsi="Times New Roman" w:cs="Times New Roman"/>
-        </w:rPr>
-        <w:t xml:space="preserve">, która przyjmuje </w:t>
-      </w:r>
-      <w:proofErr w:type="spellStart"/>
-      <w:r>
-        <w:rPr>
-          <w:rFonts w:ascii="Times New Roman" w:hAnsi="Times New Roman" w:cs="Times New Roman"/>
-        </w:rPr>
-        <w:t>GameObject</w:t>
-      </w:r>
-      <w:proofErr w:type="spellEnd"/>
-      <w:r>
-        <w:rPr>
-          <w:rFonts w:ascii="Times New Roman" w:hAnsi="Times New Roman" w:cs="Times New Roman"/>
-        </w:rPr>
-        <w:t xml:space="preserve">(w tym przypadku </w:t>
-      </w:r>
-      <w:proofErr w:type="spellStart"/>
-      <w:r>
-        <w:rPr>
-          <w:rFonts w:ascii="Times New Roman" w:hAnsi="Times New Roman" w:cs="Times New Roman"/>
-        </w:rPr>
-        <w:t>worldMatPrefab</w:t>
-      </w:r>
-      <w:proofErr w:type="spellEnd"/>
-      <w:r>
-        <w:rPr>
-          <w:rFonts w:ascii="Times New Roman" w:hAnsi="Times New Roman" w:cs="Times New Roman"/>
-        </w:rPr>
-        <w:t>)</w:t>
+        <w:t>Tę funkcjonalność zawarłem w funkcji GraoundScal, która przyjmuje GameObject</w:t>
+      </w:r>
+      <w:r>
+        <w:rPr>
+          <w:rFonts w:ascii="Times New Roman" w:hAnsi="Times New Roman" w:cs="Times New Roman"/>
+        </w:rPr>
+        <w:t>(w tym przypadku worldMatPrefab)</w:t>
       </w:r>
       <w:r>
         <w:rPr>
@@ -5570,21 +4915,7 @@
         <w:rPr>
           <w:rFonts w:ascii="Times New Roman" w:hAnsi="Times New Roman" w:cs="Times New Roman"/>
         </w:rPr>
-        <w:t xml:space="preserve">Na poniższym zrzucie ekrany widać całą funkcję </w:t>
-      </w:r>
-      <w:proofErr w:type="spellStart"/>
-      <w:r>
-        <w:rPr>
-          <w:rFonts w:ascii="Times New Roman" w:hAnsi="Times New Roman" w:cs="Times New Roman"/>
-        </w:rPr>
-        <w:t>GroundScal</w:t>
-      </w:r>
-      <w:proofErr w:type="spellEnd"/>
-      <w:r>
-        <w:rPr>
-          <w:rFonts w:ascii="Times New Roman" w:hAnsi="Times New Roman" w:cs="Times New Roman"/>
-        </w:rPr>
-        <w:t>.</w:t>
+        <w:t>Na poniższym zrzucie ekrany widać całą funkcję GroundScal.</w:t>
       </w:r>
     </w:p>
     <w:p>
@@ -5651,21 +4982,8 @@
         </w:r>
       </w:fldSimple>
       <w:r>
-        <w:t xml:space="preserve"> Funkcja </w:t>
-      </w:r>
-      <w:proofErr w:type="spellStart"/>
-      <w:r>
-        <w:t>GroundScal</w:t>
-      </w:r>
-      <w:proofErr w:type="spellEnd"/>
-      <w:r>
-        <w:t xml:space="preserve"> w skrypcie </w:t>
-      </w:r>
-      <w:proofErr w:type="spellStart"/>
-      <w:r>
-        <w:t>BlockManager</w:t>
-      </w:r>
-      <w:proofErr w:type="spellEnd"/>
+        <w:t xml:space="preserve"> Funkcja GroundScal w skrypcie BlockManager</w:t>
+      </w:r>
     </w:p>
     <w:p>
       <w:pPr>
@@ -5733,91 +5051,7 @@
         <w:rPr>
           <w:rFonts w:ascii="Times New Roman" w:hAnsi="Times New Roman" w:cs="Times New Roman"/>
         </w:rPr>
-        <w:t xml:space="preserve">Następnie postanowiłem stworzyć funkcjonalność, która umożliwiłaby dodawanie </w:t>
-      </w:r>
-      <w:proofErr w:type="spellStart"/>
-      <w:r>
-        <w:rPr>
-          <w:rFonts w:ascii="Times New Roman" w:hAnsi="Times New Roman" w:cs="Times New Roman"/>
-        </w:rPr>
-        <w:t>worldMatPrefab</w:t>
-      </w:r>
-      <w:proofErr w:type="spellEnd"/>
-      <w:r>
-        <w:rPr>
-          <w:rFonts w:ascii="Times New Roman" w:hAnsi="Times New Roman" w:cs="Times New Roman"/>
-        </w:rPr>
-        <w:t xml:space="preserve"> na </w:t>
-      </w:r>
-      <w:proofErr w:type="spellStart"/>
-      <w:r>
-        <w:rPr>
-          <w:rFonts w:ascii="Times New Roman" w:hAnsi="Times New Roman" w:cs="Times New Roman"/>
-        </w:rPr>
-        <w:t>WholeGround</w:t>
-      </w:r>
-      <w:proofErr w:type="spellEnd"/>
-      <w:r>
-        <w:rPr>
-          <w:rFonts w:ascii="Times New Roman" w:hAnsi="Times New Roman" w:cs="Times New Roman"/>
-        </w:rPr>
-        <w:t xml:space="preserve">, aby wyglądało to jak element ziemi, który można dowolnie zwiększać i zmniejszać. W tym celu, w skrypcie </w:t>
-      </w:r>
-      <w:proofErr w:type="spellStart"/>
-      <w:r>
-        <w:rPr>
-          <w:rFonts w:ascii="Times New Roman" w:hAnsi="Times New Roman" w:cs="Times New Roman"/>
-        </w:rPr>
-        <w:t>BlockManager</w:t>
-      </w:r>
-      <w:proofErr w:type="spellEnd"/>
-      <w:r>
-        <w:rPr>
-          <w:rFonts w:ascii="Times New Roman" w:hAnsi="Times New Roman" w:cs="Times New Roman"/>
-        </w:rPr>
-        <w:t xml:space="preserve"> postanowiłem stworzyć dwie listy </w:t>
-      </w:r>
-      <w:proofErr w:type="spellStart"/>
-      <w:r>
-        <w:rPr>
-          <w:rFonts w:ascii="Times New Roman" w:hAnsi="Times New Roman" w:cs="Times New Roman"/>
-        </w:rPr>
-        <w:t>GameObjectów</w:t>
-      </w:r>
-      <w:proofErr w:type="spellEnd"/>
-      <w:r>
-        <w:rPr>
-          <w:rFonts w:ascii="Times New Roman" w:hAnsi="Times New Roman" w:cs="Times New Roman"/>
-        </w:rPr>
-        <w:t>, o nazwach: „</w:t>
-      </w:r>
-      <w:proofErr w:type="spellStart"/>
-      <w:r>
-        <w:rPr>
-          <w:rFonts w:ascii="Times New Roman" w:hAnsi="Times New Roman" w:cs="Times New Roman"/>
-        </w:rPr>
-        <w:t>created</w:t>
-      </w:r>
-      <w:proofErr w:type="spellEnd"/>
-      <w:r>
-        <w:rPr>
-          <w:rFonts w:ascii="Times New Roman" w:hAnsi="Times New Roman" w:cs="Times New Roman"/>
-        </w:rPr>
-        <w:t>” oraz „</w:t>
-      </w:r>
-      <w:proofErr w:type="spellStart"/>
-      <w:r>
-        <w:rPr>
-          <w:rFonts w:ascii="Times New Roman" w:hAnsi="Times New Roman" w:cs="Times New Roman"/>
-        </w:rPr>
-        <w:t>marked</w:t>
-      </w:r>
-      <w:proofErr w:type="spellEnd"/>
-      <w:r>
-        <w:rPr>
-          <w:rFonts w:ascii="Times New Roman" w:hAnsi="Times New Roman" w:cs="Times New Roman"/>
-        </w:rPr>
-        <w:t xml:space="preserve">”, w których odpowiednio znajdowałby się elementy stworzone oraz te, które zostały zaznaczone i których wysokość można modyfikować. </w:t>
+        <w:t xml:space="preserve">Następnie postanowiłem stworzyć funkcjonalność, która umożliwiłaby dodawanie worldMatPrefab na WholeGround, aby wyglądało to jak element ziemi, który można dowolnie zwiększać i zmniejszać. W tym celu, w skrypcie BlockManager postanowiłem stworzyć dwie listy GameObjectów, o nazwach: „created” oraz „marked”, w których odpowiednio znajdowałby się elementy stworzone oraz te, które zostały zaznaczone i których wysokość można modyfikować. </w:t>
       </w:r>
     </w:p>
     <w:p>
@@ -5836,7 +5070,6 @@
           <w:rFonts w:ascii="Times New Roman" w:hAnsi="Times New Roman" w:cs="Times New Roman"/>
           <w:noProof/>
         </w:rPr>
-        <w:lastRenderedPageBreak/>
         <w:drawing>
           <wp:inline distT="0" distB="0" distL="0" distR="0" wp14:anchorId="5E0D9D32" wp14:editId="49B4EEB8">
             <wp:extent cx="3808800" cy="374078"/>
@@ -5890,21 +5123,8 @@
         </w:r>
       </w:fldSimple>
       <w:r>
-        <w:t xml:space="preserve"> Listy </w:t>
-      </w:r>
-      <w:proofErr w:type="spellStart"/>
-      <w:r>
-        <w:t>marked</w:t>
-      </w:r>
-      <w:proofErr w:type="spellEnd"/>
-      <w:r>
-        <w:t xml:space="preserve"> oraz </w:t>
-      </w:r>
-      <w:proofErr w:type="spellStart"/>
-      <w:r>
-        <w:t>created</w:t>
-      </w:r>
-      <w:proofErr w:type="spellEnd"/>
+        <w:t xml:space="preserve"> Listy marked oraz created</w:t>
+      </w:r>
     </w:p>
     <w:p/>
     <w:p>
@@ -5920,65 +5140,21 @@
           <w:b/>
           <w:bCs/>
         </w:rPr>
-        <w:t>Lista „</w:t>
-      </w:r>
-      <w:proofErr w:type="spellStart"/>
-      <w:r>
-        <w:rPr>
-          <w:b/>
-          <w:bCs/>
-        </w:rPr>
-        <w:t>created</w:t>
-      </w:r>
-      <w:proofErr w:type="spellEnd"/>
-      <w:r>
-        <w:rPr>
-          <w:b/>
-          <w:bCs/>
-        </w:rPr>
-        <w:t>”</w:t>
-      </w:r>
-    </w:p>
-    <w:p>
-      <w:pPr>
-        <w:jc w:val="both"/>
-        <w:rPr>
-          <w:rFonts w:ascii="Times New Roman" w:hAnsi="Times New Roman" w:cs="Times New Roman"/>
-        </w:rPr>
-      </w:pPr>
-      <w:r>
-        <w:rPr>
-          <w:rFonts w:ascii="Times New Roman" w:hAnsi="Times New Roman" w:cs="Times New Roman"/>
-        </w:rPr>
-        <w:t xml:space="preserve">Tworzenie </w:t>
-      </w:r>
-      <w:proofErr w:type="spellStart"/>
-      <w:r>
-        <w:rPr>
-          <w:rFonts w:ascii="Times New Roman" w:hAnsi="Times New Roman" w:cs="Times New Roman"/>
-        </w:rPr>
-        <w:t>worldMatPrefab</w:t>
-      </w:r>
-      <w:proofErr w:type="spellEnd"/>
-      <w:r>
-        <w:rPr>
-          <w:rFonts w:ascii="Times New Roman" w:hAnsi="Times New Roman" w:cs="Times New Roman"/>
-        </w:rPr>
-        <w:t xml:space="preserve"> odbywa się w jeszcze innym skrypcie zwanym </w:t>
-      </w:r>
-      <w:proofErr w:type="spellStart"/>
-      <w:r>
-        <w:rPr>
-          <w:rFonts w:ascii="Times New Roman" w:hAnsi="Times New Roman" w:cs="Times New Roman"/>
-        </w:rPr>
-        <w:t>SingleGround</w:t>
-      </w:r>
-      <w:proofErr w:type="spellEnd"/>
-      <w:r>
-        <w:rPr>
-          <w:rFonts w:ascii="Times New Roman" w:hAnsi="Times New Roman" w:cs="Times New Roman"/>
-        </w:rPr>
-        <w:t>, w którym znajduje się tylko właśnie ta funkcjonalność.</w:t>
+        <w:t>Lista „created”</w:t>
+      </w:r>
+    </w:p>
+    <w:p>
+      <w:pPr>
+        <w:jc w:val="both"/>
+        <w:rPr>
+          <w:rFonts w:ascii="Times New Roman" w:hAnsi="Times New Roman" w:cs="Times New Roman"/>
+        </w:rPr>
+      </w:pPr>
+      <w:r>
+        <w:rPr>
+          <w:rFonts w:ascii="Times New Roman" w:hAnsi="Times New Roman" w:cs="Times New Roman"/>
+        </w:rPr>
+        <w:t>Tworzenie worldMatPrefab odbywa się w jeszcze innym skrypcie zwanym SingleGround, w którym znajduje się tylko właśnie ta funkcjonalność.</w:t>
       </w:r>
       <w:r>
         <w:rPr>
@@ -5998,35 +5174,8 @@
         <w:rPr>
           <w:rFonts w:ascii="Times New Roman" w:hAnsi="Times New Roman" w:cs="Times New Roman"/>
         </w:rPr>
-        <w:t xml:space="preserve">Na każdy element panelu podstawowego zostaje dodany </w:t>
-      </w:r>
-      <w:proofErr w:type="spellStart"/>
-      <w:r>
-        <w:rPr>
-          <w:rFonts w:ascii="Times New Roman" w:hAnsi="Times New Roman" w:cs="Times New Roman"/>
-        </w:rPr>
-        <w:t>worldMatPrefab</w:t>
-      </w:r>
-      <w:proofErr w:type="spellEnd"/>
-      <w:r>
-        <w:rPr>
-          <w:rFonts w:ascii="Times New Roman" w:hAnsi="Times New Roman" w:cs="Times New Roman"/>
-        </w:rPr>
-        <w:t xml:space="preserve">. Funkcjonalność ta znajduje się w funkcji o nazwie </w:t>
-      </w:r>
-      <w:proofErr w:type="spellStart"/>
-      <w:r>
-        <w:rPr>
-          <w:rFonts w:ascii="Times New Roman" w:hAnsi="Times New Roman" w:cs="Times New Roman"/>
-        </w:rPr>
-        <w:t>CreatingGround</w:t>
-      </w:r>
-      <w:proofErr w:type="spellEnd"/>
-      <w:r>
-        <w:rPr>
-          <w:rFonts w:ascii="Times New Roman" w:hAnsi="Times New Roman" w:cs="Times New Roman"/>
-        </w:rPr>
-        <w:t>.</w:t>
+        <w:lastRenderedPageBreak/>
+        <w:t>Na każdy element panelu podstawowego zostaje dodany worldMatPrefab. Funkcjonalność ta znajduje się w funkcji o nazwie CreatingGround.</w:t>
       </w:r>
     </w:p>
     <w:p>
@@ -6090,21 +5239,8 @@
         </w:r>
       </w:fldSimple>
       <w:r>
-        <w:t xml:space="preserve"> Funkcja </w:t>
-      </w:r>
-      <w:proofErr w:type="spellStart"/>
-      <w:r>
-        <w:t>CreatungGround</w:t>
-      </w:r>
-      <w:proofErr w:type="spellEnd"/>
-      <w:r>
-        <w:t xml:space="preserve"> w skrypcie </w:t>
-      </w:r>
-      <w:proofErr w:type="spellStart"/>
-      <w:r>
-        <w:t>SingleGround</w:t>
-      </w:r>
-      <w:proofErr w:type="spellEnd"/>
+        <w:t xml:space="preserve"> Funkcja CreatungGround w skrypcie SingleGround</w:t>
+      </w:r>
     </w:p>
     <w:p/>
     <w:p>
@@ -6118,21 +5254,7 @@
         <w:rPr>
           <w:rFonts w:ascii="Times New Roman" w:hAnsi="Times New Roman" w:cs="Times New Roman"/>
         </w:rPr>
-        <w:t xml:space="preserve">Funkcja </w:t>
-      </w:r>
-      <w:proofErr w:type="spellStart"/>
-      <w:r>
-        <w:rPr>
-          <w:rFonts w:ascii="Times New Roman" w:hAnsi="Times New Roman" w:cs="Times New Roman"/>
-        </w:rPr>
-        <w:t>CreatingGround</w:t>
-      </w:r>
-      <w:proofErr w:type="spellEnd"/>
-      <w:r>
-        <w:rPr>
-          <w:rFonts w:ascii="Times New Roman" w:hAnsi="Times New Roman" w:cs="Times New Roman"/>
-        </w:rPr>
-        <w:t xml:space="preserve"> zostaje wywołana w momencie, gdy użytkownik naciśnie przycisk „Space” na klawiaturze. Może to zrobić tylko raz, ponieważ gdy spróbuje zrobić to ponownie zostanie wyświetlony komunikat, że materiał już został stworzony i nie można go dodać drugi raz. Wszystko to znajduje się w funkcji Update. </w:t>
+        <w:t xml:space="preserve">Funkcja CreatingGround zostaje wywołana w momencie, gdy użytkownik naciśnie przycisk „Space” na klawiaturze. Może to zrobić tylko raz, ponieważ gdy spróbuje zrobić to ponownie zostanie wyświetlony komunikat, że materiał już został stworzony i nie można go dodać drugi raz. Wszystko to znajduje się w funkcji Update. </w:t>
       </w:r>
     </w:p>
     <w:p/>
@@ -6197,13 +5319,8 @@
         </w:r>
       </w:fldSimple>
       <w:r>
-        <w:t xml:space="preserve"> Funkcja Update w skrypcie </w:t>
-      </w:r>
-      <w:proofErr w:type="spellStart"/>
-      <w:r>
-        <w:t>SingleGround</w:t>
-      </w:r>
-      <w:proofErr w:type="spellEnd"/>
+        <w:t xml:space="preserve"> Funkcja Update w skrypcie SingleGround</w:t>
+      </w:r>
     </w:p>
     <w:p/>
     <w:p>
@@ -6217,180 +5334,40 @@
         <w:rPr>
           <w:rFonts w:ascii="Times New Roman" w:hAnsi="Times New Roman" w:cs="Times New Roman"/>
         </w:rPr>
-        <w:t xml:space="preserve">Zmienna </w:t>
-      </w:r>
-      <w:proofErr w:type="spellStart"/>
-      <w:r>
-        <w:rPr>
-          <w:rFonts w:ascii="Times New Roman" w:hAnsi="Times New Roman" w:cs="Times New Roman"/>
-        </w:rPr>
-        <w:t>onlyOnce</w:t>
-      </w:r>
-      <w:proofErr w:type="spellEnd"/>
-      <w:r>
-        <w:rPr>
-          <w:rFonts w:ascii="Times New Roman" w:hAnsi="Times New Roman" w:cs="Times New Roman"/>
-        </w:rPr>
-        <w:t xml:space="preserve">, którą widać na </w:t>
-      </w:r>
-      <w:proofErr w:type="spellStart"/>
-      <w:r>
-        <w:rPr>
-          <w:rFonts w:ascii="Times New Roman" w:hAnsi="Times New Roman" w:cs="Times New Roman"/>
-        </w:rPr>
-        <w:t>screenie</w:t>
-      </w:r>
-      <w:proofErr w:type="spellEnd"/>
-      <w:r>
-        <w:rPr>
-          <w:rFonts w:ascii="Times New Roman" w:hAnsi="Times New Roman" w:cs="Times New Roman"/>
-        </w:rPr>
-        <w:t xml:space="preserve"> powyżej pełni tutaj bardzo kluczową rolę, ponieważ to dzięki niej tworzenie ziemi odbywa się tylko raz. Jest to zmienna typu </w:t>
-      </w:r>
-      <w:proofErr w:type="spellStart"/>
-      <w:r>
-        <w:rPr>
-          <w:rFonts w:ascii="Times New Roman" w:hAnsi="Times New Roman" w:cs="Times New Roman"/>
-        </w:rPr>
-        <w:t>bool</w:t>
-      </w:r>
-      <w:proofErr w:type="spellEnd"/>
-      <w:r>
-        <w:rPr>
-          <w:rFonts w:ascii="Times New Roman" w:hAnsi="Times New Roman" w:cs="Times New Roman"/>
-        </w:rPr>
-        <w:t xml:space="preserve"> i gdy spacja zostanie naciśnięta zmienia się ona w „</w:t>
-      </w:r>
-      <w:proofErr w:type="spellStart"/>
-      <w:r>
-        <w:rPr>
-          <w:rFonts w:ascii="Times New Roman" w:hAnsi="Times New Roman" w:cs="Times New Roman"/>
-        </w:rPr>
-        <w:t>false</w:t>
-      </w:r>
-      <w:proofErr w:type="spellEnd"/>
-      <w:r>
-        <w:rPr>
-          <w:rFonts w:ascii="Times New Roman" w:hAnsi="Times New Roman" w:cs="Times New Roman"/>
-        </w:rPr>
-        <w:t xml:space="preserve">”. </w:t>
-      </w:r>
-      <w:proofErr w:type="spellStart"/>
-      <w:r>
-        <w:rPr>
-          <w:rFonts w:ascii="Times New Roman" w:hAnsi="Times New Roman" w:cs="Times New Roman"/>
-        </w:rPr>
-        <w:t>CreatingGround</w:t>
-      </w:r>
-      <w:proofErr w:type="spellEnd"/>
-      <w:r>
-        <w:rPr>
-          <w:rFonts w:ascii="Times New Roman" w:hAnsi="Times New Roman" w:cs="Times New Roman"/>
-        </w:rPr>
-        <w:t xml:space="preserve"> jest wywoływanie tylko w momencie gdy </w:t>
-      </w:r>
-      <w:proofErr w:type="spellStart"/>
-      <w:r>
-        <w:rPr>
-          <w:rFonts w:ascii="Times New Roman" w:hAnsi="Times New Roman" w:cs="Times New Roman"/>
-        </w:rPr>
-        <w:t>onlyOnce</w:t>
-      </w:r>
-      <w:proofErr w:type="spellEnd"/>
-      <w:r>
-        <w:rPr>
-          <w:rFonts w:ascii="Times New Roman" w:hAnsi="Times New Roman" w:cs="Times New Roman"/>
-        </w:rPr>
-        <w:t xml:space="preserve"> ma wartość „</w:t>
-      </w:r>
-      <w:proofErr w:type="spellStart"/>
-      <w:r>
-        <w:rPr>
-          <w:rFonts w:ascii="Times New Roman" w:hAnsi="Times New Roman" w:cs="Times New Roman"/>
-        </w:rPr>
-        <w:t>true</w:t>
-      </w:r>
-      <w:proofErr w:type="spellEnd"/>
-      <w:r>
-        <w:rPr>
-          <w:rFonts w:ascii="Times New Roman" w:hAnsi="Times New Roman" w:cs="Times New Roman"/>
-        </w:rPr>
-        <w:t>”. Wartość ta nie jest edytowana w żadnym innym fragmencie tego skryptu.</w:t>
-      </w:r>
-    </w:p>
-    <w:p>
-      <w:pPr>
-        <w:jc w:val="both"/>
-        <w:rPr>
-          <w:rFonts w:ascii="Times New Roman" w:hAnsi="Times New Roman" w:cs="Times New Roman"/>
-        </w:rPr>
-      </w:pPr>
-    </w:p>
-    <w:p>
-      <w:pPr>
-        <w:jc w:val="both"/>
-        <w:rPr>
-          <w:rFonts w:ascii="Times New Roman" w:hAnsi="Times New Roman" w:cs="Times New Roman"/>
-        </w:rPr>
-      </w:pPr>
-      <w:r>
-        <w:rPr>
-          <w:rFonts w:ascii="Times New Roman" w:hAnsi="Times New Roman" w:cs="Times New Roman"/>
+        <w:t>Zmienna onlyOnce, którą widać na screenie powyżej pełni tutaj bardzo kluczową rolę, ponieważ to dzięki niej tworzenie ziemi odbywa się tylko raz. Jest to zmienna typu bool i gdy spacja zostanie naciśnięta zmienia się ona w „false”. CreatingGround jest wywoływanie tylko w momencie gdy onlyOnce ma wartość „true”. Wartość ta nie jest edytowana w żadnym innym fragmencie tego skryptu.</w:t>
+      </w:r>
+    </w:p>
+    <w:p>
+      <w:pPr>
+        <w:jc w:val="both"/>
+        <w:rPr>
+          <w:rFonts w:ascii="Times New Roman" w:hAnsi="Times New Roman" w:cs="Times New Roman"/>
+        </w:rPr>
+      </w:pPr>
+    </w:p>
+    <w:p>
+      <w:pPr>
+        <w:jc w:val="both"/>
+        <w:rPr>
+          <w:rFonts w:ascii="Times New Roman" w:hAnsi="Times New Roman" w:cs="Times New Roman"/>
+        </w:rPr>
+      </w:pPr>
+      <w:r>
+        <w:rPr>
+          <w:rFonts w:ascii="Times New Roman" w:hAnsi="Times New Roman" w:cs="Times New Roman"/>
+        </w:rPr>
+        <w:t>Kiedy ziemia została już stworzona, dodawanie jej do listy created odbywa się z powrotem w skrypcie BlockManager. Konkretnie ma to miejsce w funkcji GroundCreating.</w:t>
+      </w:r>
+    </w:p>
+    <w:p>
+      <w:pPr>
+        <w:keepNext/>
+      </w:pPr>
+      <w:r>
+        <w:rPr>
+          <w:noProof/>
         </w:rPr>
         <w:lastRenderedPageBreak/>
-        <w:t xml:space="preserve">Kiedy ziemia została już stworzona, dodawanie jej do listy </w:t>
-      </w:r>
-      <w:proofErr w:type="spellStart"/>
-      <w:r>
-        <w:rPr>
-          <w:rFonts w:ascii="Times New Roman" w:hAnsi="Times New Roman" w:cs="Times New Roman"/>
-        </w:rPr>
-        <w:t>created</w:t>
-      </w:r>
-      <w:proofErr w:type="spellEnd"/>
-      <w:r>
-        <w:rPr>
-          <w:rFonts w:ascii="Times New Roman" w:hAnsi="Times New Roman" w:cs="Times New Roman"/>
-        </w:rPr>
-        <w:t xml:space="preserve"> odbywa się z powrotem w skrypcie </w:t>
-      </w:r>
-      <w:proofErr w:type="spellStart"/>
-      <w:r>
-        <w:rPr>
-          <w:rFonts w:ascii="Times New Roman" w:hAnsi="Times New Roman" w:cs="Times New Roman"/>
-        </w:rPr>
-        <w:t>BlockManager</w:t>
-      </w:r>
-      <w:proofErr w:type="spellEnd"/>
-      <w:r>
-        <w:rPr>
-          <w:rFonts w:ascii="Times New Roman" w:hAnsi="Times New Roman" w:cs="Times New Roman"/>
-        </w:rPr>
-        <w:t xml:space="preserve">. Konkretnie ma to miejsce w funkcji </w:t>
-      </w:r>
-      <w:proofErr w:type="spellStart"/>
-      <w:r>
-        <w:rPr>
-          <w:rFonts w:ascii="Times New Roman" w:hAnsi="Times New Roman" w:cs="Times New Roman"/>
-        </w:rPr>
-        <w:t>GroundCreating</w:t>
-      </w:r>
-      <w:proofErr w:type="spellEnd"/>
-      <w:r>
-        <w:rPr>
-          <w:rFonts w:ascii="Times New Roman" w:hAnsi="Times New Roman" w:cs="Times New Roman"/>
-        </w:rPr>
-        <w:t>.</w:t>
-      </w:r>
-    </w:p>
-    <w:p>
-      <w:pPr>
-        <w:keepNext/>
-      </w:pPr>
-      <w:r>
-        <w:rPr>
-          <w:noProof/>
-        </w:rPr>
         <w:drawing>
           <wp:inline distT="0" distB="0" distL="0" distR="0" wp14:anchorId="05E4AB1B" wp14:editId="7E93F74E">
             <wp:extent cx="4262400" cy="2107520"/>
@@ -6444,21 +5421,8 @@
         </w:r>
       </w:fldSimple>
       <w:r>
-        <w:t xml:space="preserve"> Funkcja </w:t>
-      </w:r>
-      <w:proofErr w:type="spellStart"/>
-      <w:r>
-        <w:t>GroundCreated</w:t>
-      </w:r>
-      <w:proofErr w:type="spellEnd"/>
-      <w:r>
-        <w:t xml:space="preserve"> w skrypcie </w:t>
-      </w:r>
-      <w:proofErr w:type="spellStart"/>
-      <w:r>
-        <w:t>GroundCreating</w:t>
-      </w:r>
-      <w:proofErr w:type="spellEnd"/>
+        <w:t xml:space="preserve"> Funkcja GroundCreated w skrypcie GroundCreating</w:t>
+      </w:r>
     </w:p>
     <w:p/>
     <w:p>
@@ -6486,189 +5450,21 @@
         <w:rPr>
           <w:rFonts w:ascii="Times New Roman" w:hAnsi="Times New Roman" w:cs="Times New Roman"/>
         </w:rPr>
-        <w:t xml:space="preserve">Do tabeli </w:t>
-      </w:r>
-      <w:proofErr w:type="spellStart"/>
-      <w:r>
-        <w:rPr>
-          <w:rFonts w:ascii="Times New Roman" w:hAnsi="Times New Roman" w:cs="Times New Roman"/>
-        </w:rPr>
-        <w:t>GameObjectów</w:t>
-      </w:r>
-      <w:proofErr w:type="spellEnd"/>
-      <w:r>
-        <w:rPr>
-          <w:rFonts w:ascii="Times New Roman" w:hAnsi="Times New Roman" w:cs="Times New Roman"/>
-        </w:rPr>
-        <w:t xml:space="preserve"> o nazwie </w:t>
-      </w:r>
-      <w:proofErr w:type="spellStart"/>
-      <w:r>
-        <w:rPr>
-          <w:rFonts w:ascii="Times New Roman" w:hAnsi="Times New Roman" w:cs="Times New Roman"/>
-        </w:rPr>
-        <w:t>cre</w:t>
-      </w:r>
-      <w:proofErr w:type="spellEnd"/>
-      <w:r>
-        <w:rPr>
-          <w:rFonts w:ascii="Times New Roman" w:hAnsi="Times New Roman" w:cs="Times New Roman"/>
-        </w:rPr>
-        <w:t xml:space="preserve">, dodawane są wszystkie elementy z </w:t>
-      </w:r>
-      <w:proofErr w:type="spellStart"/>
-      <w:r>
-        <w:rPr>
-          <w:rFonts w:ascii="Times New Roman" w:hAnsi="Times New Roman" w:cs="Times New Roman"/>
-        </w:rPr>
-        <w:t>tagiem</w:t>
-      </w:r>
-      <w:proofErr w:type="spellEnd"/>
-      <w:r>
-        <w:rPr>
-          <w:rFonts w:ascii="Times New Roman" w:hAnsi="Times New Roman" w:cs="Times New Roman"/>
-        </w:rPr>
-        <w:t xml:space="preserve"> </w:t>
-      </w:r>
-      <w:proofErr w:type="spellStart"/>
-      <w:r>
-        <w:rPr>
-          <w:rFonts w:ascii="Times New Roman" w:hAnsi="Times New Roman" w:cs="Times New Roman"/>
-        </w:rPr>
-        <w:t>selectableTag</w:t>
-      </w:r>
-      <w:proofErr w:type="spellEnd"/>
-      <w:r>
-        <w:rPr>
-          <w:rFonts w:ascii="Times New Roman" w:hAnsi="Times New Roman" w:cs="Times New Roman"/>
-        </w:rPr>
-        <w:t xml:space="preserve">. Tag ten mają wszystkie elementy </w:t>
-      </w:r>
-      <w:proofErr w:type="spellStart"/>
-      <w:r>
-        <w:rPr>
-          <w:rFonts w:ascii="Times New Roman" w:hAnsi="Times New Roman" w:cs="Times New Roman"/>
-        </w:rPr>
-        <w:t>worldMatPrefab</w:t>
-      </w:r>
-      <w:proofErr w:type="spellEnd"/>
-      <w:r>
-        <w:rPr>
-          <w:rFonts w:ascii="Times New Roman" w:hAnsi="Times New Roman" w:cs="Times New Roman"/>
-        </w:rPr>
-        <w:t>. Następnie sprawdzane jest czy długość „</w:t>
-      </w:r>
-      <w:proofErr w:type="spellStart"/>
-      <w:r>
-        <w:rPr>
-          <w:rFonts w:ascii="Times New Roman" w:hAnsi="Times New Roman" w:cs="Times New Roman"/>
-        </w:rPr>
-        <w:t>cre</w:t>
-      </w:r>
-      <w:proofErr w:type="spellEnd"/>
-      <w:r>
-        <w:rPr>
-          <w:rFonts w:ascii="Times New Roman" w:hAnsi="Times New Roman" w:cs="Times New Roman"/>
-        </w:rPr>
-        <w:t xml:space="preserve">” jest większa od 0 oraz czy jest ona większa od liczebności listy </w:t>
-      </w:r>
-      <w:proofErr w:type="spellStart"/>
-      <w:r>
-        <w:rPr>
-          <w:rFonts w:ascii="Times New Roman" w:hAnsi="Times New Roman" w:cs="Times New Roman"/>
-        </w:rPr>
-        <w:t>created</w:t>
-      </w:r>
-      <w:proofErr w:type="spellEnd"/>
-      <w:r>
-        <w:rPr>
-          <w:rFonts w:ascii="Times New Roman" w:hAnsi="Times New Roman" w:cs="Times New Roman"/>
-        </w:rPr>
-        <w:t xml:space="preserve">. Ma to na celu zatrzymanie dodawania elementów, które są już w liście. Kolejnym etapem jest dodanie każdego elementu z </w:t>
-      </w:r>
-      <w:proofErr w:type="spellStart"/>
-      <w:r>
-        <w:rPr>
-          <w:rFonts w:ascii="Times New Roman" w:hAnsi="Times New Roman" w:cs="Times New Roman"/>
-        </w:rPr>
-        <w:t>cre</w:t>
-      </w:r>
-      <w:proofErr w:type="spellEnd"/>
-      <w:r>
-        <w:rPr>
-          <w:rFonts w:ascii="Times New Roman" w:hAnsi="Times New Roman" w:cs="Times New Roman"/>
-        </w:rPr>
-        <w:t xml:space="preserve"> do </w:t>
-      </w:r>
-      <w:proofErr w:type="spellStart"/>
-      <w:r>
-        <w:rPr>
-          <w:rFonts w:ascii="Times New Roman" w:hAnsi="Times New Roman" w:cs="Times New Roman"/>
-        </w:rPr>
-        <w:t>created</w:t>
-      </w:r>
-      <w:proofErr w:type="spellEnd"/>
-      <w:r>
-        <w:rPr>
-          <w:rFonts w:ascii="Times New Roman" w:hAnsi="Times New Roman" w:cs="Times New Roman"/>
-        </w:rPr>
-        <w:t xml:space="preserve"> za pomocą pętli </w:t>
-      </w:r>
-      <w:proofErr w:type="spellStart"/>
-      <w:r>
-        <w:rPr>
-          <w:rFonts w:ascii="Times New Roman" w:hAnsi="Times New Roman" w:cs="Times New Roman"/>
-        </w:rPr>
-        <w:t>foreach</w:t>
-      </w:r>
-      <w:proofErr w:type="spellEnd"/>
-      <w:r>
-        <w:rPr>
-          <w:rFonts w:ascii="Times New Roman" w:hAnsi="Times New Roman" w:cs="Times New Roman"/>
-        </w:rPr>
-        <w:t xml:space="preserve">, przy użyciu zmiennej pomocniczej </w:t>
-      </w:r>
-      <w:proofErr w:type="spellStart"/>
-      <w:r>
-        <w:rPr>
-          <w:rFonts w:ascii="Times New Roman" w:hAnsi="Times New Roman" w:cs="Times New Roman"/>
-        </w:rPr>
-        <w:t>worldItem</w:t>
-      </w:r>
-      <w:proofErr w:type="spellEnd"/>
-      <w:r>
-        <w:rPr>
-          <w:rFonts w:ascii="Times New Roman" w:hAnsi="Times New Roman" w:cs="Times New Roman"/>
-        </w:rPr>
-        <w:t>.</w:t>
-      </w:r>
-    </w:p>
-    <w:p>
-      <w:pPr>
-        <w:jc w:val="both"/>
-        <w:rPr>
-          <w:rFonts w:ascii="Times New Roman" w:hAnsi="Times New Roman" w:cs="Times New Roman"/>
-        </w:rPr>
-      </w:pPr>
-      <w:r>
-        <w:rPr>
-          <w:rFonts w:ascii="Times New Roman" w:hAnsi="Times New Roman" w:cs="Times New Roman"/>
-        </w:rPr>
-        <w:t xml:space="preserve">Kiedy wszystkie stworzone elementy ziemi są już w liście </w:t>
-      </w:r>
-      <w:proofErr w:type="spellStart"/>
-      <w:r>
-        <w:rPr>
-          <w:rFonts w:ascii="Times New Roman" w:hAnsi="Times New Roman" w:cs="Times New Roman"/>
-        </w:rPr>
-        <w:t>created</w:t>
-      </w:r>
-      <w:proofErr w:type="spellEnd"/>
-      <w:r>
-        <w:rPr>
-          <w:rFonts w:ascii="Times New Roman" w:hAnsi="Times New Roman" w:cs="Times New Roman"/>
-        </w:rPr>
-        <w:t xml:space="preserve">, należało zabrać się za stworzenie funkcjonalności, która miała na celu zaznaczać elementy. </w:t>
+        <w:t>Do tabeli GameObjectów o nazwie cre, dodawane są wszystkie elementy z tagiem selectableTag. Tag ten mają wszystkie elementy worldMatPrefab. Następnie sprawdzane jest czy długość „cre” jest większa od 0 oraz czy jest ona większa od liczebności listy created. Ma to na celu zatrzymanie dodawania elementów, które są już w liście. Kolejnym etapem jest dodanie każdego elementu z cre do created za pomocą pętli foreach, przy użyciu zmiennej pomocniczej worldItem.</w:t>
+      </w:r>
+    </w:p>
+    <w:p>
+      <w:pPr>
+        <w:jc w:val="both"/>
+        <w:rPr>
+          <w:rFonts w:ascii="Times New Roman" w:hAnsi="Times New Roman" w:cs="Times New Roman"/>
+        </w:rPr>
+      </w:pPr>
+      <w:r>
+        <w:rPr>
+          <w:rFonts w:ascii="Times New Roman" w:hAnsi="Times New Roman" w:cs="Times New Roman"/>
+        </w:rPr>
+        <w:t xml:space="preserve">Kiedy wszystkie stworzone elementy ziemi są już w liście created, należało zabrać się za stworzenie funkcjonalności, która miała na celu zaznaczać elementy. </w:t>
       </w:r>
     </w:p>
     <w:p>
@@ -6684,61 +5480,31 @@
           <w:b/>
           <w:bCs/>
         </w:rPr>
-        <w:t>Lista „</w:t>
-      </w:r>
-      <w:proofErr w:type="spellStart"/>
-      <w:r>
-        <w:rPr>
+        <w:t xml:space="preserve">Lista „marked” </w:t>
+      </w:r>
+    </w:p>
+    <w:p>
+      <w:pPr>
+        <w:jc w:val="both"/>
+        <w:rPr>
+          <w:rFonts w:ascii="Times New Roman" w:hAnsi="Times New Roman" w:cs="Times New Roman"/>
           <w:b/>
           <w:bCs/>
         </w:rPr>
-        <w:t>marked</w:t>
-      </w:r>
-      <w:proofErr w:type="spellEnd"/>
-      <w:r>
-        <w:rPr>
-          <w:b/>
-          <w:bCs/>
-        </w:rPr>
-        <w:t xml:space="preserve">” </w:t>
-      </w:r>
-    </w:p>
-    <w:p>
-      <w:pPr>
-        <w:jc w:val="both"/>
-        <w:rPr>
-          <w:rFonts w:ascii="Times New Roman" w:hAnsi="Times New Roman" w:cs="Times New Roman"/>
-          <w:b/>
-          <w:bCs/>
-        </w:rPr>
-      </w:pPr>
-    </w:p>
-    <w:p>
-      <w:pPr>
-        <w:jc w:val="both"/>
-        <w:rPr>
-          <w:rFonts w:ascii="Times New Roman" w:hAnsi="Times New Roman" w:cs="Times New Roman"/>
-        </w:rPr>
-      </w:pPr>
-      <w:r>
-        <w:rPr>
-          <w:rFonts w:ascii="Times New Roman" w:hAnsi="Times New Roman" w:cs="Times New Roman"/>
-        </w:rPr>
-        <w:t>Elementy, które znajdują się w liście „</w:t>
-      </w:r>
-      <w:proofErr w:type="spellStart"/>
-      <w:r>
-        <w:rPr>
-          <w:rFonts w:ascii="Times New Roman" w:hAnsi="Times New Roman" w:cs="Times New Roman"/>
-        </w:rPr>
-        <w:t>marked</w:t>
-      </w:r>
-      <w:proofErr w:type="spellEnd"/>
-      <w:r>
-        <w:rPr>
-          <w:rFonts w:ascii="Times New Roman" w:hAnsi="Times New Roman" w:cs="Times New Roman"/>
-        </w:rPr>
-        <w:t xml:space="preserve">” są tymi, których poziom można zwiększać i zmniejszać przy użyciu przycisków „h” oraz „l”. Funkcjonalność ta umożliwia modelowanie dokładnie takiego terenu jaki chcemy. </w:t>
+      </w:pPr>
+    </w:p>
+    <w:p>
+      <w:pPr>
+        <w:jc w:val="both"/>
+        <w:rPr>
+          <w:rFonts w:ascii="Times New Roman" w:hAnsi="Times New Roman" w:cs="Times New Roman"/>
+        </w:rPr>
+      </w:pPr>
+      <w:r>
+        <w:rPr>
+          <w:rFonts w:ascii="Times New Roman" w:hAnsi="Times New Roman" w:cs="Times New Roman"/>
+        </w:rPr>
+        <w:t xml:space="preserve">Elementy, które znajdują się w liście „marked” są tymi, których poziom można zwiększać i zmniejszać przy użyciu przycisków „h” oraz „l”. Funkcjonalność ta umożliwia modelowanie dokładnie takiego terenu jaki chcemy. </w:t>
       </w:r>
     </w:p>
     <w:p>
@@ -6776,21 +5542,7 @@
         <w:rPr>
           <w:rFonts w:ascii="Times New Roman" w:hAnsi="Times New Roman" w:cs="Times New Roman"/>
         </w:rPr>
-        <w:t>Elementy znajdujące się w jego obrębie są dodawane do listy „</w:t>
-      </w:r>
-      <w:proofErr w:type="spellStart"/>
-      <w:r>
-        <w:rPr>
-          <w:rFonts w:ascii="Times New Roman" w:hAnsi="Times New Roman" w:cs="Times New Roman"/>
-        </w:rPr>
-        <w:t>marked</w:t>
-      </w:r>
-      <w:proofErr w:type="spellEnd"/>
-      <w:r>
-        <w:rPr>
-          <w:rFonts w:ascii="Times New Roman" w:hAnsi="Times New Roman" w:cs="Times New Roman"/>
-        </w:rPr>
-        <w:t>”</w:t>
+        <w:t>Elementy znajdujące się w jego obrębie są dodawane do listy „marked”</w:t>
       </w:r>
     </w:p>
     <w:p>
@@ -6816,63 +5568,21 @@
         <w:rPr>
           <w:rFonts w:ascii="Times New Roman" w:hAnsi="Times New Roman" w:cs="Times New Roman"/>
         </w:rPr>
-        <w:t xml:space="preserve">nkcji </w:t>
-      </w:r>
-      <w:proofErr w:type="spellStart"/>
-      <w:r>
-        <w:rPr>
-          <w:rFonts w:ascii="Times New Roman" w:hAnsi="Times New Roman" w:cs="Times New Roman"/>
-        </w:rPr>
-        <w:t>Highlighting</w:t>
-      </w:r>
-      <w:proofErr w:type="spellEnd"/>
-      <w:r>
-        <w:rPr>
-          <w:rFonts w:ascii="Times New Roman" w:hAnsi="Times New Roman" w:cs="Times New Roman"/>
-        </w:rPr>
-        <w:t>.</w:t>
-      </w:r>
-    </w:p>
-    <w:p>
-      <w:pPr>
-        <w:jc w:val="both"/>
-        <w:rPr>
-          <w:rFonts w:ascii="Times New Roman" w:hAnsi="Times New Roman" w:cs="Times New Roman"/>
-        </w:rPr>
-      </w:pPr>
-      <w:r>
-        <w:rPr>
-          <w:rFonts w:ascii="Times New Roman" w:hAnsi="Times New Roman" w:cs="Times New Roman"/>
-        </w:rPr>
-        <w:t xml:space="preserve">Zanim będzie wykonana funkcja </w:t>
-      </w:r>
-      <w:proofErr w:type="spellStart"/>
-      <w:r>
-        <w:rPr>
-          <w:rFonts w:ascii="Times New Roman" w:hAnsi="Times New Roman" w:cs="Times New Roman"/>
-        </w:rPr>
-        <w:t>Highlighting</w:t>
-      </w:r>
-      <w:proofErr w:type="spellEnd"/>
-      <w:r>
-        <w:rPr>
-          <w:rFonts w:ascii="Times New Roman" w:hAnsi="Times New Roman" w:cs="Times New Roman"/>
-        </w:rPr>
-        <w:t xml:space="preserve">, program sprawdza, czy lista </w:t>
-      </w:r>
-      <w:proofErr w:type="spellStart"/>
-      <w:r>
-        <w:rPr>
-          <w:rFonts w:ascii="Times New Roman" w:hAnsi="Times New Roman" w:cs="Times New Roman"/>
-        </w:rPr>
-        <w:t>created</w:t>
-      </w:r>
-      <w:proofErr w:type="spellEnd"/>
-      <w:r>
-        <w:rPr>
-          <w:rFonts w:ascii="Times New Roman" w:hAnsi="Times New Roman" w:cs="Times New Roman"/>
-        </w:rPr>
-        <w:t xml:space="preserve"> nie jest pusta. </w:t>
+        <w:t>nkcji Highlighting.</w:t>
+      </w:r>
+    </w:p>
+    <w:p>
+      <w:pPr>
+        <w:jc w:val="both"/>
+        <w:rPr>
+          <w:rFonts w:ascii="Times New Roman" w:hAnsi="Times New Roman" w:cs="Times New Roman"/>
+        </w:rPr>
+      </w:pPr>
+      <w:r>
+        <w:rPr>
+          <w:rFonts w:ascii="Times New Roman" w:hAnsi="Times New Roman" w:cs="Times New Roman"/>
+        </w:rPr>
+        <w:t xml:space="preserve">Zanim będzie wykonana funkcja Highlighting, program sprawdza, czy lista created nie jest pusta. </w:t>
       </w:r>
     </w:p>
     <w:p>
@@ -7010,13 +5720,8 @@
         </w:r>
       </w:fldSimple>
       <w:r>
-        <w:t xml:space="preserve"> Funkcja </w:t>
-      </w:r>
-      <w:proofErr w:type="spellStart"/>
-      <w:r>
-        <w:t>Highlighting</w:t>
-      </w:r>
-      <w:proofErr w:type="spellEnd"/>
+        <w:t xml:space="preserve"> Funkcja Highlighting</w:t>
+      </w:r>
     </w:p>
     <w:p/>
     <w:p/>
@@ -7047,91 +5752,27 @@
         <w:rPr>
           <w:rFonts w:ascii="Times New Roman" w:hAnsi="Times New Roman" w:cs="Times New Roman"/>
         </w:rPr>
-        <w:t xml:space="preserve">Podstawowa funkcjonalność odbywa się dzięki tak zwanym </w:t>
-      </w:r>
-      <w:proofErr w:type="spellStart"/>
-      <w:r>
-        <w:rPr>
-          <w:rFonts w:ascii="Times New Roman" w:hAnsi="Times New Roman" w:cs="Times New Roman"/>
-        </w:rPr>
-        <w:t>Raycastom</w:t>
-      </w:r>
-      <w:proofErr w:type="spellEnd"/>
-      <w:r>
-        <w:rPr>
-          <w:rFonts w:ascii="Times New Roman" w:hAnsi="Times New Roman" w:cs="Times New Roman"/>
-        </w:rPr>
-        <w:t xml:space="preserve">, które pobierają informacje na temat obiektu, który znajduje się na jego drodze. W Przypadku tej funkcji działanie </w:t>
-      </w:r>
-      <w:proofErr w:type="spellStart"/>
-      <w:r>
-        <w:rPr>
-          <w:rFonts w:ascii="Times New Roman" w:hAnsi="Times New Roman" w:cs="Times New Roman"/>
-        </w:rPr>
-        <w:t>raycastu</w:t>
-      </w:r>
-      <w:proofErr w:type="spellEnd"/>
-      <w:r>
-        <w:rPr>
-          <w:rFonts w:ascii="Times New Roman" w:hAnsi="Times New Roman" w:cs="Times New Roman"/>
-        </w:rPr>
-        <w:t xml:space="preserve"> zostało przypisane do pozycji myszki. Dzięki temu można pobrać informacje na temat obiektu na który wskazuje obecnie kursor.</w:t>
-      </w:r>
-    </w:p>
-    <w:p>
-      <w:pPr>
-        <w:jc w:val="both"/>
-        <w:rPr>
-          <w:rFonts w:ascii="Times New Roman" w:hAnsi="Times New Roman" w:cs="Times New Roman"/>
-        </w:rPr>
-      </w:pPr>
-      <w:r>
-        <w:rPr>
-          <w:rFonts w:ascii="Times New Roman" w:hAnsi="Times New Roman" w:cs="Times New Roman"/>
-        </w:rPr>
-        <w:t xml:space="preserve">Kolor zmieniany jest na czerwony dla obiektów o </w:t>
-      </w:r>
-      <w:proofErr w:type="spellStart"/>
-      <w:r>
-        <w:rPr>
-          <w:rFonts w:ascii="Times New Roman" w:hAnsi="Times New Roman" w:cs="Times New Roman"/>
-        </w:rPr>
-        <w:t>tagach</w:t>
-      </w:r>
-      <w:proofErr w:type="spellEnd"/>
-      <w:r>
-        <w:rPr>
-          <w:rFonts w:ascii="Times New Roman" w:hAnsi="Times New Roman" w:cs="Times New Roman"/>
-        </w:rPr>
-        <w:t xml:space="preserve"> „</w:t>
-      </w:r>
-      <w:proofErr w:type="spellStart"/>
-      <w:r>
-        <w:rPr>
-          <w:rFonts w:ascii="Times New Roman" w:hAnsi="Times New Roman" w:cs="Times New Roman"/>
-        </w:rPr>
-        <w:t>SelectableTag</w:t>
-      </w:r>
-      <w:proofErr w:type="spellEnd"/>
-      <w:r>
-        <w:rPr>
-          <w:rFonts w:ascii="Times New Roman" w:hAnsi="Times New Roman" w:cs="Times New Roman"/>
-        </w:rPr>
-        <w:t>” oraz „</w:t>
-      </w:r>
-      <w:proofErr w:type="spellStart"/>
-      <w:r>
-        <w:rPr>
-          <w:rFonts w:ascii="Times New Roman" w:hAnsi="Times New Roman" w:cs="Times New Roman"/>
-        </w:rPr>
-        <w:t>waterTag</w:t>
-      </w:r>
-      <w:proofErr w:type="spellEnd"/>
-      <w:r>
-        <w:rPr>
-          <w:rFonts w:ascii="Times New Roman" w:hAnsi="Times New Roman" w:cs="Times New Roman"/>
-        </w:rPr>
-        <w:t>” co widać w linijce … .</w:t>
+        <w:t>Podstawowa funkcjonalność odbywa się dzięki tak zwanym Raycastom</w:t>
+      </w:r>
+      <w:r>
+        <w:rPr>
+          <w:rFonts w:ascii="Times New Roman" w:hAnsi="Times New Roman" w:cs="Times New Roman"/>
+        </w:rPr>
+        <w:t>, które pobierają informacje na temat obiektu, który znajduje się na jego drodze. W Przypadku tej funkcji działanie raycastu zostało przypisane do pozycji myszki. Dzięki temu można pobrać informacje na temat obiektu na który wskazuje obecnie kursor.</w:t>
+      </w:r>
+    </w:p>
+    <w:p>
+      <w:pPr>
+        <w:jc w:val="both"/>
+        <w:rPr>
+          <w:rFonts w:ascii="Times New Roman" w:hAnsi="Times New Roman" w:cs="Times New Roman"/>
+        </w:rPr>
+      </w:pPr>
+      <w:r>
+        <w:rPr>
+          <w:rFonts w:ascii="Times New Roman" w:hAnsi="Times New Roman" w:cs="Times New Roman"/>
+        </w:rPr>
+        <w:t>Kolor zmieniany jest na czerwony dla obiektów o tagach „SelectableTag” oraz „waterTag” co widać w linijce … .</w:t>
       </w:r>
       <w:r>
         <w:rPr>
@@ -7144,35 +5785,7 @@
           <w:rFonts w:ascii="Times New Roman" w:hAnsi="Times New Roman" w:cs="Times New Roman"/>
         </w:rPr>
         <w:lastRenderedPageBreak/>
-        <w:t xml:space="preserve">Jeśli była to woda to obiekt zmienia kolor na </w:t>
-      </w:r>
-      <w:proofErr w:type="spellStart"/>
-      <w:r>
-        <w:rPr>
-          <w:rFonts w:ascii="Times New Roman" w:hAnsi="Times New Roman" w:cs="Times New Roman"/>
-        </w:rPr>
-        <w:t>waterMat</w:t>
-      </w:r>
-      <w:proofErr w:type="spellEnd"/>
-      <w:r>
-        <w:rPr>
-          <w:rFonts w:ascii="Times New Roman" w:hAnsi="Times New Roman" w:cs="Times New Roman"/>
-        </w:rPr>
-        <w:t xml:space="preserve">(linijka …), a jeśli był to standardowy klocek kolor jest zmieniany na </w:t>
-      </w:r>
-      <w:proofErr w:type="spellStart"/>
-      <w:r>
-        <w:rPr>
-          <w:rFonts w:ascii="Times New Roman" w:hAnsi="Times New Roman" w:cs="Times New Roman"/>
-        </w:rPr>
-        <w:t>defaultMat</w:t>
-      </w:r>
-      <w:proofErr w:type="spellEnd"/>
-      <w:r>
-        <w:rPr>
-          <w:rFonts w:ascii="Times New Roman" w:hAnsi="Times New Roman" w:cs="Times New Roman"/>
-        </w:rPr>
-        <w:t>(linijka ...).</w:t>
+        <w:t>Jeśli była to woda to obiekt zmienia kolor na waterMat(linijka …), a jeśli był to standardowy klocek kolor jest zmieniany na defaultMat(linijka ...).</w:t>
       </w:r>
     </w:p>
     <w:p>
@@ -7276,85 +5889,29 @@
         <w:rPr>
           <w:rFonts w:ascii="Times New Roman" w:hAnsi="Times New Roman" w:cs="Times New Roman"/>
         </w:rPr>
-        <w:t xml:space="preserve">tli </w:t>
-      </w:r>
-      <w:proofErr w:type="spellStart"/>
-      <w:r>
-        <w:rPr>
-          <w:rFonts w:ascii="Times New Roman" w:hAnsi="Times New Roman" w:cs="Times New Roman"/>
-        </w:rPr>
-        <w:t>foreach</w:t>
-      </w:r>
-      <w:proofErr w:type="spellEnd"/>
-      <w:r>
-        <w:rPr>
-          <w:rFonts w:ascii="Times New Roman" w:hAnsi="Times New Roman" w:cs="Times New Roman"/>
-        </w:rPr>
-        <w:t xml:space="preserve">, wszystkie elementy, które znajdują się w liście </w:t>
-      </w:r>
-      <w:proofErr w:type="spellStart"/>
-      <w:r>
-        <w:rPr>
-          <w:rFonts w:ascii="Times New Roman" w:hAnsi="Times New Roman" w:cs="Times New Roman"/>
-        </w:rPr>
-        <w:t>marked</w:t>
-      </w:r>
-      <w:proofErr w:type="spellEnd"/>
-      <w:r>
-        <w:rPr>
-          <w:rFonts w:ascii="Times New Roman" w:hAnsi="Times New Roman" w:cs="Times New Roman"/>
-        </w:rPr>
-        <w:t xml:space="preserve"> zostają zmienione na czerwono. </w:t>
-      </w:r>
-    </w:p>
-    <w:p>
-      <w:pPr>
-        <w:jc w:val="both"/>
-        <w:rPr>
-          <w:rFonts w:ascii="Times New Roman" w:hAnsi="Times New Roman" w:cs="Times New Roman"/>
-        </w:rPr>
-      </w:pPr>
-    </w:p>
-    <w:p>
-      <w:pPr>
-        <w:jc w:val="both"/>
-        <w:rPr>
-          <w:rFonts w:ascii="Times New Roman" w:hAnsi="Times New Roman" w:cs="Times New Roman"/>
-        </w:rPr>
-      </w:pPr>
-      <w:r>
-        <w:rPr>
-          <w:rFonts w:ascii="Times New Roman" w:hAnsi="Times New Roman" w:cs="Times New Roman"/>
-        </w:rPr>
-        <w:t xml:space="preserve">Jeśli zostanie </w:t>
-      </w:r>
-      <w:proofErr w:type="spellStart"/>
-      <w:r>
-        <w:rPr>
-          <w:rFonts w:ascii="Times New Roman" w:hAnsi="Times New Roman" w:cs="Times New Roman"/>
-        </w:rPr>
-        <w:t>naciśnnięty</w:t>
-      </w:r>
-      <w:proofErr w:type="spellEnd"/>
-      <w:r>
-        <w:rPr>
-          <w:rFonts w:ascii="Times New Roman" w:hAnsi="Times New Roman" w:cs="Times New Roman"/>
-        </w:rPr>
-        <w:t xml:space="preserve"> przycisk „c” wszystkie elementy z </w:t>
-      </w:r>
-      <w:proofErr w:type="spellStart"/>
-      <w:r>
-        <w:rPr>
-          <w:rFonts w:ascii="Times New Roman" w:hAnsi="Times New Roman" w:cs="Times New Roman"/>
-        </w:rPr>
-        <w:t>marked</w:t>
-      </w:r>
-      <w:proofErr w:type="spellEnd"/>
-      <w:r>
-        <w:rPr>
-          <w:rFonts w:ascii="Times New Roman" w:hAnsi="Times New Roman" w:cs="Times New Roman"/>
-        </w:rPr>
-        <w:t xml:space="preserve"> zostaną usunięte a kolor z czerwonego zmieni się na taki jaki miały poprzednio</w:t>
+        <w:t xml:space="preserve">tli foreach, wszystkie elementy, które znajdują się w liście marked zostają zmienione na czerwono. </w:t>
+      </w:r>
+    </w:p>
+    <w:p>
+      <w:pPr>
+        <w:jc w:val="both"/>
+        <w:rPr>
+          <w:rFonts w:ascii="Times New Roman" w:hAnsi="Times New Roman" w:cs="Times New Roman"/>
+        </w:rPr>
+      </w:pPr>
+    </w:p>
+    <w:p>
+      <w:pPr>
+        <w:jc w:val="both"/>
+        <w:rPr>
+          <w:rFonts w:ascii="Times New Roman" w:hAnsi="Times New Roman" w:cs="Times New Roman"/>
+        </w:rPr>
+      </w:pPr>
+      <w:r>
+        <w:rPr>
+          <w:rFonts w:ascii="Times New Roman" w:hAnsi="Times New Roman" w:cs="Times New Roman"/>
+        </w:rPr>
+        <w:t>Jeśli zostanie naciśnnięty przycisk „c” wszystkie elementy z marked zostaną usunięte a kolor z czerwonego zmieni się na taki jaki miały poprzednio</w:t>
       </w:r>
       <w:r>
         <w:rPr>
@@ -7609,23 +6166,7 @@
         </w:rPr>
       </w:pPr>
       <w:r>
-        <w:t xml:space="preserve">Możliwość zrobienia wody z zaznaczonych elementów i zmienienia </w:t>
-      </w:r>
-      <w:proofErr w:type="spellStart"/>
-      <w:r>
-        <w:t>boola</w:t>
-      </w:r>
-      <w:proofErr w:type="spellEnd"/>
-      <w:r>
-        <w:t xml:space="preserve"> na </w:t>
-      </w:r>
-      <w:proofErr w:type="spellStart"/>
-      <w:r>
-        <w:t>isWater</w:t>
-      </w:r>
-      <w:proofErr w:type="spellEnd"/>
-      <w:r>
-        <w:t>.</w:t>
+        <w:t>Możliwość zrobienia wody z zaznaczonych elementów i zmienienia boola na isWater.</w:t>
       </w:r>
     </w:p>
     <w:p/>
@@ -7696,21 +6237,7 @@
         <w:rPr>
           <w:rFonts w:ascii="Times New Roman" w:hAnsi="Times New Roman" w:cs="Times New Roman"/>
         </w:rPr>
-        <w:t xml:space="preserve">Ten etap rozpocząłem od znalezienia wyglądu zwierzęcia w sklepie z </w:t>
-      </w:r>
-      <w:proofErr w:type="spellStart"/>
-      <w:r>
-        <w:rPr>
-          <w:rFonts w:ascii="Times New Roman" w:hAnsi="Times New Roman" w:cs="Times New Roman"/>
-        </w:rPr>
-        <w:t>Assetami</w:t>
-      </w:r>
-      <w:proofErr w:type="spellEnd"/>
-      <w:r>
-        <w:rPr>
-          <w:rFonts w:ascii="Times New Roman" w:hAnsi="Times New Roman" w:cs="Times New Roman"/>
-        </w:rPr>
-        <w:t>. Pozwala on na kupno bądź pobranie za darmo elementów, które można wykorzystać w projekcie. Ja postanowiłem kupić paczkę z wieloma różnymi zwierzętami wraz z animacjami poruszania się.</w:t>
+        <w:t>Ten etap rozpocząłem od znalezienia wyglądu zwierzęcia w sklepie z Assetami. Pozwala on na kupno bądź pobranie za darmo elementów, które można wykorzystać w projekcie. Ja postanowiłem kupić paczkę z wieloma różnymi zwierzętami wraz z animacjami poruszania się.</w:t>
       </w:r>
     </w:p>
     <w:p>
@@ -7763,21 +6290,7 @@
           <w:rFonts w:ascii="Times New Roman" w:hAnsi="Times New Roman" w:cs="Times New Roman"/>
         </w:rPr>
         <w:lastRenderedPageBreak/>
-        <w:t xml:space="preserve">Skrypt ten nazywa się </w:t>
-      </w:r>
-      <w:proofErr w:type="spellStart"/>
-      <w:r>
-        <w:rPr>
-          <w:rFonts w:ascii="Times New Roman" w:hAnsi="Times New Roman" w:cs="Times New Roman"/>
-        </w:rPr>
-        <w:t>AnimalMovement</w:t>
-      </w:r>
-      <w:proofErr w:type="spellEnd"/>
-      <w:r>
-        <w:rPr>
-          <w:rFonts w:ascii="Times New Roman" w:hAnsi="Times New Roman" w:cs="Times New Roman"/>
-        </w:rPr>
-        <w:t xml:space="preserve"> i jego kluczową funkcjonalnością jest </w:t>
+        <w:t xml:space="preserve">Skrypt ten nazywa się AnimalMovement i jego kluczową funkcjonalnością jest </w:t>
       </w:r>
       <w:r>
         <w:rPr>
@@ -7821,21 +6334,7 @@
         <w:rPr>
           <w:rFonts w:ascii="Times New Roman" w:hAnsi="Times New Roman" w:cs="Times New Roman"/>
         </w:rPr>
-        <w:t xml:space="preserve">Skanowanie pobliskich elementów świata odbywa się w funkcji </w:t>
-      </w:r>
-      <w:proofErr w:type="spellStart"/>
-      <w:r>
-        <w:rPr>
-          <w:rFonts w:ascii="Times New Roman" w:hAnsi="Times New Roman" w:cs="Times New Roman"/>
-        </w:rPr>
-        <w:t>SearhCubes</w:t>
-      </w:r>
-      <w:proofErr w:type="spellEnd"/>
-      <w:r>
-        <w:rPr>
-          <w:rFonts w:ascii="Times New Roman" w:hAnsi="Times New Roman" w:cs="Times New Roman"/>
-        </w:rPr>
-        <w:t xml:space="preserve">(). </w:t>
+        <w:t xml:space="preserve">Skanowanie pobliskich elementów świata odbywa się w funkcji SearhCubes(). </w:t>
       </w:r>
     </w:p>
     <w:p>
@@ -7844,6 +6343,9 @@
         <w:jc w:val="both"/>
       </w:pPr>
       <w:r>
+        <w:rPr>
+          <w:noProof/>
+        </w:rPr>
         <w:drawing>
           <wp:inline distT="0" distB="0" distL="0" distR="0" wp14:anchorId="64723BA7" wp14:editId="7361E13F">
             <wp:extent cx="5760720" cy="1108710"/>
@@ -7913,44 +6415,8 @@
         <w:rPr>
           <w:rFonts w:ascii="Times New Roman" w:hAnsi="Times New Roman" w:cs="Times New Roman"/>
         </w:rPr>
-        <w:t xml:space="preserve">Na powyższym </w:t>
-      </w:r>
-      <w:proofErr w:type="spellStart"/>
-      <w:r>
-        <w:rPr>
-          <w:rFonts w:ascii="Times New Roman" w:hAnsi="Times New Roman" w:cs="Times New Roman"/>
-        </w:rPr>
-        <w:t>screenie</w:t>
-      </w:r>
-      <w:proofErr w:type="spellEnd"/>
-      <w:r>
-        <w:rPr>
-          <w:rFonts w:ascii="Times New Roman" w:hAnsi="Times New Roman" w:cs="Times New Roman"/>
-        </w:rPr>
-        <w:t xml:space="preserve"> z wspomnianej funkcji widać fragment kodu, który pobiera wszystkie elementy znajdujące się o 10 jednostek w każdym kierunku świata od zwierzęcia i dodaje się je do Listy </w:t>
-      </w:r>
-      <w:proofErr w:type="spellStart"/>
-      <w:r>
-        <w:rPr>
-          <w:rFonts w:ascii="Times New Roman" w:hAnsi="Times New Roman" w:cs="Times New Roman"/>
-        </w:rPr>
-        <w:t>foundCubes</w:t>
-      </w:r>
-      <w:proofErr w:type="spellEnd"/>
-      <w:r>
-        <w:rPr>
-          <w:rFonts w:ascii="Times New Roman" w:hAnsi="Times New Roman" w:cs="Times New Roman"/>
-        </w:rPr>
-        <w:t xml:space="preserve">. Odbywa się to za pomocą metody </w:t>
-      </w:r>
-      <w:proofErr w:type="spellStart"/>
-      <w:r>
-        <w:rPr>
-          <w:rFonts w:ascii="Times New Roman" w:hAnsi="Times New Roman" w:cs="Times New Roman"/>
-        </w:rPr>
-        <w:t>Physic.OverlapBox</w:t>
-      </w:r>
-      <w:proofErr w:type="spellEnd"/>
+        <w:t>Na powyższym screenie z wspomnianej funkcji widać fragment kodu, który pobiera wszystkie elementy znajdujące się o 10 jednostek w każdym kierunku świata od zwierzęcia i dodaje się je do Listy foundCubes. Odbywa się to za pomocą metody Physic.OverlapBox</w:t>
+      </w:r>
       <w:r>
         <w:rPr>
           <w:rFonts w:ascii="Times New Roman" w:hAnsi="Times New Roman" w:cs="Times New Roman"/>
@@ -7992,6 +6458,7 @@
       <w:r>
         <w:rPr>
           <w:rFonts w:ascii="Times New Roman" w:hAnsi="Times New Roman" w:cs="Times New Roman"/>
+          <w:noProof/>
         </w:rPr>
         <w:drawing>
           <wp:inline distT="0" distB="0" distL="0" distR="0" wp14:anchorId="4D181F23" wp14:editId="0394C539">
@@ -8047,13 +6514,8 @@
         </w:r>
       </w:fldSimple>
       <w:r>
-        <w:t xml:space="preserve"> Fragment funkcji </w:t>
-      </w:r>
-      <w:proofErr w:type="spellStart"/>
-      <w:r>
-        <w:t>SearhCubes</w:t>
-      </w:r>
-      <w:proofErr w:type="spellEnd"/>
+        <w:t xml:space="preserve"> Fragment funkcji SearhCubes</w:t>
+      </w:r>
     </w:p>
     <w:p/>
     <w:p/>
@@ -8068,49 +6530,7 @@
         <w:rPr>
           <w:rFonts w:ascii="Times New Roman" w:hAnsi="Times New Roman" w:cs="Times New Roman"/>
         </w:rPr>
-        <w:t xml:space="preserve">Funkcje </w:t>
-      </w:r>
-      <w:proofErr w:type="spellStart"/>
-      <w:r>
-        <w:rPr>
-          <w:rFonts w:ascii="Times New Roman" w:hAnsi="Times New Roman" w:cs="Times New Roman"/>
-        </w:rPr>
-        <w:t>SearchWaterCube</w:t>
-      </w:r>
-      <w:proofErr w:type="spellEnd"/>
-      <w:r>
-        <w:rPr>
-          <w:rFonts w:ascii="Times New Roman" w:hAnsi="Times New Roman" w:cs="Times New Roman"/>
-        </w:rPr>
-        <w:t xml:space="preserve"> oraz </w:t>
-      </w:r>
-      <w:proofErr w:type="spellStart"/>
-      <w:r>
-        <w:rPr>
-          <w:rFonts w:ascii="Times New Roman" w:hAnsi="Times New Roman" w:cs="Times New Roman"/>
-        </w:rPr>
-        <w:t>SearchPlanCube</w:t>
-      </w:r>
-      <w:proofErr w:type="spellEnd"/>
-      <w:r>
-        <w:rPr>
-          <w:rFonts w:ascii="Times New Roman" w:hAnsi="Times New Roman" w:cs="Times New Roman"/>
-        </w:rPr>
-        <w:t xml:space="preserve"> są to funkcje typu </w:t>
-      </w:r>
-      <w:proofErr w:type="spellStart"/>
-      <w:r>
-        <w:rPr>
-          <w:rFonts w:ascii="Times New Roman" w:hAnsi="Times New Roman" w:cs="Times New Roman"/>
-        </w:rPr>
-        <w:t>bool</w:t>
-      </w:r>
-      <w:proofErr w:type="spellEnd"/>
-      <w:r>
-        <w:rPr>
-          <w:rFonts w:ascii="Times New Roman" w:hAnsi="Times New Roman" w:cs="Times New Roman"/>
-        </w:rPr>
-        <w:t xml:space="preserve">, które zwracają fałsz, gdy nie uda im się znaleźć wody ani jedzenia. </w:t>
+        <w:t xml:space="preserve">Funkcje SearchWaterCube oraz SearchPlanCube są to funkcje typu bool, które zwracają fałsz, gdy nie uda im się znaleźć wody ani jedzenia. </w:t>
       </w:r>
     </w:p>
     <w:p>
@@ -8130,35 +6550,37 @@
         <w:rPr>
           <w:rFonts w:ascii="Times New Roman" w:hAnsi="Times New Roman" w:cs="Times New Roman"/>
         </w:rPr>
-        <w:t xml:space="preserve">szło, do najbliższej dla niego wody, ponieważ jeśli wybierze element, który jest wodą ale znajduje się dalej od brzegu, to i tak do niego by poszedł i chodziłby po wodzie, która jest na drodze do jego celu. Aby temu zapobiec napisałem funkcję </w:t>
-      </w:r>
-      <w:proofErr w:type="spellStart"/>
-      <w:r>
-        <w:rPr>
-          <w:rFonts w:ascii="Times New Roman" w:hAnsi="Times New Roman" w:cs="Times New Roman"/>
-        </w:rPr>
-        <w:t>FindClosestElement</w:t>
-      </w:r>
-      <w:proofErr w:type="spellEnd"/>
-      <w:r>
-        <w:rPr>
-          <w:rFonts w:ascii="Times New Roman" w:hAnsi="Times New Roman" w:cs="Times New Roman"/>
-        </w:rPr>
-        <w:t xml:space="preserve">, która przyjmuje całą listę elementów świata pobraną z </w:t>
-      </w:r>
-      <w:proofErr w:type="spellStart"/>
-      <w:r>
-        <w:rPr>
-          <w:rFonts w:ascii="Times New Roman" w:hAnsi="Times New Roman" w:cs="Times New Roman"/>
-        </w:rPr>
-        <w:t>SearchWaterCube</w:t>
-      </w:r>
-      <w:proofErr w:type="spellEnd"/>
-      <w:r>
-        <w:rPr>
-          <w:rFonts w:ascii="Times New Roman" w:hAnsi="Times New Roman" w:cs="Times New Roman"/>
-        </w:rPr>
-        <w:t xml:space="preserve">. </w:t>
+        <w:t xml:space="preserve">szło, do </w:t>
+      </w:r>
+      <w:r>
+        <w:rPr>
+          <w:rFonts w:ascii="Times New Roman" w:hAnsi="Times New Roman" w:cs="Times New Roman"/>
+        </w:rPr>
+        <w:t>tej, która jest najbliżej niego</w:t>
+      </w:r>
+      <w:r>
+        <w:rPr>
+          <w:rFonts w:ascii="Times New Roman" w:hAnsi="Times New Roman" w:cs="Times New Roman"/>
+        </w:rPr>
+        <w:t xml:space="preserve">, ponieważ jeśli wybierze element, który jest wodą ale znajduje się dalej od brzegu, to i tak do niego by poszedł i </w:t>
+      </w:r>
+      <w:r>
+        <w:rPr>
+          <w:rFonts w:ascii="Times New Roman" w:hAnsi="Times New Roman" w:cs="Times New Roman"/>
+        </w:rPr>
+        <w:t xml:space="preserve">przez to </w:t>
+      </w:r>
+      <w:r>
+        <w:rPr>
+          <w:rFonts w:ascii="Times New Roman" w:hAnsi="Times New Roman" w:cs="Times New Roman"/>
+        </w:rPr>
+        <w:t xml:space="preserve">chodziłby po wodzie, która jest na drodze do jego celu. Aby temu zapobiec napisałem funkcję FindClosestElement, która </w:t>
+      </w:r>
+      <w:r>
+        <w:rPr>
+          <w:rFonts w:ascii="Times New Roman" w:hAnsi="Times New Roman" w:cs="Times New Roman"/>
+        </w:rPr>
+        <w:t xml:space="preserve">zwraca najbliższy element który jest wodą i znajduje się w zasięgu zwierzęcia. </w:t>
       </w:r>
     </w:p>
     <w:p>
@@ -8177,6 +6599,7 @@
       <w:r>
         <w:rPr>
           <w:rFonts w:ascii="Times New Roman" w:hAnsi="Times New Roman" w:cs="Times New Roman"/>
+          <w:noProof/>
         </w:rPr>
         <w:drawing>
           <wp:inline distT="0" distB="0" distL="0" distR="0" wp14:anchorId="634473FF" wp14:editId="4C9F35FD">
@@ -8232,18 +6655,287 @@
         </w:r>
       </w:fldSimple>
       <w:r>
-        <w:t xml:space="preserve"> Funkcja </w:t>
-      </w:r>
-      <w:proofErr w:type="spellStart"/>
-      <w:r>
-        <w:t>FindClosestElement</w:t>
-      </w:r>
-      <w:proofErr w:type="spellEnd"/>
+        <w:t xml:space="preserve"> Funkcja FindClosestElement</w:t>
+      </w:r>
+    </w:p>
+    <w:p>
+      <w:pPr>
+        <w:jc w:val="both"/>
+        <w:rPr>
+          <w:rFonts w:ascii="Times New Roman" w:hAnsi="Times New Roman" w:cs="Times New Roman"/>
+        </w:rPr>
+      </w:pPr>
+      <w:r>
+        <w:rPr>
+          <w:rFonts w:ascii="Times New Roman" w:hAnsi="Times New Roman" w:cs="Times New Roman"/>
+        </w:rPr>
+        <w:t>Funkcja dla każdego elementu z listy, który jest wodą, sprawdza dystans między nią a aktualną pozycją w której znajduje się zwierzę. Przy pomocy zmiennych pomocniczych wyszukuje najbliższą kostkę i ustala ją jako najbliższy element</w:t>
+      </w:r>
+      <w:r>
+        <w:rPr>
+          <w:rFonts w:ascii="Times New Roman" w:hAnsi="Times New Roman" w:cs="Times New Roman"/>
+        </w:rPr>
+        <w:t>.</w:t>
+      </w:r>
+    </w:p>
+    <w:p>
+      <w:pPr>
+        <w:jc w:val="both"/>
+      </w:pPr>
+    </w:p>
+    <w:p>
+      <w:pPr>
+        <w:jc w:val="both"/>
+        <w:rPr>
+          <w:rFonts w:ascii="Times New Roman" w:hAnsi="Times New Roman" w:cs="Times New Roman"/>
+        </w:rPr>
+      </w:pPr>
+      <w:r>
+        <w:rPr>
+          <w:rFonts w:ascii="Times New Roman" w:hAnsi="Times New Roman" w:cs="Times New Roman"/>
+        </w:rPr>
+        <w:t>Gdy funkcja znalazła już najbliższą wodę, element ten jest wysyłany do funkcji SearchSpecificCube, która sprawdza, czy znaleziony element nie jest za wysoko</w:t>
+      </w:r>
+      <w:r>
+        <w:rPr>
+          <w:rFonts w:ascii="Times New Roman" w:hAnsi="Times New Roman" w:cs="Times New Roman"/>
+        </w:rPr>
+        <w:t xml:space="preserve"> czy za nisko</w:t>
+      </w:r>
+      <w:r>
+        <w:rPr>
+          <w:rFonts w:ascii="Times New Roman" w:hAnsi="Times New Roman" w:cs="Times New Roman"/>
+        </w:rPr>
+        <w:t>, lub czy nie znajduje się na nim drzewo lub krze</w:t>
+      </w:r>
+      <w:r>
+        <w:rPr>
+          <w:rFonts w:ascii="Times New Roman" w:hAnsi="Times New Roman" w:cs="Times New Roman"/>
+        </w:rPr>
+        <w:t xml:space="preserve">w. </w:t>
+      </w:r>
+    </w:p>
+    <w:p>
+      <w:pPr>
+        <w:keepNext/>
+        <w:jc w:val="both"/>
+      </w:pPr>
+      <w:r>
+        <w:rPr>
+          <w:rFonts w:ascii="Times New Roman" w:hAnsi="Times New Roman" w:cs="Times New Roman"/>
+        </w:rPr>
+        <w:drawing>
+          <wp:inline distT="0" distB="0" distL="0" distR="0" wp14:anchorId="7CE37BAF" wp14:editId="475417BA">
+            <wp:extent cx="5760720" cy="879475"/>
+            <wp:effectExtent l="0" t="0" r="0" b="0"/>
+            <wp:docPr id="42" name="Obraz 42"/>
+            <wp:cNvGraphicFramePr>
+              <a:graphicFrameLocks xmlns:a="http://schemas.openxmlformats.org/drawingml/2006/main" noChangeAspect="1"/>
+            </wp:cNvGraphicFramePr>
+            <a:graphic xmlns:a="http://schemas.openxmlformats.org/drawingml/2006/main">
+              <a:graphicData uri="http://schemas.openxmlformats.org/drawingml/2006/picture">
+                <pic:pic xmlns:pic="http://schemas.openxmlformats.org/drawingml/2006/picture">
+                  <pic:nvPicPr>
+                    <pic:cNvPr id="1" name=""/>
+                    <pic:cNvPicPr/>
+                  </pic:nvPicPr>
+                  <pic:blipFill>
+                    <a:blip r:embed="rId45"/>
+                    <a:stretch>
+                      <a:fillRect/>
+                    </a:stretch>
+                  </pic:blipFill>
+                  <pic:spPr>
+                    <a:xfrm>
+                      <a:off x="0" y="0"/>
+                      <a:ext cx="5760720" cy="879475"/>
+                    </a:xfrm>
+                    <a:prstGeom prst="rect">
+                      <a:avLst/>
+                    </a:prstGeom>
+                  </pic:spPr>
+                </pic:pic>
+              </a:graphicData>
+            </a:graphic>
+          </wp:inline>
+        </w:drawing>
+      </w:r>
+    </w:p>
+    <w:p>
+      <w:pPr>
+        <w:pStyle w:val="Legenda"/>
+        <w:jc w:val="both"/>
+      </w:pPr>
+      <w:r>
+        <w:t xml:space="preserve">Rysunek </w:t>
+      </w:r>
+      <w:fldSimple w:instr=" SEQ Rysunek \* ARABIC ">
+        <w:r>
+          <w:rPr>
+            <w:noProof/>
+          </w:rPr>
+          <w:t>37</w:t>
+        </w:r>
+      </w:fldSimple>
+      <w:r>
+        <w:t xml:space="preserve"> Search specific cube</w:t>
+      </w:r>
+    </w:p>
+    <w:p>
+      <w:pPr>
+        <w:rPr>
+          <w:rFonts w:ascii="Times New Roman" w:hAnsi="Times New Roman" w:cs="Times New Roman"/>
+        </w:rPr>
+      </w:pPr>
+      <w:r>
+        <w:rPr>
+          <w:rFonts w:ascii="Times New Roman" w:hAnsi="Times New Roman" w:cs="Times New Roman"/>
+        </w:rPr>
+        <w:t xml:space="preserve">Aby dokonać sprawdzenia, czy </w:t>
+      </w:r>
+      <w:r>
+        <w:rPr>
+          <w:rFonts w:ascii="Times New Roman" w:hAnsi="Times New Roman" w:cs="Times New Roman"/>
+        </w:rPr>
+        <w:t xml:space="preserve">klocek do którego zmierza postać jest na odpowiedniej wysokości należy odjąć od siebie wysokość kostki do której chce podążyć zwierzę od wysokości kostki na której obecnie znajduje się istota. Wynik tego działania zmieniany jest na wartość bezwzględną i sprawdzany, czy </w:t>
+      </w:r>
+      <w:r>
+        <w:rPr>
+          <w:rFonts w:ascii="Times New Roman" w:hAnsi="Times New Roman" w:cs="Times New Roman"/>
+        </w:rPr>
+        <w:t xml:space="preserve">jest mniejszy od wartości ustalonej w zmiennej maxAltitude, której wartość to 0.5. </w:t>
+      </w:r>
+    </w:p>
+    <w:p>
+      <w:pPr>
+        <w:rPr>
+          <w:rFonts w:ascii="Times New Roman" w:hAnsi="Times New Roman" w:cs="Times New Roman"/>
+        </w:rPr>
+      </w:pPr>
+      <w:r>
+        <w:rPr>
+          <w:rFonts w:ascii="Times New Roman" w:hAnsi="Times New Roman" w:cs="Times New Roman"/>
+        </w:rPr>
+        <w:t xml:space="preserve">Działanie to oznacza, że jeśli miejsce do którego  zmierza zwierze jest mniejsze lub większe od 0.5 jednostki to nie uda się do niego. Aby istota poszła na wybrane miejsce pozostałe elementy warunku if muszą zostać spełnione. </w:t>
+      </w:r>
+    </w:p>
+    <w:p>
+      <w:pPr>
+        <w:rPr>
+          <w:rFonts w:ascii="Times New Roman" w:hAnsi="Times New Roman" w:cs="Times New Roman"/>
+        </w:rPr>
+      </w:pPr>
+      <w:r>
+        <w:rPr>
+          <w:rFonts w:ascii="Times New Roman" w:hAnsi="Times New Roman" w:cs="Times New Roman"/>
+        </w:rPr>
+        <w:t xml:space="preserve">Pozostałe elementy ifa sprawdzają, czy docelowe miejsce nie jest drzewem, lub czy inne zwierzę nie zmierza już w tamtym kierunku </w:t>
+      </w:r>
+    </w:p>
+    <w:p>
+      <w:pPr>
+        <w:jc w:val="both"/>
+        <w:rPr>
+          <w:rFonts w:ascii="Times New Roman" w:hAnsi="Times New Roman" w:cs="Times New Roman"/>
+        </w:rPr>
+      </w:pPr>
+    </w:p>
+    <w:p>
+      <w:pPr>
+        <w:jc w:val="both"/>
+        <w:rPr>
+          <w:rFonts w:ascii="Times New Roman" w:hAnsi="Times New Roman" w:cs="Times New Roman"/>
+        </w:rPr>
+      </w:pPr>
+      <w:r>
+        <w:rPr>
+          <w:rFonts w:ascii="Times New Roman" w:hAnsi="Times New Roman" w:cs="Times New Roman"/>
+        </w:rPr>
+        <w:t>Gdy spełnione zostaną wszystkie wymogi</w:t>
+      </w:r>
+      <w:r>
+        <w:rPr>
+          <w:rFonts w:ascii="Times New Roman" w:hAnsi="Times New Roman" w:cs="Times New Roman"/>
+        </w:rPr>
+        <w:t xml:space="preserve"> z funkcji SearchSpecificCube, dana kostka zostanie wysłana do funkcji SetNewCube, która sprawdza, czy kostka jest wodą i zwierzę jest spragnione lub czy kostka jest rośliną i zwierzę jest głodne. Gdy zostaną spełnione któreś z tego zestawu wymagań to istota powędruję do tego miejsca w celu napicia się lub najedzenia. </w:t>
+      </w:r>
+    </w:p>
+    <w:p>
+      <w:pPr>
+        <w:keepNext/>
+        <w:jc w:val="both"/>
+      </w:pPr>
+      <w:r>
+        <w:drawing>
+          <wp:inline distT="0" distB="0" distL="0" distR="0" wp14:anchorId="29CC994E" wp14:editId="10CE2F19">
+            <wp:extent cx="3262614" cy="2372810"/>
+            <wp:effectExtent l="0" t="0" r="0" b="8890"/>
+            <wp:docPr id="40" name="Obraz 40"/>
+            <wp:cNvGraphicFramePr>
+              <a:graphicFrameLocks xmlns:a="http://schemas.openxmlformats.org/drawingml/2006/main" noChangeAspect="1"/>
+            </wp:cNvGraphicFramePr>
+            <a:graphic xmlns:a="http://schemas.openxmlformats.org/drawingml/2006/main">
+              <a:graphicData uri="http://schemas.openxmlformats.org/drawingml/2006/picture">
+                <pic:pic xmlns:pic="http://schemas.openxmlformats.org/drawingml/2006/picture">
+                  <pic:nvPicPr>
+                    <pic:cNvPr id="1" name=""/>
+                    <pic:cNvPicPr/>
+                  </pic:nvPicPr>
+                  <pic:blipFill>
+                    <a:blip r:embed="rId46"/>
+                    <a:stretch>
+                      <a:fillRect/>
+                    </a:stretch>
+                  </pic:blipFill>
+                  <pic:spPr>
+                    <a:xfrm>
+                      <a:off x="0" y="0"/>
+                      <a:ext cx="3271415" cy="2379210"/>
+                    </a:xfrm>
+                    <a:prstGeom prst="rect">
+                      <a:avLst/>
+                    </a:prstGeom>
+                  </pic:spPr>
+                </pic:pic>
+              </a:graphicData>
+            </a:graphic>
+          </wp:inline>
+        </w:drawing>
+      </w:r>
+    </w:p>
+    <w:p>
+      <w:pPr>
+        <w:pStyle w:val="Legenda"/>
+        <w:jc w:val="both"/>
+      </w:pPr>
+      <w:r>
+        <w:t xml:space="preserve">Rysunek </w:t>
+      </w:r>
+      <w:fldSimple w:instr=" SEQ Rysunek \* ARABIC ">
+        <w:r>
+          <w:rPr>
+            <w:noProof/>
+          </w:rPr>
+          <w:t>38</w:t>
+        </w:r>
+      </w:fldSimple>
+      <w:r>
+        <w:t xml:space="preserve"> Funkcja SetNewCube</w:t>
+      </w:r>
     </w:p>
     <w:p/>
     <w:p>
-      <w:r>
-        <w:t>Funkcja dla każdego elementu z listy, który jest wodą, sprawdza dystans między nią a aktualną pozycją w której znajduje się zwierzę. Przy pomocy zmiennych pomocniczych wyszukuje najbliższą kostkę i ustala ją jako najbliższy element</w:t>
+      <w:pPr>
+        <w:jc w:val="both"/>
+        <w:rPr>
+          <w:rFonts w:ascii="Times New Roman" w:hAnsi="Times New Roman" w:cs="Times New Roman"/>
+        </w:rPr>
+      </w:pPr>
+      <w:r>
+        <w:rPr>
+          <w:rFonts w:ascii="Times New Roman" w:hAnsi="Times New Roman" w:cs="Times New Roman"/>
+        </w:rPr>
+        <w:t>Jak widać na rys.37, w przypadku gdy zwierzę jest głodne i kostka jest jedzeniem zostanie ona wysłana do funkcji GoToPlantCube a w przypadku gdy dane miejsce jest wodą i istota jest spragniona to funkcja, która zostaje uruchomiona to GoToWaterCube. Jeśli żadne z tych wymagań nie zostało spełnione to zwierzę udaje się do wolnej kostki za pomocą funkcji GoToActualCube.</w:t>
       </w:r>
     </w:p>
     <w:p/>
@@ -8254,6 +6946,574 @@
           <w:rFonts w:ascii="Times New Roman" w:hAnsi="Times New Roman" w:cs="Times New Roman"/>
         </w:rPr>
       </w:pPr>
+      <w:r>
+        <w:rPr>
+          <w:rFonts w:ascii="Times New Roman" w:hAnsi="Times New Roman" w:cs="Times New Roman"/>
+        </w:rPr>
+        <w:t>Powyższe funkcję umożliwiały znalezienie odpowiednich kostek ale teraz przedstawię kluczowe funkcje umożliwiające podchodzenie do rośliny oraz wody.</w:t>
+      </w:r>
+    </w:p>
+    <w:p>
+      <w:pPr>
+        <w:jc w:val="both"/>
+        <w:rPr>
+          <w:rFonts w:ascii="Times New Roman" w:hAnsi="Times New Roman" w:cs="Times New Roman"/>
+        </w:rPr>
+      </w:pPr>
+    </w:p>
+    <w:p>
+      <w:pPr>
+        <w:jc w:val="both"/>
+        <w:rPr>
+          <w:rFonts w:cstheme="minorHAnsi"/>
+          <w:b/>
+          <w:bCs/>
+        </w:rPr>
+      </w:pPr>
+      <w:r>
+        <w:rPr>
+          <w:rFonts w:cstheme="minorHAnsi"/>
+          <w:b/>
+          <w:bCs/>
+        </w:rPr>
+        <w:t>Funkcja GoToWaterCube</w:t>
+      </w:r>
+    </w:p>
+    <w:p>
+      <w:pPr>
+        <w:jc w:val="both"/>
+        <w:rPr>
+          <w:rFonts w:cstheme="minorHAnsi"/>
+          <w:b/>
+          <w:bCs/>
+        </w:rPr>
+      </w:pPr>
+    </w:p>
+    <w:p>
+      <w:pPr>
+        <w:jc w:val="both"/>
+        <w:rPr>
+          <w:rFonts w:ascii="Times New Roman" w:hAnsi="Times New Roman" w:cs="Times New Roman"/>
+        </w:rPr>
+      </w:pPr>
+      <w:r>
+        <w:rPr>
+          <w:rFonts w:ascii="Times New Roman" w:hAnsi="Times New Roman" w:cs="Times New Roman"/>
+        </w:rPr>
+        <w:t xml:space="preserve">Gdy do funkcji GoToWaterCube zostanie przekazana kostka oznacza to, że jest ona wodą oraz znajduje się na odpowiedniej wysokości dla zwierzęcia. Jednak jest jeszcze parę rzeczy, które muszą zostać zrobione zanim zwierzę uda się do upragnionej wody. </w:t>
+      </w:r>
+    </w:p>
+    <w:p>
+      <w:pPr>
+        <w:jc w:val="both"/>
+        <w:rPr>
+          <w:rFonts w:ascii="Times New Roman" w:hAnsi="Times New Roman" w:cs="Times New Roman"/>
+        </w:rPr>
+      </w:pPr>
+      <w:r>
+        <w:rPr>
+          <w:rFonts w:ascii="Times New Roman" w:hAnsi="Times New Roman" w:cs="Times New Roman"/>
+        </w:rPr>
+        <w:t xml:space="preserve">Podstawową rzeczą jest dostosowanie wysokości kostki. W tej funkcji dokonywane jest podobne sprawdzenie jak w przypadku funkcji </w:t>
+      </w:r>
+      <w:r>
+        <w:rPr>
+          <w:rFonts w:ascii="Times New Roman" w:hAnsi="Times New Roman" w:cs="Times New Roman"/>
+        </w:rPr>
+        <w:t>SearchSpecificCube</w:t>
+      </w:r>
+      <w:r>
+        <w:rPr>
+          <w:rFonts w:ascii="Times New Roman" w:hAnsi="Times New Roman" w:cs="Times New Roman"/>
+        </w:rPr>
+        <w:t xml:space="preserve">, jednak tym razem wartość, której nie może przekroczyć wynik odejmowania wynosi 0.7 jednostki. Gdy wymaganie zostanie spełnione wartości y pozycji, w której znajduje się punkt docelowy i </w:t>
+      </w:r>
+      <w:r>
+        <w:rPr>
+          <w:rFonts w:ascii="Times New Roman" w:hAnsi="Times New Roman" w:cs="Times New Roman"/>
+        </w:rPr>
+        <w:t xml:space="preserve">wysokości klocka są do siebie dodawane. </w:t>
+      </w:r>
+    </w:p>
+    <w:p>
+      <w:pPr>
+        <w:jc w:val="both"/>
+        <w:rPr>
+          <w:rFonts w:ascii="Times New Roman" w:hAnsi="Times New Roman" w:cs="Times New Roman"/>
+        </w:rPr>
+      </w:pPr>
+      <w:r>
+        <w:rPr>
+          <w:rFonts w:ascii="Times New Roman" w:hAnsi="Times New Roman" w:cs="Times New Roman"/>
+        </w:rPr>
+        <w:t xml:space="preserve">Takie coś jest konieczne, ponieważ zwierzę udaje się do konkretnej pozycji a ta jest zawsze taka sama. W przypadku zwiększenia wysokości klocka podczas modelowania terenu, jego pozycja nie zmienia się dlatego należy pobrać jego wysokość i dodać ją do wartości y aby zwierzę nie próbowało pójść w głąb ziemi.  </w:t>
+      </w:r>
+    </w:p>
+    <w:p>
+      <w:pPr>
+        <w:jc w:val="both"/>
+        <w:rPr>
+          <w:rFonts w:ascii="Times New Roman" w:hAnsi="Times New Roman" w:cs="Times New Roman"/>
+        </w:rPr>
+      </w:pPr>
+      <w:r>
+        <w:rPr>
+          <w:rFonts w:ascii="Times New Roman" w:hAnsi="Times New Roman" w:cs="Times New Roman"/>
+        </w:rPr>
+        <w:lastRenderedPageBreak/>
+        <w:t xml:space="preserve"> </w:t>
+      </w:r>
+      <w:r>
+        <w:rPr>
+          <w:rFonts w:ascii="Times New Roman" w:hAnsi="Times New Roman" w:cs="Times New Roman"/>
+        </w:rPr>
+        <w:t>Wartość ta przypisywana jest to zmiennej waterPosition, następnie zwierzę spogląda w kierunku wody i za pomocą wbudowanej w Unity funkcji Vector.lerp udaje się ono do wyznaczonej wody.</w:t>
+      </w:r>
+    </w:p>
+    <w:p>
+      <w:pPr>
+        <w:jc w:val="both"/>
+        <w:rPr>
+          <w:rFonts w:ascii="Times New Roman" w:hAnsi="Times New Roman" w:cs="Times New Roman"/>
+        </w:rPr>
+      </w:pPr>
+    </w:p>
+    <w:p>
+      <w:pPr>
+        <w:jc w:val="both"/>
+        <w:rPr>
+          <w:rFonts w:ascii="Times New Roman" w:hAnsi="Times New Roman" w:cs="Times New Roman"/>
+        </w:rPr>
+      </w:pPr>
+      <w:r>
+        <w:rPr>
+          <w:rFonts w:ascii="Times New Roman" w:hAnsi="Times New Roman" w:cs="Times New Roman"/>
+        </w:rPr>
+        <w:t xml:space="preserve">Jeśli istota znajduje się 2 jednostki od pozycji wody to w tym momencie rozpoczyna się picie. Zwierzę zostaje od razu napojone do maksymalnej wartości. Po napiciu się </w:t>
+      </w:r>
+      <w:r>
+        <w:rPr>
+          <w:rFonts w:ascii="Times New Roman" w:hAnsi="Times New Roman" w:cs="Times New Roman"/>
+        </w:rPr>
+        <w:t>dane dane miejscie już nie jest celem zwierzęcia, dlatego zmienna typu bool o nazwie isAnimalOn zostaje zmieniona na false. Pasek napojenia zwierzęcia zostaje zaktualizowany oraz inne zmienne pomocnicze zostają zmienione co oznacza to, że zwierzę już jest napite i może szukać innego miejsca docelowego.</w:t>
+      </w:r>
+    </w:p>
+    <w:p>
+      <w:pPr>
+        <w:jc w:val="both"/>
+        <w:rPr>
+          <w:rFonts w:ascii="Times New Roman" w:hAnsi="Times New Roman" w:cs="Times New Roman"/>
+        </w:rPr>
+      </w:pPr>
+    </w:p>
+    <w:p>
+      <w:pPr>
+        <w:keepNext/>
+        <w:jc w:val="both"/>
+      </w:pPr>
+      <w:r>
+        <w:rPr>
+          <w:rFonts w:ascii="Times New Roman" w:hAnsi="Times New Roman" w:cs="Times New Roman"/>
+        </w:rPr>
+        <w:drawing>
+          <wp:inline distT="0" distB="0" distL="0" distR="0" wp14:anchorId="33E5CEB7" wp14:editId="563B36CC">
+            <wp:extent cx="5760720" cy="2771775"/>
+            <wp:effectExtent l="0" t="0" r="0" b="9525"/>
+            <wp:docPr id="43" name="Obraz 43"/>
+            <wp:cNvGraphicFramePr>
+              <a:graphicFrameLocks xmlns:a="http://schemas.openxmlformats.org/drawingml/2006/main" noChangeAspect="1"/>
+            </wp:cNvGraphicFramePr>
+            <a:graphic xmlns:a="http://schemas.openxmlformats.org/drawingml/2006/main">
+              <a:graphicData uri="http://schemas.openxmlformats.org/drawingml/2006/picture">
+                <pic:pic xmlns:pic="http://schemas.openxmlformats.org/drawingml/2006/picture">
+                  <pic:nvPicPr>
+                    <pic:cNvPr id="1" name=""/>
+                    <pic:cNvPicPr/>
+                  </pic:nvPicPr>
+                  <pic:blipFill>
+                    <a:blip r:embed="rId47"/>
+                    <a:stretch>
+                      <a:fillRect/>
+                    </a:stretch>
+                  </pic:blipFill>
+                  <pic:spPr>
+                    <a:xfrm>
+                      <a:off x="0" y="0"/>
+                      <a:ext cx="5760720" cy="2771775"/>
+                    </a:xfrm>
+                    <a:prstGeom prst="rect">
+                      <a:avLst/>
+                    </a:prstGeom>
+                  </pic:spPr>
+                </pic:pic>
+              </a:graphicData>
+            </a:graphic>
+          </wp:inline>
+        </w:drawing>
+      </w:r>
+    </w:p>
+    <w:p>
+      <w:pPr>
+        <w:pStyle w:val="Legenda"/>
+        <w:jc w:val="both"/>
+      </w:pPr>
+      <w:r>
+        <w:t xml:space="preserve">Rysunek </w:t>
+      </w:r>
+      <w:fldSimple w:instr=" SEQ Rysunek \* ARABIC ">
+        <w:r>
+          <w:rPr>
+            <w:noProof/>
+          </w:rPr>
+          <w:t>39</w:t>
+        </w:r>
+      </w:fldSimple>
+      <w:r>
+        <w:t xml:space="preserve"> GoToWaterCube</w:t>
+      </w:r>
+    </w:p>
+    <w:p/>
+    <w:p>
+      <w:pPr>
+        <w:rPr>
+          <w:b/>
+          <w:bCs/>
+        </w:rPr>
+      </w:pPr>
+      <w:r>
+        <w:rPr>
+          <w:b/>
+          <w:bCs/>
+        </w:rPr>
+        <w:t>Funkcja GoToPlantCube</w:t>
+      </w:r>
+    </w:p>
+    <w:p/>
+    <w:p>
+      <w:pPr>
+        <w:jc w:val="both"/>
+        <w:rPr>
+          <w:rFonts w:ascii="Times New Roman" w:hAnsi="Times New Roman" w:cs="Times New Roman"/>
+        </w:rPr>
+      </w:pPr>
+      <w:r>
+        <w:rPr>
+          <w:rFonts w:ascii="Times New Roman" w:hAnsi="Times New Roman" w:cs="Times New Roman"/>
+        </w:rPr>
+        <w:t xml:space="preserve">Funkcja ta jest bardzo podobna do tej, którą opisałem powyżej, jednak różnią się tym, że do wyskalowania pozycji użyłem dodatkowej funkcji, której nie można było użyć w przypadku skalowania wody oraz samo jedzenie odbywa się w innej, przeznaczonej do tego funkcji. </w:t>
+      </w:r>
+    </w:p>
+    <w:p>
+      <w:pPr>
+        <w:jc w:val="both"/>
+        <w:rPr>
+          <w:rFonts w:ascii="Times New Roman" w:hAnsi="Times New Roman" w:cs="Times New Roman"/>
+        </w:rPr>
+      </w:pPr>
+      <w:r>
+        <w:rPr>
+          <w:rFonts w:ascii="Times New Roman" w:hAnsi="Times New Roman" w:cs="Times New Roman"/>
+        </w:rPr>
+        <w:t xml:space="preserve">Zacznę od opisania funkcji ScaleGoal, która odpowiada za ustalenie odpowiedniej wysokości elementu do którego zmierza zwierzę. W tym przypadku można użyć funkcji bardziej uniwersalniej, ponieważ podczas dodawania rośliny do świata, wysokość elementu ziemi nie jest zmniejszana jak w przypadku tworzenia wody. </w:t>
+      </w:r>
+    </w:p>
+    <w:p>
+      <w:pPr>
+        <w:jc w:val="both"/>
+        <w:rPr>
+          <w:rFonts w:ascii="Times New Roman" w:hAnsi="Times New Roman" w:cs="Times New Roman"/>
+        </w:rPr>
+      </w:pPr>
+      <w:r>
+        <w:rPr>
+          <w:rFonts w:ascii="Times New Roman" w:hAnsi="Times New Roman" w:cs="Times New Roman"/>
+        </w:rPr>
+        <w:t xml:space="preserve">Zadaniem tego fragmentu kodu jest pobranie wartości y z podanego do niej obiektu gry. Następnie wysokość ta jest po prostu dodawana do no pozycji na osi y. Aby funkcja zwiększała pozycje tylko raz na jej końcu odbywa się sprawdzenie, czy pozycja jest taka sama jak </w:t>
+      </w:r>
+      <w:r>
+        <w:rPr>
+          <w:rFonts w:ascii="Times New Roman" w:hAnsi="Times New Roman" w:cs="Times New Roman"/>
+        </w:rPr>
+        <w:t>suma skali i pozycji</w:t>
+      </w:r>
+      <w:r>
+        <w:rPr>
+          <w:rFonts w:ascii="Times New Roman" w:hAnsi="Times New Roman" w:cs="Times New Roman"/>
+        </w:rPr>
+        <w:t>. Jeśli jest, oznacza to, że skalowanie już się odbyło i zwracana jest ta sama wartość</w:t>
+      </w:r>
+      <w:r>
+        <w:rPr>
+          <w:rFonts w:ascii="Times New Roman" w:hAnsi="Times New Roman" w:cs="Times New Roman"/>
+        </w:rPr>
+        <w:t xml:space="preserve"> jaka została przyjęta</w:t>
+      </w:r>
+      <w:r>
+        <w:rPr>
+          <w:rFonts w:ascii="Times New Roman" w:hAnsi="Times New Roman" w:cs="Times New Roman"/>
+        </w:rPr>
+        <w:t xml:space="preserve"> jeśli nie to zwracana jest wartość zeskalowana.</w:t>
+      </w:r>
+    </w:p>
+    <w:p>
+      <w:pPr>
+        <w:jc w:val="both"/>
+        <w:rPr>
+          <w:rFonts w:ascii="Times New Roman" w:hAnsi="Times New Roman" w:cs="Times New Roman"/>
+        </w:rPr>
+      </w:pPr>
+      <w:r>
+        <w:rPr>
+          <w:rFonts w:ascii="Times New Roman" w:hAnsi="Times New Roman" w:cs="Times New Roman"/>
+        </w:rPr>
+        <w:t xml:space="preserve">Inną funkcją pomocniczą w tym fragmencie kodu jest Eating. Odpowiada ona za samo jedzenie. Odbywa się to jednak stopniowo a nie od razu ja w przypadku picia. </w:t>
+      </w:r>
+    </w:p>
+    <w:p>
+      <w:pPr>
+        <w:jc w:val="both"/>
+        <w:rPr>
+          <w:rFonts w:ascii="Times New Roman" w:hAnsi="Times New Roman" w:cs="Times New Roman"/>
+        </w:rPr>
+      </w:pPr>
+      <w:r>
+        <w:rPr>
+          <w:rFonts w:ascii="Times New Roman" w:hAnsi="Times New Roman" w:cs="Times New Roman"/>
+        </w:rPr>
+        <w:lastRenderedPageBreak/>
+        <w:t>Poniżej zaprezentuje wszystkie trzy funkcje.</w:t>
+      </w:r>
+    </w:p>
+    <w:p>
+      <w:pPr>
+        <w:jc w:val="both"/>
+        <w:rPr>
+          <w:rFonts w:ascii="Times New Roman" w:hAnsi="Times New Roman" w:cs="Times New Roman"/>
+        </w:rPr>
+      </w:pPr>
+    </w:p>
+    <w:p>
+      <w:pPr>
+        <w:keepNext/>
+        <w:jc w:val="both"/>
+      </w:pPr>
+      <w:r>
+        <w:rPr>
+          <w:rFonts w:ascii="Times New Roman" w:hAnsi="Times New Roman" w:cs="Times New Roman"/>
+        </w:rPr>
+        <w:drawing>
+          <wp:inline distT="0" distB="0" distL="0" distR="0" wp14:anchorId="14F0B440" wp14:editId="73056B89">
+            <wp:extent cx="5760720" cy="1784985"/>
+            <wp:effectExtent l="0" t="0" r="0" b="5715"/>
+            <wp:docPr id="44" name="Obraz 44"/>
+            <wp:cNvGraphicFramePr>
+              <a:graphicFrameLocks xmlns:a="http://schemas.openxmlformats.org/drawingml/2006/main" noChangeAspect="1"/>
+            </wp:cNvGraphicFramePr>
+            <a:graphic xmlns:a="http://schemas.openxmlformats.org/drawingml/2006/main">
+              <a:graphicData uri="http://schemas.openxmlformats.org/drawingml/2006/picture">
+                <pic:pic xmlns:pic="http://schemas.openxmlformats.org/drawingml/2006/picture">
+                  <pic:nvPicPr>
+                    <pic:cNvPr id="1" name=""/>
+                    <pic:cNvPicPr/>
+                  </pic:nvPicPr>
+                  <pic:blipFill>
+                    <a:blip r:embed="rId48"/>
+                    <a:stretch>
+                      <a:fillRect/>
+                    </a:stretch>
+                  </pic:blipFill>
+                  <pic:spPr>
+                    <a:xfrm>
+                      <a:off x="0" y="0"/>
+                      <a:ext cx="5760720" cy="1784985"/>
+                    </a:xfrm>
+                    <a:prstGeom prst="rect">
+                      <a:avLst/>
+                    </a:prstGeom>
+                  </pic:spPr>
+                </pic:pic>
+              </a:graphicData>
+            </a:graphic>
+          </wp:inline>
+        </w:drawing>
+      </w:r>
+    </w:p>
+    <w:p>
+      <w:pPr>
+        <w:pStyle w:val="Legenda"/>
+        <w:jc w:val="both"/>
+        <w:rPr>
+          <w:rFonts w:ascii="Times New Roman" w:hAnsi="Times New Roman" w:cs="Times New Roman"/>
+        </w:rPr>
+      </w:pPr>
+      <w:r>
+        <w:t xml:space="preserve">Rysunek </w:t>
+      </w:r>
+      <w:fldSimple w:instr=" SEQ Rysunek \* ARABIC ">
+        <w:r>
+          <w:rPr>
+            <w:noProof/>
+          </w:rPr>
+          <w:t>40</w:t>
+        </w:r>
+      </w:fldSimple>
+      <w:r>
+        <w:t xml:space="preserve"> GoToPlantCube</w:t>
+      </w:r>
+    </w:p>
+    <w:p>
+      <w:pPr>
+        <w:jc w:val="both"/>
+        <w:rPr>
+          <w:rFonts w:ascii="Times New Roman" w:hAnsi="Times New Roman" w:cs="Times New Roman"/>
+        </w:rPr>
+      </w:pPr>
+    </w:p>
+    <w:p>
+      <w:pPr>
+        <w:keepNext/>
+        <w:jc w:val="both"/>
+      </w:pPr>
+      <w:r>
+        <w:rPr>
+          <w:rFonts w:ascii="Times New Roman" w:hAnsi="Times New Roman" w:cs="Times New Roman"/>
+        </w:rPr>
+        <w:drawing>
+          <wp:inline distT="0" distB="0" distL="0" distR="0" wp14:anchorId="1B9F16B1" wp14:editId="7AD537FE">
+            <wp:extent cx="2148463" cy="1950334"/>
+            <wp:effectExtent l="0" t="0" r="4445" b="0"/>
+            <wp:docPr id="45" name="Obraz 45"/>
+            <wp:cNvGraphicFramePr>
+              <a:graphicFrameLocks xmlns:a="http://schemas.openxmlformats.org/drawingml/2006/main" noChangeAspect="1"/>
+            </wp:cNvGraphicFramePr>
+            <a:graphic xmlns:a="http://schemas.openxmlformats.org/drawingml/2006/main">
+              <a:graphicData uri="http://schemas.openxmlformats.org/drawingml/2006/picture">
+                <pic:pic xmlns:pic="http://schemas.openxmlformats.org/drawingml/2006/picture">
+                  <pic:nvPicPr>
+                    <pic:cNvPr id="1" name=""/>
+                    <pic:cNvPicPr/>
+                  </pic:nvPicPr>
+                  <pic:blipFill>
+                    <a:blip r:embed="rId49"/>
+                    <a:stretch>
+                      <a:fillRect/>
+                    </a:stretch>
+                  </pic:blipFill>
+                  <pic:spPr>
+                    <a:xfrm>
+                      <a:off x="0" y="0"/>
+                      <a:ext cx="2152691" cy="1954172"/>
+                    </a:xfrm>
+                    <a:prstGeom prst="rect">
+                      <a:avLst/>
+                    </a:prstGeom>
+                  </pic:spPr>
+                </pic:pic>
+              </a:graphicData>
+            </a:graphic>
+          </wp:inline>
+        </w:drawing>
+      </w:r>
+    </w:p>
+    <w:p>
+      <w:pPr>
+        <w:pStyle w:val="Legenda"/>
+        <w:jc w:val="both"/>
+        <w:rPr>
+          <w:rFonts w:ascii="Times New Roman" w:hAnsi="Times New Roman" w:cs="Times New Roman"/>
+        </w:rPr>
+      </w:pPr>
+      <w:r>
+        <w:t xml:space="preserve">Rysunek </w:t>
+      </w:r>
+      <w:fldSimple w:instr=" SEQ Rysunek \* ARABIC ">
+        <w:r>
+          <w:rPr>
+            <w:noProof/>
+          </w:rPr>
+          <w:t>41</w:t>
+        </w:r>
+      </w:fldSimple>
+      <w:r>
+        <w:t xml:space="preserve"> Eating</w:t>
+      </w:r>
+    </w:p>
+    <w:p>
+      <w:pPr>
+        <w:jc w:val="both"/>
+        <w:rPr>
+          <w:rFonts w:ascii="Times New Roman" w:hAnsi="Times New Roman" w:cs="Times New Roman"/>
+        </w:rPr>
+      </w:pPr>
+    </w:p>
+    <w:p>
+      <w:pPr>
+        <w:keepNext/>
+        <w:jc w:val="both"/>
+      </w:pPr>
+      <w:r>
+        <w:rPr>
+          <w:rFonts w:ascii="Times New Roman" w:hAnsi="Times New Roman" w:cs="Times New Roman"/>
+        </w:rPr>
+        <w:drawing>
+          <wp:inline distT="0" distB="0" distL="0" distR="0" wp14:anchorId="736E12A3" wp14:editId="325E7A84">
+            <wp:extent cx="5760720" cy="1080770"/>
+            <wp:effectExtent l="0" t="0" r="0" b="5080"/>
+            <wp:docPr id="46" name="Obraz 46"/>
+            <wp:cNvGraphicFramePr>
+              <a:graphicFrameLocks xmlns:a="http://schemas.openxmlformats.org/drawingml/2006/main" noChangeAspect="1"/>
+            </wp:cNvGraphicFramePr>
+            <a:graphic xmlns:a="http://schemas.openxmlformats.org/drawingml/2006/main">
+              <a:graphicData uri="http://schemas.openxmlformats.org/drawingml/2006/picture">
+                <pic:pic xmlns:pic="http://schemas.openxmlformats.org/drawingml/2006/picture">
+                  <pic:nvPicPr>
+                    <pic:cNvPr id="1" name=""/>
+                    <pic:cNvPicPr/>
+                  </pic:nvPicPr>
+                  <pic:blipFill>
+                    <a:blip r:embed="rId50"/>
+                    <a:stretch>
+                      <a:fillRect/>
+                    </a:stretch>
+                  </pic:blipFill>
+                  <pic:spPr>
+                    <a:xfrm>
+                      <a:off x="0" y="0"/>
+                      <a:ext cx="5760720" cy="1080770"/>
+                    </a:xfrm>
+                    <a:prstGeom prst="rect">
+                      <a:avLst/>
+                    </a:prstGeom>
+                  </pic:spPr>
+                </pic:pic>
+              </a:graphicData>
+            </a:graphic>
+          </wp:inline>
+        </w:drawing>
+      </w:r>
+    </w:p>
+    <w:p>
+      <w:pPr>
+        <w:pStyle w:val="Legenda"/>
+        <w:jc w:val="both"/>
+        <w:rPr>
+          <w:rFonts w:ascii="Times New Roman" w:hAnsi="Times New Roman" w:cs="Times New Roman"/>
+        </w:rPr>
+      </w:pPr>
+      <w:r>
+        <w:t xml:space="preserve">Rysunek </w:t>
+      </w:r>
+      <w:fldSimple w:instr=" SEQ Rysunek \* ARABIC ">
+        <w:r>
+          <w:rPr>
+            <w:noProof/>
+          </w:rPr>
+          <w:t>42</w:t>
+        </w:r>
+      </w:fldSimple>
+      <w:r>
+        <w:t xml:space="preserve"> ScaleGoal</w:t>
+      </w:r>
     </w:p>
     <w:sectPr>
       <w:pgSz w:w="11906" w:h="16838"/>
@@ -8769,6 +8029,119 @@
     </w:lvl>
   </w:abstractNum>
   <w:abstractNum w:abstractNumId="5" w15:restartNumberingAfterBreak="0">
+    <w:nsid w:val="494C3BD7"/>
+    <w:multiLevelType w:val="hybridMultilevel"/>
+    <w:tmpl w:val="E02A3086"/>
+    <w:lvl w:ilvl="0" w:tplc="04150001">
+      <w:start w:val="1"/>
+      <w:numFmt w:val="bullet"/>
+      <w:lvlText w:val=""/>
+      <w:lvlJc w:val="left"/>
+      <w:pPr>
+        <w:ind w:left="720" w:hanging="360"/>
+      </w:pPr>
+      <w:rPr>
+        <w:rFonts w:ascii="Symbol" w:hAnsi="Symbol" w:hint="default"/>
+      </w:rPr>
+    </w:lvl>
+    <w:lvl w:ilvl="1" w:tplc="04150003" w:tentative="1">
+      <w:start w:val="1"/>
+      <w:numFmt w:val="bullet"/>
+      <w:lvlText w:val="o"/>
+      <w:lvlJc w:val="left"/>
+      <w:pPr>
+        <w:ind w:left="1440" w:hanging="360"/>
+      </w:pPr>
+      <w:rPr>
+        <w:rFonts w:ascii="Courier New" w:hAnsi="Courier New" w:cs="Courier New" w:hint="default"/>
+      </w:rPr>
+    </w:lvl>
+    <w:lvl w:ilvl="2" w:tplc="04150005" w:tentative="1">
+      <w:start w:val="1"/>
+      <w:numFmt w:val="bullet"/>
+      <w:lvlText w:val=""/>
+      <w:lvlJc w:val="left"/>
+      <w:pPr>
+        <w:ind w:left="2160" w:hanging="360"/>
+      </w:pPr>
+      <w:rPr>
+        <w:rFonts w:ascii="Wingdings" w:hAnsi="Wingdings" w:hint="default"/>
+      </w:rPr>
+    </w:lvl>
+    <w:lvl w:ilvl="3" w:tplc="04150001" w:tentative="1">
+      <w:start w:val="1"/>
+      <w:numFmt w:val="bullet"/>
+      <w:lvlText w:val=""/>
+      <w:lvlJc w:val="left"/>
+      <w:pPr>
+        <w:ind w:left="2880" w:hanging="360"/>
+      </w:pPr>
+      <w:rPr>
+        <w:rFonts w:ascii="Symbol" w:hAnsi="Symbol" w:hint="default"/>
+      </w:rPr>
+    </w:lvl>
+    <w:lvl w:ilvl="4" w:tplc="04150003" w:tentative="1">
+      <w:start w:val="1"/>
+      <w:numFmt w:val="bullet"/>
+      <w:lvlText w:val="o"/>
+      <w:lvlJc w:val="left"/>
+      <w:pPr>
+        <w:ind w:left="3600" w:hanging="360"/>
+      </w:pPr>
+      <w:rPr>
+        <w:rFonts w:ascii="Courier New" w:hAnsi="Courier New" w:cs="Courier New" w:hint="default"/>
+      </w:rPr>
+    </w:lvl>
+    <w:lvl w:ilvl="5" w:tplc="04150005" w:tentative="1">
+      <w:start w:val="1"/>
+      <w:numFmt w:val="bullet"/>
+      <w:lvlText w:val=""/>
+      <w:lvlJc w:val="left"/>
+      <w:pPr>
+        <w:ind w:left="4320" w:hanging="360"/>
+      </w:pPr>
+      <w:rPr>
+        <w:rFonts w:ascii="Wingdings" w:hAnsi="Wingdings" w:hint="default"/>
+      </w:rPr>
+    </w:lvl>
+    <w:lvl w:ilvl="6" w:tplc="04150001" w:tentative="1">
+      <w:start w:val="1"/>
+      <w:numFmt w:val="bullet"/>
+      <w:lvlText w:val=""/>
+      <w:lvlJc w:val="left"/>
+      <w:pPr>
+        <w:ind w:left="5040" w:hanging="360"/>
+      </w:pPr>
+      <w:rPr>
+        <w:rFonts w:ascii="Symbol" w:hAnsi="Symbol" w:hint="default"/>
+      </w:rPr>
+    </w:lvl>
+    <w:lvl w:ilvl="7" w:tplc="04150003" w:tentative="1">
+      <w:start w:val="1"/>
+      <w:numFmt w:val="bullet"/>
+      <w:lvlText w:val="o"/>
+      <w:lvlJc w:val="left"/>
+      <w:pPr>
+        <w:ind w:left="5760" w:hanging="360"/>
+      </w:pPr>
+      <w:rPr>
+        <w:rFonts w:ascii="Courier New" w:hAnsi="Courier New" w:cs="Courier New" w:hint="default"/>
+      </w:rPr>
+    </w:lvl>
+    <w:lvl w:ilvl="8" w:tplc="04150005" w:tentative="1">
+      <w:start w:val="1"/>
+      <w:numFmt w:val="bullet"/>
+      <w:lvlText w:val=""/>
+      <w:lvlJc w:val="left"/>
+      <w:pPr>
+        <w:ind w:left="6480" w:hanging="360"/>
+      </w:pPr>
+      <w:rPr>
+        <w:rFonts w:ascii="Wingdings" w:hAnsi="Wingdings" w:hint="default"/>
+      </w:rPr>
+    </w:lvl>
+  </w:abstractNum>
+  <w:abstractNum w:abstractNumId="6" w15:restartNumberingAfterBreak="0">
     <w:nsid w:val="4D4774F5"/>
     <w:multiLevelType w:val="multilevel"/>
     <w:tmpl w:val="6FC09818"/>
@@ -8881,7 +8254,7 @@
       </w:rPr>
     </w:lvl>
   </w:abstractNum>
-  <w:abstractNum w:abstractNumId="6" w15:restartNumberingAfterBreak="0">
+  <w:abstractNum w:abstractNumId="7" w15:restartNumberingAfterBreak="0">
     <w:nsid w:val="55AA29A0"/>
     <w:multiLevelType w:val="multilevel"/>
     <w:tmpl w:val="1BB2C6DA"/>
@@ -8994,7 +8367,7 @@
       </w:rPr>
     </w:lvl>
   </w:abstractNum>
-  <w:abstractNum w:abstractNumId="7" w15:restartNumberingAfterBreak="0">
+  <w:abstractNum w:abstractNumId="8" w15:restartNumberingAfterBreak="0">
     <w:nsid w:val="6B154EB3"/>
     <w:multiLevelType w:val="multilevel"/>
     <w:tmpl w:val="D4B0ED56"/>
@@ -9107,7 +8480,7 @@
       </w:rPr>
     </w:lvl>
   </w:abstractNum>
-  <w:abstractNum w:abstractNumId="8" w15:restartNumberingAfterBreak="0">
+  <w:abstractNum w:abstractNumId="9" w15:restartNumberingAfterBreak="0">
     <w:nsid w:val="6EDC48F2"/>
     <w:multiLevelType w:val="hybridMultilevel"/>
     <w:tmpl w:val="928C7308"/>
@@ -9196,7 +8569,7 @@
       </w:pPr>
     </w:lvl>
   </w:abstractNum>
-  <w:abstractNum w:abstractNumId="9" w15:restartNumberingAfterBreak="0">
+  <w:abstractNum w:abstractNumId="10" w15:restartNumberingAfterBreak="0">
     <w:nsid w:val="7E8059F0"/>
     <w:multiLevelType w:val="hybridMultilevel"/>
     <w:tmpl w:val="951248CC"/>
@@ -9309,7 +8682,7 @@
       </w:rPr>
     </w:lvl>
   </w:abstractNum>
-  <w:abstractNum w:abstractNumId="10" w15:restartNumberingAfterBreak="0">
+  <w:abstractNum w:abstractNumId="11" w15:restartNumberingAfterBreak="0">
     <w:nsid w:val="7FE24754"/>
     <w:multiLevelType w:val="hybridMultilevel"/>
     <w:tmpl w:val="F77873AC"/>
@@ -9402,34 +8775,37 @@
     <w:abstractNumId w:val="0"/>
   </w:num>
   <w:num w:numId="2">
-    <w:abstractNumId w:val="10"/>
+    <w:abstractNumId w:val="11"/>
   </w:num>
   <w:num w:numId="3">
     <w:abstractNumId w:val="4"/>
   </w:num>
   <w:num w:numId="4">
-    <w:abstractNumId w:val="8"/>
+    <w:abstractNumId w:val="9"/>
   </w:num>
   <w:num w:numId="5">
     <w:abstractNumId w:val="2"/>
   </w:num>
   <w:num w:numId="6">
-    <w:abstractNumId w:val="6"/>
+    <w:abstractNumId w:val="7"/>
   </w:num>
   <w:num w:numId="7">
-    <w:abstractNumId w:val="7"/>
+    <w:abstractNumId w:val="8"/>
   </w:num>
   <w:num w:numId="8">
-    <w:abstractNumId w:val="5"/>
+    <w:abstractNumId w:val="6"/>
   </w:num>
   <w:num w:numId="9">
     <w:abstractNumId w:val="3"/>
   </w:num>
   <w:num w:numId="10">
-    <w:abstractNumId w:val="9"/>
+    <w:abstractNumId w:val="10"/>
   </w:num>
   <w:num w:numId="11">
     <w:abstractNumId w:val="1"/>
+  </w:num>
+  <w:num w:numId="12">
+    <w:abstractNumId w:val="5"/>
   </w:num>
 </w:numbering>
 </file>

</xml_diff>

<commit_message>
inzynierka i kosmetyczne zmiany w kodzie
</commit_message>
<xml_diff>
--- a/Praca inżynierska.docx
+++ b/Praca inżynierska.docx
@@ -126,7 +126,7 @@
           <w:r>
             <w:fldChar w:fldCharType="separate"/>
           </w:r>
-          <w:hyperlink w:anchor="_Toc64557877" w:history="1">
+          <w:hyperlink w:anchor="_Toc66121881" w:history="1">
             <w:r>
               <w:rPr>
                 <w:rStyle w:val="Hipercze"/>
@@ -168,7 +168,7 @@
                 <w:noProof/>
                 <w:webHidden/>
               </w:rPr>
-              <w:instrText xml:space="preserve"> PAGEREF _Toc64557877 \h </w:instrText>
+              <w:instrText xml:space="preserve"> PAGEREF _Toc66121881 \h </w:instrText>
             </w:r>
             <w:r>
               <w:rPr>
@@ -212,7 +212,7 @@
               <w:lang w:eastAsia="pl-PL"/>
             </w:rPr>
           </w:pPr>
-          <w:hyperlink w:anchor="_Toc64557878" w:history="1">
+          <w:hyperlink w:anchor="_Toc66121882" w:history="1">
             <w:r>
               <w:rPr>
                 <w:rStyle w:val="Hipercze"/>
@@ -254,7 +254,7 @@
                 <w:noProof/>
                 <w:webHidden/>
               </w:rPr>
-              <w:instrText xml:space="preserve"> PAGEREF _Toc64557878 \h </w:instrText>
+              <w:instrText xml:space="preserve"> PAGEREF _Toc66121882 \h </w:instrText>
             </w:r>
             <w:r>
               <w:rPr>
@@ -298,7 +298,7 @@
               <w:lang w:eastAsia="pl-PL"/>
             </w:rPr>
           </w:pPr>
-          <w:hyperlink w:anchor="_Toc64557879" w:history="1">
+          <w:hyperlink w:anchor="_Toc66121883" w:history="1">
             <w:r>
               <w:rPr>
                 <w:rStyle w:val="Hipercze"/>
@@ -340,7 +340,7 @@
                 <w:noProof/>
                 <w:webHidden/>
               </w:rPr>
-              <w:instrText xml:space="preserve"> PAGEREF _Toc64557879 \h </w:instrText>
+              <w:instrText xml:space="preserve"> PAGEREF _Toc66121883 \h </w:instrText>
             </w:r>
             <w:r>
               <w:rPr>
@@ -384,7 +384,7 @@
               <w:lang w:eastAsia="pl-PL"/>
             </w:rPr>
           </w:pPr>
-          <w:hyperlink w:anchor="_Toc64557880" w:history="1">
+          <w:hyperlink w:anchor="_Toc66121884" w:history="1">
             <w:r>
               <w:rPr>
                 <w:rStyle w:val="Hipercze"/>
@@ -426,7 +426,7 @@
                 <w:noProof/>
                 <w:webHidden/>
               </w:rPr>
-              <w:instrText xml:space="preserve"> PAGEREF _Toc64557880 \h </w:instrText>
+              <w:instrText xml:space="preserve"> PAGEREF _Toc66121884 \h </w:instrText>
             </w:r>
             <w:r>
               <w:rPr>
@@ -470,7 +470,7 @@
               <w:lang w:eastAsia="pl-PL"/>
             </w:rPr>
           </w:pPr>
-          <w:hyperlink w:anchor="_Toc64557881" w:history="1">
+          <w:hyperlink w:anchor="_Toc66121885" w:history="1">
             <w:r>
               <w:rPr>
                 <w:rStyle w:val="Hipercze"/>
@@ -512,7 +512,7 @@
                 <w:noProof/>
                 <w:webHidden/>
               </w:rPr>
-              <w:instrText xml:space="preserve"> PAGEREF _Toc64557881 \h </w:instrText>
+              <w:instrText xml:space="preserve"> PAGEREF _Toc66121885 \h </w:instrText>
             </w:r>
             <w:r>
               <w:rPr>
@@ -556,7 +556,7 @@
               <w:lang w:eastAsia="pl-PL"/>
             </w:rPr>
           </w:pPr>
-          <w:hyperlink w:anchor="_Toc64557882" w:history="1">
+          <w:hyperlink w:anchor="_Toc66121886" w:history="1">
             <w:r>
               <w:rPr>
                 <w:rStyle w:val="Hipercze"/>
@@ -598,7 +598,7 @@
                 <w:noProof/>
                 <w:webHidden/>
               </w:rPr>
-              <w:instrText xml:space="preserve"> PAGEREF _Toc64557882 \h </w:instrText>
+              <w:instrText xml:space="preserve"> PAGEREF _Toc66121886 \h </w:instrText>
             </w:r>
             <w:r>
               <w:rPr>
@@ -642,7 +642,7 @@
               <w:lang w:eastAsia="pl-PL"/>
             </w:rPr>
           </w:pPr>
-          <w:hyperlink w:anchor="_Toc64557883" w:history="1">
+          <w:hyperlink w:anchor="_Toc66121887" w:history="1">
             <w:r>
               <w:rPr>
                 <w:rStyle w:val="Hipercze"/>
@@ -684,7 +684,7 @@
                 <w:noProof/>
                 <w:webHidden/>
               </w:rPr>
-              <w:instrText xml:space="preserve"> PAGEREF _Toc64557883 \h </w:instrText>
+              <w:instrText xml:space="preserve"> PAGEREF _Toc66121887 \h </w:instrText>
             </w:r>
             <w:r>
               <w:rPr>
@@ -728,7 +728,7 @@
               <w:lang w:eastAsia="pl-PL"/>
             </w:rPr>
           </w:pPr>
-          <w:hyperlink w:anchor="_Toc64557884" w:history="1">
+          <w:hyperlink w:anchor="_Toc66121888" w:history="1">
             <w:r>
               <w:rPr>
                 <w:rStyle w:val="Hipercze"/>
@@ -770,93 +770,7 @@
                 <w:noProof/>
                 <w:webHidden/>
               </w:rPr>
-              <w:instrText xml:space="preserve"> PAGEREF _Toc64557884 \h </w:instrText>
-            </w:r>
-            <w:r>
-              <w:rPr>
-                <w:noProof/>
-                <w:webHidden/>
-              </w:rPr>
-            </w:r>
-            <w:r>
-              <w:rPr>
-                <w:noProof/>
-                <w:webHidden/>
-              </w:rPr>
-              <w:fldChar w:fldCharType="separate"/>
-            </w:r>
-            <w:r>
-              <w:rPr>
-                <w:noProof/>
-                <w:webHidden/>
-              </w:rPr>
-              <w:t>20</w:t>
-            </w:r>
-            <w:r>
-              <w:rPr>
-                <w:noProof/>
-                <w:webHidden/>
-              </w:rPr>
-              <w:fldChar w:fldCharType="end"/>
-            </w:r>
-          </w:hyperlink>
-        </w:p>
-        <w:p>
-          <w:pPr>
-            <w:pStyle w:val="Spistreci2"/>
-            <w:tabs>
-              <w:tab w:val="left" w:pos="880"/>
-              <w:tab w:val="right" w:leader="dot" w:pos="9062"/>
-            </w:tabs>
-            <w:rPr>
-              <w:rFonts w:eastAsiaTheme="minorEastAsia"/>
-              <w:noProof/>
-              <w:lang w:eastAsia="pl-PL"/>
-            </w:rPr>
-          </w:pPr>
-          <w:hyperlink w:anchor="_Toc64557885" w:history="1">
-            <w:r>
-              <w:rPr>
-                <w:rStyle w:val="Hipercze"/>
-                <w:noProof/>
-              </w:rPr>
-              <w:t>4.1.</w:t>
-            </w:r>
-            <w:r>
-              <w:rPr>
-                <w:rFonts w:eastAsiaTheme="minorEastAsia"/>
-                <w:noProof/>
-                <w:lang w:eastAsia="pl-PL"/>
-              </w:rPr>
-              <w:tab/>
-            </w:r>
-            <w:r>
-              <w:rPr>
-                <w:rStyle w:val="Hipercze"/>
-                <w:noProof/>
-              </w:rPr>
-              <w:t>Etap pierwszy</w:t>
-            </w:r>
-            <w:r>
-              <w:rPr>
-                <w:noProof/>
-                <w:webHidden/>
-              </w:rPr>
-              <w:tab/>
-            </w:r>
-            <w:r>
-              <w:rPr>
-                <w:noProof/>
-                <w:webHidden/>
-              </w:rPr>
-              <w:fldChar w:fldCharType="begin"/>
-            </w:r>
-            <w:r>
-              <w:rPr>
-                <w:noProof/>
-                <w:webHidden/>
-              </w:rPr>
-              <w:instrText xml:space="preserve"> PAGEREF _Toc64557885 \h </w:instrText>
+              <w:instrText xml:space="preserve"> PAGEREF _Toc66121888 \h </w:instrText>
             </w:r>
             <w:r>
               <w:rPr>
@@ -900,7 +814,93 @@
               <w:lang w:eastAsia="pl-PL"/>
             </w:rPr>
           </w:pPr>
-          <w:hyperlink w:anchor="_Toc64557886" w:history="1">
+          <w:hyperlink w:anchor="_Toc66121889" w:history="1">
+            <w:r>
+              <w:rPr>
+                <w:rStyle w:val="Hipercze"/>
+                <w:noProof/>
+              </w:rPr>
+              <w:t>4.1.</w:t>
+            </w:r>
+            <w:r>
+              <w:rPr>
+                <w:rFonts w:eastAsiaTheme="minorEastAsia"/>
+                <w:noProof/>
+                <w:lang w:eastAsia="pl-PL"/>
+              </w:rPr>
+              <w:tab/>
+            </w:r>
+            <w:r>
+              <w:rPr>
+                <w:rStyle w:val="Hipercze"/>
+                <w:noProof/>
+              </w:rPr>
+              <w:t>Etap pierwszy</w:t>
+            </w:r>
+            <w:r>
+              <w:rPr>
+                <w:noProof/>
+                <w:webHidden/>
+              </w:rPr>
+              <w:tab/>
+            </w:r>
+            <w:r>
+              <w:rPr>
+                <w:noProof/>
+                <w:webHidden/>
+              </w:rPr>
+              <w:fldChar w:fldCharType="begin"/>
+            </w:r>
+            <w:r>
+              <w:rPr>
+                <w:noProof/>
+                <w:webHidden/>
+              </w:rPr>
+              <w:instrText xml:space="preserve"> PAGEREF _Toc66121889 \h </w:instrText>
+            </w:r>
+            <w:r>
+              <w:rPr>
+                <w:noProof/>
+                <w:webHidden/>
+              </w:rPr>
+            </w:r>
+            <w:r>
+              <w:rPr>
+                <w:noProof/>
+                <w:webHidden/>
+              </w:rPr>
+              <w:fldChar w:fldCharType="separate"/>
+            </w:r>
+            <w:r>
+              <w:rPr>
+                <w:noProof/>
+                <w:webHidden/>
+              </w:rPr>
+              <w:t>21</w:t>
+            </w:r>
+            <w:r>
+              <w:rPr>
+                <w:noProof/>
+                <w:webHidden/>
+              </w:rPr>
+              <w:fldChar w:fldCharType="end"/>
+            </w:r>
+          </w:hyperlink>
+        </w:p>
+        <w:p>
+          <w:pPr>
+            <w:pStyle w:val="Spistreci2"/>
+            <w:tabs>
+              <w:tab w:val="left" w:pos="880"/>
+              <w:tab w:val="right" w:leader="dot" w:pos="9062"/>
+            </w:tabs>
+            <w:rPr>
+              <w:rFonts w:eastAsiaTheme="minorEastAsia"/>
+              <w:noProof/>
+              <w:lang w:eastAsia="pl-PL"/>
+            </w:rPr>
+          </w:pPr>
+          <w:hyperlink w:anchor="_Toc66121890" w:history="1">
             <w:r>
               <w:rPr>
                 <w:rStyle w:val="Hipercze"/>
@@ -942,7 +942,7 @@
                 <w:noProof/>
                 <w:webHidden/>
               </w:rPr>
-              <w:instrText xml:space="preserve"> PAGEREF _Toc64557886 \h </w:instrText>
+              <w:instrText xml:space="preserve"> PAGEREF _Toc66121890 \h </w:instrText>
             </w:r>
             <w:r>
               <w:rPr>
@@ -1016,7 +1016,7 @@
           <w:szCs w:val="44"/>
         </w:rPr>
       </w:pPr>
-      <w:bookmarkStart w:id="0" w:name="_Toc64557877"/>
+      <w:bookmarkStart w:id="0" w:name="_Toc66121881"/>
       <w:r>
         <w:rPr>
           <w:sz w:val="44"/>
@@ -1205,7 +1205,7 @@
           <w:numId w:val="8"/>
         </w:numPr>
       </w:pPr>
-      <w:bookmarkStart w:id="1" w:name="_Toc64557878"/>
+      <w:bookmarkStart w:id="1" w:name="_Toc66121882"/>
       <w:r>
         <w:t>Zastosowanie</w:t>
       </w:r>
@@ -1414,7 +1414,7 @@
           <w:numId w:val="8"/>
         </w:numPr>
       </w:pPr>
-      <w:bookmarkStart w:id="2" w:name="_Toc64557879"/>
+      <w:bookmarkStart w:id="2" w:name="_Toc66121883"/>
       <w:r>
         <w:lastRenderedPageBreak/>
         <w:t>Dlaczego Unity</w:t>
@@ -1631,7 +1631,7 @@
           <w:szCs w:val="44"/>
         </w:rPr>
       </w:pPr>
-      <w:bookmarkStart w:id="3" w:name="_Toc64557880"/>
+      <w:bookmarkStart w:id="3" w:name="_Toc66121884"/>
       <w:r>
         <w:rPr>
           <w:sz w:val="44"/>
@@ -1714,7 +1714,7 @@
           <w:szCs w:val="44"/>
         </w:rPr>
       </w:pPr>
-      <w:bookmarkStart w:id="4" w:name="_Toc64557881"/>
+      <w:bookmarkStart w:id="4" w:name="_Toc66121885"/>
       <w:r>
         <w:rPr>
           <w:sz w:val="44"/>
@@ -1896,7 +1896,7 @@
         </w:numPr>
         <w:jc w:val="both"/>
       </w:pPr>
-      <w:bookmarkStart w:id="5" w:name="_Toc64557882"/>
+      <w:bookmarkStart w:id="5" w:name="_Toc66121886"/>
       <w:r>
         <w:t>Podstawowe elementy projektu w Unity</w:t>
       </w:r>
@@ -2996,7 +2996,7 @@
           <w:numId w:val="8"/>
         </w:numPr>
       </w:pPr>
-      <w:bookmarkStart w:id="6" w:name="_Toc64557883"/>
+      <w:bookmarkStart w:id="6" w:name="_Toc66121887"/>
       <w:r>
         <w:t>Podstawowe elementy projektu Unity w kontekście mojej pracy</w:t>
       </w:r>
@@ -5068,7 +5068,7 @@
           <w:szCs w:val="44"/>
         </w:rPr>
       </w:pPr>
-      <w:bookmarkStart w:id="7" w:name="_Toc64557884"/>
+      <w:bookmarkStart w:id="7" w:name="_Toc66121888"/>
       <w:r>
         <w:rPr>
           <w:sz w:val="44"/>
@@ -5149,7 +5149,7 @@
         </w:numPr>
         <w:jc w:val="both"/>
       </w:pPr>
-      <w:bookmarkStart w:id="8" w:name="_Toc64557885"/>
+      <w:bookmarkStart w:id="8" w:name="_Toc66121889"/>
       <w:r>
         <w:t>Etap pierwszy</w:t>
       </w:r>
@@ -7598,7 +7598,7 @@
           <w:numId w:val="8"/>
         </w:numPr>
       </w:pPr>
-      <w:bookmarkStart w:id="9" w:name="_Toc64557886"/>
+      <w:bookmarkStart w:id="9" w:name="_Toc66121890"/>
       <w:r>
         <w:t>Etap drugi</w:t>
       </w:r>
@@ -8294,6 +8294,7 @@
       <w:r>
         <w:rPr>
           <w:rFonts w:ascii="Times New Roman" w:hAnsi="Times New Roman" w:cs="Times New Roman"/>
+          <w:noProof/>
         </w:rPr>
         <w:drawing>
           <wp:inline distT="0" distB="0" distL="0" distR="0" wp14:anchorId="7CE37BAF" wp14:editId="475417BA">
@@ -8542,6 +8543,9 @@
         <w:jc w:val="both"/>
       </w:pPr>
       <w:r>
+        <w:rPr>
+          <w:noProof/>
+        </w:rPr>
         <w:drawing>
           <wp:inline distT="0" distB="0" distL="0" distR="0" wp14:anchorId="29CC994E" wp14:editId="10CE2F19">
             <wp:extent cx="3262614" cy="2372810"/>
@@ -8961,6 +8965,7 @@
       <w:r>
         <w:rPr>
           <w:rFonts w:ascii="Times New Roman" w:hAnsi="Times New Roman" w:cs="Times New Roman"/>
+          <w:noProof/>
         </w:rPr>
         <w:drawing>
           <wp:inline distT="0" distB="0" distL="0" distR="0" wp14:anchorId="33E5CEB7" wp14:editId="563B36CC">
@@ -9189,6 +9194,7 @@
       <w:r>
         <w:rPr>
           <w:rFonts w:ascii="Times New Roman" w:hAnsi="Times New Roman" w:cs="Times New Roman"/>
+          <w:noProof/>
         </w:rPr>
         <w:drawing>
           <wp:inline distT="0" distB="0" distL="0" distR="0" wp14:anchorId="14F0B440" wp14:editId="73056B89">
@@ -9271,6 +9277,7 @@
       <w:r>
         <w:rPr>
           <w:rFonts w:ascii="Times New Roman" w:hAnsi="Times New Roman" w:cs="Times New Roman"/>
+          <w:noProof/>
         </w:rPr>
         <w:drawing>
           <wp:inline distT="0" distB="0" distL="0" distR="0" wp14:anchorId="1B9F16B1" wp14:editId="7AD537FE">
@@ -9353,6 +9360,7 @@
       <w:r>
         <w:rPr>
           <w:rFonts w:ascii="Times New Roman" w:hAnsi="Times New Roman" w:cs="Times New Roman"/>
+          <w:noProof/>
         </w:rPr>
         <w:drawing>
           <wp:inline distT="0" distB="0" distL="0" distR="0" wp14:anchorId="736E12A3" wp14:editId="325E7A84">
@@ -9418,6 +9426,1020 @@
     </w:p>
     <w:p/>
     <w:p/>
+    <w:p>
+      <w:pPr>
+        <w:jc w:val="both"/>
+        <w:rPr>
+          <w:rFonts w:ascii="Times New Roman" w:hAnsi="Times New Roman" w:cs="Times New Roman"/>
+        </w:rPr>
+      </w:pPr>
+      <w:r>
+        <w:rPr>
+          <w:rFonts w:ascii="Times New Roman" w:hAnsi="Times New Roman" w:cs="Times New Roman"/>
+        </w:rPr>
+        <w:t xml:space="preserve">Innym, bardzo istotnym skryptem jest </w:t>
+      </w:r>
+      <w:proofErr w:type="spellStart"/>
+      <w:r>
+        <w:rPr>
+          <w:rFonts w:ascii="Times New Roman" w:hAnsi="Times New Roman" w:cs="Times New Roman"/>
+        </w:rPr>
+        <w:t>BasicNeeds</w:t>
+      </w:r>
+      <w:proofErr w:type="spellEnd"/>
+      <w:r>
+        <w:rPr>
+          <w:rFonts w:ascii="Times New Roman" w:hAnsi="Times New Roman" w:cs="Times New Roman"/>
+        </w:rPr>
+        <w:t xml:space="preserve">. Jest ona odpowiedzialna za przechowywanie poziomu głodu oraz spragnienia zwierzęcia. Odpowiada ona również za to, że z czasem poziom tych podstawowych potrzeb spada. Dla wspomnianej funkcjonalności kluczowe są dwie bardzo proste funkcje, które wywoływane są w Update za pomocą funkcji zwanej </w:t>
+      </w:r>
+      <w:proofErr w:type="spellStart"/>
+      <w:r>
+        <w:rPr>
+          <w:rFonts w:ascii="Times New Roman" w:hAnsi="Times New Roman" w:cs="Times New Roman"/>
+        </w:rPr>
+        <w:t>InvokeRepeating</w:t>
+      </w:r>
+      <w:proofErr w:type="spellEnd"/>
+      <w:r>
+        <w:rPr>
+          <w:rFonts w:ascii="Times New Roman" w:hAnsi="Times New Roman" w:cs="Times New Roman"/>
+        </w:rPr>
+        <w:t xml:space="preserve">. Opcja ta przyjmuje trzy zmienne. Pierwsza to nazwa funkcji, która ma zostać wywoływana, druga zmienna to czas w sekundach, od którego ma zostać ona wykonana pierwszy raz a trzecia, oznacza to okres co jaki ma się wykonywać funkcja. W przypadku mojego kodu, opcji tej użyłem dwukrotnie, do wywoływania </w:t>
+      </w:r>
+      <w:r>
+        <w:rPr>
+          <w:rFonts w:ascii="Times New Roman" w:hAnsi="Times New Roman" w:cs="Times New Roman"/>
+        </w:rPr>
+        <w:lastRenderedPageBreak/>
+        <w:t xml:space="preserve">funkcji, </w:t>
+      </w:r>
+      <w:proofErr w:type="spellStart"/>
+      <w:r>
+        <w:rPr>
+          <w:rFonts w:ascii="Times New Roman" w:hAnsi="Times New Roman" w:cs="Times New Roman"/>
+        </w:rPr>
+        <w:t>WaterNeed</w:t>
+      </w:r>
+      <w:proofErr w:type="spellEnd"/>
+      <w:r>
+        <w:rPr>
+          <w:rFonts w:ascii="Times New Roman" w:hAnsi="Times New Roman" w:cs="Times New Roman"/>
+        </w:rPr>
+        <w:t xml:space="preserve"> oraz </w:t>
+      </w:r>
+      <w:proofErr w:type="spellStart"/>
+      <w:r>
+        <w:rPr>
+          <w:rFonts w:ascii="Times New Roman" w:hAnsi="Times New Roman" w:cs="Times New Roman"/>
+        </w:rPr>
+        <w:t>FoodNeed</w:t>
+      </w:r>
+      <w:proofErr w:type="spellEnd"/>
+      <w:r>
+        <w:rPr>
+          <w:rFonts w:ascii="Times New Roman" w:hAnsi="Times New Roman" w:cs="Times New Roman"/>
+        </w:rPr>
+        <w:t>, które odpowiednio, sprawiają, że wraz z upływem ustalonego czasu zwierzęciu spada poziom napojenia oraz najedzenia.</w:t>
+      </w:r>
+    </w:p>
+    <w:p>
+      <w:pPr>
+        <w:rPr>
+          <w:rFonts w:ascii="Times New Roman" w:hAnsi="Times New Roman" w:cs="Times New Roman"/>
+        </w:rPr>
+      </w:pPr>
+    </w:p>
+    <w:p>
+      <w:pPr>
+        <w:keepNext/>
+      </w:pPr>
+      <w:r>
+        <w:rPr>
+          <w:rFonts w:ascii="Times New Roman" w:hAnsi="Times New Roman" w:cs="Times New Roman"/>
+        </w:rPr>
+        <w:drawing>
+          <wp:inline distT="0" distB="0" distL="0" distR="0" wp14:anchorId="23533B3C" wp14:editId="4B143C98">
+            <wp:extent cx="3124471" cy="617273"/>
+            <wp:effectExtent l="0" t="0" r="0" b="0"/>
+            <wp:docPr id="41" name="Obraz 41"/>
+            <wp:cNvGraphicFramePr>
+              <a:graphicFrameLocks xmlns:a="http://schemas.openxmlformats.org/drawingml/2006/main" noChangeAspect="1"/>
+            </wp:cNvGraphicFramePr>
+            <a:graphic xmlns:a="http://schemas.openxmlformats.org/drawingml/2006/main">
+              <a:graphicData uri="http://schemas.openxmlformats.org/drawingml/2006/picture">
+                <pic:pic xmlns:pic="http://schemas.openxmlformats.org/drawingml/2006/picture">
+                  <pic:nvPicPr>
+                    <pic:cNvPr id="1" name=""/>
+                    <pic:cNvPicPr/>
+                  </pic:nvPicPr>
+                  <pic:blipFill>
+                    <a:blip r:embed="rId51"/>
+                    <a:stretch>
+                      <a:fillRect/>
+                    </a:stretch>
+                  </pic:blipFill>
+                  <pic:spPr>
+                    <a:xfrm>
+                      <a:off x="0" y="0"/>
+                      <a:ext cx="3124471" cy="617273"/>
+                    </a:xfrm>
+                    <a:prstGeom prst="rect">
+                      <a:avLst/>
+                    </a:prstGeom>
+                  </pic:spPr>
+                </pic:pic>
+              </a:graphicData>
+            </a:graphic>
+          </wp:inline>
+        </w:drawing>
+      </w:r>
+    </w:p>
+    <w:p>
+      <w:pPr>
+        <w:pStyle w:val="Legenda"/>
+      </w:pPr>
+      <w:r>
+        <w:t xml:space="preserve">Rysunek </w:t>
+      </w:r>
+      <w:fldSimple w:instr=" SEQ Rysunek \* ARABIC ">
+        <w:r>
+          <w:rPr>
+            <w:noProof/>
+          </w:rPr>
+          <w:t>43</w:t>
+        </w:r>
+      </w:fldSimple>
+      <w:r>
+        <w:t xml:space="preserve"> Wywoływanie </w:t>
+      </w:r>
+      <w:proofErr w:type="spellStart"/>
+      <w:r>
+        <w:t>WaterNeed</w:t>
+      </w:r>
+      <w:proofErr w:type="spellEnd"/>
+      <w:r>
+        <w:t xml:space="preserve"> oraz </w:t>
+      </w:r>
+      <w:proofErr w:type="spellStart"/>
+      <w:r>
+        <w:t>FoodNeed</w:t>
+      </w:r>
+      <w:proofErr w:type="spellEnd"/>
+    </w:p>
+    <w:p>
+      <w:pPr>
+        <w:jc w:val="both"/>
+      </w:pPr>
+    </w:p>
+    <w:p>
+      <w:pPr>
+        <w:jc w:val="both"/>
+        <w:rPr>
+          <w:rFonts w:ascii="Times New Roman" w:hAnsi="Times New Roman" w:cs="Times New Roman"/>
+        </w:rPr>
+      </w:pPr>
+      <w:r>
+        <w:rPr>
+          <w:rFonts w:ascii="Times New Roman" w:hAnsi="Times New Roman" w:cs="Times New Roman"/>
+        </w:rPr>
+        <w:t xml:space="preserve">Na powyższym </w:t>
+      </w:r>
+      <w:proofErr w:type="spellStart"/>
+      <w:r>
+        <w:rPr>
+          <w:rFonts w:ascii="Times New Roman" w:hAnsi="Times New Roman" w:cs="Times New Roman"/>
+        </w:rPr>
+        <w:t>screenie</w:t>
+      </w:r>
+      <w:proofErr w:type="spellEnd"/>
+      <w:r>
+        <w:rPr>
+          <w:rFonts w:ascii="Times New Roman" w:hAnsi="Times New Roman" w:cs="Times New Roman"/>
+        </w:rPr>
+        <w:t xml:space="preserve"> widać opisaną wcześniej funkcję. Widać, że czas po którym uruchamia się funkcja oraz okres czasu co jaki funkcja się powtarza jest równy 10 sekund dla </w:t>
+      </w:r>
+      <w:proofErr w:type="spellStart"/>
+      <w:r>
+        <w:rPr>
+          <w:rFonts w:ascii="Times New Roman" w:hAnsi="Times New Roman" w:cs="Times New Roman"/>
+        </w:rPr>
+        <w:t>WaterNeed</w:t>
+      </w:r>
+      <w:proofErr w:type="spellEnd"/>
+      <w:r>
+        <w:rPr>
+          <w:rFonts w:ascii="Times New Roman" w:hAnsi="Times New Roman" w:cs="Times New Roman"/>
+        </w:rPr>
+        <w:t xml:space="preserve"> oraz 15 sekund dla </w:t>
+      </w:r>
+      <w:proofErr w:type="spellStart"/>
+      <w:r>
+        <w:rPr>
+          <w:rFonts w:ascii="Times New Roman" w:hAnsi="Times New Roman" w:cs="Times New Roman"/>
+        </w:rPr>
+        <w:t>FoodNeed</w:t>
+      </w:r>
+      <w:proofErr w:type="spellEnd"/>
+      <w:r>
+        <w:rPr>
+          <w:rFonts w:ascii="Times New Roman" w:hAnsi="Times New Roman" w:cs="Times New Roman"/>
+        </w:rPr>
+        <w:t>.</w:t>
+      </w:r>
+    </w:p>
+    <w:p>
+      <w:pPr>
+        <w:jc w:val="both"/>
+        <w:rPr>
+          <w:rFonts w:ascii="Times New Roman" w:hAnsi="Times New Roman" w:cs="Times New Roman"/>
+        </w:rPr>
+      </w:pPr>
+    </w:p>
+    <w:p>
+      <w:pPr>
+        <w:jc w:val="both"/>
+        <w:rPr>
+          <w:rFonts w:ascii="Times New Roman" w:hAnsi="Times New Roman" w:cs="Times New Roman"/>
+        </w:rPr>
+      </w:pPr>
+      <w:r>
+        <w:rPr>
+          <w:rFonts w:ascii="Times New Roman" w:hAnsi="Times New Roman" w:cs="Times New Roman"/>
+        </w:rPr>
+        <w:t xml:space="preserve">W samych funkcjach </w:t>
+      </w:r>
+      <w:proofErr w:type="spellStart"/>
+      <w:r>
+        <w:rPr>
+          <w:rFonts w:ascii="Times New Roman" w:hAnsi="Times New Roman" w:cs="Times New Roman"/>
+        </w:rPr>
+        <w:t>FoodNeed</w:t>
+      </w:r>
+      <w:proofErr w:type="spellEnd"/>
+      <w:r>
+        <w:rPr>
+          <w:rFonts w:ascii="Times New Roman" w:hAnsi="Times New Roman" w:cs="Times New Roman"/>
+        </w:rPr>
+        <w:t xml:space="preserve"> oraz </w:t>
+      </w:r>
+      <w:proofErr w:type="spellStart"/>
+      <w:r>
+        <w:rPr>
+          <w:rFonts w:ascii="Times New Roman" w:hAnsi="Times New Roman" w:cs="Times New Roman"/>
+        </w:rPr>
+        <w:t>WaterNeed</w:t>
+      </w:r>
+      <w:proofErr w:type="spellEnd"/>
+      <w:r>
+        <w:rPr>
+          <w:rFonts w:ascii="Times New Roman" w:hAnsi="Times New Roman" w:cs="Times New Roman"/>
+        </w:rPr>
+        <w:t xml:space="preserve"> nie dzieje się wiele. Jedynymi rzeczami, które są tam wykonywane jest zmniejszanie poziomy napojenia i najedzenia, oraz wysyłanie tych wartości do funkcji </w:t>
+      </w:r>
+      <w:proofErr w:type="spellStart"/>
+      <w:r>
+        <w:rPr>
+          <w:rFonts w:ascii="Times New Roman" w:hAnsi="Times New Roman" w:cs="Times New Roman"/>
+        </w:rPr>
+        <w:t>hungerBar</w:t>
+      </w:r>
+      <w:proofErr w:type="spellEnd"/>
+      <w:r>
+        <w:rPr>
+          <w:rFonts w:ascii="Times New Roman" w:hAnsi="Times New Roman" w:cs="Times New Roman"/>
+        </w:rPr>
+        <w:t xml:space="preserve"> oraz </w:t>
+      </w:r>
+      <w:proofErr w:type="spellStart"/>
+      <w:r>
+        <w:rPr>
+          <w:rFonts w:ascii="Times New Roman" w:hAnsi="Times New Roman" w:cs="Times New Roman"/>
+        </w:rPr>
+        <w:t>HealthBar</w:t>
+      </w:r>
+      <w:proofErr w:type="spellEnd"/>
+      <w:r>
+        <w:rPr>
+          <w:rFonts w:ascii="Times New Roman" w:hAnsi="Times New Roman" w:cs="Times New Roman"/>
+        </w:rPr>
+        <w:t>. Są one odpowiedzialne są za wyświetlanie tych wartości w formie paska, który wypełniony jest, gdy poziom głodu lub napojenia jest maksymalny i spada wraz ze spadkiem ich wartości.</w:t>
+      </w:r>
+    </w:p>
+    <w:p>
+      <w:pPr>
+        <w:jc w:val="both"/>
+        <w:rPr>
+          <w:rFonts w:ascii="Times New Roman" w:hAnsi="Times New Roman" w:cs="Times New Roman"/>
+        </w:rPr>
+      </w:pPr>
+    </w:p>
+    <w:p>
+      <w:pPr>
+        <w:keepNext/>
+        <w:jc w:val="both"/>
+      </w:pPr>
+      <w:r>
+        <w:rPr>
+          <w:rFonts w:ascii="Times New Roman" w:hAnsi="Times New Roman" w:cs="Times New Roman"/>
+        </w:rPr>
+        <w:drawing>
+          <wp:inline distT="0" distB="0" distL="0" distR="0" wp14:anchorId="73712C6D" wp14:editId="6A60F662">
+            <wp:extent cx="4330752" cy="1562582"/>
+            <wp:effectExtent l="0" t="0" r="0" b="0"/>
+            <wp:docPr id="47" name="Obraz 47"/>
+            <wp:cNvGraphicFramePr>
+              <a:graphicFrameLocks xmlns:a="http://schemas.openxmlformats.org/drawingml/2006/main" noChangeAspect="1"/>
+            </wp:cNvGraphicFramePr>
+            <a:graphic xmlns:a="http://schemas.openxmlformats.org/drawingml/2006/main">
+              <a:graphicData uri="http://schemas.openxmlformats.org/drawingml/2006/picture">
+                <pic:pic xmlns:pic="http://schemas.openxmlformats.org/drawingml/2006/picture">
+                  <pic:nvPicPr>
+                    <pic:cNvPr id="1" name=""/>
+                    <pic:cNvPicPr/>
+                  </pic:nvPicPr>
+                  <pic:blipFill>
+                    <a:blip r:embed="rId52"/>
+                    <a:stretch>
+                      <a:fillRect/>
+                    </a:stretch>
+                  </pic:blipFill>
+                  <pic:spPr>
+                    <a:xfrm>
+                      <a:off x="0" y="0"/>
+                      <a:ext cx="4340608" cy="1566138"/>
+                    </a:xfrm>
+                    <a:prstGeom prst="rect">
+                      <a:avLst/>
+                    </a:prstGeom>
+                  </pic:spPr>
+                </pic:pic>
+              </a:graphicData>
+            </a:graphic>
+          </wp:inline>
+        </w:drawing>
+      </w:r>
+    </w:p>
+    <w:p>
+      <w:pPr>
+        <w:pStyle w:val="Legenda"/>
+        <w:jc w:val="both"/>
+      </w:pPr>
+      <w:r>
+        <w:t xml:space="preserve">Rysunek </w:t>
+      </w:r>
+      <w:fldSimple w:instr=" SEQ Rysunek \* ARABIC ">
+        <w:r>
+          <w:rPr>
+            <w:noProof/>
+          </w:rPr>
+          <w:t>44</w:t>
+        </w:r>
+      </w:fldSimple>
+      <w:r>
+        <w:t xml:space="preserve"> Funkcje </w:t>
+      </w:r>
+      <w:proofErr w:type="spellStart"/>
+      <w:r>
+        <w:t>WaterNeed</w:t>
+      </w:r>
+      <w:proofErr w:type="spellEnd"/>
+      <w:r>
+        <w:t xml:space="preserve"> oraz </w:t>
+      </w:r>
+      <w:proofErr w:type="spellStart"/>
+      <w:r>
+        <w:t>FoodNeed</w:t>
+      </w:r>
+      <w:proofErr w:type="spellEnd"/>
+    </w:p>
+    <w:p/>
+    <w:p>
+      <w:pPr>
+        <w:rPr>
+          <w:rFonts w:ascii="Times New Roman" w:hAnsi="Times New Roman" w:cs="Times New Roman"/>
+        </w:rPr>
+      </w:pPr>
+    </w:p>
+    <w:p>
+      <w:pPr>
+        <w:rPr>
+          <w:rFonts w:ascii="Times New Roman" w:hAnsi="Times New Roman" w:cs="Times New Roman"/>
+        </w:rPr>
+      </w:pPr>
+      <w:r>
+        <w:rPr>
+          <w:rFonts w:ascii="Times New Roman" w:hAnsi="Times New Roman" w:cs="Times New Roman"/>
+        </w:rPr>
+        <w:t xml:space="preserve">Funkcję </w:t>
+      </w:r>
+      <w:proofErr w:type="spellStart"/>
+      <w:r>
+        <w:rPr>
+          <w:rFonts w:ascii="Times New Roman" w:hAnsi="Times New Roman" w:cs="Times New Roman"/>
+        </w:rPr>
+        <w:t>HungerBar</w:t>
+      </w:r>
+      <w:proofErr w:type="spellEnd"/>
+      <w:r>
+        <w:rPr>
+          <w:rFonts w:ascii="Times New Roman" w:hAnsi="Times New Roman" w:cs="Times New Roman"/>
+        </w:rPr>
+        <w:t xml:space="preserve"> oraz </w:t>
+      </w:r>
+      <w:proofErr w:type="spellStart"/>
+      <w:r>
+        <w:rPr>
+          <w:rFonts w:ascii="Times New Roman" w:hAnsi="Times New Roman" w:cs="Times New Roman"/>
+        </w:rPr>
+        <w:t>HealtBar</w:t>
+      </w:r>
+      <w:proofErr w:type="spellEnd"/>
+      <w:r>
+        <w:rPr>
+          <w:rFonts w:ascii="Times New Roman" w:hAnsi="Times New Roman" w:cs="Times New Roman"/>
+        </w:rPr>
+        <w:t xml:space="preserve"> są do siebie bliźniaczo podobne. Odpowiadają one za ustalenie maksymalnej wartości paska oraz wysyłają wartość pobraną z innych funkcji do </w:t>
+      </w:r>
+      <w:proofErr w:type="spellStart"/>
+      <w:r>
+        <w:rPr>
+          <w:rFonts w:ascii="Times New Roman" w:hAnsi="Times New Roman" w:cs="Times New Roman"/>
+        </w:rPr>
+        <w:t>slidera</w:t>
+      </w:r>
+      <w:proofErr w:type="spellEnd"/>
+      <w:r>
+        <w:rPr>
+          <w:rFonts w:ascii="Times New Roman" w:hAnsi="Times New Roman" w:cs="Times New Roman"/>
+        </w:rPr>
+        <w:t xml:space="preserve">. Ten jest podpięty do elementu wizualnego, który stale wyświetla się nad zwierzęciem i znajduje się w jego </w:t>
+      </w:r>
+      <w:proofErr w:type="spellStart"/>
+      <w:r>
+        <w:rPr>
+          <w:rFonts w:ascii="Times New Roman" w:hAnsi="Times New Roman" w:cs="Times New Roman"/>
+        </w:rPr>
+        <w:t>Prefabie</w:t>
+      </w:r>
+      <w:proofErr w:type="spellEnd"/>
+      <w:r>
+        <w:rPr>
+          <w:rFonts w:ascii="Times New Roman" w:hAnsi="Times New Roman" w:cs="Times New Roman"/>
+        </w:rPr>
+        <w:t xml:space="preserve">. </w:t>
+      </w:r>
+    </w:p>
+    <w:p>
+      <w:pPr>
+        <w:rPr>
+          <w:rFonts w:ascii="Times New Roman" w:hAnsi="Times New Roman" w:cs="Times New Roman"/>
+        </w:rPr>
+      </w:pPr>
+    </w:p>
+    <w:p>
+      <w:pPr>
+        <w:keepNext/>
+      </w:pPr>
+      <w:r>
+        <w:rPr>
+          <w:rFonts w:ascii="Times New Roman" w:hAnsi="Times New Roman" w:cs="Times New Roman"/>
+        </w:rPr>
+        <w:lastRenderedPageBreak/>
+        <w:drawing>
+          <wp:inline distT="0" distB="0" distL="0" distR="0" wp14:anchorId="6385B154" wp14:editId="4588D4BA">
+            <wp:extent cx="3240911" cy="2250489"/>
+            <wp:effectExtent l="0" t="0" r="0" b="0"/>
+            <wp:docPr id="48" name="Obraz 48"/>
+            <wp:cNvGraphicFramePr>
+              <a:graphicFrameLocks xmlns:a="http://schemas.openxmlformats.org/drawingml/2006/main" noChangeAspect="1"/>
+            </wp:cNvGraphicFramePr>
+            <a:graphic xmlns:a="http://schemas.openxmlformats.org/drawingml/2006/main">
+              <a:graphicData uri="http://schemas.openxmlformats.org/drawingml/2006/picture">
+                <pic:pic xmlns:pic="http://schemas.openxmlformats.org/drawingml/2006/picture">
+                  <pic:nvPicPr>
+                    <pic:cNvPr id="1" name=""/>
+                    <pic:cNvPicPr/>
+                  </pic:nvPicPr>
+                  <pic:blipFill>
+                    <a:blip r:embed="rId53"/>
+                    <a:stretch>
+                      <a:fillRect/>
+                    </a:stretch>
+                  </pic:blipFill>
+                  <pic:spPr>
+                    <a:xfrm>
+                      <a:off x="0" y="0"/>
+                      <a:ext cx="3251794" cy="2258046"/>
+                    </a:xfrm>
+                    <a:prstGeom prst="rect">
+                      <a:avLst/>
+                    </a:prstGeom>
+                  </pic:spPr>
+                </pic:pic>
+              </a:graphicData>
+            </a:graphic>
+          </wp:inline>
+        </w:drawing>
+      </w:r>
+    </w:p>
+    <w:p>
+      <w:pPr>
+        <w:pStyle w:val="Legenda"/>
+      </w:pPr>
+      <w:r>
+        <w:t xml:space="preserve">Rysunek </w:t>
+      </w:r>
+      <w:fldSimple w:instr=" SEQ Rysunek \* ARABIC ">
+        <w:r>
+          <w:rPr>
+            <w:noProof/>
+          </w:rPr>
+          <w:t>45</w:t>
+        </w:r>
+      </w:fldSimple>
+      <w:r>
+        <w:t xml:space="preserve"> </w:t>
+      </w:r>
+      <w:proofErr w:type="spellStart"/>
+      <w:r>
+        <w:t>Prefab</w:t>
+      </w:r>
+      <w:proofErr w:type="spellEnd"/>
+      <w:r>
+        <w:t xml:space="preserve"> wilka</w:t>
+      </w:r>
+    </w:p>
+    <w:p/>
+    <w:p>
+      <w:pPr>
+        <w:rPr>
+          <w:rFonts w:ascii="Times New Roman" w:hAnsi="Times New Roman" w:cs="Times New Roman"/>
+        </w:rPr>
+      </w:pPr>
+      <w:r>
+        <w:rPr>
+          <w:rFonts w:ascii="Times New Roman" w:hAnsi="Times New Roman" w:cs="Times New Roman"/>
+        </w:rPr>
+        <w:t xml:space="preserve">Jak widać na powyższym </w:t>
+      </w:r>
+      <w:proofErr w:type="spellStart"/>
+      <w:r>
+        <w:rPr>
+          <w:rFonts w:ascii="Times New Roman" w:hAnsi="Times New Roman" w:cs="Times New Roman"/>
+        </w:rPr>
+        <w:t>screenie</w:t>
+      </w:r>
+      <w:proofErr w:type="spellEnd"/>
+      <w:r>
+        <w:rPr>
+          <w:rFonts w:ascii="Times New Roman" w:hAnsi="Times New Roman" w:cs="Times New Roman"/>
+        </w:rPr>
+        <w:t xml:space="preserve">, który prezentuje jak </w:t>
+      </w:r>
+      <w:proofErr w:type="spellStart"/>
+      <w:r>
+        <w:rPr>
+          <w:rFonts w:ascii="Times New Roman" w:hAnsi="Times New Roman" w:cs="Times New Roman"/>
+        </w:rPr>
+        <w:t>prefab</w:t>
+      </w:r>
+      <w:proofErr w:type="spellEnd"/>
+      <w:r>
+        <w:rPr>
+          <w:rFonts w:ascii="Times New Roman" w:hAnsi="Times New Roman" w:cs="Times New Roman"/>
+        </w:rPr>
+        <w:t xml:space="preserve"> wilka, nad zwierzęciem znajdują się dwa paski. Jeden oznacza poziom spragnienia a drugi poziom </w:t>
+      </w:r>
+      <w:proofErr w:type="spellStart"/>
+      <w:r>
+        <w:rPr>
+          <w:rFonts w:ascii="Times New Roman" w:hAnsi="Times New Roman" w:cs="Times New Roman"/>
+        </w:rPr>
+        <w:t>najedzienia</w:t>
+      </w:r>
+      <w:proofErr w:type="spellEnd"/>
+      <w:r>
+        <w:rPr>
+          <w:rFonts w:ascii="Times New Roman" w:hAnsi="Times New Roman" w:cs="Times New Roman"/>
+        </w:rPr>
+        <w:t xml:space="preserve">. </w:t>
+      </w:r>
+    </w:p>
+    <w:p>
+      <w:pPr>
+        <w:jc w:val="both"/>
+        <w:rPr>
+          <w:rFonts w:ascii="Times New Roman" w:hAnsi="Times New Roman" w:cs="Times New Roman"/>
+        </w:rPr>
+      </w:pPr>
+      <w:r>
+        <w:rPr>
+          <w:rFonts w:ascii="Times New Roman" w:hAnsi="Times New Roman" w:cs="Times New Roman"/>
+        </w:rPr>
+        <w:t xml:space="preserve">Wspomniany przeze mnie </w:t>
+      </w:r>
+      <w:proofErr w:type="spellStart"/>
+      <w:r>
+        <w:rPr>
+          <w:rFonts w:ascii="Times New Roman" w:hAnsi="Times New Roman" w:cs="Times New Roman"/>
+        </w:rPr>
+        <w:t>slider</w:t>
+      </w:r>
+      <w:proofErr w:type="spellEnd"/>
+      <w:r>
+        <w:rPr>
+          <w:rFonts w:ascii="Times New Roman" w:hAnsi="Times New Roman" w:cs="Times New Roman"/>
+        </w:rPr>
+        <w:t xml:space="preserve"> ustala, w jakim stopniu zapełniony jest pasek. Jeśli wartość wynosi 100 to jest on wypełniony w pełni, a jeśli wartość wynosi 0 to pasek nie jest w ogóle zapełniony. To ta właśnie wartość ustalana jest w funkcjach </w:t>
+      </w:r>
+      <w:proofErr w:type="spellStart"/>
+      <w:r>
+        <w:rPr>
+          <w:rFonts w:ascii="Times New Roman" w:hAnsi="Times New Roman" w:cs="Times New Roman"/>
+        </w:rPr>
+        <w:t>HealthBar</w:t>
+      </w:r>
+      <w:proofErr w:type="spellEnd"/>
+      <w:r>
+        <w:rPr>
+          <w:rFonts w:ascii="Times New Roman" w:hAnsi="Times New Roman" w:cs="Times New Roman"/>
+        </w:rPr>
+        <w:t xml:space="preserve"> oraz </w:t>
+      </w:r>
+      <w:proofErr w:type="spellStart"/>
+      <w:r>
+        <w:rPr>
+          <w:rFonts w:ascii="Times New Roman" w:hAnsi="Times New Roman" w:cs="Times New Roman"/>
+        </w:rPr>
+        <w:t>HungerBar</w:t>
+      </w:r>
+      <w:proofErr w:type="spellEnd"/>
+      <w:r>
+        <w:rPr>
+          <w:rFonts w:ascii="Times New Roman" w:hAnsi="Times New Roman" w:cs="Times New Roman"/>
+        </w:rPr>
+        <w:t xml:space="preserve">, która wysyłana jest do nich z </w:t>
+      </w:r>
+      <w:proofErr w:type="spellStart"/>
+      <w:r>
+        <w:rPr>
+          <w:rFonts w:ascii="Times New Roman" w:hAnsi="Times New Roman" w:cs="Times New Roman"/>
+        </w:rPr>
+        <w:t>BasicNeeds</w:t>
+      </w:r>
+      <w:proofErr w:type="spellEnd"/>
+      <w:r>
+        <w:rPr>
+          <w:rFonts w:ascii="Times New Roman" w:hAnsi="Times New Roman" w:cs="Times New Roman"/>
+        </w:rPr>
+        <w:t xml:space="preserve">. </w:t>
+      </w:r>
+    </w:p>
+    <w:p>
+      <w:pPr>
+        <w:jc w:val="both"/>
+        <w:rPr>
+          <w:rFonts w:ascii="Times New Roman" w:hAnsi="Times New Roman" w:cs="Times New Roman"/>
+        </w:rPr>
+      </w:pPr>
+      <w:r>
+        <w:rPr>
+          <w:rFonts w:ascii="Times New Roman" w:hAnsi="Times New Roman" w:cs="Times New Roman"/>
+        </w:rPr>
+        <w:t xml:space="preserve">Na poniższych </w:t>
+      </w:r>
+      <w:proofErr w:type="spellStart"/>
+      <w:r>
+        <w:rPr>
+          <w:rFonts w:ascii="Times New Roman" w:hAnsi="Times New Roman" w:cs="Times New Roman"/>
+        </w:rPr>
+        <w:t>screenach</w:t>
+      </w:r>
+      <w:proofErr w:type="spellEnd"/>
+      <w:r>
+        <w:rPr>
+          <w:rFonts w:ascii="Times New Roman" w:hAnsi="Times New Roman" w:cs="Times New Roman"/>
+        </w:rPr>
+        <w:t xml:space="preserve"> zaprezentuję działanie </w:t>
+      </w:r>
+      <w:proofErr w:type="spellStart"/>
+      <w:r>
+        <w:rPr>
+          <w:rFonts w:ascii="Times New Roman" w:hAnsi="Times New Roman" w:cs="Times New Roman"/>
+        </w:rPr>
+        <w:t>slidera</w:t>
+      </w:r>
+      <w:proofErr w:type="spellEnd"/>
+      <w:r>
+        <w:rPr>
+          <w:rFonts w:ascii="Times New Roman" w:hAnsi="Times New Roman" w:cs="Times New Roman"/>
+        </w:rPr>
+        <w:t xml:space="preserve">. </w:t>
+      </w:r>
+    </w:p>
+    <w:p>
+      <w:pPr>
+        <w:keepNext/>
+        <w:jc w:val="both"/>
+      </w:pPr>
+      <w:r>
+        <w:rPr>
+          <w:rFonts w:ascii="Times New Roman" w:hAnsi="Times New Roman" w:cs="Times New Roman"/>
+        </w:rPr>
+        <w:drawing>
+          <wp:inline distT="0" distB="0" distL="0" distR="0" wp14:anchorId="3CD5C8D9" wp14:editId="520F397F">
+            <wp:extent cx="5069711" cy="2452149"/>
+            <wp:effectExtent l="0" t="0" r="0" b="5715"/>
+            <wp:docPr id="49" name="Obraz 49"/>
+            <wp:cNvGraphicFramePr>
+              <a:graphicFrameLocks xmlns:a="http://schemas.openxmlformats.org/drawingml/2006/main" noChangeAspect="1"/>
+            </wp:cNvGraphicFramePr>
+            <a:graphic xmlns:a="http://schemas.openxmlformats.org/drawingml/2006/main">
+              <a:graphicData uri="http://schemas.openxmlformats.org/drawingml/2006/picture">
+                <pic:pic xmlns:pic="http://schemas.openxmlformats.org/drawingml/2006/picture">
+                  <pic:nvPicPr>
+                    <pic:cNvPr id="1" name=""/>
+                    <pic:cNvPicPr/>
+                  </pic:nvPicPr>
+                  <pic:blipFill>
+                    <a:blip r:embed="rId54"/>
+                    <a:stretch>
+                      <a:fillRect/>
+                    </a:stretch>
+                  </pic:blipFill>
+                  <pic:spPr>
+                    <a:xfrm>
+                      <a:off x="0" y="0"/>
+                      <a:ext cx="5099258" cy="2466440"/>
+                    </a:xfrm>
+                    <a:prstGeom prst="rect">
+                      <a:avLst/>
+                    </a:prstGeom>
+                  </pic:spPr>
+                </pic:pic>
+              </a:graphicData>
+            </a:graphic>
+          </wp:inline>
+        </w:drawing>
+      </w:r>
+    </w:p>
+    <w:p>
+      <w:pPr>
+        <w:pStyle w:val="Legenda"/>
+        <w:jc w:val="both"/>
+      </w:pPr>
+      <w:r>
+        <w:t xml:space="preserve">Rysunek </w:t>
+      </w:r>
+      <w:fldSimple w:instr=" SEQ Rysunek \* ARABIC ">
+        <w:r>
+          <w:rPr>
+            <w:noProof/>
+          </w:rPr>
+          <w:t>46</w:t>
+        </w:r>
+      </w:fldSimple>
+      <w:r>
+        <w:t xml:space="preserve"> Wartość </w:t>
+      </w:r>
+      <w:proofErr w:type="spellStart"/>
+      <w:r>
+        <w:t>slidera</w:t>
+      </w:r>
+      <w:proofErr w:type="spellEnd"/>
+      <w:r>
+        <w:t xml:space="preserve"> wynosi 100 co widać w panelu z prawej strony oraz na samym pasku</w:t>
+      </w:r>
+    </w:p>
+    <w:p>
+      <w:pPr>
+        <w:keepNext/>
+      </w:pPr>
+      <w:r>
+        <w:lastRenderedPageBreak/>
+        <w:drawing>
+          <wp:inline distT="0" distB="0" distL="0" distR="0" wp14:anchorId="749F107E" wp14:editId="16C3FB61">
+            <wp:extent cx="5092861" cy="2317386"/>
+            <wp:effectExtent l="0" t="0" r="0" b="6985"/>
+            <wp:docPr id="50" name="Obraz 50"/>
+            <wp:cNvGraphicFramePr>
+              <a:graphicFrameLocks xmlns:a="http://schemas.openxmlformats.org/drawingml/2006/main" noChangeAspect="1"/>
+            </wp:cNvGraphicFramePr>
+            <a:graphic xmlns:a="http://schemas.openxmlformats.org/drawingml/2006/main">
+              <a:graphicData uri="http://schemas.openxmlformats.org/drawingml/2006/picture">
+                <pic:pic xmlns:pic="http://schemas.openxmlformats.org/drawingml/2006/picture">
+                  <pic:nvPicPr>
+                    <pic:cNvPr id="1" name=""/>
+                    <pic:cNvPicPr/>
+                  </pic:nvPicPr>
+                  <pic:blipFill>
+                    <a:blip r:embed="rId55"/>
+                    <a:stretch>
+                      <a:fillRect/>
+                    </a:stretch>
+                  </pic:blipFill>
+                  <pic:spPr>
+                    <a:xfrm>
+                      <a:off x="0" y="0"/>
+                      <a:ext cx="5103820" cy="2322373"/>
+                    </a:xfrm>
+                    <a:prstGeom prst="rect">
+                      <a:avLst/>
+                    </a:prstGeom>
+                  </pic:spPr>
+                </pic:pic>
+              </a:graphicData>
+            </a:graphic>
+          </wp:inline>
+        </w:drawing>
+      </w:r>
+    </w:p>
+    <w:p>
+      <w:pPr>
+        <w:pStyle w:val="Legenda"/>
+      </w:pPr>
+      <w:r>
+        <w:t xml:space="preserve">Rysunek </w:t>
+      </w:r>
+      <w:fldSimple w:instr=" SEQ Rysunek \* ARABIC ">
+        <w:r>
+          <w:rPr>
+            <w:noProof/>
+          </w:rPr>
+          <w:t>47</w:t>
+        </w:r>
+      </w:fldSimple>
+      <w:r>
+        <w:t xml:space="preserve"> Wartość napojenia wynosi 50, co przedstawione jest na pasku nad zwierzęciem</w:t>
+      </w:r>
+    </w:p>
+    <w:p/>
+    <w:p>
+      <w:pPr>
+        <w:rPr>
+          <w:rFonts w:ascii="Times New Roman" w:hAnsi="Times New Roman" w:cs="Times New Roman"/>
+        </w:rPr>
+      </w:pPr>
+      <w:r>
+        <w:rPr>
+          <w:rFonts w:ascii="Times New Roman" w:hAnsi="Times New Roman" w:cs="Times New Roman"/>
+        </w:rPr>
+        <w:t xml:space="preserve">Poniżej skrypt, odpowiadający za pobranie wartości napojenia i wysłania go do </w:t>
+      </w:r>
+      <w:proofErr w:type="spellStart"/>
+      <w:r>
+        <w:rPr>
+          <w:rFonts w:ascii="Times New Roman" w:hAnsi="Times New Roman" w:cs="Times New Roman"/>
+        </w:rPr>
+        <w:t>slidera</w:t>
+      </w:r>
+      <w:proofErr w:type="spellEnd"/>
+      <w:r>
+        <w:rPr>
+          <w:rFonts w:ascii="Times New Roman" w:hAnsi="Times New Roman" w:cs="Times New Roman"/>
+        </w:rPr>
+        <w:t>.</w:t>
+      </w:r>
+    </w:p>
+    <w:p>
+      <w:pPr>
+        <w:rPr>
+          <w:rFonts w:ascii="Times New Roman" w:hAnsi="Times New Roman" w:cs="Times New Roman"/>
+        </w:rPr>
+      </w:pPr>
+    </w:p>
+    <w:p>
+      <w:pPr>
+        <w:keepNext/>
+      </w:pPr>
+      <w:r>
+        <w:rPr>
+          <w:rFonts w:ascii="Times New Roman" w:hAnsi="Times New Roman" w:cs="Times New Roman"/>
+        </w:rPr>
+        <w:drawing>
+          <wp:inline distT="0" distB="0" distL="0" distR="0" wp14:anchorId="39ECF51B" wp14:editId="5283D051">
+            <wp:extent cx="3162574" cy="3147333"/>
+            <wp:effectExtent l="0" t="0" r="0" b="0"/>
+            <wp:docPr id="51" name="Obraz 51"/>
+            <wp:cNvGraphicFramePr>
+              <a:graphicFrameLocks xmlns:a="http://schemas.openxmlformats.org/drawingml/2006/main" noChangeAspect="1"/>
+            </wp:cNvGraphicFramePr>
+            <a:graphic xmlns:a="http://schemas.openxmlformats.org/drawingml/2006/main">
+              <a:graphicData uri="http://schemas.openxmlformats.org/drawingml/2006/picture">
+                <pic:pic xmlns:pic="http://schemas.openxmlformats.org/drawingml/2006/picture">
+                  <pic:nvPicPr>
+                    <pic:cNvPr id="1" name=""/>
+                    <pic:cNvPicPr/>
+                  </pic:nvPicPr>
+                  <pic:blipFill>
+                    <a:blip r:embed="rId56"/>
+                    <a:stretch>
+                      <a:fillRect/>
+                    </a:stretch>
+                  </pic:blipFill>
+                  <pic:spPr>
+                    <a:xfrm>
+                      <a:off x="0" y="0"/>
+                      <a:ext cx="3162574" cy="3147333"/>
+                    </a:xfrm>
+                    <a:prstGeom prst="rect">
+                      <a:avLst/>
+                    </a:prstGeom>
+                  </pic:spPr>
+                </pic:pic>
+              </a:graphicData>
+            </a:graphic>
+          </wp:inline>
+        </w:drawing>
+      </w:r>
+    </w:p>
+    <w:p>
+      <w:pPr>
+        <w:pStyle w:val="Legenda"/>
+        <w:rPr>
+          <w:rFonts w:ascii="Times New Roman" w:hAnsi="Times New Roman" w:cs="Times New Roman"/>
+        </w:rPr>
+      </w:pPr>
+      <w:r>
+        <w:t xml:space="preserve">Rysunek </w:t>
+      </w:r>
+      <w:fldSimple w:instr=" SEQ Rysunek \* ARABIC ">
+        <w:r>
+          <w:rPr>
+            <w:noProof/>
+          </w:rPr>
+          <w:t>48</w:t>
+        </w:r>
+      </w:fldSimple>
+      <w:r>
+        <w:t xml:space="preserve"> Funkcja </w:t>
+      </w:r>
+      <w:proofErr w:type="spellStart"/>
+      <w:r>
+        <w:t>HealthBar</w:t>
+      </w:r>
+      <w:proofErr w:type="spellEnd"/>
+    </w:p>
+    <w:p/>
+    <w:p>
+      <w:pPr>
+        <w:jc w:val="both"/>
+        <w:rPr>
+          <w:rFonts w:ascii="Times New Roman" w:hAnsi="Times New Roman" w:cs="Times New Roman"/>
+        </w:rPr>
+      </w:pPr>
+      <w:r>
+        <w:rPr>
+          <w:rFonts w:ascii="Times New Roman" w:hAnsi="Times New Roman" w:cs="Times New Roman"/>
+        </w:rPr>
+        <w:t xml:space="preserve">Na przedstawionej funkcji jest jeszcze ustalenie wartości maksymalnej oraz minimalnej wartości </w:t>
+      </w:r>
+      <w:proofErr w:type="spellStart"/>
+      <w:r>
+        <w:rPr>
+          <w:rFonts w:ascii="Times New Roman" w:hAnsi="Times New Roman" w:cs="Times New Roman"/>
+        </w:rPr>
+        <w:t>health</w:t>
+      </w:r>
+      <w:proofErr w:type="spellEnd"/>
+      <w:r>
+        <w:rPr>
+          <w:rFonts w:ascii="Times New Roman" w:hAnsi="Times New Roman" w:cs="Times New Roman"/>
+        </w:rPr>
+        <w:t>, który oznacza poziom napojenia.</w:t>
+      </w:r>
+    </w:p>
+    <w:p>
+      <w:pPr>
+        <w:jc w:val="both"/>
+        <w:rPr>
+          <w:rFonts w:ascii="Times New Roman" w:hAnsi="Times New Roman" w:cs="Times New Roman"/>
+        </w:rPr>
+      </w:pPr>
+    </w:p>
+    <w:p>
+      <w:pPr>
+        <w:jc w:val="both"/>
+        <w:rPr>
+          <w:rFonts w:ascii="Times New Roman" w:hAnsi="Times New Roman" w:cs="Times New Roman"/>
+        </w:rPr>
+      </w:pPr>
+    </w:p>
+    <w:p>
+      <w:pPr>
+        <w:rPr>
+          <w:rFonts w:ascii="Times New Roman" w:hAnsi="Times New Roman" w:cs="Times New Roman"/>
+        </w:rPr>
+      </w:pPr>
+    </w:p>
+    <w:p>
+      <w:pPr>
+        <w:rPr>
+          <w:rFonts w:ascii="Times New Roman" w:hAnsi="Times New Roman" w:cs="Times New Roman"/>
+        </w:rPr>
+      </w:pPr>
+    </w:p>
     <w:sectPr>
       <w:pgSz w:w="11906" w:h="16838"/>
       <w:pgMar w:top="1417" w:right="1417" w:bottom="1417" w:left="1417" w:header="708" w:footer="708" w:gutter="0"/>

</xml_diff>

<commit_message>
Inzynierka, odliczanie czasu i nie działające wyswietlanie panelu
</commit_message>
<xml_diff>
--- a/Praca inżynierska.docx
+++ b/Praca inżynierska.docx
@@ -126,7 +126,7 @@
           <w:r>
             <w:fldChar w:fldCharType="separate"/>
           </w:r>
-          <w:hyperlink w:anchor="_Toc66121881" w:history="1">
+          <w:hyperlink w:anchor="_Toc66372334" w:history="1">
             <w:r>
               <w:rPr>
                 <w:rStyle w:val="Hipercze"/>
@@ -168,7 +168,7 @@
                 <w:noProof/>
                 <w:webHidden/>
               </w:rPr>
-              <w:instrText xml:space="preserve"> PAGEREF _Toc66121881 \h </w:instrText>
+              <w:instrText xml:space="preserve"> PAGEREF _Toc66372334 \h </w:instrText>
             </w:r>
             <w:r>
               <w:rPr>
@@ -212,7 +212,7 @@
               <w:lang w:eastAsia="pl-PL"/>
             </w:rPr>
           </w:pPr>
-          <w:hyperlink w:anchor="_Toc66121882" w:history="1">
+          <w:hyperlink w:anchor="_Toc66372335" w:history="1">
             <w:r>
               <w:rPr>
                 <w:rStyle w:val="Hipercze"/>
@@ -254,7 +254,7 @@
                 <w:noProof/>
                 <w:webHidden/>
               </w:rPr>
-              <w:instrText xml:space="preserve"> PAGEREF _Toc66121882 \h </w:instrText>
+              <w:instrText xml:space="preserve"> PAGEREF _Toc66372335 \h </w:instrText>
             </w:r>
             <w:r>
               <w:rPr>
@@ -298,7 +298,7 @@
               <w:lang w:eastAsia="pl-PL"/>
             </w:rPr>
           </w:pPr>
-          <w:hyperlink w:anchor="_Toc66121883" w:history="1">
+          <w:hyperlink w:anchor="_Toc66372336" w:history="1">
             <w:r>
               <w:rPr>
                 <w:rStyle w:val="Hipercze"/>
@@ -340,7 +340,7 @@
                 <w:noProof/>
                 <w:webHidden/>
               </w:rPr>
-              <w:instrText xml:space="preserve"> PAGEREF _Toc66121883 \h </w:instrText>
+              <w:instrText xml:space="preserve"> PAGEREF _Toc66372336 \h </w:instrText>
             </w:r>
             <w:r>
               <w:rPr>
@@ -384,7 +384,7 @@
               <w:lang w:eastAsia="pl-PL"/>
             </w:rPr>
           </w:pPr>
-          <w:hyperlink w:anchor="_Toc66121884" w:history="1">
+          <w:hyperlink w:anchor="_Toc66372337" w:history="1">
             <w:r>
               <w:rPr>
                 <w:rStyle w:val="Hipercze"/>
@@ -426,7 +426,7 @@
                 <w:noProof/>
                 <w:webHidden/>
               </w:rPr>
-              <w:instrText xml:space="preserve"> PAGEREF _Toc66121884 \h </w:instrText>
+              <w:instrText xml:space="preserve"> PAGEREF _Toc66372337 \h </w:instrText>
             </w:r>
             <w:r>
               <w:rPr>
@@ -470,7 +470,7 @@
               <w:lang w:eastAsia="pl-PL"/>
             </w:rPr>
           </w:pPr>
-          <w:hyperlink w:anchor="_Toc66121885" w:history="1">
+          <w:hyperlink w:anchor="_Toc66372338" w:history="1">
             <w:r>
               <w:rPr>
                 <w:rStyle w:val="Hipercze"/>
@@ -512,7 +512,7 @@
                 <w:noProof/>
                 <w:webHidden/>
               </w:rPr>
-              <w:instrText xml:space="preserve"> PAGEREF _Toc66121885 \h </w:instrText>
+              <w:instrText xml:space="preserve"> PAGEREF _Toc66372338 \h </w:instrText>
             </w:r>
             <w:r>
               <w:rPr>
@@ -556,7 +556,7 @@
               <w:lang w:eastAsia="pl-PL"/>
             </w:rPr>
           </w:pPr>
-          <w:hyperlink w:anchor="_Toc66121886" w:history="1">
+          <w:hyperlink w:anchor="_Toc66372339" w:history="1">
             <w:r>
               <w:rPr>
                 <w:rStyle w:val="Hipercze"/>
@@ -598,7 +598,7 @@
                 <w:noProof/>
                 <w:webHidden/>
               </w:rPr>
-              <w:instrText xml:space="preserve"> PAGEREF _Toc66121886 \h </w:instrText>
+              <w:instrText xml:space="preserve"> PAGEREF _Toc66372339 \h </w:instrText>
             </w:r>
             <w:r>
               <w:rPr>
@@ -642,7 +642,7 @@
               <w:lang w:eastAsia="pl-PL"/>
             </w:rPr>
           </w:pPr>
-          <w:hyperlink w:anchor="_Toc66121887" w:history="1">
+          <w:hyperlink w:anchor="_Toc66372340" w:history="1">
             <w:r>
               <w:rPr>
                 <w:rStyle w:val="Hipercze"/>
@@ -684,7 +684,7 @@
                 <w:noProof/>
                 <w:webHidden/>
               </w:rPr>
-              <w:instrText xml:space="preserve"> PAGEREF _Toc66121887 \h </w:instrText>
+              <w:instrText xml:space="preserve"> PAGEREF _Toc66372340 \h </w:instrText>
             </w:r>
             <w:r>
               <w:rPr>
@@ -728,7 +728,7 @@
               <w:lang w:eastAsia="pl-PL"/>
             </w:rPr>
           </w:pPr>
-          <w:hyperlink w:anchor="_Toc66121888" w:history="1">
+          <w:hyperlink w:anchor="_Toc66372341" w:history="1">
             <w:r>
               <w:rPr>
                 <w:rStyle w:val="Hipercze"/>
@@ -770,7 +770,7 @@
                 <w:noProof/>
                 <w:webHidden/>
               </w:rPr>
-              <w:instrText xml:space="preserve"> PAGEREF _Toc66121888 \h </w:instrText>
+              <w:instrText xml:space="preserve"> PAGEREF _Toc66372341 \h </w:instrText>
             </w:r>
             <w:r>
               <w:rPr>
@@ -814,7 +814,7 @@
               <w:lang w:eastAsia="pl-PL"/>
             </w:rPr>
           </w:pPr>
-          <w:hyperlink w:anchor="_Toc66121889" w:history="1">
+          <w:hyperlink w:anchor="_Toc66372342" w:history="1">
             <w:r>
               <w:rPr>
                 <w:rStyle w:val="Hipercze"/>
@@ -856,7 +856,7 @@
                 <w:noProof/>
                 <w:webHidden/>
               </w:rPr>
-              <w:instrText xml:space="preserve"> PAGEREF _Toc66121889 \h </w:instrText>
+              <w:instrText xml:space="preserve"> PAGEREF _Toc66372342 \h </w:instrText>
             </w:r>
             <w:r>
               <w:rPr>
@@ -900,7 +900,7 @@
               <w:lang w:eastAsia="pl-PL"/>
             </w:rPr>
           </w:pPr>
-          <w:hyperlink w:anchor="_Toc66121890" w:history="1">
+          <w:hyperlink w:anchor="_Toc66372343" w:history="1">
             <w:r>
               <w:rPr>
                 <w:rStyle w:val="Hipercze"/>
@@ -942,7 +942,7 @@
                 <w:noProof/>
                 <w:webHidden/>
               </w:rPr>
-              <w:instrText xml:space="preserve"> PAGEREF _Toc66121890 \h </w:instrText>
+              <w:instrText xml:space="preserve"> PAGEREF _Toc66372343 \h </w:instrText>
             </w:r>
             <w:r>
               <w:rPr>
@@ -974,6 +974,92 @@
           </w:hyperlink>
         </w:p>
         <w:p>
+          <w:pPr>
+            <w:pStyle w:val="Spistreci1"/>
+            <w:tabs>
+              <w:tab w:val="left" w:pos="440"/>
+              <w:tab w:val="right" w:leader="dot" w:pos="9062"/>
+            </w:tabs>
+            <w:rPr>
+              <w:rFonts w:eastAsiaTheme="minorEastAsia"/>
+              <w:noProof/>
+              <w:lang w:eastAsia="pl-PL"/>
+            </w:rPr>
+          </w:pPr>
+          <w:hyperlink w:anchor="_Toc66372344" w:history="1">
+            <w:r>
+              <w:rPr>
+                <w:rStyle w:val="Hipercze"/>
+                <w:noProof/>
+              </w:rPr>
+              <w:t>5.</w:t>
+            </w:r>
+            <w:r>
+              <w:rPr>
+                <w:rFonts w:eastAsiaTheme="minorEastAsia"/>
+                <w:noProof/>
+                <w:lang w:eastAsia="pl-PL"/>
+              </w:rPr>
+              <w:tab/>
+            </w:r>
+            <w:r>
+              <w:rPr>
+                <w:rStyle w:val="Hipercze"/>
+                <w:noProof/>
+              </w:rPr>
+              <w:t>Użytkowanie i testy</w:t>
+            </w:r>
+            <w:r>
+              <w:rPr>
+                <w:noProof/>
+                <w:webHidden/>
+              </w:rPr>
+              <w:tab/>
+            </w:r>
+            <w:r>
+              <w:rPr>
+                <w:noProof/>
+                <w:webHidden/>
+              </w:rPr>
+              <w:fldChar w:fldCharType="begin"/>
+            </w:r>
+            <w:r>
+              <w:rPr>
+                <w:noProof/>
+                <w:webHidden/>
+              </w:rPr>
+              <w:instrText xml:space="preserve"> PAGEREF _Toc66372344 \h </w:instrText>
+            </w:r>
+            <w:r>
+              <w:rPr>
+                <w:noProof/>
+                <w:webHidden/>
+              </w:rPr>
+            </w:r>
+            <w:r>
+              <w:rPr>
+                <w:noProof/>
+                <w:webHidden/>
+              </w:rPr>
+              <w:fldChar w:fldCharType="separate"/>
+            </w:r>
+            <w:r>
+              <w:rPr>
+                <w:noProof/>
+                <w:webHidden/>
+              </w:rPr>
+              <w:t>36</w:t>
+            </w:r>
+            <w:r>
+              <w:rPr>
+                <w:noProof/>
+                <w:webHidden/>
+              </w:rPr>
+              <w:fldChar w:fldCharType="end"/>
+            </w:r>
+          </w:hyperlink>
+        </w:p>
+        <w:p>
           <w:r>
             <w:rPr>
               <w:b/>
@@ -1016,7 +1102,7 @@
           <w:szCs w:val="44"/>
         </w:rPr>
       </w:pPr>
-      <w:bookmarkStart w:id="0" w:name="_Toc66121881"/>
+      <w:bookmarkStart w:id="0" w:name="_Toc66372334"/>
       <w:r>
         <w:rPr>
           <w:sz w:val="44"/>
@@ -1205,7 +1291,7 @@
           <w:numId w:val="8"/>
         </w:numPr>
       </w:pPr>
-      <w:bookmarkStart w:id="1" w:name="_Toc66121882"/>
+      <w:bookmarkStart w:id="1" w:name="_Toc66372335"/>
       <w:r>
         <w:t>Zastosowanie</w:t>
       </w:r>
@@ -1414,7 +1500,7 @@
           <w:numId w:val="8"/>
         </w:numPr>
       </w:pPr>
-      <w:bookmarkStart w:id="2" w:name="_Toc66121883"/>
+      <w:bookmarkStart w:id="2" w:name="_Toc66372336"/>
       <w:r>
         <w:lastRenderedPageBreak/>
         <w:t>Dlaczego Unity</w:t>
@@ -1631,7 +1717,7 @@
           <w:szCs w:val="44"/>
         </w:rPr>
       </w:pPr>
-      <w:bookmarkStart w:id="3" w:name="_Toc66121884"/>
+      <w:bookmarkStart w:id="3" w:name="_Toc66372337"/>
       <w:r>
         <w:rPr>
           <w:sz w:val="44"/>
@@ -1714,7 +1800,7 @@
           <w:szCs w:val="44"/>
         </w:rPr>
       </w:pPr>
-      <w:bookmarkStart w:id="4" w:name="_Toc66121885"/>
+      <w:bookmarkStart w:id="4" w:name="_Toc66372338"/>
       <w:r>
         <w:rPr>
           <w:sz w:val="44"/>
@@ -1896,7 +1982,7 @@
         </w:numPr>
         <w:jc w:val="both"/>
       </w:pPr>
-      <w:bookmarkStart w:id="5" w:name="_Toc66121886"/>
+      <w:bookmarkStart w:id="5" w:name="_Toc66372339"/>
       <w:r>
         <w:t>Podstawowe elementy projektu w Unity</w:t>
       </w:r>
@@ -2996,7 +3082,7 @@
           <w:numId w:val="8"/>
         </w:numPr>
       </w:pPr>
-      <w:bookmarkStart w:id="6" w:name="_Toc66121887"/>
+      <w:bookmarkStart w:id="6" w:name="_Toc66372340"/>
       <w:r>
         <w:t>Podstawowe elementy projektu Unity w kontekście mojej pracy</w:t>
       </w:r>
@@ -5068,7 +5154,7 @@
           <w:szCs w:val="44"/>
         </w:rPr>
       </w:pPr>
-      <w:bookmarkStart w:id="7" w:name="_Toc66121888"/>
+      <w:bookmarkStart w:id="7" w:name="_Toc66372341"/>
       <w:r>
         <w:rPr>
           <w:sz w:val="44"/>
@@ -5149,7 +5235,7 @@
         </w:numPr>
         <w:jc w:val="both"/>
       </w:pPr>
-      <w:bookmarkStart w:id="8" w:name="_Toc66121889"/>
+      <w:bookmarkStart w:id="8" w:name="_Toc66372342"/>
       <w:r>
         <w:t>Etap pierwszy</w:t>
       </w:r>
@@ -7598,7 +7684,7 @@
           <w:numId w:val="8"/>
         </w:numPr>
       </w:pPr>
-      <w:bookmarkStart w:id="9" w:name="_Toc66121890"/>
+      <w:bookmarkStart w:id="9" w:name="_Toc66372343"/>
       <w:r>
         <w:t>Etap drugi</w:t>
       </w:r>
@@ -9517,6 +9603,7 @@
       <w:r>
         <w:rPr>
           <w:rFonts w:ascii="Times New Roman" w:hAnsi="Times New Roman" w:cs="Times New Roman"/>
+          <w:noProof/>
         </w:rPr>
         <w:drawing>
           <wp:inline distT="0" distB="0" distL="0" distR="0" wp14:anchorId="23533B3C" wp14:editId="4B143C98">
@@ -9742,6 +9829,7 @@
       <w:r>
         <w:rPr>
           <w:rFonts w:ascii="Times New Roman" w:hAnsi="Times New Roman" w:cs="Times New Roman"/>
+          <w:noProof/>
         </w:rPr>
         <w:drawing>
           <wp:inline distT="0" distB="0" distL="0" distR="0" wp14:anchorId="73712C6D" wp14:editId="6A60F662">
@@ -9904,6 +9992,7 @@
       <w:r>
         <w:rPr>
           <w:rFonts w:ascii="Times New Roman" w:hAnsi="Times New Roman" w:cs="Times New Roman"/>
+          <w:noProof/>
         </w:rPr>
         <w:lastRenderedPageBreak/>
         <w:drawing>
@@ -10146,6 +10235,7 @@
       <w:r>
         <w:rPr>
           <w:rFonts w:ascii="Times New Roman" w:hAnsi="Times New Roman" w:cs="Times New Roman"/>
+          <w:noProof/>
         </w:rPr>
         <w:drawing>
           <wp:inline distT="0" distB="0" distL="0" distR="0" wp14:anchorId="3CD5C8D9" wp14:editId="520F397F">
@@ -10217,6 +10307,9 @@
         <w:keepNext/>
       </w:pPr>
       <w:r>
+        <w:rPr>
+          <w:noProof/>
+        </w:rPr>
         <w:lastRenderedPageBreak/>
         <w:drawing>
           <wp:inline distT="0" distB="0" distL="0" distR="0" wp14:anchorId="749F107E" wp14:editId="16C3FB61">
@@ -10316,6 +10409,7 @@
       <w:r>
         <w:rPr>
           <w:rFonts w:ascii="Times New Roman" w:hAnsi="Times New Roman" w:cs="Times New Roman"/>
+          <w:noProof/>
         </w:rPr>
         <w:drawing>
           <wp:inline distT="0" distB="0" distL="0" distR="0" wp14:anchorId="39ECF51B" wp14:editId="5283D051">
@@ -10428,18 +10522,84 @@
     </w:p>
     <w:p>
       <w:pPr>
-        <w:rPr>
-          <w:rFonts w:ascii="Times New Roman" w:hAnsi="Times New Roman" w:cs="Times New Roman"/>
-        </w:rPr>
-      </w:pPr>
-    </w:p>
-    <w:p>
-      <w:pPr>
-        <w:rPr>
-          <w:rFonts w:ascii="Times New Roman" w:hAnsi="Times New Roman" w:cs="Times New Roman"/>
-        </w:rPr>
-      </w:pPr>
-    </w:p>
+        <w:jc w:val="both"/>
+        <w:rPr>
+          <w:rFonts w:ascii="Times New Roman" w:hAnsi="Times New Roman" w:cs="Times New Roman"/>
+        </w:rPr>
+      </w:pPr>
+    </w:p>
+    <w:p>
+      <w:pPr>
+        <w:jc w:val="both"/>
+        <w:rPr>
+          <w:rFonts w:ascii="Times New Roman" w:hAnsi="Times New Roman" w:cs="Times New Roman"/>
+        </w:rPr>
+      </w:pPr>
+    </w:p>
+    <w:p>
+      <w:pPr>
+        <w:jc w:val="both"/>
+        <w:rPr>
+          <w:rFonts w:ascii="Times New Roman" w:hAnsi="Times New Roman" w:cs="Times New Roman"/>
+        </w:rPr>
+      </w:pPr>
+    </w:p>
+    <w:p>
+      <w:pPr>
+        <w:pStyle w:val="Nagwek1"/>
+        <w:numPr>
+          <w:ilvl w:val="0"/>
+          <w:numId w:val="8"/>
+        </w:numPr>
+      </w:pPr>
+      <w:bookmarkStart w:id="10" w:name="_Toc66372344"/>
+      <w:r>
+        <w:t>Użytkowanie i testy</w:t>
+      </w:r>
+      <w:bookmarkEnd w:id="10"/>
+    </w:p>
+    <w:p/>
+    <w:p>
+      <w:pPr>
+        <w:jc w:val="both"/>
+        <w:rPr>
+          <w:rFonts w:ascii="Times New Roman" w:hAnsi="Times New Roman" w:cs="Times New Roman"/>
+        </w:rPr>
+      </w:pPr>
+      <w:r>
+        <w:rPr>
+          <w:rFonts w:ascii="Times New Roman" w:hAnsi="Times New Roman" w:cs="Times New Roman"/>
+        </w:rPr>
+        <w:t>W tym rozdziale zostanie opisane w jaki sposób należy korzystać z aplikac</w:t>
+      </w:r>
+      <w:r>
+        <w:rPr>
+          <w:rFonts w:ascii="Times New Roman" w:hAnsi="Times New Roman" w:cs="Times New Roman"/>
+        </w:rPr>
+        <w:t xml:space="preserve">ji. </w:t>
+      </w:r>
+      <w:r>
+        <w:rPr>
+          <w:rFonts w:ascii="Times New Roman" w:hAnsi="Times New Roman" w:cs="Times New Roman"/>
+        </w:rPr>
+        <w:t>Dodatkowo opisane zostaną wszystkie testy jakie zostały przeprowadzane w trakcie projektowania aplikacji.</w:t>
+      </w:r>
+    </w:p>
+    <w:p>
+      <w:pPr>
+        <w:rPr>
+          <w:rFonts w:ascii="Times New Roman" w:hAnsi="Times New Roman" w:cs="Times New Roman"/>
+        </w:rPr>
+      </w:pPr>
+    </w:p>
+    <w:p>
+      <w:pPr>
+        <w:rPr>
+          <w:rFonts w:ascii="Times New Roman" w:hAnsi="Times New Roman" w:cs="Times New Roman"/>
+        </w:rPr>
+      </w:pPr>
+    </w:p>
+    <w:p/>
     <w:sectPr>
       <w:pgSz w:w="11906" w:h="16838"/>
       <w:pgMar w:top="1417" w:right="1417" w:bottom="1417" w:left="1417" w:header="708" w:footer="708" w:gutter="0"/>

</xml_diff>